<commit_message>
Added MAC unit to the CV.
</commit_message>
<xml_diff>
--- a/resume/CV.docx
+++ b/resume/CV.docx
@@ -275,6 +275,17 @@
           <w:sz w:val="20"/>
           <w:szCs w:val="20"/>
         </w:rPr>
+        <w:t xml:space="preserve">Senior </w:t>
+      </w:r>
+      <w:r>
+        <w:rPr>
+          <w:rFonts w:ascii="Arial" w:cs="Arial" w:eastAsia="Verdana" w:hAnsi="Arial"/>
+          <w:bCs/>
+          <w:iCs/>
+          <w:color w:val="000000"/>
+          <w:sz w:val="20"/>
+          <w:szCs w:val="20"/>
+        </w:rPr>
         <w:t>Ruby Consultant</w:t>
       </w:r>
     </w:p>
@@ -298,6 +309,386 @@
           <w:sz w:val="20"/>
           <w:szCs w:val="20"/>
         </w:rPr>
+        <w:t>Macquarie University</w:t>
+      </w:r>
+    </w:p>
+    <w:p>
+      <w:pPr>
+        <w:pStyle w:val="style58"/>
+        <w:ind w:hanging="720" w:left="720" w:right="0"/>
+        <w:rPr>
+          <w:rFonts w:ascii="Arial" w:cs="Arial" w:hAnsi="Arial"/>
+          <w:b w:val="false"/>
+          <w:i/>
+          <w:sz w:val="20"/>
+          <w:szCs w:val="20"/>
+        </w:rPr>
+      </w:pPr>
+      <w:r>
+        <w:rPr>
+          <w:rFonts w:ascii="Arial" w:cs="Arial" w:hAnsi="Arial"/>
+          <w:b w:val="false"/>
+          <w:i/>
+          <w:sz w:val="20"/>
+          <w:szCs w:val="20"/>
+        </w:rPr>
+        <w:t>05</w:t>
+      </w:r>
+      <w:r>
+        <w:rPr>
+          <w:rFonts w:ascii="Arial" w:cs="Arial" w:hAnsi="Arial"/>
+          <w:b w:val="false"/>
+          <w:i/>
+          <w:sz w:val="20"/>
+          <w:szCs w:val="20"/>
+        </w:rPr>
+        <w:t>-1</w:t>
+      </w:r>
+      <w:r>
+        <w:rPr>
+          <w:rFonts w:ascii="Arial" w:cs="Arial" w:hAnsi="Arial"/>
+          <w:b w:val="false"/>
+          <w:i/>
+          <w:sz w:val="20"/>
+          <w:szCs w:val="20"/>
+        </w:rPr>
+        <w:t>4</w:t>
+      </w:r>
+      <w:r>
+        <w:rPr>
+          <w:rFonts w:ascii="Arial" w:cs="Arial" w:hAnsi="Arial"/>
+          <w:b w:val="false"/>
+          <w:i/>
+          <w:sz w:val="20"/>
+          <w:szCs w:val="20"/>
+        </w:rPr>
+        <w:t xml:space="preserve"> &gt; Current</w:t>
+      </w:r>
+    </w:p>
+    <w:p>
+      <w:pPr>
+        <w:pStyle w:val="style58"/>
+        <w:rPr>
+          <w:rFonts w:ascii="Arial" w:cs="Arial" w:eastAsia="Verdana" w:hAnsi="Arial"/>
+          <w:b w:val="false"/>
+          <w:iCs/>
+          <w:sz w:val="20"/>
+          <w:szCs w:val="20"/>
+        </w:rPr>
+      </w:pPr>
+      <w:r>
+        <w:rPr>
+          <w:rFonts w:ascii="Arial" w:cs="Arial" w:eastAsia="Verdana" w:hAnsi="Arial"/>
+          <w:b w:val="false"/>
+          <w:iCs/>
+          <w:sz w:val="20"/>
+          <w:szCs w:val="20"/>
+        </w:rPr>
+      </w:r>
+    </w:p>
+    <w:p>
+      <w:pPr>
+        <w:pStyle w:val="style58"/>
+        <w:rPr>
+          <w:rFonts w:ascii="Arial" w:cs="Arial" w:eastAsia="Verdana" w:hAnsi="Arial"/>
+          <w:b w:val="false"/>
+          <w:iCs/>
+          <w:sz w:val="20"/>
+          <w:szCs w:val="20"/>
+        </w:rPr>
+      </w:pPr>
+      <w:r>
+        <w:rPr>
+          <w:rFonts w:ascii="Arial" w:cs="Arial" w:eastAsia="Verdana" w:hAnsi="Arial"/>
+          <w:b w:val="false"/>
+          <w:iCs/>
+          <w:sz w:val="20"/>
+          <w:szCs w:val="20"/>
+        </w:rPr>
+        <w:t>Achievements</w:t>
+      </w:r>
+    </w:p>
+    <w:p>
+      <w:pPr>
+        <w:pStyle w:val="style58"/>
+        <w:numPr>
+          <w:ilvl w:val="0"/>
+          <w:numId w:val="3"/>
+        </w:numPr>
+        <w:rPr>
+          <w:rFonts w:ascii="Arial" w:cs="Arial" w:hAnsi="Arial"/>
+          <w:b w:val="false"/>
+          <w:i w:val="false"/>
+          <w:iCs w:val="false"/>
+          <w:sz w:val="20"/>
+          <w:szCs w:val="20"/>
+        </w:rPr>
+      </w:pPr>
+      <w:r>
+        <w:rPr>
+          <w:rFonts w:ascii="Arial" w:cs="Arial" w:hAnsi="Arial"/>
+          <w:b w:val="false"/>
+          <w:i w:val="false"/>
+          <w:iCs w:val="false"/>
+          <w:sz w:val="20"/>
+          <w:szCs w:val="20"/>
+        </w:rPr>
+        <w:t>Maintenance of iTeach and Unit Guides. Implemented using Ruby on Rails 3/Angular JS running on 1.9.3 MRI and Oracle 11g.</w:t>
+      </w:r>
+    </w:p>
+    <w:p>
+      <w:pPr>
+        <w:pStyle w:val="style58"/>
+        <w:numPr>
+          <w:ilvl w:val="0"/>
+          <w:numId w:val="3"/>
+        </w:numPr>
+        <w:rPr>
+          <w:rFonts w:ascii="Arial" w:cs="Arial" w:hAnsi="Arial"/>
+          <w:b w:val="false"/>
+          <w:i w:val="false"/>
+          <w:iCs w:val="false"/>
+          <w:sz w:val="20"/>
+          <w:szCs w:val="20"/>
+        </w:rPr>
+      </w:pPr>
+      <w:r>
+        <w:rPr>
+          <w:rFonts w:ascii="Arial" w:cs="Arial" w:hAnsi="Arial"/>
+          <w:b w:val="false"/>
+          <w:i w:val="false"/>
+          <w:iCs w:val="false"/>
+          <w:sz w:val="20"/>
+          <w:szCs w:val="20"/>
+        </w:rPr>
+        <w:t>Implemented Ruby on Rails best practices.</w:t>
+      </w:r>
+    </w:p>
+    <w:p>
+      <w:pPr>
+        <w:pStyle w:val="style58"/>
+        <w:numPr>
+          <w:ilvl w:val="0"/>
+          <w:numId w:val="3"/>
+        </w:numPr>
+        <w:rPr>
+          <w:rFonts w:ascii="Arial" w:cs="Arial" w:hAnsi="Arial"/>
+          <w:b w:val="false"/>
+          <w:i w:val="false"/>
+          <w:iCs w:val="false"/>
+          <w:sz w:val="20"/>
+          <w:szCs w:val="20"/>
+        </w:rPr>
+      </w:pPr>
+      <w:r>
+        <w:rPr>
+          <w:rFonts w:ascii="Arial" w:cs="Arial" w:hAnsi="Arial"/>
+          <w:b w:val="false"/>
+          <w:i w:val="false"/>
+          <w:iCs w:val="false"/>
+          <w:sz w:val="20"/>
+          <w:szCs w:val="20"/>
+        </w:rPr>
+        <w:t>Implemented Security best practices.</w:t>
+      </w:r>
+    </w:p>
+    <w:p>
+      <w:pPr>
+        <w:pStyle w:val="style58"/>
+        <w:numPr>
+          <w:ilvl w:val="0"/>
+          <w:numId w:val="3"/>
+        </w:numPr>
+        <w:rPr>
+          <w:rFonts w:ascii="Arial" w:cs="Arial" w:hAnsi="Arial"/>
+          <w:b w:val="false"/>
+          <w:i w:val="false"/>
+          <w:iCs w:val="false"/>
+          <w:sz w:val="20"/>
+          <w:szCs w:val="20"/>
+        </w:rPr>
+      </w:pPr>
+      <w:r>
+        <w:rPr>
+          <w:rFonts w:ascii="Arial" w:cs="Arial" w:hAnsi="Arial"/>
+          <w:b w:val="false"/>
+          <w:i w:val="false"/>
+          <w:iCs w:val="false"/>
+          <w:sz w:val="20"/>
+          <w:szCs w:val="20"/>
+        </w:rPr>
+        <w:t>Introduced object oriented/functional concepts in Rails.</w:t>
+      </w:r>
+    </w:p>
+    <w:p>
+      <w:pPr>
+        <w:pStyle w:val="style58"/>
+        <w:numPr>
+          <w:ilvl w:val="0"/>
+          <w:numId w:val="3"/>
+        </w:numPr>
+        <w:rPr>
+          <w:rFonts w:ascii="Arial" w:cs="Arial" w:hAnsi="Arial"/>
+          <w:b w:val="false"/>
+          <w:i w:val="false"/>
+          <w:iCs w:val="false"/>
+          <w:sz w:val="20"/>
+          <w:szCs w:val="20"/>
+        </w:rPr>
+      </w:pPr>
+      <w:r>
+        <w:rPr>
+          <w:rFonts w:ascii="Arial" w:cs="Arial" w:hAnsi="Arial"/>
+          <w:b w:val="false"/>
+          <w:i w:val="false"/>
+          <w:iCs w:val="false"/>
+          <w:sz w:val="20"/>
+          <w:szCs w:val="20"/>
+        </w:rPr>
+        <w:t>Implemented</w:t>
+      </w:r>
+      <w:r>
+        <w:rPr>
+          <w:rFonts w:ascii="Arial" w:cs="Arial" w:hAnsi="Arial"/>
+          <w:b w:val="false"/>
+          <w:i w:val="false"/>
+          <w:iCs w:val="false"/>
+          <w:sz w:val="20"/>
+          <w:szCs w:val="20"/>
+        </w:rPr>
+        <w:t xml:space="preserve"> Lean Methodologies </w:t>
+      </w:r>
+      <w:r>
+        <w:rPr>
+          <w:rFonts w:ascii="Arial" w:cs="Arial" w:hAnsi="Arial"/>
+          <w:b w:val="false"/>
+          <w:i w:val="false"/>
+          <w:iCs w:val="false"/>
+          <w:sz w:val="20"/>
+          <w:szCs w:val="20"/>
+        </w:rPr>
+        <w:t>(Kanban, Lean Software Development)</w:t>
+      </w:r>
+    </w:p>
+    <w:p>
+      <w:pPr>
+        <w:pStyle w:val="style58"/>
+        <w:numPr>
+          <w:ilvl w:val="0"/>
+          <w:numId w:val="3"/>
+        </w:numPr>
+        <w:rPr>
+          <w:rFonts w:ascii="Arial" w:cs="Arial" w:hAnsi="Arial"/>
+          <w:b w:val="false"/>
+          <w:i w:val="false"/>
+          <w:iCs w:val="false"/>
+          <w:sz w:val="20"/>
+          <w:szCs w:val="20"/>
+        </w:rPr>
+      </w:pPr>
+      <w:r>
+        <w:rPr>
+          <w:rFonts w:ascii="Arial" w:cs="Arial" w:hAnsi="Arial"/>
+          <w:b w:val="false"/>
+          <w:i w:val="false"/>
+          <w:iCs w:val="false"/>
+          <w:sz w:val="20"/>
+          <w:szCs w:val="20"/>
+        </w:rPr>
+        <w:t>Introduced concepts of Continuous Delivery, using Capistrano/Babushka</w:t>
+      </w:r>
+    </w:p>
+    <w:p>
+      <w:pPr>
+        <w:pStyle w:val="style58"/>
+        <w:numPr>
+          <w:ilvl w:val="0"/>
+          <w:numId w:val="3"/>
+        </w:numPr>
+        <w:rPr>
+          <w:rFonts w:ascii="Arial" w:cs="Arial" w:hAnsi="Arial"/>
+          <w:b w:val="false"/>
+          <w:i w:val="false"/>
+          <w:iCs w:val="false"/>
+          <w:sz w:val="20"/>
+          <w:szCs w:val="20"/>
+        </w:rPr>
+      </w:pPr>
+      <w:r>
+        <w:rPr>
+          <w:rFonts w:ascii="Arial" w:cs="Arial" w:hAnsi="Arial"/>
+          <w:b w:val="false"/>
+          <w:i w:val="false"/>
+          <w:iCs w:val="false"/>
+          <w:sz w:val="20"/>
+          <w:szCs w:val="20"/>
+        </w:rPr>
+        <w:t>Streamlining testing strategies.</w:t>
+      </w:r>
+    </w:p>
+    <w:p>
+      <w:pPr>
+        <w:pStyle w:val="style0"/>
+        <w:rPr>
+          <w:rFonts w:ascii="Arial" w:cs="Arial" w:hAnsi="Arial"/>
+          <w:i w:val="false"/>
+          <w:iCs w:val="false"/>
+          <w:sz w:val="20"/>
+        </w:rPr>
+      </w:pPr>
+      <w:r>
+        <w:rPr>
+          <w:rFonts w:ascii="Arial" w:cs="Arial" w:hAnsi="Arial"/>
+          <w:i w:val="false"/>
+          <w:iCs w:val="false"/>
+          <w:sz w:val="20"/>
+        </w:rPr>
+      </w:r>
+    </w:p>
+    <w:p>
+      <w:pPr>
+        <w:pStyle w:val="style58"/>
+        <w:rPr>
+          <w:rFonts w:ascii="Arial" w:cs="Arial" w:eastAsia="Verdana" w:hAnsi="Arial"/>
+          <w:bCs/>
+          <w:iCs/>
+          <w:color w:val="000000"/>
+          <w:sz w:val="20"/>
+          <w:szCs w:val="20"/>
+        </w:rPr>
+      </w:pPr>
+      <w:r>
+        <w:rPr>
+          <w:rFonts w:ascii="Arial" w:cs="Arial" w:eastAsia="Verdana" w:hAnsi="Arial"/>
+          <w:bCs/>
+          <w:iCs/>
+          <w:color w:val="000000"/>
+          <w:sz w:val="20"/>
+          <w:szCs w:val="20"/>
+        </w:rPr>
+        <w:t>Ruby Consultant</w:t>
+      </w:r>
+    </w:p>
+    <w:p>
+      <w:pPr>
+        <w:pStyle w:val="style58"/>
+        <w:ind w:hanging="720" w:left="720" w:right="0"/>
+        <w:rPr>
+          <w:rFonts w:ascii="Arial" w:cs="Arial" w:eastAsia="Verdana" w:hAnsi="Arial"/>
+          <w:b w:val="false"/>
+          <w:iCs/>
+          <w:sz w:val="20"/>
+          <w:szCs w:val="20"/>
+        </w:rPr>
+      </w:pPr>
+      <w:r>
+        <w:rPr>
+          <w:rFonts w:ascii="Arial" w:cs="Arial" w:eastAsia="Verdana" w:hAnsi="Arial"/>
+          <w:b w:val="false"/>
+          <w:iCs/>
+          <w:sz w:val="20"/>
+          <w:szCs w:val="20"/>
+        </w:rPr>
         <w:t>NBN CO</w:t>
       </w:r>
     </w:p>
@@ -351,7 +742,17 @@
           <w:sz w:val="20"/>
           <w:szCs w:val="20"/>
         </w:rPr>
-        <w:t xml:space="preserve"> &gt; Current</w:t>
+        <w:t xml:space="preserve"> &gt; </w:t>
+      </w:r>
+      <w:r>
+        <w:rPr>
+          <w:rFonts w:ascii="Arial" w:cs="Arial" w:hAnsi="Arial"/>
+          <w:b w:val="false"/>
+          <w:i/>
+          <w:sz w:val="20"/>
+          <w:szCs w:val="20"/>
+        </w:rPr>
+        <w:t>05-14</w:t>
       </w:r>
     </w:p>
     <w:p>

</xml_diff>

<commit_message>
Updated CV to add Clojure.
</commit_message>
<xml_diff>
--- a/resume/CV.docx
+++ b/resume/CV.docx
@@ -406,6 +406,30 @@
           <w:sz w:val="20"/>
         </w:rPr>
         <w:t>Implemented Services using Elixir 1.3</w:t>
+      </w:r>
+    </w:p>
+    <w:p>
+      <w:pPr>
+        <w:pStyle w:val="Normal"/>
+        <w:numPr>
+          <w:ilvl w:val="0"/>
+          <w:numId w:val="2"/>
+        </w:numPr>
+        <w:tabs>
+          <w:tab w:val="left" w:pos="0" w:leader="none"/>
+        </w:tabs>
+        <w:ind w:left="1440" w:right="0" w:hanging="360"/>
+        <w:rPr>
+          <w:rFonts w:ascii="Arial" w:hAnsi="Arial"/>
+          <w:sz w:val="20"/>
+        </w:rPr>
+      </w:pPr>
+      <w:r>
+        <w:rPr>
+          <w:rFonts w:ascii="Arial" w:hAnsi="Arial"/>
+          <w:sz w:val="20"/>
+        </w:rPr>
+        <w:t>Implemented Services using Clojure 1.8</w:t>
       </w:r>
     </w:p>
     <w:p>

</xml_diff>

<commit_message>
Updated CV with skillsets.
</commit_message>
<xml_diff>
--- a/resume/CV.docx
+++ b/resume/CV.docx
@@ -3737,7 +3737,189 @@
           <w:rFonts w:ascii="Arial" w:hAnsi="Arial"/>
           <w:sz w:val="20"/>
         </w:rPr>
-        <w:t>Ruby (1.9, RSpec, Cucumber, AWS)</w:t>
+        <w:t>Ruby (</w:t>
+      </w:r>
+      <w:r>
+        <w:rPr>
+          <w:rFonts w:ascii="Arial" w:hAnsi="Arial"/>
+          <w:sz w:val="20"/>
+        </w:rPr>
+        <w:t>2.4</w:t>
+      </w:r>
+      <w:r>
+        <w:rPr>
+          <w:rFonts w:ascii="Arial" w:hAnsi="Arial"/>
+          <w:sz w:val="20"/>
+        </w:rPr>
+        <w:t>, RSpec, Cucumber, AWS)</w:t>
+      </w:r>
+    </w:p>
+    <w:p>
+      <w:pPr>
+        <w:pStyle w:val="Normal"/>
+        <w:numPr>
+          <w:ilvl w:val="0"/>
+          <w:numId w:val="2"/>
+        </w:numPr>
+        <w:tabs>
+          <w:tab w:val="left" w:pos="0" w:leader="none"/>
+        </w:tabs>
+        <w:ind w:left="1440" w:right="0" w:hanging="360"/>
+        <w:rPr>
+          <w:rFonts w:ascii="Arial" w:hAnsi="Arial"/>
+          <w:sz w:val="20"/>
+        </w:rPr>
+      </w:pPr>
+      <w:r>
+        <w:rPr>
+          <w:rFonts w:ascii="Arial" w:hAnsi="Arial"/>
+          <w:sz w:val="20"/>
+        </w:rPr>
+        <w:t>F#</w:t>
+      </w:r>
+    </w:p>
+    <w:p>
+      <w:pPr>
+        <w:pStyle w:val="Normal"/>
+        <w:numPr>
+          <w:ilvl w:val="0"/>
+          <w:numId w:val="2"/>
+        </w:numPr>
+        <w:tabs>
+          <w:tab w:val="left" w:pos="0" w:leader="none"/>
+        </w:tabs>
+        <w:ind w:left="1440" w:right="0" w:hanging="360"/>
+        <w:rPr>
+          <w:rFonts w:ascii="Arial" w:hAnsi="Arial"/>
+          <w:sz w:val="20"/>
+        </w:rPr>
+      </w:pPr>
+      <w:r>
+        <w:rPr>
+          <w:rFonts w:ascii="Arial" w:hAnsi="Arial"/>
+          <w:sz w:val="20"/>
+        </w:rPr>
+        <w:t>OCaml</w:t>
+      </w:r>
+    </w:p>
+    <w:p>
+      <w:pPr>
+        <w:pStyle w:val="Normal"/>
+        <w:numPr>
+          <w:ilvl w:val="0"/>
+          <w:numId w:val="2"/>
+        </w:numPr>
+        <w:tabs>
+          <w:tab w:val="left" w:pos="0" w:leader="none"/>
+        </w:tabs>
+        <w:ind w:left="1440" w:right="0" w:hanging="360"/>
+        <w:rPr>
+          <w:rFonts w:ascii="Arial" w:hAnsi="Arial"/>
+          <w:sz w:val="20"/>
+        </w:rPr>
+      </w:pPr>
+      <w:r>
+        <w:rPr>
+          <w:rFonts w:ascii="Arial" w:hAnsi="Arial"/>
+          <w:sz w:val="20"/>
+        </w:rPr>
+        <w:t>Clojure</w:t>
+      </w:r>
+    </w:p>
+    <w:p>
+      <w:pPr>
+        <w:pStyle w:val="Normal"/>
+        <w:numPr>
+          <w:ilvl w:val="0"/>
+          <w:numId w:val="2"/>
+        </w:numPr>
+        <w:tabs>
+          <w:tab w:val="left" w:pos="0" w:leader="none"/>
+        </w:tabs>
+        <w:ind w:left="1440" w:right="0" w:hanging="360"/>
+        <w:rPr>
+          <w:rFonts w:ascii="Arial" w:hAnsi="Arial"/>
+          <w:sz w:val="20"/>
+        </w:rPr>
+      </w:pPr>
+      <w:r>
+        <w:rPr>
+          <w:rFonts w:ascii="Arial" w:hAnsi="Arial"/>
+          <w:sz w:val="20"/>
+        </w:rPr>
+        <w:t>Elixir</w:t>
+      </w:r>
+    </w:p>
+    <w:p>
+      <w:pPr>
+        <w:pStyle w:val="Normal"/>
+        <w:numPr>
+          <w:ilvl w:val="0"/>
+          <w:numId w:val="2"/>
+        </w:numPr>
+        <w:tabs>
+          <w:tab w:val="left" w:pos="0" w:leader="none"/>
+        </w:tabs>
+        <w:ind w:left="1440" w:right="0" w:hanging="360"/>
+        <w:rPr>
+          <w:rFonts w:ascii="Arial" w:hAnsi="Arial"/>
+          <w:sz w:val="20"/>
+        </w:rPr>
+      </w:pPr>
+      <w:r>
+        <w:rPr>
+          <w:rFonts w:ascii="Arial" w:hAnsi="Arial"/>
+          <w:sz w:val="20"/>
+        </w:rPr>
+        <w:t>CoffeeScript</w:t>
+      </w:r>
+    </w:p>
+    <w:p>
+      <w:pPr>
+        <w:pStyle w:val="Normal"/>
+        <w:numPr>
+          <w:ilvl w:val="0"/>
+          <w:numId w:val="2"/>
+        </w:numPr>
+        <w:tabs>
+          <w:tab w:val="left" w:pos="0" w:leader="none"/>
+        </w:tabs>
+        <w:ind w:left="1440" w:right="0" w:hanging="360"/>
+        <w:rPr>
+          <w:rFonts w:ascii="Arial" w:hAnsi="Arial"/>
+          <w:sz w:val="20"/>
+        </w:rPr>
+      </w:pPr>
+      <w:r>
+        <w:rPr>
+          <w:rFonts w:ascii="Arial" w:hAnsi="Arial"/>
+          <w:sz w:val="20"/>
+        </w:rPr>
+        <w:t>Linux</w:t>
+      </w:r>
+    </w:p>
+    <w:p>
+      <w:pPr>
+        <w:pStyle w:val="Normal"/>
+        <w:numPr>
+          <w:ilvl w:val="0"/>
+          <w:numId w:val="2"/>
+        </w:numPr>
+        <w:tabs>
+          <w:tab w:val="left" w:pos="0" w:leader="none"/>
+        </w:tabs>
+        <w:ind w:left="1440" w:right="0" w:hanging="360"/>
+        <w:rPr>
+          <w:rFonts w:ascii="Arial" w:hAnsi="Arial"/>
+          <w:sz w:val="20"/>
+        </w:rPr>
+      </w:pPr>
+      <w:r>
+        <w:rPr>
+          <w:rFonts w:ascii="Arial" w:hAnsi="Arial"/>
+          <w:sz w:val="20"/>
+        </w:rPr>
+        <w:t>Docker</w:t>
       </w:r>
     </w:p>
     <w:p>
@@ -3785,7 +3967,14 @@
           <w:rFonts w:ascii="Arial" w:hAnsi="Arial"/>
           <w:sz w:val="20"/>
         </w:rPr>
-        <w:t>Release Management</w:t>
+        <w:t>Release Management/</w:t>
+      </w:r>
+      <w:r>
+        <w:rPr>
+          <w:rFonts w:ascii="Arial" w:hAnsi="Arial"/>
+          <w:sz w:val="20"/>
+        </w:rPr>
+        <w:t>Continuous Delivery</w:t>
       </w:r>
     </w:p>
     <w:p>
@@ -3833,7 +4022,14 @@
           <w:rFonts w:ascii="Arial" w:hAnsi="Arial"/>
           <w:sz w:val="20"/>
         </w:rPr>
-        <w:t>Agile/Lean</w:t>
+        <w:t>Agile/Lean/</w:t>
+      </w:r>
+      <w:r>
+        <w:rPr>
+          <w:rFonts w:ascii="Arial" w:hAnsi="Arial"/>
+          <w:sz w:val="20"/>
+        </w:rPr>
+        <w:t>Kanban</w:t>
       </w:r>
     </w:p>
     <w:p>
@@ -4135,6 +4331,30 @@
           <w:sz w:val="20"/>
         </w:rPr>
         <w:t>.</w:t>
+      </w:r>
+    </w:p>
+    <w:p>
+      <w:pPr>
+        <w:pStyle w:val="Normal"/>
+        <w:numPr>
+          <w:ilvl w:val="0"/>
+          <w:numId w:val="3"/>
+        </w:numPr>
+        <w:tabs>
+          <w:tab w:val="left" w:pos="0" w:leader="none"/>
+        </w:tabs>
+        <w:ind w:left="1440" w:right="0" w:hanging="360"/>
+        <w:rPr>
+          <w:rFonts w:ascii="Arial" w:hAnsi="Arial"/>
+          <w:sz w:val="20"/>
+        </w:rPr>
+      </w:pPr>
+      <w:r>
+        <w:rPr>
+          <w:rFonts w:ascii="Arial" w:hAnsi="Arial"/>
+          <w:sz w:val="20"/>
+        </w:rPr>
+        <w:t>I love reading lots of technical books and blogs</w:t>
       </w:r>
     </w:p>
     <w:p>

</xml_diff>

<commit_message>
Added NodeJS to CV.
</commit_message>
<xml_diff>
--- a/resume/CV.docx
+++ b/resume/CV.docx
@@ -4237,6 +4237,32 @@
           <w:sz w:val="24"/>
           <w:szCs w:val="24"/>
         </w:rPr>
+        <w:t>Java</w:t>
+      </w:r>
+    </w:p>
+    <w:p>
+      <w:pPr>
+        <w:pStyle w:val="Normal"/>
+        <w:numPr>
+          <w:ilvl w:val="0"/>
+          <w:numId w:val="2"/>
+        </w:numPr>
+        <w:tabs>
+          <w:tab w:val="left" w:pos="0" w:leader="none"/>
+        </w:tabs>
+        <w:ind w:left="1440" w:right="0" w:hanging="360"/>
+        <w:rPr>
+          <w:rFonts w:ascii="Calibri" w:hAnsi="Calibri"/>
+          <w:sz w:val="24"/>
+          <w:szCs w:val="24"/>
+        </w:rPr>
+      </w:pPr>
+      <w:r>
+        <w:rPr>
+          <w:rFonts w:ascii="Calibri" w:hAnsi="Calibri"/>
+          <w:sz w:val="24"/>
+          <w:szCs w:val="24"/>
+        </w:rPr>
         <w:t>F#</w:t>
       </w:r>
     </w:p>
@@ -4341,6 +4367,14 @@
           <w:sz w:val="24"/>
           <w:szCs w:val="24"/>
         </w:rPr>
+        <w:t>JavaScript/</w:t>
+      </w:r>
+      <w:r>
+        <w:rPr>
+          <w:rFonts w:ascii="Calibri" w:hAnsi="Calibri"/>
+          <w:sz w:val="24"/>
+          <w:szCs w:val="24"/>
+        </w:rPr>
         <w:t>CoffeeScript</w:t>
       </w:r>
     </w:p>
@@ -4367,32 +4401,6 @@
           <w:sz w:val="24"/>
           <w:szCs w:val="24"/>
         </w:rPr>
-        <w:t>Java</w:t>
-      </w:r>
-    </w:p>
-    <w:p>
-      <w:pPr>
-        <w:pStyle w:val="Normal"/>
-        <w:numPr>
-          <w:ilvl w:val="0"/>
-          <w:numId w:val="2"/>
-        </w:numPr>
-        <w:tabs>
-          <w:tab w:val="left" w:pos="0" w:leader="none"/>
-        </w:tabs>
-        <w:ind w:left="1440" w:right="0" w:hanging="360"/>
-        <w:rPr>
-          <w:rFonts w:ascii="Calibri" w:hAnsi="Calibri"/>
-          <w:sz w:val="24"/>
-          <w:szCs w:val="24"/>
-        </w:rPr>
-      </w:pPr>
-      <w:r>
-        <w:rPr>
-          <w:rFonts w:ascii="Calibri" w:hAnsi="Calibri"/>
-          <w:sz w:val="24"/>
-          <w:szCs w:val="24"/>
-        </w:rPr>
         <w:t>Groovy</w:t>
       </w:r>
     </w:p>
@@ -4419,6 +4427,32 @@
           <w:sz w:val="24"/>
           <w:szCs w:val="24"/>
         </w:rPr>
+        <w:t>NodeJS</w:t>
+      </w:r>
+    </w:p>
+    <w:p>
+      <w:pPr>
+        <w:pStyle w:val="Normal"/>
+        <w:numPr>
+          <w:ilvl w:val="0"/>
+          <w:numId w:val="2"/>
+        </w:numPr>
+        <w:tabs>
+          <w:tab w:val="left" w:pos="0" w:leader="none"/>
+        </w:tabs>
+        <w:ind w:left="1440" w:right="0" w:hanging="360"/>
+        <w:rPr>
+          <w:rFonts w:ascii="Calibri" w:hAnsi="Calibri"/>
+          <w:sz w:val="24"/>
+          <w:szCs w:val="24"/>
+        </w:rPr>
+      </w:pPr>
+      <w:r>
+        <w:rPr>
+          <w:rFonts w:ascii="Calibri" w:hAnsi="Calibri"/>
+          <w:sz w:val="24"/>
+          <w:szCs w:val="24"/>
+        </w:rPr>
         <w:t>Linux</w:t>
       </w:r>
     </w:p>
@@ -4629,6 +4663,7 @@
         <w:pStyle w:val="Normal"/>
         <w:rPr>
           <w:rFonts w:ascii="Calibri" w:hAnsi="Calibri"/>
+          <w:b/>
           <w:sz w:val="24"/>
           <w:szCs w:val="24"/>
         </w:rPr>
@@ -4647,12 +4682,16 @@
       <w:pPr>
         <w:pStyle w:val="Normal"/>
         <w:rPr>
-          <w:b/>
-        </w:rPr>
-      </w:pPr>
-      <w:r>
-        <w:rPr>
-          <w:rFonts w:ascii="Calibri" w:hAnsi="Calibri"/>
+          <w:rFonts w:ascii="Calibri" w:hAnsi="Calibri"/>
+          <w:b/>
+          <w:sz w:val="24"/>
+          <w:szCs w:val="24"/>
+        </w:rPr>
+      </w:pPr>
+      <w:r>
+        <w:rPr>
+          <w:rFonts w:ascii="Calibri" w:hAnsi="Calibri"/>
+          <w:b/>
           <w:sz w:val="24"/>
           <w:szCs w:val="24"/>
         </w:rPr>

</xml_diff>

<commit_message>
Updated CV with CCP.
</commit_message>
<xml_diff>
--- a/resume/CV.docx
+++ b/resume/CV.docx
@@ -19,7 +19,16 @@
           <w:sz w:val="40"/>
           <w:lang w:val="en-AU"/>
         </w:rPr>
-        <w:t>Alejandro Falkowski</w:t>
+        <w:t>Alejandro</w:t>
+      </w:r>
+      <w:r>
+        <w:rPr>
+          <w:rFonts w:ascii="Calibri" w:hAnsi="Calibri"/>
+          <w:b/>
+          <w:sz w:val="40"/>
+          <w:lang w:val="en-AU"/>
+        </w:rPr>
+        <w:t xml:space="preserve"> Falkowski</w:t>
       </w:r>
       <w:r>
         <w:rPr>
@@ -48,34 +57,50 @@
           <w:lang w:val="en-AU"/>
         </w:rPr>
         <w:br/>
-        <w:t>Skype: alexrfalkowski@gmail.com</w:t>
-      </w:r>
-    </w:p>
-    <w:p>
-      <w:pPr>
-        <w:pStyle w:val="Normal"/>
-        <w:rPr>
-          <w:rFonts w:ascii="Calibri" w:hAnsi="Calibri"/>
-          <w:sz w:val="24"/>
-          <w:szCs w:val="24"/>
-          <w:lang w:val="en-AU"/>
-        </w:rPr>
-      </w:pPr>
-      <w:r>
-        <w:rPr>
-          <w:rFonts w:ascii="Calibri" w:hAnsi="Calibri"/>
-          <w:sz w:val="24"/>
-          <w:szCs w:val="24"/>
-          <w:lang w:val="en-AU"/>
-        </w:rPr>
-      </w:r>
-    </w:p>
-    <w:p>
-      <w:pPr>
-        <w:pStyle w:val="Normal"/>
-        <w:rPr>
-          <w:rFonts w:ascii="Calibri" w:hAnsi="Calibri"/>
-          <w:b/>
+      </w:r>
+      <w:r>
+        <w:rPr>
+          <w:rFonts w:ascii="Calibri" w:hAnsi="Calibri"/>
+          <w:sz w:val="24"/>
+          <w:szCs w:val="24"/>
+          <w:lang w:val="en-AU"/>
+        </w:rPr>
+        <w:t xml:space="preserve">Skype: </w:t>
+      </w:r>
+      <w:r>
+        <w:rPr>
+          <w:rFonts w:ascii="Calibri" w:hAnsi="Calibri"/>
+          <w:sz w:val="24"/>
+          <w:szCs w:val="24"/>
+          <w:lang w:val="en-AU"/>
+        </w:rPr>
+        <w:t>alexrfalkowski@gmail.com</w:t>
+      </w:r>
+    </w:p>
+    <w:p>
+      <w:pPr>
+        <w:pStyle w:val="Normal"/>
+        <w:rPr>
+          <w:rFonts w:ascii="Calibri" w:hAnsi="Calibri"/>
+          <w:sz w:val="24"/>
+          <w:szCs w:val="24"/>
+          <w:lang w:val="en-AU"/>
+        </w:rPr>
+      </w:pPr>
+      <w:r>
+        <w:rPr>
+          <w:rFonts w:ascii="Calibri" w:hAnsi="Calibri"/>
+          <w:sz w:val="24"/>
+          <w:szCs w:val="24"/>
+          <w:lang w:val="en-AU"/>
+        </w:rPr>
+      </w:r>
+    </w:p>
+    <w:p>
+      <w:pPr>
+        <w:pStyle w:val="Normal"/>
+        <w:rPr>
+          <w:rFonts w:ascii="Calibri" w:hAnsi="Calibri"/>
           <w:b/>
           <w:sz w:val="24"/>
           <w:szCs w:val="24"/>
@@ -157,7 +182,6 @@
         <w:rPr>
           <w:rFonts w:ascii="Calibri" w:hAnsi="Calibri"/>
           <w:b/>
-          <w:b/>
           <w:sz w:val="24"/>
           <w:szCs w:val="24"/>
           <w:lang w:val="en-AU"/>
@@ -180,7 +204,6 @@
         <w:rPr>
           <w:rFonts w:ascii="Calibri" w:hAnsi="Calibri"/>
           <w:b/>
-          <w:b/>
           <w:sz w:val="24"/>
           <w:szCs w:val="24"/>
           <w:lang w:val="en-AU"/>
@@ -215,6 +238,562 @@
           <w:szCs w:val="24"/>
           <w:lang w:val="en-AU"/>
         </w:rPr>
+        <w:t>CTO</w:t>
+      </w:r>
+      <w:r>
+        <w:rPr>
+          <w:rFonts w:ascii="Calibri" w:hAnsi="Calibri"/>
+          <w:b/>
+          <w:color w:val="000000"/>
+          <w:sz w:val="24"/>
+          <w:szCs w:val="24"/>
+          <w:lang w:val="en-AU"/>
+        </w:rPr>
+        <w:t xml:space="preserve"> </w:t>
+      </w:r>
+      <w:r>
+        <w:rPr>
+          <w:rFonts w:ascii="Calibri" w:hAnsi="Calibri"/>
+          <w:b w:val="false"/>
+          <w:bCs w:val="false"/>
+          <w:color w:val="000000"/>
+          <w:sz w:val="24"/>
+          <w:szCs w:val="24"/>
+          <w:lang w:val="en-AU"/>
+        </w:rPr>
+        <w:t>CASHCOWPRO</w:t>
+      </w:r>
+      <w:r>
+        <w:rPr>
+          <w:rFonts w:ascii="Calibri" w:hAnsi="Calibri"/>
+          <w:sz w:val="24"/>
+          <w:szCs w:val="24"/>
+          <w:lang w:val="en-AU"/>
+        </w:rPr>
+        <w:t xml:space="preserve"> </w:t>
+      </w:r>
+      <w:r>
+        <w:rPr>
+          <w:rFonts w:ascii="Calibri" w:hAnsi="Calibri"/>
+          <w:i/>
+          <w:sz w:val="24"/>
+          <w:szCs w:val="24"/>
+          <w:lang w:val="en-AU"/>
+        </w:rPr>
+        <w:t>04-17</w:t>
+      </w:r>
+      <w:r>
+        <w:rPr>
+          <w:rFonts w:ascii="Calibri" w:hAnsi="Calibri"/>
+          <w:i/>
+          <w:sz w:val="24"/>
+          <w:szCs w:val="24"/>
+          <w:lang w:val="en-AU"/>
+        </w:rPr>
+        <w:t xml:space="preserve"> &gt; Current</w:t>
+      </w:r>
+    </w:p>
+    <w:p>
+      <w:pPr>
+        <w:pStyle w:val="Normal"/>
+        <w:rPr>
+          <w:rFonts w:ascii="Calibri" w:hAnsi="Calibri"/>
+          <w:sz w:val="24"/>
+          <w:szCs w:val="24"/>
+          <w:lang w:val="en-AU"/>
+        </w:rPr>
+      </w:pPr>
+      <w:r>
+        <w:rPr>
+          <w:rFonts w:ascii="Calibri" w:hAnsi="Calibri"/>
+          <w:sz w:val="24"/>
+          <w:szCs w:val="24"/>
+          <w:lang w:val="en-AU"/>
+        </w:rPr>
+      </w:r>
+    </w:p>
+    <w:p>
+      <w:pPr>
+        <w:pStyle w:val="Normal"/>
+        <w:rPr>
+          <w:rFonts w:ascii="Calibri" w:hAnsi="Calibri"/>
+          <w:sz w:val="24"/>
+          <w:szCs w:val="24"/>
+          <w:lang w:val="en-AU"/>
+        </w:rPr>
+      </w:pPr>
+      <w:r>
+        <w:rPr>
+          <w:rFonts w:ascii="Calibri" w:hAnsi="Calibri"/>
+          <w:sz w:val="24"/>
+          <w:szCs w:val="24"/>
+          <w:lang w:val="en-AU"/>
+        </w:rPr>
+        <w:t>Achievements</w:t>
+      </w:r>
+    </w:p>
+    <w:p>
+      <w:pPr>
+        <w:pStyle w:val="Normal"/>
+        <w:numPr>
+          <w:ilvl w:val="0"/>
+          <w:numId w:val="2"/>
+        </w:numPr>
+        <w:tabs>
+          <w:tab w:val="left" w:pos="0" w:leader="none"/>
+        </w:tabs>
+        <w:ind w:left="1440" w:right="0" w:hanging="360"/>
+        <w:rPr>
+          <w:rFonts w:ascii="Calibri" w:hAnsi="Calibri"/>
+          <w:sz w:val="24"/>
+          <w:szCs w:val="24"/>
+        </w:rPr>
+      </w:pPr>
+      <w:bookmarkStart w:id="0" w:name="__DdeLink__793_3605291685"/>
+      <w:r>
+        <w:rPr>
+          <w:rFonts w:ascii="Calibri" w:hAnsi="Calibri"/>
+          <w:sz w:val="24"/>
+          <w:szCs w:val="24"/>
+          <w:lang w:val="en-AU"/>
+        </w:rPr>
+        <w:t xml:space="preserve">Designed and implemented </w:t>
+      </w:r>
+      <w:r>
+        <w:rPr>
+          <w:rFonts w:ascii="Calibri" w:hAnsi="Calibri"/>
+          <w:sz w:val="24"/>
+          <w:szCs w:val="24"/>
+          <w:lang w:val="en-AU"/>
+        </w:rPr>
+        <w:t xml:space="preserve">microservices to handle the release, scalability and testing bottlenecks. </w:t>
+      </w:r>
+      <w:r>
+        <w:rPr>
+          <w:rFonts w:ascii="Calibri" w:hAnsi="Calibri"/>
+          <w:sz w:val="24"/>
+          <w:szCs w:val="24"/>
+          <w:lang w:val="en-AU"/>
+        </w:rPr>
+        <w:t xml:space="preserve">These services were built using </w:t>
+      </w:r>
+      <w:r>
+        <w:rPr>
+          <w:rFonts w:ascii="Calibri" w:hAnsi="Calibri"/>
+          <w:b/>
+          <w:bCs/>
+          <w:sz w:val="24"/>
+          <w:szCs w:val="24"/>
+          <w:lang w:val="en-AU"/>
+        </w:rPr>
+        <w:t>Go</w:t>
+      </w:r>
+      <w:r>
+        <w:rPr>
+          <w:rFonts w:ascii="Calibri" w:hAnsi="Calibri"/>
+          <w:sz w:val="24"/>
+          <w:szCs w:val="24"/>
+          <w:lang w:val="en-AU"/>
+        </w:rPr>
+        <w:t xml:space="preserve">, </w:t>
+      </w:r>
+      <w:r>
+        <w:rPr>
+          <w:rFonts w:ascii="Calibri" w:hAnsi="Calibri"/>
+          <w:b/>
+          <w:bCs/>
+          <w:sz w:val="24"/>
+          <w:szCs w:val="24"/>
+          <w:lang w:val="en-AU"/>
+        </w:rPr>
+        <w:t>Elixir</w:t>
+      </w:r>
+      <w:r>
+        <w:rPr>
+          <w:rFonts w:ascii="Calibri" w:hAnsi="Calibri"/>
+          <w:sz w:val="24"/>
+          <w:szCs w:val="24"/>
+          <w:lang w:val="en-AU"/>
+        </w:rPr>
+        <w:t xml:space="preserve"> and </w:t>
+      </w:r>
+      <w:r>
+        <w:rPr>
+          <w:rFonts w:ascii="Calibri" w:hAnsi="Calibri"/>
+          <w:b/>
+          <w:bCs/>
+          <w:sz w:val="24"/>
+          <w:szCs w:val="24"/>
+          <w:lang w:val="en-AU"/>
+        </w:rPr>
+        <w:t>Ruby</w:t>
+      </w:r>
+    </w:p>
+    <w:p>
+      <w:pPr>
+        <w:pStyle w:val="Normal"/>
+        <w:numPr>
+          <w:ilvl w:val="0"/>
+          <w:numId w:val="2"/>
+        </w:numPr>
+        <w:tabs>
+          <w:tab w:val="left" w:pos="0" w:leader="none"/>
+        </w:tabs>
+        <w:ind w:left="1440" w:right="0" w:hanging="360"/>
+        <w:rPr>
+          <w:rFonts w:ascii="Calibri" w:hAnsi="Calibri"/>
+          <w:sz w:val="24"/>
+          <w:szCs w:val="24"/>
+          <w:lang w:val="en-AU"/>
+        </w:rPr>
+      </w:pPr>
+      <w:r>
+        <w:rPr>
+          <w:rFonts w:ascii="Calibri" w:hAnsi="Calibri"/>
+          <w:sz w:val="24"/>
+          <w:szCs w:val="24"/>
+          <w:lang w:val="en-AU"/>
+        </w:rPr>
+        <w:t xml:space="preserve">Maintained a </w:t>
+      </w:r>
+      <w:r>
+        <w:rPr>
+          <w:rFonts w:ascii="Calibri" w:hAnsi="Calibri"/>
+          <w:b/>
+          <w:bCs/>
+          <w:sz w:val="24"/>
+          <w:szCs w:val="24"/>
+          <w:lang w:val="en-AU"/>
+        </w:rPr>
+        <w:t>Rails 4.2</w:t>
+      </w:r>
+      <w:r>
+        <w:rPr>
+          <w:rFonts w:ascii="Calibri" w:hAnsi="Calibri"/>
+          <w:sz w:val="24"/>
+          <w:szCs w:val="24"/>
+          <w:lang w:val="en-AU"/>
+        </w:rPr>
+        <w:t xml:space="preserve"> </w:t>
+      </w:r>
+      <w:r>
+        <w:rPr>
+          <w:rFonts w:ascii="Calibri" w:hAnsi="Calibri"/>
+          <w:sz w:val="24"/>
+          <w:szCs w:val="24"/>
+          <w:lang w:val="en-AU"/>
+        </w:rPr>
+        <w:t xml:space="preserve">monolithic </w:t>
+      </w:r>
+      <w:r>
+        <w:rPr>
+          <w:rFonts w:ascii="Calibri" w:hAnsi="Calibri"/>
+          <w:sz w:val="24"/>
+          <w:szCs w:val="24"/>
+          <w:lang w:val="en-AU"/>
+        </w:rPr>
+        <w:t>website.</w:t>
+      </w:r>
+    </w:p>
+    <w:p>
+      <w:pPr>
+        <w:pStyle w:val="Normal"/>
+        <w:numPr>
+          <w:ilvl w:val="0"/>
+          <w:numId w:val="2"/>
+        </w:numPr>
+        <w:tabs>
+          <w:tab w:val="left" w:pos="0" w:leader="none"/>
+        </w:tabs>
+        <w:ind w:left="1440" w:right="0" w:hanging="360"/>
+        <w:rPr>
+          <w:rFonts w:ascii="Calibri" w:hAnsi="Calibri"/>
+          <w:sz w:val="24"/>
+          <w:szCs w:val="24"/>
+          <w:lang w:val="en-AU"/>
+        </w:rPr>
+      </w:pPr>
+      <w:r>
+        <w:rPr>
+          <w:rFonts w:ascii="Calibri" w:hAnsi="Calibri"/>
+          <w:sz w:val="24"/>
+          <w:szCs w:val="24"/>
+          <w:lang w:val="en-AU"/>
+        </w:rPr>
+        <w:t>Implemented Lean Methodologies (</w:t>
+      </w:r>
+      <w:r>
+        <w:rPr>
+          <w:rFonts w:ascii="Calibri" w:hAnsi="Calibri"/>
+          <w:b/>
+          <w:bCs/>
+          <w:sz w:val="24"/>
+          <w:szCs w:val="24"/>
+          <w:lang w:val="en-AU"/>
+        </w:rPr>
+        <w:t>Kanban</w:t>
+      </w:r>
+      <w:r>
+        <w:rPr>
+          <w:rFonts w:ascii="Calibri" w:hAnsi="Calibri"/>
+          <w:sz w:val="24"/>
+          <w:szCs w:val="24"/>
+          <w:lang w:val="en-AU"/>
+        </w:rPr>
+        <w:t xml:space="preserve">, </w:t>
+      </w:r>
+      <w:r>
+        <w:rPr>
+          <w:rFonts w:ascii="Calibri" w:hAnsi="Calibri"/>
+          <w:b/>
+          <w:bCs/>
+          <w:sz w:val="24"/>
+          <w:szCs w:val="24"/>
+          <w:lang w:val="en-AU"/>
+        </w:rPr>
+        <w:t>Lean Software Development</w:t>
+      </w:r>
+      <w:r>
+        <w:rPr>
+          <w:rFonts w:ascii="Calibri" w:hAnsi="Calibri"/>
+          <w:sz w:val="24"/>
+          <w:szCs w:val="24"/>
+          <w:lang w:val="en-AU"/>
+        </w:rPr>
+        <w:t>).</w:t>
+      </w:r>
+    </w:p>
+    <w:p>
+      <w:pPr>
+        <w:pStyle w:val="Normal"/>
+        <w:numPr>
+          <w:ilvl w:val="0"/>
+          <w:numId w:val="2"/>
+        </w:numPr>
+        <w:tabs>
+          <w:tab w:val="left" w:pos="0" w:leader="none"/>
+        </w:tabs>
+        <w:ind w:left="1440" w:right="0" w:hanging="360"/>
+        <w:rPr>
+          <w:rFonts w:ascii="Calibri" w:hAnsi="Calibri"/>
+          <w:sz w:val="24"/>
+          <w:szCs w:val="24"/>
+          <w:lang w:val="en-AU"/>
+        </w:rPr>
+      </w:pPr>
+      <w:r>
+        <w:rPr>
+          <w:rFonts w:ascii="Calibri" w:hAnsi="Calibri"/>
+          <w:sz w:val="24"/>
+          <w:szCs w:val="24"/>
+          <w:lang w:val="en-AU"/>
+        </w:rPr>
+        <w:t xml:space="preserve">Implemented retrospectives with a no blame attitude. </w:t>
+      </w:r>
+    </w:p>
+    <w:p>
+      <w:pPr>
+        <w:pStyle w:val="Normal"/>
+        <w:numPr>
+          <w:ilvl w:val="0"/>
+          <w:numId w:val="2"/>
+        </w:numPr>
+        <w:tabs>
+          <w:tab w:val="left" w:pos="0" w:leader="none"/>
+        </w:tabs>
+        <w:ind w:left="1440" w:right="0" w:hanging="360"/>
+        <w:rPr>
+          <w:rFonts w:ascii="Calibri" w:hAnsi="Calibri"/>
+          <w:sz w:val="24"/>
+          <w:szCs w:val="24"/>
+          <w:lang w:val="en-AU"/>
+        </w:rPr>
+      </w:pPr>
+      <w:r>
+        <w:rPr>
+          <w:rFonts w:ascii="Calibri" w:hAnsi="Calibri"/>
+          <w:sz w:val="24"/>
+          <w:szCs w:val="24"/>
+          <w:lang w:val="en-AU"/>
+        </w:rPr>
+        <w:t>Implemented a continuous improvement/learning culture.</w:t>
+      </w:r>
+    </w:p>
+    <w:p>
+      <w:pPr>
+        <w:pStyle w:val="Normal"/>
+        <w:numPr>
+          <w:ilvl w:val="0"/>
+          <w:numId w:val="2"/>
+        </w:numPr>
+        <w:tabs>
+          <w:tab w:val="left" w:pos="0" w:leader="none"/>
+        </w:tabs>
+        <w:ind w:left="1440" w:right="0" w:hanging="360"/>
+        <w:rPr>
+          <w:rFonts w:ascii="Calibri" w:hAnsi="Calibri"/>
+          <w:sz w:val="24"/>
+          <w:szCs w:val="24"/>
+          <w:lang w:val="en-AU"/>
+        </w:rPr>
+      </w:pPr>
+      <w:r>
+        <w:rPr>
+          <w:rFonts w:ascii="Calibri" w:hAnsi="Calibri"/>
+          <w:sz w:val="24"/>
+          <w:szCs w:val="24"/>
+          <w:lang w:val="en-AU"/>
+        </w:rPr>
+        <w:t xml:space="preserve">Responsible for hiring engineers. </w:t>
+      </w:r>
+      <w:r>
+        <w:rPr>
+          <w:rFonts w:ascii="Calibri" w:hAnsi="Calibri"/>
+          <w:sz w:val="24"/>
+          <w:szCs w:val="24"/>
+          <w:lang w:val="en-AU"/>
+        </w:rPr>
+        <w:t xml:space="preserve">Implemented a process using </w:t>
+      </w:r>
+      <w:r>
+        <w:rPr>
+          <w:rFonts w:ascii="Calibri" w:hAnsi="Calibri"/>
+          <w:b/>
+          <w:bCs/>
+          <w:sz w:val="24"/>
+          <w:szCs w:val="24"/>
+          <w:lang w:val="en-AU"/>
+        </w:rPr>
+        <w:t>Kanban</w:t>
+      </w:r>
+      <w:r>
+        <w:rPr>
+          <w:rFonts w:ascii="Calibri" w:hAnsi="Calibri"/>
+          <w:sz w:val="24"/>
+          <w:szCs w:val="24"/>
+          <w:lang w:val="en-AU"/>
+        </w:rPr>
+        <w:t>.</w:t>
+      </w:r>
+    </w:p>
+    <w:p>
+      <w:pPr>
+        <w:pStyle w:val="Normal"/>
+        <w:numPr>
+          <w:ilvl w:val="0"/>
+          <w:numId w:val="2"/>
+        </w:numPr>
+        <w:tabs>
+          <w:tab w:val="left" w:pos="0" w:leader="none"/>
+        </w:tabs>
+        <w:ind w:left="1440" w:right="0" w:hanging="360"/>
+        <w:rPr>
+          <w:rFonts w:ascii="Calibri" w:hAnsi="Calibri"/>
+          <w:b w:val="false"/>
+          <w:b w:val="false"/>
+          <w:bCs w:val="false"/>
+          <w:sz w:val="24"/>
+          <w:szCs w:val="24"/>
+          <w:lang w:val="en-AU"/>
+        </w:rPr>
+      </w:pPr>
+      <w:r>
+        <w:rPr>
+          <w:rFonts w:ascii="Calibri" w:hAnsi="Calibri"/>
+          <w:b w:val="false"/>
+          <w:bCs w:val="false"/>
+          <w:sz w:val="24"/>
+          <w:szCs w:val="24"/>
+          <w:lang w:val="en-AU"/>
+        </w:rPr>
+        <w:t xml:space="preserve">Reported to the </w:t>
+      </w:r>
+      <w:r>
+        <w:rPr>
+          <w:rFonts w:ascii="Calibri" w:hAnsi="Calibri"/>
+          <w:b w:val="false"/>
+          <w:bCs w:val="false"/>
+          <w:sz w:val="24"/>
+          <w:szCs w:val="24"/>
+          <w:lang w:val="en-AU"/>
+        </w:rPr>
+        <w:t>CEO</w:t>
+      </w:r>
+      <w:r>
+        <w:rPr>
+          <w:rFonts w:ascii="Calibri" w:hAnsi="Calibri"/>
+          <w:b w:val="false"/>
+          <w:bCs w:val="false"/>
+          <w:sz w:val="24"/>
+          <w:szCs w:val="24"/>
+          <w:lang w:val="en-AU"/>
+        </w:rPr>
+        <w:t xml:space="preserve"> and lead a team of </w:t>
+      </w:r>
+      <w:r>
+        <w:rPr>
+          <w:rFonts w:ascii="Calibri" w:hAnsi="Calibri"/>
+          <w:b w:val="false"/>
+          <w:bCs w:val="false"/>
+          <w:sz w:val="24"/>
+          <w:szCs w:val="24"/>
+          <w:lang w:val="en-AU"/>
+        </w:rPr>
+        <w:t>3</w:t>
+      </w:r>
+      <w:bookmarkEnd w:id="0"/>
+      <w:r>
+        <w:rPr>
+          <w:rFonts w:ascii="Calibri" w:hAnsi="Calibri"/>
+          <w:b w:val="false"/>
+          <w:bCs w:val="false"/>
+          <w:sz w:val="24"/>
+          <w:szCs w:val="24"/>
+          <w:lang w:val="en-AU"/>
+        </w:rPr>
+        <w:t xml:space="preserve"> developers.</w:t>
+      </w:r>
+    </w:p>
+    <w:p>
+      <w:pPr>
+        <w:pStyle w:val="Normal"/>
+        <w:rPr>
+          <w:rFonts w:ascii="Calibri" w:hAnsi="Calibri"/>
+          <w:b/>
+          <w:sz w:val="24"/>
+          <w:szCs w:val="24"/>
+          <w:lang w:val="en-AU"/>
+        </w:rPr>
+      </w:pPr>
+      <w:r>
+        <w:rPr>
+          <w:rFonts w:ascii="Calibri" w:hAnsi="Calibri"/>
+          <w:b/>
+          <w:sz w:val="24"/>
+          <w:szCs w:val="24"/>
+          <w:lang w:val="en-AU"/>
+        </w:rPr>
+      </w:r>
+    </w:p>
+    <w:p>
+      <w:pPr>
+        <w:pStyle w:val="Normal"/>
+        <w:rPr>
+          <w:rFonts w:ascii="Calibri" w:hAnsi="Calibri"/>
+          <w:sz w:val="24"/>
+          <w:szCs w:val="24"/>
+          <w:lang w:val="en-AU"/>
+        </w:rPr>
+      </w:pPr>
+      <w:r>
+        <w:rPr>
+          <w:rFonts w:ascii="Calibri" w:hAnsi="Calibri"/>
+          <w:b/>
+          <w:color w:val="000000"/>
+          <w:sz w:val="24"/>
+          <w:szCs w:val="24"/>
+          <w:lang w:val="en-AU"/>
+        </w:rPr>
         <w:t xml:space="preserve">Technology Associate </w:t>
       </w:r>
       <w:r>
@@ -234,7 +813,47 @@
           <w:szCs w:val="24"/>
           <w:lang w:val="en-AU"/>
         </w:rPr>
-        <w:t>03-15 &gt; Current</w:t>
+        <w:t>03</w:t>
+      </w:r>
+      <w:r>
+        <w:rPr>
+          <w:rFonts w:ascii="Calibri" w:hAnsi="Calibri"/>
+          <w:i/>
+          <w:sz w:val="24"/>
+          <w:szCs w:val="24"/>
+          <w:lang w:val="en-AU"/>
+        </w:rPr>
+        <w:t>-1</w:t>
+      </w:r>
+      <w:r>
+        <w:rPr>
+          <w:rFonts w:ascii="Calibri" w:hAnsi="Calibri"/>
+          <w:i/>
+          <w:sz w:val="24"/>
+          <w:szCs w:val="24"/>
+          <w:lang w:val="en-AU"/>
+        </w:rPr>
+        <w:t>5</w:t>
+      </w:r>
+      <w:r>
+        <w:rPr>
+          <w:rFonts w:ascii="Calibri" w:hAnsi="Calibri"/>
+          <w:i/>
+          <w:sz w:val="24"/>
+          <w:szCs w:val="24"/>
+          <w:lang w:val="en-AU"/>
+        </w:rPr>
+        <w:t xml:space="preserve"> &gt; </w:t>
+      </w:r>
+      <w:r>
+        <w:rPr>
+          <w:rFonts w:ascii="Calibri" w:hAnsi="Calibri"/>
+          <w:i/>
+          <w:sz w:val="24"/>
+          <w:szCs w:val="24"/>
+          <w:lang w:val="en-AU"/>
+        </w:rPr>
+        <w:t>04-17</w:t>
       </w:r>
     </w:p>
     <w:p>
@@ -281,22 +900,35 @@
         <w:pStyle w:val="Normal"/>
         <w:numPr>
           <w:ilvl w:val="0"/>
-          <w:numId w:val="1"/>
-        </w:numPr>
-        <w:tabs>
-          <w:tab w:val="left" w:pos="0" w:leader="none"/>
-        </w:tabs>
-        <w:ind w:left="1440" w:right="0" w:hanging="360"/>
-        <w:rPr/>
-      </w:pPr>
-      <w:r>
-        <w:rPr>
-          <w:rFonts w:ascii="Calibri" w:hAnsi="Calibri"/>
-          <w:sz w:val="24"/>
-          <w:szCs w:val="24"/>
-          <w:lang w:val="en-AU"/>
-        </w:rPr>
-        <w:t xml:space="preserve">Designed and implemented a website that automated order uploading with </w:t>
+          <w:numId w:val="2"/>
+        </w:numPr>
+        <w:tabs>
+          <w:tab w:val="left" w:pos="0" w:leader="none"/>
+        </w:tabs>
+        <w:ind w:left="1440" w:right="0" w:hanging="360"/>
+        <w:rPr>
+          <w:rFonts w:ascii="Calibri" w:hAnsi="Calibri"/>
+          <w:sz w:val="24"/>
+          <w:szCs w:val="24"/>
+        </w:rPr>
+      </w:pPr>
+      <w:r>
+        <w:rPr>
+          <w:rFonts w:ascii="Calibri" w:hAnsi="Calibri"/>
+          <w:sz w:val="24"/>
+          <w:szCs w:val="24"/>
+          <w:lang w:val="en-AU"/>
+        </w:rPr>
+        <w:t xml:space="preserve">Designed and implemented a website that automated order uploading </w:t>
+      </w:r>
+      <w:r>
+        <w:rPr>
+          <w:rFonts w:ascii="Calibri" w:hAnsi="Calibri"/>
+          <w:sz w:val="24"/>
+          <w:szCs w:val="24"/>
+          <w:lang w:val="en-AU"/>
+        </w:rPr>
+        <w:t xml:space="preserve">with </w:t>
       </w:r>
       <w:hyperlink r:id="rId2">
         <w:r>
@@ -355,7 +987,7 @@
         <w:pStyle w:val="Normal"/>
         <w:numPr>
           <w:ilvl w:val="0"/>
-          <w:numId w:val="1"/>
+          <w:numId w:val="2"/>
         </w:numPr>
         <w:tabs>
           <w:tab w:val="left" w:pos="0" w:leader="none"/>
@@ -395,43 +1027,106 @@
           <w:szCs w:val="24"/>
           <w:lang w:val="en-AU"/>
         </w:rPr>
-        <w:t xml:space="preserve"> website, designed using individual Rails Engines. This allowed us to make sure we could work on features in a more streamlined way.</w:t>
-      </w:r>
-    </w:p>
-    <w:p>
-      <w:pPr>
-        <w:pStyle w:val="Normal"/>
-        <w:numPr>
-          <w:ilvl w:val="0"/>
-          <w:numId w:val="1"/>
-        </w:numPr>
-        <w:tabs>
-          <w:tab w:val="left" w:pos="0" w:leader="none"/>
-        </w:tabs>
-        <w:ind w:left="1440" w:right="0" w:hanging="360"/>
-        <w:rPr>
-          <w:rFonts w:ascii="Calibri" w:hAnsi="Calibri"/>
-          <w:sz w:val="24"/>
-          <w:szCs w:val="24"/>
-          <w:lang w:val="en-AU"/>
-        </w:rPr>
-      </w:pPr>
-      <w:r>
-        <w:rPr>
-          <w:rFonts w:ascii="Calibri" w:hAnsi="Calibri"/>
-          <w:sz w:val="24"/>
-          <w:szCs w:val="24"/>
-          <w:lang w:val="en-AU"/>
-        </w:rPr>
-        <w:t>Implemented Lean Methodologies (Kanban, Lean Software Development) using ideas from the "The Goal" and "Product Development Flow",.</w:t>
-      </w:r>
-    </w:p>
-    <w:p>
-      <w:pPr>
-        <w:pStyle w:val="Normal"/>
-        <w:numPr>
-          <w:ilvl w:val="0"/>
-          <w:numId w:val="1"/>
+        <w:t xml:space="preserve"> website, </w:t>
+      </w:r>
+      <w:r>
+        <w:rPr>
+          <w:rFonts w:ascii="Calibri" w:hAnsi="Calibri"/>
+          <w:sz w:val="24"/>
+          <w:szCs w:val="24"/>
+          <w:lang w:val="en-AU"/>
+        </w:rPr>
+        <w:t>designed</w:t>
+      </w:r>
+      <w:r>
+        <w:rPr>
+          <w:rFonts w:ascii="Calibri" w:hAnsi="Calibri"/>
+          <w:sz w:val="24"/>
+          <w:szCs w:val="24"/>
+          <w:lang w:val="en-AU"/>
+        </w:rPr>
+        <w:t xml:space="preserve"> </w:t>
+      </w:r>
+      <w:r>
+        <w:rPr>
+          <w:rFonts w:ascii="Calibri" w:hAnsi="Calibri"/>
+          <w:sz w:val="24"/>
+          <w:szCs w:val="24"/>
+          <w:lang w:val="en-AU"/>
+        </w:rPr>
+        <w:t>using</w:t>
+      </w:r>
+      <w:r>
+        <w:rPr>
+          <w:rFonts w:ascii="Calibri" w:hAnsi="Calibri"/>
+          <w:sz w:val="24"/>
+          <w:szCs w:val="24"/>
+          <w:lang w:val="en-AU"/>
+        </w:rPr>
+        <w:t xml:space="preserve"> individual Rails Engines. </w:t>
+      </w:r>
+      <w:r>
+        <w:rPr>
+          <w:rFonts w:ascii="Calibri" w:hAnsi="Calibri"/>
+          <w:sz w:val="24"/>
+          <w:szCs w:val="24"/>
+          <w:lang w:val="en-AU"/>
+        </w:rPr>
+        <w:t>This allowed us to make sure we could work on features in a more streamlined way.</w:t>
+      </w:r>
+    </w:p>
+    <w:p>
+      <w:pPr>
+        <w:pStyle w:val="Normal"/>
+        <w:numPr>
+          <w:ilvl w:val="0"/>
+          <w:numId w:val="2"/>
+        </w:numPr>
+        <w:tabs>
+          <w:tab w:val="left" w:pos="0" w:leader="none"/>
+        </w:tabs>
+        <w:ind w:left="1440" w:right="0" w:hanging="360"/>
+        <w:rPr>
+          <w:rFonts w:ascii="Calibri" w:hAnsi="Calibri"/>
+          <w:sz w:val="24"/>
+          <w:szCs w:val="24"/>
+          <w:lang w:val="en-AU"/>
+        </w:rPr>
+      </w:pPr>
+      <w:r>
+        <w:rPr>
+          <w:rFonts w:ascii="Calibri" w:hAnsi="Calibri"/>
+          <w:sz w:val="24"/>
+          <w:szCs w:val="24"/>
+          <w:lang w:val="en-AU"/>
+        </w:rPr>
+        <w:t xml:space="preserve">Implemented Lean Methodologies (Kanban, Lean Software Development) </w:t>
+      </w:r>
+      <w:r>
+        <w:rPr>
+          <w:rFonts w:ascii="Calibri" w:hAnsi="Calibri"/>
+          <w:sz w:val="24"/>
+          <w:szCs w:val="24"/>
+          <w:lang w:val="en-AU"/>
+        </w:rPr>
+        <w:t xml:space="preserve">using ideas from </w:t>
+      </w:r>
+      <w:r>
+        <w:rPr>
+          <w:rFonts w:ascii="Calibri" w:hAnsi="Calibri"/>
+          <w:sz w:val="24"/>
+          <w:szCs w:val="24"/>
+          <w:lang w:val="en-AU"/>
+        </w:rPr>
+        <w:t>the "The Goal" and "Product Development Flow".</w:t>
+      </w:r>
+    </w:p>
+    <w:p>
+      <w:pPr>
+        <w:pStyle w:val="Normal"/>
+        <w:numPr>
+          <w:ilvl w:val="0"/>
+          <w:numId w:val="2"/>
         </w:numPr>
         <w:tabs>
           <w:tab w:val="left" w:pos="0" w:leader="none"/>
@@ -521,7 +1216,7 @@
         <w:pStyle w:val="Normal"/>
         <w:numPr>
           <w:ilvl w:val="0"/>
-          <w:numId w:val="1"/>
+          <w:numId w:val="2"/>
         </w:numPr>
         <w:tabs>
           <w:tab w:val="left" w:pos="0" w:leader="none"/>
@@ -620,27 +1315,36 @@
         <w:pStyle w:val="Normal"/>
         <w:numPr>
           <w:ilvl w:val="0"/>
-          <w:numId w:val="1"/>
-        </w:numPr>
-        <w:tabs>
-          <w:tab w:val="left" w:pos="0" w:leader="none"/>
-        </w:tabs>
-        <w:ind w:left="1440" w:right="0" w:hanging="360"/>
-        <w:rPr>
-          <w:rFonts w:ascii="Calibri" w:hAnsi="Calibri"/>
-          <w:sz w:val="24"/>
-          <w:szCs w:val="24"/>
-          <w:lang w:val="en-AU"/>
-        </w:rPr>
-      </w:pPr>
-      <w:r>
-        <w:rPr>
-          <w:rFonts w:ascii="Calibri" w:hAnsi="Calibri"/>
-          <w:sz w:val="24"/>
-          <w:szCs w:val="24"/>
-          <w:lang w:val="en-AU"/>
-        </w:rPr>
-        <w:t xml:space="preserve">Leading the direction of </w:t>
+          <w:numId w:val="2"/>
+        </w:numPr>
+        <w:tabs>
+          <w:tab w:val="left" w:pos="0" w:leader="none"/>
+        </w:tabs>
+        <w:ind w:left="1440" w:right="0" w:hanging="360"/>
+        <w:rPr>
+          <w:rFonts w:ascii="Calibri" w:hAnsi="Calibri"/>
+          <w:sz w:val="24"/>
+          <w:szCs w:val="24"/>
+          <w:lang w:val="en-AU"/>
+        </w:rPr>
+      </w:pPr>
+      <w:r>
+        <w:rPr>
+          <w:rFonts w:ascii="Calibri" w:hAnsi="Calibri"/>
+          <w:sz w:val="24"/>
+          <w:szCs w:val="24"/>
+          <w:lang w:val="en-AU"/>
+        </w:rPr>
+        <w:t>Leading the direction of</w:t>
+      </w:r>
+      <w:r>
+        <w:rPr>
+          <w:rFonts w:ascii="Calibri" w:hAnsi="Calibri"/>
+          <w:sz w:val="24"/>
+          <w:szCs w:val="24"/>
+          <w:lang w:val="en-AU"/>
+        </w:rPr>
+        <w:t xml:space="preserve"> </w:t>
       </w:r>
       <w:r>
         <w:rPr>
@@ -688,27 +1392,45 @@
         <w:pStyle w:val="Normal"/>
         <w:numPr>
           <w:ilvl w:val="0"/>
-          <w:numId w:val="1"/>
-        </w:numPr>
-        <w:tabs>
-          <w:tab w:val="left" w:pos="0" w:leader="none"/>
-        </w:tabs>
-        <w:ind w:left="1440" w:right="0" w:hanging="360"/>
-        <w:rPr>
-          <w:rFonts w:ascii="Calibri" w:hAnsi="Calibri"/>
-          <w:sz w:val="24"/>
-          <w:szCs w:val="24"/>
-          <w:lang w:val="en-AU"/>
-        </w:rPr>
-      </w:pPr>
-      <w:r>
-        <w:rPr>
-          <w:rFonts w:ascii="Calibri" w:hAnsi="Calibri"/>
-          <w:sz w:val="24"/>
-          <w:szCs w:val="24"/>
-          <w:lang w:val="en-AU"/>
-        </w:rPr>
-        <w:t xml:space="preserve">Leading the direction of </w:t>
+          <w:numId w:val="2"/>
+        </w:numPr>
+        <w:tabs>
+          <w:tab w:val="left" w:pos="0" w:leader="none"/>
+        </w:tabs>
+        <w:ind w:left="1440" w:right="0" w:hanging="360"/>
+        <w:rPr>
+          <w:rFonts w:ascii="Calibri" w:hAnsi="Calibri"/>
+          <w:sz w:val="24"/>
+          <w:szCs w:val="24"/>
+          <w:lang w:val="en-AU"/>
+        </w:rPr>
+      </w:pPr>
+      <w:r>
+        <w:rPr>
+          <w:rFonts w:ascii="Calibri" w:hAnsi="Calibri"/>
+          <w:sz w:val="24"/>
+          <w:szCs w:val="24"/>
+          <w:lang w:val="en-AU"/>
+        </w:rPr>
+        <w:t>Leading the direction</w:t>
+      </w:r>
+      <w:r>
+        <w:rPr>
+          <w:rFonts w:ascii="Calibri" w:hAnsi="Calibri"/>
+          <w:sz w:val="24"/>
+          <w:szCs w:val="24"/>
+          <w:lang w:val="en-AU"/>
+        </w:rPr>
+        <w:t xml:space="preserve"> </w:t>
+      </w:r>
+      <w:r>
+        <w:rPr>
+          <w:rFonts w:ascii="Calibri" w:hAnsi="Calibri"/>
+          <w:sz w:val="24"/>
+          <w:szCs w:val="24"/>
+          <w:lang w:val="en-AU"/>
+        </w:rPr>
+        <w:t xml:space="preserve">of </w:t>
       </w:r>
       <w:r>
         <w:rPr>
@@ -756,35 +1478,44 @@
         <w:pStyle w:val="Normal"/>
         <w:numPr>
           <w:ilvl w:val="0"/>
-          <w:numId w:val="1"/>
-        </w:numPr>
-        <w:tabs>
-          <w:tab w:val="left" w:pos="0" w:leader="none"/>
-        </w:tabs>
-        <w:ind w:left="1440" w:right="0" w:hanging="360"/>
-        <w:rPr>
-          <w:rFonts w:ascii="Calibri" w:hAnsi="Calibri"/>
-          <w:sz w:val="24"/>
-          <w:szCs w:val="24"/>
-          <w:lang w:val="en-AU"/>
-        </w:rPr>
-      </w:pPr>
-      <w:r>
-        <w:rPr>
-          <w:rFonts w:ascii="Calibri" w:hAnsi="Calibri"/>
-          <w:sz w:val="24"/>
-          <w:szCs w:val="24"/>
-          <w:lang w:val="en-AU"/>
-        </w:rPr>
-        <w:t>Responsible for hiring engineers. From Junior to Senior.</w:t>
-      </w:r>
-    </w:p>
-    <w:p>
-      <w:pPr>
-        <w:pStyle w:val="Normal"/>
-        <w:numPr>
-          <w:ilvl w:val="0"/>
-          <w:numId w:val="1"/>
+          <w:numId w:val="2"/>
+        </w:numPr>
+        <w:tabs>
+          <w:tab w:val="left" w:pos="0" w:leader="none"/>
+        </w:tabs>
+        <w:ind w:left="1440" w:right="0" w:hanging="360"/>
+        <w:rPr>
+          <w:rFonts w:ascii="Calibri" w:hAnsi="Calibri"/>
+          <w:sz w:val="24"/>
+          <w:szCs w:val="24"/>
+          <w:lang w:val="en-AU"/>
+        </w:rPr>
+      </w:pPr>
+      <w:r>
+        <w:rPr>
+          <w:rFonts w:ascii="Calibri" w:hAnsi="Calibri"/>
+          <w:sz w:val="24"/>
+          <w:szCs w:val="24"/>
+          <w:lang w:val="en-AU"/>
+        </w:rPr>
+        <w:t xml:space="preserve">Responsible for hiring engineers. </w:t>
+      </w:r>
+      <w:r>
+        <w:rPr>
+          <w:rFonts w:ascii="Calibri" w:hAnsi="Calibri"/>
+          <w:sz w:val="24"/>
+          <w:szCs w:val="24"/>
+          <w:lang w:val="en-AU"/>
+        </w:rPr>
+        <w:t>From Junior to Senior.</w:t>
+      </w:r>
+    </w:p>
+    <w:p>
+      <w:pPr>
+        <w:pStyle w:val="Normal"/>
+        <w:numPr>
+          <w:ilvl w:val="0"/>
+          <w:numId w:val="2"/>
         </w:numPr>
         <w:tabs>
           <w:tab w:val="left" w:pos="0" w:leader="none"/>
@@ -836,20 +1567,135 @@
         <w:pStyle w:val="Normal"/>
         <w:rPr>
           <w:rFonts w:ascii="Calibri" w:hAnsi="Calibri"/>
-          <w:sz w:val="24"/>
-          <w:szCs w:val="24"/>
-          <w:lang w:val="en-AU"/>
-        </w:rPr>
-      </w:pPr>
-      <w:r>
-        <w:rPr>
-          <w:rFonts w:ascii="Calibri" w:hAnsi="Calibri"/>
           <w:b/>
           <w:color w:val="000000"/>
           <w:sz w:val="24"/>
           <w:szCs w:val="24"/>
           <w:lang w:val="en-AU"/>
         </w:rPr>
+      </w:pPr>
+      <w:r>
+        <w:rPr>
+          <w:rFonts w:ascii="Calibri" w:hAnsi="Calibri"/>
+          <w:b/>
+          <w:color w:val="000000"/>
+          <w:sz w:val="24"/>
+          <w:szCs w:val="24"/>
+          <w:lang w:val="en-AU"/>
+        </w:rPr>
+      </w:r>
+    </w:p>
+    <w:p>
+      <w:pPr>
+        <w:pStyle w:val="Normal"/>
+        <w:rPr>
+          <w:rFonts w:ascii="Calibri" w:hAnsi="Calibri"/>
+          <w:b/>
+          <w:color w:val="000000"/>
+          <w:sz w:val="24"/>
+          <w:szCs w:val="24"/>
+          <w:lang w:val="en-AU"/>
+        </w:rPr>
+      </w:pPr>
+      <w:r>
+        <w:rPr>
+          <w:rFonts w:ascii="Calibri" w:hAnsi="Calibri"/>
+          <w:b/>
+          <w:color w:val="000000"/>
+          <w:sz w:val="24"/>
+          <w:szCs w:val="24"/>
+          <w:lang w:val="en-AU"/>
+        </w:rPr>
+      </w:r>
+    </w:p>
+    <w:p>
+      <w:pPr>
+        <w:pStyle w:val="Normal"/>
+        <w:rPr>
+          <w:rFonts w:ascii="Calibri" w:hAnsi="Calibri"/>
+          <w:b/>
+          <w:color w:val="000000"/>
+          <w:sz w:val="24"/>
+          <w:szCs w:val="24"/>
+          <w:lang w:val="en-AU"/>
+        </w:rPr>
+      </w:pPr>
+      <w:r>
+        <w:rPr>
+          <w:rFonts w:ascii="Calibri" w:hAnsi="Calibri"/>
+          <w:b/>
+          <w:color w:val="000000"/>
+          <w:sz w:val="24"/>
+          <w:szCs w:val="24"/>
+          <w:lang w:val="en-AU"/>
+        </w:rPr>
+      </w:r>
+    </w:p>
+    <w:p>
+      <w:pPr>
+        <w:pStyle w:val="Normal"/>
+        <w:rPr>
+          <w:rFonts w:ascii="Calibri" w:hAnsi="Calibri"/>
+          <w:b/>
+          <w:color w:val="000000"/>
+          <w:sz w:val="24"/>
+          <w:szCs w:val="24"/>
+          <w:lang w:val="en-AU"/>
+        </w:rPr>
+      </w:pPr>
+      <w:r>
+        <w:rPr>
+          <w:rFonts w:ascii="Calibri" w:hAnsi="Calibri"/>
+          <w:b/>
+          <w:color w:val="000000"/>
+          <w:sz w:val="24"/>
+          <w:szCs w:val="24"/>
+          <w:lang w:val="en-AU"/>
+        </w:rPr>
+      </w:r>
+    </w:p>
+    <w:p>
+      <w:pPr>
+        <w:pStyle w:val="Normal"/>
+        <w:rPr>
+          <w:rFonts w:ascii="Calibri" w:hAnsi="Calibri"/>
+          <w:b/>
+          <w:color w:val="000000"/>
+          <w:sz w:val="24"/>
+          <w:szCs w:val="24"/>
+          <w:lang w:val="en-AU"/>
+        </w:rPr>
+      </w:pPr>
+      <w:r>
+        <w:rPr>
+          <w:rFonts w:ascii="Calibri" w:hAnsi="Calibri"/>
+          <w:b/>
+          <w:color w:val="000000"/>
+          <w:sz w:val="24"/>
+          <w:szCs w:val="24"/>
+          <w:lang w:val="en-AU"/>
+        </w:rPr>
+      </w:r>
+    </w:p>
+    <w:p>
+      <w:pPr>
+        <w:pStyle w:val="Normal"/>
+        <w:rPr>
+          <w:rFonts w:ascii="Calibri" w:hAnsi="Calibri"/>
+          <w:sz w:val="24"/>
+          <w:szCs w:val="24"/>
+          <w:lang w:val="en-AU"/>
+        </w:rPr>
+      </w:pPr>
+      <w:r>
+        <w:rPr>
+          <w:rFonts w:ascii="Calibri" w:hAnsi="Calibri"/>
+          <w:b/>
+          <w:color w:val="000000"/>
+          <w:sz w:val="24"/>
+          <w:szCs w:val="24"/>
+          <w:lang w:val="en-AU"/>
+        </w:rPr>
         <w:t xml:space="preserve">Senior Ruby Consultant </w:t>
       </w:r>
       <w:r>
@@ -869,7 +1715,17 @@
           <w:szCs w:val="24"/>
           <w:lang w:val="en-AU"/>
         </w:rPr>
-        <w:t>05-14 &gt; 03-15</w:t>
+        <w:t xml:space="preserve">05-14 &gt; </w:t>
+      </w:r>
+      <w:r>
+        <w:rPr>
+          <w:rFonts w:ascii="Calibri" w:hAnsi="Calibri"/>
+          <w:i/>
+          <w:sz w:val="24"/>
+          <w:szCs w:val="24"/>
+          <w:lang w:val="en-AU"/>
+        </w:rPr>
+        <w:t>03-15</w:t>
       </w:r>
     </w:p>
     <w:p>
@@ -916,7 +1772,7 @@
         <w:pStyle w:val="Normal"/>
         <w:numPr>
           <w:ilvl w:val="0"/>
-          <w:numId w:val="1"/>
+          <w:numId w:val="2"/>
         </w:numPr>
         <w:tabs>
           <w:tab w:val="left" w:pos="0" w:leader="none"/>
@@ -1024,7 +1880,7 @@
         <w:pStyle w:val="Normal"/>
         <w:numPr>
           <w:ilvl w:val="0"/>
-          <w:numId w:val="1"/>
+          <w:numId w:val="2"/>
         </w:numPr>
         <w:tabs>
           <w:tab w:val="left" w:pos="0" w:leader="none"/>
@@ -1104,6 +1960,230 @@
           <w:szCs w:val="24"/>
           <w:lang w:val="en-AU"/>
         </w:rPr>
+        <w:t xml:space="preserve"> </w:t>
+      </w:r>
+      <w:r>
+        <w:rPr>
+          <w:rFonts w:ascii="Calibri" w:hAnsi="Calibri"/>
+          <w:sz w:val="24"/>
+          <w:szCs w:val="24"/>
+          <w:lang w:val="en-AU"/>
+        </w:rPr>
+        <w:t xml:space="preserve">and </w:t>
+      </w:r>
+      <w:r>
+        <w:rPr>
+          <w:rFonts w:ascii="Calibri" w:hAnsi="Calibri"/>
+          <w:b/>
+          <w:bCs/>
+          <w:sz w:val="24"/>
+          <w:szCs w:val="24"/>
+          <w:lang w:val="en-AU"/>
+        </w:rPr>
+        <w:t>object oriented/functional concepts</w:t>
+      </w:r>
+      <w:r>
+        <w:rPr>
+          <w:rFonts w:ascii="Calibri" w:hAnsi="Calibri"/>
+          <w:sz w:val="24"/>
+          <w:szCs w:val="24"/>
+          <w:lang w:val="en-AU"/>
+        </w:rPr>
+        <w:t>.</w:t>
+      </w:r>
+    </w:p>
+    <w:p>
+      <w:pPr>
+        <w:pStyle w:val="Normal"/>
+        <w:numPr>
+          <w:ilvl w:val="0"/>
+          <w:numId w:val="2"/>
+        </w:numPr>
+        <w:tabs>
+          <w:tab w:val="left" w:pos="0" w:leader="none"/>
+        </w:tabs>
+        <w:ind w:left="1440" w:right="0" w:hanging="360"/>
+        <w:rPr>
+          <w:rFonts w:ascii="Calibri" w:hAnsi="Calibri"/>
+          <w:sz w:val="24"/>
+          <w:szCs w:val="24"/>
+          <w:lang w:val="en-AU"/>
+        </w:rPr>
+      </w:pPr>
+      <w:r>
+        <w:rPr>
+          <w:rFonts w:ascii="Calibri" w:hAnsi="Calibri"/>
+          <w:sz w:val="24"/>
+          <w:szCs w:val="24"/>
+          <w:lang w:val="en-AU"/>
+        </w:rPr>
+        <w:t>Implemented Lean Methodologies (</w:t>
+      </w:r>
+      <w:r>
+        <w:rPr>
+          <w:rFonts w:ascii="Calibri" w:hAnsi="Calibri"/>
+          <w:b/>
+          <w:bCs/>
+          <w:sz w:val="24"/>
+          <w:szCs w:val="24"/>
+          <w:lang w:val="en-AU"/>
+        </w:rPr>
+        <w:t>Kanban</w:t>
+      </w:r>
+      <w:r>
+        <w:rPr>
+          <w:rFonts w:ascii="Calibri" w:hAnsi="Calibri"/>
+          <w:sz w:val="24"/>
+          <w:szCs w:val="24"/>
+          <w:lang w:val="en-AU"/>
+        </w:rPr>
+        <w:t xml:space="preserve">, </w:t>
+      </w:r>
+      <w:r>
+        <w:rPr>
+          <w:rFonts w:ascii="Calibri" w:hAnsi="Calibri"/>
+          <w:b/>
+          <w:bCs/>
+          <w:sz w:val="24"/>
+          <w:szCs w:val="24"/>
+          <w:lang w:val="en-AU"/>
+        </w:rPr>
+        <w:t>Lean Software Development</w:t>
+      </w:r>
+      <w:r>
+        <w:rPr>
+          <w:rFonts w:ascii="Calibri" w:hAnsi="Calibri"/>
+          <w:sz w:val="24"/>
+          <w:szCs w:val="24"/>
+          <w:lang w:val="en-AU"/>
+        </w:rPr>
+        <w:t>)</w:t>
+      </w:r>
+    </w:p>
+    <w:p>
+      <w:pPr>
+        <w:pStyle w:val="Normal"/>
+        <w:numPr>
+          <w:ilvl w:val="0"/>
+          <w:numId w:val="2"/>
+        </w:numPr>
+        <w:tabs>
+          <w:tab w:val="left" w:pos="0" w:leader="none"/>
+        </w:tabs>
+        <w:ind w:left="1440" w:right="0" w:hanging="360"/>
+        <w:rPr>
+          <w:rFonts w:ascii="Calibri" w:hAnsi="Calibri"/>
+          <w:sz w:val="24"/>
+          <w:szCs w:val="24"/>
+          <w:lang w:val="en-AU"/>
+        </w:rPr>
+      </w:pPr>
+      <w:r>
+        <w:rPr>
+          <w:rFonts w:ascii="Calibri" w:hAnsi="Calibri"/>
+          <w:sz w:val="24"/>
+          <w:szCs w:val="24"/>
+          <w:lang w:val="en-AU"/>
+        </w:rPr>
+        <w:t xml:space="preserve">Introduced concepts of Continuous Delivery, using </w:t>
+      </w:r>
+      <w:r>
+        <w:rPr>
+          <w:rFonts w:ascii="Calibri" w:hAnsi="Calibri"/>
+          <w:b/>
+          <w:bCs/>
+          <w:sz w:val="24"/>
+          <w:szCs w:val="24"/>
+          <w:lang w:val="en-AU"/>
+        </w:rPr>
+        <w:t>Teamcity</w:t>
+      </w:r>
+      <w:r>
+        <w:rPr>
+          <w:rFonts w:ascii="Calibri" w:hAnsi="Calibri"/>
+          <w:sz w:val="24"/>
+          <w:szCs w:val="24"/>
+          <w:lang w:val="en-AU"/>
+        </w:rPr>
+        <w:t>/</w:t>
+      </w:r>
+      <w:r>
+        <w:rPr>
+          <w:rFonts w:ascii="Calibri" w:hAnsi="Calibri"/>
+          <w:b/>
+          <w:bCs/>
+          <w:sz w:val="24"/>
+          <w:szCs w:val="24"/>
+          <w:lang w:val="en-AU"/>
+        </w:rPr>
+        <w:t>Capistrano</w:t>
+      </w:r>
+      <w:r>
+        <w:rPr>
+          <w:rFonts w:ascii="Calibri" w:hAnsi="Calibri"/>
+          <w:sz w:val="24"/>
+          <w:szCs w:val="24"/>
+          <w:lang w:val="en-AU"/>
+        </w:rPr>
+        <w:t>/</w:t>
+      </w:r>
+      <w:r>
+        <w:rPr>
+          <w:rFonts w:ascii="Calibri" w:hAnsi="Calibri"/>
+          <w:b/>
+          <w:bCs/>
+          <w:sz w:val="24"/>
+          <w:szCs w:val="24"/>
+          <w:lang w:val="en-AU"/>
+        </w:rPr>
+        <w:t>Chef</w:t>
+      </w:r>
+    </w:p>
+    <w:p>
+      <w:pPr>
+        <w:pStyle w:val="Normal"/>
+        <w:numPr>
+          <w:ilvl w:val="0"/>
+          <w:numId w:val="2"/>
+        </w:numPr>
+        <w:tabs>
+          <w:tab w:val="left" w:pos="0" w:leader="none"/>
+        </w:tabs>
+        <w:ind w:left="1440" w:right="0" w:hanging="360"/>
+        <w:rPr>
+          <w:rFonts w:ascii="Calibri" w:hAnsi="Calibri"/>
+          <w:sz w:val="24"/>
+          <w:szCs w:val="24"/>
+          <w:lang w:val="en-AU"/>
+        </w:rPr>
+      </w:pPr>
+      <w:r>
+        <w:rPr>
+          <w:rFonts w:ascii="Calibri" w:hAnsi="Calibri"/>
+          <w:sz w:val="24"/>
+          <w:szCs w:val="24"/>
+          <w:lang w:val="en-AU"/>
+        </w:rPr>
+        <w:t xml:space="preserve">Introduced Infrastructure as Code using </w:t>
+      </w:r>
+      <w:r>
+        <w:rPr>
+          <w:rFonts w:ascii="Calibri" w:hAnsi="Calibri"/>
+          <w:b/>
+          <w:bCs/>
+          <w:sz w:val="24"/>
+          <w:szCs w:val="24"/>
+          <w:lang w:val="en-AU"/>
+        </w:rPr>
+        <w:t>Chef</w:t>
+      </w:r>
+      <w:r>
+        <w:rPr>
+          <w:rFonts w:ascii="Calibri" w:hAnsi="Calibri"/>
+          <w:sz w:val="24"/>
+          <w:szCs w:val="24"/>
+          <w:lang w:val="en-AU"/>
+        </w:rPr>
         <w:t xml:space="preserve"> and </w:t>
       </w:r>
       <w:r>
@@ -1115,7 +2195,103 @@
           <w:szCs w:val="24"/>
           <w:lang w:val="en-AU"/>
         </w:rPr>
-        <w:t>object oriented/functional concepts</w:t>
+        <w:t>FPM</w:t>
+      </w:r>
+    </w:p>
+    <w:p>
+      <w:pPr>
+        <w:pStyle w:val="Normal"/>
+        <w:numPr>
+          <w:ilvl w:val="0"/>
+          <w:numId w:val="2"/>
+        </w:numPr>
+        <w:tabs>
+          <w:tab w:val="left" w:pos="0" w:leader="none"/>
+        </w:tabs>
+        <w:ind w:left="1440" w:right="0" w:hanging="360"/>
+        <w:rPr>
+          <w:rFonts w:ascii="Calibri" w:hAnsi="Calibri"/>
+          <w:sz w:val="24"/>
+          <w:szCs w:val="24"/>
+          <w:lang w:val="en-AU"/>
+        </w:rPr>
+      </w:pPr>
+      <w:r>
+        <w:rPr>
+          <w:rFonts w:ascii="Calibri" w:hAnsi="Calibri"/>
+          <w:sz w:val="24"/>
+          <w:szCs w:val="24"/>
+          <w:lang w:val="en-AU"/>
+        </w:rPr>
+        <w:t xml:space="preserve">Introduced metrics gathering using </w:t>
+      </w:r>
+      <w:r>
+        <w:rPr>
+          <w:rFonts w:ascii="Calibri" w:hAnsi="Calibri"/>
+          <w:b/>
+          <w:bCs/>
+          <w:sz w:val="24"/>
+          <w:szCs w:val="24"/>
+          <w:lang w:val="en-AU"/>
+        </w:rPr>
+        <w:t>NewRelic</w:t>
+      </w:r>
+      <w:r>
+        <w:rPr>
+          <w:rFonts w:ascii="Calibri" w:hAnsi="Calibri"/>
+          <w:sz w:val="24"/>
+          <w:szCs w:val="24"/>
+          <w:lang w:val="en-AU"/>
+        </w:rPr>
+        <w:t xml:space="preserve">. </w:t>
+      </w:r>
+      <w:r>
+        <w:rPr>
+          <w:rFonts w:ascii="Calibri" w:hAnsi="Calibri"/>
+          <w:sz w:val="24"/>
+          <w:szCs w:val="24"/>
+          <w:lang w:val="en-AU"/>
+        </w:rPr>
+        <w:t>This helped us diagnose and optimise the system.</w:t>
+      </w:r>
+    </w:p>
+    <w:p>
+      <w:pPr>
+        <w:pStyle w:val="Normal"/>
+        <w:numPr>
+          <w:ilvl w:val="0"/>
+          <w:numId w:val="2"/>
+        </w:numPr>
+        <w:tabs>
+          <w:tab w:val="left" w:pos="0" w:leader="none"/>
+        </w:tabs>
+        <w:ind w:left="1440" w:right="0" w:hanging="360"/>
+        <w:rPr>
+          <w:rFonts w:ascii="Calibri" w:hAnsi="Calibri"/>
+          <w:sz w:val="24"/>
+          <w:szCs w:val="24"/>
+          <w:lang w:val="en-AU"/>
+        </w:rPr>
+      </w:pPr>
+      <w:r>
+        <w:rPr>
+          <w:rFonts w:ascii="Calibri" w:hAnsi="Calibri"/>
+          <w:sz w:val="24"/>
+          <w:szCs w:val="24"/>
+          <w:lang w:val="en-AU"/>
+        </w:rPr>
+        <w:t xml:space="preserve">Streamlined testing strategies. This was important to decrease the build times and better use of </w:t>
+      </w:r>
+      <w:r>
+        <w:rPr>
+          <w:rFonts w:ascii="Calibri" w:hAnsi="Calibri"/>
+          <w:b/>
+          <w:bCs/>
+          <w:sz w:val="24"/>
+          <w:szCs w:val="24"/>
+          <w:lang w:val="en-AU"/>
+        </w:rPr>
+        <w:t>BDD</w:t>
       </w:r>
       <w:r>
         <w:rPr>
@@ -1130,29 +2306,132 @@
     <w:p>
       <w:pPr>
         <w:pStyle w:val="Normal"/>
-        <w:numPr>
-          <w:ilvl w:val="0"/>
-          <w:numId w:val="1"/>
-        </w:numPr>
-        <w:tabs>
-          <w:tab w:val="left" w:pos="0" w:leader="none"/>
-        </w:tabs>
-        <w:ind w:left="1440" w:right="0" w:hanging="360"/>
-        <w:rPr>
-          <w:rFonts w:ascii="Calibri" w:hAnsi="Calibri"/>
-          <w:sz w:val="24"/>
-          <w:szCs w:val="24"/>
-          <w:lang w:val="en-AU"/>
-        </w:rPr>
-      </w:pPr>
-      <w:r>
-        <w:rPr>
-          <w:rFonts w:ascii="Calibri" w:hAnsi="Calibri"/>
-          <w:sz w:val="24"/>
-          <w:szCs w:val="24"/>
-          <w:lang w:val="en-AU"/>
-        </w:rPr>
-        <w:t>Implemented Lean Methodologies (</w:t>
+        <w:rPr>
+          <w:rFonts w:ascii="Calibri" w:hAnsi="Calibri"/>
+          <w:b/>
+          <w:color w:val="000000"/>
+          <w:sz w:val="24"/>
+          <w:szCs w:val="24"/>
+          <w:lang w:val="en-AU"/>
+        </w:rPr>
+      </w:pPr>
+      <w:r>
+        <w:rPr>
+          <w:rFonts w:ascii="Calibri" w:hAnsi="Calibri"/>
+          <w:b/>
+          <w:color w:val="000000"/>
+          <w:sz w:val="24"/>
+          <w:szCs w:val="24"/>
+          <w:lang w:val="en-AU"/>
+        </w:rPr>
+      </w:r>
+    </w:p>
+    <w:p>
+      <w:pPr>
+        <w:pStyle w:val="Normal"/>
+        <w:rPr>
+          <w:rFonts w:ascii="Calibri" w:hAnsi="Calibri"/>
+          <w:sz w:val="24"/>
+          <w:szCs w:val="24"/>
+          <w:lang w:val="en-AU"/>
+        </w:rPr>
+      </w:pPr>
+      <w:r>
+        <w:rPr>
+          <w:rFonts w:ascii="Calibri" w:hAnsi="Calibri"/>
+          <w:b/>
+          <w:color w:val="000000"/>
+          <w:sz w:val="24"/>
+          <w:szCs w:val="24"/>
+          <w:lang w:val="en-AU"/>
+        </w:rPr>
+        <w:t xml:space="preserve">Ruby Consultant </w:t>
+      </w:r>
+      <w:r>
+        <w:rPr>
+          <w:rFonts w:ascii="Calibri" w:hAnsi="Calibri"/>
+          <w:sz w:val="24"/>
+          <w:szCs w:val="24"/>
+          <w:lang w:val="en-AU"/>
+        </w:rPr>
+        <w:t xml:space="preserve">NBN CO </w:t>
+      </w:r>
+      <w:r>
+        <w:rPr>
+          <w:rFonts w:ascii="Calibri" w:hAnsi="Calibri"/>
+          <w:i/>
+          <w:sz w:val="24"/>
+          <w:szCs w:val="24"/>
+          <w:lang w:val="en-AU"/>
+        </w:rPr>
+        <w:t>11-13 &gt; 05-14</w:t>
+      </w:r>
+    </w:p>
+    <w:p>
+      <w:pPr>
+        <w:pStyle w:val="Normal"/>
+        <w:rPr>
+          <w:rFonts w:ascii="Calibri" w:hAnsi="Calibri"/>
+          <w:sz w:val="24"/>
+          <w:szCs w:val="24"/>
+          <w:lang w:val="en-AU"/>
+        </w:rPr>
+      </w:pPr>
+      <w:r>
+        <w:rPr>
+          <w:rFonts w:ascii="Calibri" w:hAnsi="Calibri"/>
+          <w:sz w:val="24"/>
+          <w:szCs w:val="24"/>
+          <w:lang w:val="en-AU"/>
+        </w:rPr>
+      </w:r>
+    </w:p>
+    <w:p>
+      <w:pPr>
+        <w:pStyle w:val="Normal"/>
+        <w:rPr>
+          <w:rFonts w:ascii="Calibri" w:hAnsi="Calibri"/>
+          <w:sz w:val="24"/>
+          <w:szCs w:val="24"/>
+          <w:lang w:val="en-AU"/>
+        </w:rPr>
+      </w:pPr>
+      <w:r>
+        <w:rPr>
+          <w:rFonts w:ascii="Calibri" w:hAnsi="Calibri"/>
+          <w:sz w:val="24"/>
+          <w:szCs w:val="24"/>
+          <w:lang w:val="en-AU"/>
+        </w:rPr>
+        <w:t>Achievements</w:t>
+      </w:r>
+    </w:p>
+    <w:p>
+      <w:pPr>
+        <w:pStyle w:val="Normal"/>
+        <w:numPr>
+          <w:ilvl w:val="0"/>
+          <w:numId w:val="2"/>
+        </w:numPr>
+        <w:tabs>
+          <w:tab w:val="left" w:pos="0" w:leader="none"/>
+        </w:tabs>
+        <w:ind w:left="1440" w:right="0" w:hanging="360"/>
+        <w:rPr>
+          <w:rFonts w:ascii="Calibri" w:hAnsi="Calibri"/>
+          <w:sz w:val="24"/>
+          <w:szCs w:val="24"/>
+          <w:lang w:val="en-AU"/>
+        </w:rPr>
+      </w:pPr>
+      <w:r>
+        <w:rPr>
+          <w:rFonts w:ascii="Calibri" w:hAnsi="Calibri"/>
+          <w:sz w:val="24"/>
+          <w:szCs w:val="24"/>
+          <w:lang w:val="en-AU"/>
+        </w:rPr>
+        <w:t xml:space="preserve">Implemented NBN forms with </w:t>
       </w:r>
       <w:r>
         <w:rPr>
@@ -1163,16 +2442,7 @@
           <w:szCs w:val="24"/>
           <w:lang w:val="en-AU"/>
         </w:rPr>
-        <w:t>Kanban</w:t>
-      </w:r>
-      <w:r>
-        <w:rPr>
-          <w:rFonts w:ascii="Calibri" w:hAnsi="Calibri"/>
-          <w:sz w:val="24"/>
-          <w:szCs w:val="24"/>
-          <w:lang w:val="en-AU"/>
-        </w:rPr>
-        <w:t xml:space="preserve">, </w:t>
+        <w:t>Rails/</w:t>
       </w:r>
       <w:r>
         <w:rPr>
@@ -1183,44 +2453,16 @@
           <w:szCs w:val="24"/>
           <w:lang w:val="en-AU"/>
         </w:rPr>
-        <w:t>Lean Software Development</w:t>
-      </w:r>
-      <w:r>
-        <w:rPr>
-          <w:rFonts w:ascii="Calibri" w:hAnsi="Calibri"/>
-          <w:sz w:val="24"/>
-          <w:szCs w:val="24"/>
-          <w:lang w:val="en-AU"/>
-        </w:rPr>
-        <w:t>)</w:t>
-      </w:r>
-    </w:p>
-    <w:p>
-      <w:pPr>
-        <w:pStyle w:val="Normal"/>
-        <w:numPr>
-          <w:ilvl w:val="0"/>
-          <w:numId w:val="1"/>
-        </w:numPr>
-        <w:tabs>
-          <w:tab w:val="left" w:pos="0" w:leader="none"/>
-        </w:tabs>
-        <w:ind w:left="1440" w:right="0" w:hanging="360"/>
-        <w:rPr>
-          <w:rFonts w:ascii="Calibri" w:hAnsi="Calibri"/>
-          <w:sz w:val="24"/>
-          <w:szCs w:val="24"/>
-          <w:lang w:val="en-AU"/>
-        </w:rPr>
-      </w:pPr>
-      <w:r>
-        <w:rPr>
-          <w:rFonts w:ascii="Calibri" w:hAnsi="Calibri"/>
-          <w:sz w:val="24"/>
-          <w:szCs w:val="24"/>
-          <w:lang w:val="en-AU"/>
-        </w:rPr>
-        <w:t xml:space="preserve">Introduced concepts of Continuous Delivery, using </w:t>
+        <w:t>AngularJS</w:t>
+      </w:r>
+      <w:r>
+        <w:rPr>
+          <w:rFonts w:ascii="Calibri" w:hAnsi="Calibri"/>
+          <w:sz w:val="24"/>
+          <w:szCs w:val="24"/>
+          <w:lang w:val="en-AU"/>
+        </w:rPr>
+        <w:t xml:space="preserve"> using </w:t>
       </w:r>
       <w:r>
         <w:rPr>
@@ -1231,16 +2473,7 @@
           <w:szCs w:val="24"/>
           <w:lang w:val="en-AU"/>
         </w:rPr>
-        <w:t>Teamcity</w:t>
-      </w:r>
-      <w:r>
-        <w:rPr>
-          <w:rFonts w:ascii="Calibri" w:hAnsi="Calibri"/>
-          <w:sz w:val="24"/>
-          <w:szCs w:val="24"/>
-          <w:lang w:val="en-AU"/>
-        </w:rPr>
-        <w:t>/</w:t>
+        <w:t>J</w:t>
       </w:r>
       <w:r>
         <w:rPr>
@@ -1251,16 +2484,7 @@
           <w:szCs w:val="24"/>
           <w:lang w:val="en-AU"/>
         </w:rPr>
-        <w:t>Capistrano</w:t>
-      </w:r>
-      <w:r>
-        <w:rPr>
-          <w:rFonts w:ascii="Calibri" w:hAnsi="Calibri"/>
-          <w:sz w:val="24"/>
-          <w:szCs w:val="24"/>
-          <w:lang w:val="en-AU"/>
-        </w:rPr>
-        <w:t>/</w:t>
+        <w:t>R</w:t>
       </w:r>
       <w:r>
         <w:rPr>
@@ -1271,368 +2495,7 @@
           <w:szCs w:val="24"/>
           <w:lang w:val="en-AU"/>
         </w:rPr>
-        <w:t>Chef</w:t>
-      </w:r>
-    </w:p>
-    <w:p>
-      <w:pPr>
-        <w:pStyle w:val="Normal"/>
-        <w:numPr>
-          <w:ilvl w:val="0"/>
-          <w:numId w:val="1"/>
-        </w:numPr>
-        <w:tabs>
-          <w:tab w:val="left" w:pos="0" w:leader="none"/>
-        </w:tabs>
-        <w:ind w:left="1440" w:right="0" w:hanging="360"/>
-        <w:rPr>
-          <w:rFonts w:ascii="Calibri" w:hAnsi="Calibri"/>
-          <w:sz w:val="24"/>
-          <w:szCs w:val="24"/>
-          <w:lang w:val="en-AU"/>
-        </w:rPr>
-      </w:pPr>
-      <w:r>
-        <w:rPr>
-          <w:rFonts w:ascii="Calibri" w:hAnsi="Calibri"/>
-          <w:sz w:val="24"/>
-          <w:szCs w:val="24"/>
-          <w:lang w:val="en-AU"/>
-        </w:rPr>
-        <w:t xml:space="preserve">Introduced Infrastructure as Code using </w:t>
-      </w:r>
-      <w:r>
-        <w:rPr>
-          <w:rFonts w:ascii="Calibri" w:hAnsi="Calibri"/>
-          <w:b/>
-          <w:bCs/>
-          <w:sz w:val="24"/>
-          <w:szCs w:val="24"/>
-          <w:lang w:val="en-AU"/>
-        </w:rPr>
-        <w:t>Chef</w:t>
-      </w:r>
-      <w:r>
-        <w:rPr>
-          <w:rFonts w:ascii="Calibri" w:hAnsi="Calibri"/>
-          <w:sz w:val="24"/>
-          <w:szCs w:val="24"/>
-          <w:lang w:val="en-AU"/>
-        </w:rPr>
-        <w:t xml:space="preserve"> and </w:t>
-      </w:r>
-      <w:r>
-        <w:rPr>
-          <w:rFonts w:ascii="Calibri" w:hAnsi="Calibri"/>
-          <w:b/>
-          <w:bCs/>
-          <w:sz w:val="24"/>
-          <w:szCs w:val="24"/>
-          <w:lang w:val="en-AU"/>
-        </w:rPr>
-        <w:t>FPM</w:t>
-      </w:r>
-    </w:p>
-    <w:p>
-      <w:pPr>
-        <w:pStyle w:val="Normal"/>
-        <w:numPr>
-          <w:ilvl w:val="0"/>
-          <w:numId w:val="1"/>
-        </w:numPr>
-        <w:tabs>
-          <w:tab w:val="left" w:pos="0" w:leader="none"/>
-        </w:tabs>
-        <w:ind w:left="1440" w:right="0" w:hanging="360"/>
-        <w:rPr>
-          <w:rFonts w:ascii="Calibri" w:hAnsi="Calibri"/>
-          <w:sz w:val="24"/>
-          <w:szCs w:val="24"/>
-          <w:lang w:val="en-AU"/>
-        </w:rPr>
-      </w:pPr>
-      <w:r>
-        <w:rPr>
-          <w:rFonts w:ascii="Calibri" w:hAnsi="Calibri"/>
-          <w:sz w:val="24"/>
-          <w:szCs w:val="24"/>
-          <w:lang w:val="en-AU"/>
-        </w:rPr>
-        <w:t xml:space="preserve">Introduced metrics gathering using </w:t>
-      </w:r>
-      <w:r>
-        <w:rPr>
-          <w:rFonts w:ascii="Calibri" w:hAnsi="Calibri"/>
-          <w:b/>
-          <w:bCs/>
-          <w:sz w:val="24"/>
-          <w:szCs w:val="24"/>
-          <w:lang w:val="en-AU"/>
-        </w:rPr>
-        <w:t>NewRelic</w:t>
-      </w:r>
-      <w:r>
-        <w:rPr>
-          <w:rFonts w:ascii="Calibri" w:hAnsi="Calibri"/>
-          <w:sz w:val="24"/>
-          <w:szCs w:val="24"/>
-          <w:lang w:val="en-AU"/>
-        </w:rPr>
-        <w:t>. This helped us diagnose and optimise the system.</w:t>
-      </w:r>
-    </w:p>
-    <w:p>
-      <w:pPr>
-        <w:pStyle w:val="Normal"/>
-        <w:numPr>
-          <w:ilvl w:val="0"/>
-          <w:numId w:val="1"/>
-        </w:numPr>
-        <w:tabs>
-          <w:tab w:val="left" w:pos="0" w:leader="none"/>
-        </w:tabs>
-        <w:ind w:left="1440" w:right="0" w:hanging="360"/>
-        <w:rPr>
-          <w:rFonts w:ascii="Calibri" w:hAnsi="Calibri"/>
-          <w:sz w:val="24"/>
-          <w:szCs w:val="24"/>
-          <w:lang w:val="en-AU"/>
-        </w:rPr>
-      </w:pPr>
-      <w:r>
-        <w:rPr>
-          <w:rFonts w:ascii="Calibri" w:hAnsi="Calibri"/>
-          <w:sz w:val="24"/>
-          <w:szCs w:val="24"/>
-          <w:lang w:val="en-AU"/>
-        </w:rPr>
-        <w:t xml:space="preserve">Streamlined testing strategies. This was important to decrease the build times and better use of </w:t>
-      </w:r>
-      <w:r>
-        <w:rPr>
-          <w:rFonts w:ascii="Calibri" w:hAnsi="Calibri"/>
-          <w:b/>
-          <w:bCs/>
-          <w:sz w:val="24"/>
-          <w:szCs w:val="24"/>
-          <w:lang w:val="en-AU"/>
-        </w:rPr>
-        <w:t>BDD</w:t>
-      </w:r>
-      <w:r>
-        <w:rPr>
-          <w:rFonts w:ascii="Calibri" w:hAnsi="Calibri"/>
-          <w:sz w:val="24"/>
-          <w:szCs w:val="24"/>
-          <w:lang w:val="en-AU"/>
-        </w:rPr>
-        <w:t>.</w:t>
-      </w:r>
-    </w:p>
-    <w:p>
-      <w:pPr>
-        <w:pStyle w:val="Normal"/>
-        <w:rPr>
-          <w:rFonts w:ascii="Calibri" w:hAnsi="Calibri"/>
-          <w:sz w:val="24"/>
-          <w:szCs w:val="24"/>
-          <w:lang w:val="en-AU"/>
-        </w:rPr>
-      </w:pPr>
-      <w:r>
-        <w:rPr>
-          <w:rFonts w:ascii="Calibri" w:hAnsi="Calibri"/>
-          <w:sz w:val="24"/>
-          <w:szCs w:val="24"/>
-          <w:lang w:val="en-AU"/>
-        </w:rPr>
-      </w:r>
-    </w:p>
-    <w:p>
-      <w:pPr>
-        <w:pStyle w:val="Normal"/>
-        <w:rPr>
-          <w:rFonts w:ascii="Calibri" w:hAnsi="Calibri"/>
-          <w:b/>
-          <w:b/>
-          <w:color w:val="000000"/>
-          <w:sz w:val="24"/>
-          <w:szCs w:val="24"/>
-          <w:lang w:val="en-AU"/>
-        </w:rPr>
-      </w:pPr>
-      <w:r>
-        <w:rPr>
-          <w:rFonts w:ascii="Calibri" w:hAnsi="Calibri"/>
-          <w:b/>
-          <w:color w:val="000000"/>
-          <w:sz w:val="24"/>
-          <w:szCs w:val="24"/>
-          <w:lang w:val="en-AU"/>
-        </w:rPr>
-      </w:r>
-    </w:p>
-    <w:p>
-      <w:pPr>
-        <w:pStyle w:val="Normal"/>
-        <w:rPr>
-          <w:rFonts w:ascii="Calibri" w:hAnsi="Calibri"/>
-          <w:b/>
-          <w:b/>
-          <w:color w:val="000000"/>
-          <w:sz w:val="24"/>
-          <w:szCs w:val="24"/>
-          <w:lang w:val="en-AU"/>
-        </w:rPr>
-      </w:pPr>
-      <w:r>
-        <w:rPr>
-          <w:rFonts w:ascii="Calibri" w:hAnsi="Calibri"/>
-          <w:b/>
-          <w:color w:val="000000"/>
-          <w:sz w:val="24"/>
-          <w:szCs w:val="24"/>
-          <w:lang w:val="en-AU"/>
-        </w:rPr>
-      </w:r>
-    </w:p>
-    <w:p>
-      <w:pPr>
-        <w:pStyle w:val="Normal"/>
-        <w:rPr>
-          <w:rFonts w:ascii="Calibri" w:hAnsi="Calibri"/>
-          <w:sz w:val="24"/>
-          <w:szCs w:val="24"/>
-          <w:lang w:val="en-AU"/>
-        </w:rPr>
-      </w:pPr>
-      <w:r>
-        <w:rPr>
-          <w:rFonts w:ascii="Calibri" w:hAnsi="Calibri"/>
-          <w:b/>
-          <w:color w:val="000000"/>
-          <w:sz w:val="24"/>
-          <w:szCs w:val="24"/>
-          <w:lang w:val="en-AU"/>
-        </w:rPr>
-        <w:t xml:space="preserve">Ruby Consultant </w:t>
-      </w:r>
-      <w:r>
-        <w:rPr>
-          <w:rFonts w:ascii="Calibri" w:hAnsi="Calibri"/>
-          <w:sz w:val="24"/>
-          <w:szCs w:val="24"/>
-          <w:lang w:val="en-AU"/>
-        </w:rPr>
-        <w:t xml:space="preserve">NBN CO </w:t>
-      </w:r>
-      <w:r>
-        <w:rPr>
-          <w:rFonts w:ascii="Calibri" w:hAnsi="Calibri"/>
-          <w:i/>
-          <w:sz w:val="24"/>
-          <w:szCs w:val="24"/>
-          <w:lang w:val="en-AU"/>
-        </w:rPr>
-        <w:t>11-13 &gt; 05-14</w:t>
-      </w:r>
-    </w:p>
-    <w:p>
-      <w:pPr>
-        <w:pStyle w:val="Normal"/>
-        <w:rPr>
-          <w:rFonts w:ascii="Calibri" w:hAnsi="Calibri"/>
-          <w:sz w:val="24"/>
-          <w:szCs w:val="24"/>
-          <w:lang w:val="en-AU"/>
-        </w:rPr>
-      </w:pPr>
-      <w:r>
-        <w:rPr>
-          <w:rFonts w:ascii="Calibri" w:hAnsi="Calibri"/>
-          <w:sz w:val="24"/>
-          <w:szCs w:val="24"/>
-          <w:lang w:val="en-AU"/>
-        </w:rPr>
-      </w:r>
-    </w:p>
-    <w:p>
-      <w:pPr>
-        <w:pStyle w:val="Normal"/>
-        <w:rPr>
-          <w:rFonts w:ascii="Calibri" w:hAnsi="Calibri"/>
-          <w:sz w:val="24"/>
-          <w:szCs w:val="24"/>
-          <w:lang w:val="en-AU"/>
-        </w:rPr>
-      </w:pPr>
-      <w:r>
-        <w:rPr>
-          <w:rFonts w:ascii="Calibri" w:hAnsi="Calibri"/>
-          <w:sz w:val="24"/>
-          <w:szCs w:val="24"/>
-          <w:lang w:val="en-AU"/>
-        </w:rPr>
-        <w:t>Achievements</w:t>
-      </w:r>
-    </w:p>
-    <w:p>
-      <w:pPr>
-        <w:pStyle w:val="Normal"/>
-        <w:numPr>
-          <w:ilvl w:val="0"/>
-          <w:numId w:val="1"/>
-        </w:numPr>
-        <w:tabs>
-          <w:tab w:val="left" w:pos="0" w:leader="none"/>
-        </w:tabs>
-        <w:ind w:left="1440" w:right="0" w:hanging="360"/>
-        <w:rPr>
-          <w:rFonts w:ascii="Calibri" w:hAnsi="Calibri"/>
-          <w:sz w:val="24"/>
-          <w:szCs w:val="24"/>
-          <w:lang w:val="en-AU"/>
-        </w:rPr>
-      </w:pPr>
-      <w:r>
-        <w:rPr>
-          <w:rFonts w:ascii="Calibri" w:hAnsi="Calibri"/>
-          <w:sz w:val="24"/>
-          <w:szCs w:val="24"/>
-          <w:lang w:val="en-AU"/>
-        </w:rPr>
-        <w:t xml:space="preserve">Implemented NBN forms with </w:t>
-      </w:r>
-      <w:r>
-        <w:rPr>
-          <w:rFonts w:ascii="Calibri" w:hAnsi="Calibri"/>
-          <w:b/>
-          <w:bCs/>
-          <w:sz w:val="24"/>
-          <w:szCs w:val="24"/>
-          <w:lang w:val="en-AU"/>
-        </w:rPr>
-        <w:t>Rails/AngularJS</w:t>
-      </w:r>
-      <w:r>
-        <w:rPr>
-          <w:rFonts w:ascii="Calibri" w:hAnsi="Calibri"/>
-          <w:sz w:val="24"/>
-          <w:szCs w:val="24"/>
-          <w:lang w:val="en-AU"/>
-        </w:rPr>
-        <w:t xml:space="preserve"> using </w:t>
-      </w:r>
-      <w:r>
-        <w:rPr>
-          <w:rFonts w:ascii="Calibri" w:hAnsi="Calibri"/>
-          <w:b/>
-          <w:bCs/>
-          <w:sz w:val="24"/>
-          <w:szCs w:val="24"/>
-          <w:lang w:val="en-AU"/>
-        </w:rPr>
-        <w:t>JRuby</w:t>
+        <w:t>uby</w:t>
       </w:r>
       <w:r>
         <w:rPr>
@@ -1651,35 +2514,53 @@
         <w:pStyle w:val="Normal"/>
         <w:numPr>
           <w:ilvl w:val="0"/>
-          <w:numId w:val="1"/>
-        </w:numPr>
-        <w:tabs>
-          <w:tab w:val="left" w:pos="0" w:leader="none"/>
-        </w:tabs>
-        <w:ind w:left="1440" w:right="0" w:hanging="360"/>
-        <w:rPr>
-          <w:rFonts w:ascii="Calibri" w:hAnsi="Calibri"/>
-          <w:sz w:val="24"/>
-          <w:szCs w:val="24"/>
-          <w:lang w:val="en-AU"/>
-        </w:rPr>
-      </w:pPr>
-      <w:r>
-        <w:rPr>
-          <w:rFonts w:ascii="Calibri" w:hAnsi="Calibri"/>
-          <w:sz w:val="24"/>
-          <w:szCs w:val="24"/>
-          <w:lang w:val="en-AU"/>
-        </w:rPr>
-        <w:t>Implemented analytics gem that is used on all Ruby sites.</w:t>
-      </w:r>
-    </w:p>
-    <w:p>
-      <w:pPr>
-        <w:pStyle w:val="Normal"/>
-        <w:numPr>
-          <w:ilvl w:val="0"/>
-          <w:numId w:val="1"/>
+          <w:numId w:val="2"/>
+        </w:numPr>
+        <w:tabs>
+          <w:tab w:val="left" w:pos="0" w:leader="none"/>
+        </w:tabs>
+        <w:ind w:left="1440" w:right="0" w:hanging="360"/>
+        <w:rPr>
+          <w:rFonts w:ascii="Calibri" w:hAnsi="Calibri"/>
+          <w:sz w:val="24"/>
+          <w:szCs w:val="24"/>
+          <w:lang w:val="en-AU"/>
+        </w:rPr>
+      </w:pPr>
+      <w:r>
+        <w:rPr>
+          <w:rFonts w:ascii="Calibri" w:hAnsi="Calibri"/>
+          <w:sz w:val="24"/>
+          <w:szCs w:val="24"/>
+          <w:lang w:val="en-AU"/>
+        </w:rPr>
+        <w:t xml:space="preserve">Implemented analytics gem that is used on all </w:t>
+      </w:r>
+      <w:r>
+        <w:rPr>
+          <w:rFonts w:ascii="Calibri" w:hAnsi="Calibri"/>
+          <w:sz w:val="24"/>
+          <w:szCs w:val="24"/>
+          <w:lang w:val="en-AU"/>
+        </w:rPr>
+        <w:t>R</w:t>
+      </w:r>
+      <w:r>
+        <w:rPr>
+          <w:rFonts w:ascii="Calibri" w:hAnsi="Calibri"/>
+          <w:sz w:val="24"/>
+          <w:szCs w:val="24"/>
+          <w:lang w:val="en-AU"/>
+        </w:rPr>
+        <w:t>uby sites.</w:t>
+      </w:r>
+    </w:p>
+    <w:p>
+      <w:pPr>
+        <w:pStyle w:val="Normal"/>
+        <w:numPr>
+          <w:ilvl w:val="0"/>
+          <w:numId w:val="2"/>
         </w:numPr>
         <w:tabs>
           <w:tab w:val="left" w:pos="0" w:leader="none"/>
@@ -1767,27 +2648,45 @@
         <w:pStyle w:val="Normal"/>
         <w:numPr>
           <w:ilvl w:val="0"/>
-          <w:numId w:val="1"/>
-        </w:numPr>
-        <w:tabs>
-          <w:tab w:val="left" w:pos="0" w:leader="none"/>
-        </w:tabs>
-        <w:ind w:left="1440" w:right="0" w:hanging="360"/>
-        <w:rPr>
-          <w:rFonts w:ascii="Calibri" w:hAnsi="Calibri"/>
-          <w:sz w:val="24"/>
-          <w:szCs w:val="24"/>
-          <w:lang w:val="en-AU"/>
-        </w:rPr>
-      </w:pPr>
-      <w:r>
-        <w:rPr>
-          <w:rFonts w:ascii="Calibri" w:hAnsi="Calibri"/>
-          <w:sz w:val="24"/>
-          <w:szCs w:val="24"/>
-          <w:lang w:val="en-AU"/>
-        </w:rPr>
-        <w:t xml:space="preserve">Implemented deployment gem to reuse common functionality with packaging and maintaining versions of Ruby using </w:t>
+          <w:numId w:val="2"/>
+        </w:numPr>
+        <w:tabs>
+          <w:tab w:val="left" w:pos="0" w:leader="none"/>
+        </w:tabs>
+        <w:ind w:left="1440" w:right="0" w:hanging="360"/>
+        <w:rPr>
+          <w:rFonts w:ascii="Calibri" w:hAnsi="Calibri"/>
+          <w:sz w:val="24"/>
+          <w:szCs w:val="24"/>
+          <w:lang w:val="en-AU"/>
+        </w:rPr>
+      </w:pPr>
+      <w:r>
+        <w:rPr>
+          <w:rFonts w:ascii="Calibri" w:hAnsi="Calibri"/>
+          <w:sz w:val="24"/>
+          <w:szCs w:val="24"/>
+          <w:lang w:val="en-AU"/>
+        </w:rPr>
+        <w:t xml:space="preserve">Implemented deployment gem to reuse common functionality with packaging and maintaining versions of </w:t>
+      </w:r>
+      <w:r>
+        <w:rPr>
+          <w:rFonts w:ascii="Calibri" w:hAnsi="Calibri"/>
+          <w:sz w:val="24"/>
+          <w:szCs w:val="24"/>
+          <w:lang w:val="en-AU"/>
+        </w:rPr>
+        <w:t>R</w:t>
+      </w:r>
+      <w:r>
+        <w:rPr>
+          <w:rFonts w:ascii="Calibri" w:hAnsi="Calibri"/>
+          <w:sz w:val="24"/>
+          <w:szCs w:val="24"/>
+          <w:lang w:val="en-AU"/>
+        </w:rPr>
+        <w:t xml:space="preserve">uby using </w:t>
       </w:r>
       <w:r>
         <w:rPr>
@@ -1815,7 +2714,7 @@
         <w:pStyle w:val="Normal"/>
         <w:numPr>
           <w:ilvl w:val="0"/>
-          <w:numId w:val="1"/>
+          <w:numId w:val="2"/>
         </w:numPr>
         <w:tabs>
           <w:tab w:val="left" w:pos="0" w:leader="none"/>
@@ -1857,15 +2756,37 @@
           <w:szCs w:val="24"/>
           <w:lang w:val="en-AU"/>
         </w:rPr>
-        <w:t>by implementing a library that streamlined the process.</w:t>
-      </w:r>
-    </w:p>
-    <w:p>
-      <w:pPr>
-        <w:pStyle w:val="Normal"/>
-        <w:numPr>
-          <w:ilvl w:val="0"/>
-          <w:numId w:val="1"/>
+        <w:t xml:space="preserve">by </w:t>
+      </w:r>
+      <w:r>
+        <w:rPr>
+          <w:rFonts w:ascii="Calibri" w:hAnsi="Calibri"/>
+          <w:b w:val="false"/>
+          <w:bCs w:val="false"/>
+          <w:sz w:val="24"/>
+          <w:szCs w:val="24"/>
+          <w:lang w:val="en-AU"/>
+        </w:rPr>
+        <w:t>implementing</w:t>
+      </w:r>
+      <w:r>
+        <w:rPr>
+          <w:rFonts w:ascii="Calibri" w:hAnsi="Calibri"/>
+          <w:b w:val="false"/>
+          <w:bCs w:val="false"/>
+          <w:sz w:val="24"/>
+          <w:szCs w:val="24"/>
+          <w:lang w:val="en-AU"/>
+        </w:rPr>
+        <w:t xml:space="preserve"> a library that streamlined the process.</w:t>
+      </w:r>
+    </w:p>
+    <w:p>
+      <w:pPr>
+        <w:pStyle w:val="Normal"/>
+        <w:numPr>
+          <w:ilvl w:val="0"/>
+          <w:numId w:val="2"/>
         </w:numPr>
         <w:tabs>
           <w:tab w:val="left" w:pos="0" w:leader="none"/>
@@ -1992,7 +2913,7 @@
         <w:pStyle w:val="Normal"/>
         <w:numPr>
           <w:ilvl w:val="0"/>
-          <w:numId w:val="1"/>
+          <w:numId w:val="2"/>
         </w:numPr>
         <w:tabs>
           <w:tab w:val="left" w:pos="0" w:leader="none"/>
@@ -2080,7 +3001,7 @@
         <w:pStyle w:val="Normal"/>
         <w:numPr>
           <w:ilvl w:val="0"/>
-          <w:numId w:val="1"/>
+          <w:numId w:val="2"/>
         </w:numPr>
         <w:tabs>
           <w:tab w:val="left" w:pos="0" w:leader="none"/>
@@ -2128,7 +3049,7 @@
         <w:pStyle w:val="Normal"/>
         <w:numPr>
           <w:ilvl w:val="0"/>
-          <w:numId w:val="1"/>
+          <w:numId w:val="2"/>
         </w:numPr>
         <w:tabs>
           <w:tab w:val="left" w:pos="0" w:leader="none"/>
@@ -2176,7 +3097,7 @@
         <w:pStyle w:val="Normal"/>
         <w:numPr>
           <w:ilvl w:val="0"/>
-          <w:numId w:val="1"/>
+          <w:numId w:val="2"/>
         </w:numPr>
         <w:tabs>
           <w:tab w:val="left" w:pos="0" w:leader="none"/>
@@ -2264,7 +3185,7 @@
         <w:pStyle w:val="Normal"/>
         <w:numPr>
           <w:ilvl w:val="0"/>
-          <w:numId w:val="1"/>
+          <w:numId w:val="2"/>
         </w:numPr>
         <w:tabs>
           <w:tab w:val="left" w:pos="0" w:leader="none"/>
@@ -2292,87 +3213,115 @@
         <w:pStyle w:val="Normal"/>
         <w:numPr>
           <w:ilvl w:val="0"/>
-          <w:numId w:val="1"/>
-        </w:numPr>
-        <w:tabs>
-          <w:tab w:val="left" w:pos="0" w:leader="none"/>
-        </w:tabs>
-        <w:ind w:left="1440" w:right="0" w:hanging="360"/>
-        <w:rPr>
-          <w:rFonts w:ascii="Calibri" w:hAnsi="Calibri"/>
-          <w:sz w:val="24"/>
-          <w:szCs w:val="24"/>
-          <w:lang w:val="en-AU"/>
-        </w:rPr>
-      </w:pPr>
-      <w:r>
-        <w:rPr>
-          <w:rFonts w:ascii="Calibri" w:hAnsi="Calibri"/>
-          <w:sz w:val="24"/>
-          <w:szCs w:val="24"/>
-          <w:lang w:val="en-AU"/>
-        </w:rPr>
-        <w:t>Reported to the CTO and lead a team of 2 developers.</w:t>
-      </w:r>
-    </w:p>
-    <w:p>
-      <w:pPr>
-        <w:pStyle w:val="Normal"/>
-        <w:numPr>
-          <w:ilvl w:val="0"/>
-          <w:numId w:val="1"/>
-        </w:numPr>
-        <w:tabs>
-          <w:tab w:val="left" w:pos="0" w:leader="none"/>
-        </w:tabs>
-        <w:ind w:left="1440" w:right="0" w:hanging="360"/>
-        <w:rPr>
-          <w:rFonts w:ascii="Calibri" w:hAnsi="Calibri"/>
-          <w:sz w:val="24"/>
-          <w:szCs w:val="24"/>
-          <w:lang w:val="en-AU"/>
-        </w:rPr>
-      </w:pPr>
-      <w:r>
-        <w:rPr>
-          <w:rFonts w:ascii="Calibri" w:hAnsi="Calibri"/>
-          <w:sz w:val="24"/>
-          <w:szCs w:val="24"/>
-          <w:lang w:val="en-AU"/>
-        </w:rPr>
-        <w:t xml:space="preserve">Responsible for the hiring process. </w:t>
-      </w:r>
-    </w:p>
-    <w:p>
-      <w:pPr>
-        <w:pStyle w:val="Normal"/>
-        <w:rPr>
-          <w:rFonts w:ascii="Calibri" w:hAnsi="Calibri"/>
-          <w:sz w:val="24"/>
-          <w:szCs w:val="24"/>
-          <w:lang w:val="en-AU"/>
-        </w:rPr>
-      </w:pPr>
-      <w:r>
-        <w:rPr>
-          <w:rFonts w:ascii="Calibri" w:hAnsi="Calibri"/>
-          <w:sz w:val="24"/>
-          <w:szCs w:val="24"/>
-          <w:lang w:val="en-AU"/>
-        </w:rPr>
-      </w:r>
-    </w:p>
-    <w:p>
-      <w:pPr>
-        <w:pStyle w:val="Normal"/>
-        <w:rPr>
-          <w:rFonts w:ascii="Calibri" w:hAnsi="Calibri"/>
-          <w:sz w:val="24"/>
-          <w:szCs w:val="24"/>
-          <w:lang w:val="en-AU"/>
-        </w:rPr>
-      </w:pPr>
-      <w:r>
+          <w:numId w:val="2"/>
+        </w:numPr>
+        <w:tabs>
+          <w:tab w:val="left" w:pos="0" w:leader="none"/>
+        </w:tabs>
+        <w:ind w:left="1440" w:right="0" w:hanging="360"/>
+        <w:rPr>
+          <w:rFonts w:ascii="Calibri" w:hAnsi="Calibri"/>
+          <w:sz w:val="24"/>
+          <w:szCs w:val="24"/>
+          <w:lang w:val="en-AU"/>
+        </w:rPr>
+      </w:pPr>
+      <w:r>
+        <w:rPr>
+          <w:rFonts w:ascii="Calibri" w:hAnsi="Calibri"/>
+          <w:sz w:val="24"/>
+          <w:szCs w:val="24"/>
+          <w:lang w:val="en-AU"/>
+        </w:rPr>
+        <w:t>Reported to the CTO and l</w:t>
+      </w:r>
+      <w:r>
+        <w:rPr>
+          <w:rFonts w:ascii="Calibri" w:hAnsi="Calibri"/>
+          <w:sz w:val="24"/>
+          <w:szCs w:val="24"/>
+          <w:lang w:val="en-AU"/>
+        </w:rPr>
+        <w:t>ead a team of 2 developers.</w:t>
+      </w:r>
+    </w:p>
+    <w:p>
+      <w:pPr>
+        <w:pStyle w:val="Normal"/>
+        <w:numPr>
+          <w:ilvl w:val="0"/>
+          <w:numId w:val="2"/>
+        </w:numPr>
+        <w:tabs>
+          <w:tab w:val="left" w:pos="0" w:leader="none"/>
+        </w:tabs>
+        <w:ind w:left="1440" w:right="0" w:hanging="360"/>
+        <w:rPr>
+          <w:rFonts w:ascii="Calibri" w:hAnsi="Calibri"/>
+          <w:sz w:val="24"/>
+          <w:szCs w:val="24"/>
+          <w:lang w:val="en-AU"/>
+        </w:rPr>
+      </w:pPr>
+      <w:r>
+        <w:rPr>
+          <w:rFonts w:ascii="Calibri" w:hAnsi="Calibri"/>
+          <w:sz w:val="24"/>
+          <w:szCs w:val="24"/>
+          <w:lang w:val="en-AU"/>
+        </w:rPr>
+        <w:t>Responsible for</w:t>
+      </w:r>
+      <w:r>
+        <w:rPr>
+          <w:rFonts w:ascii="Calibri" w:hAnsi="Calibri"/>
+          <w:sz w:val="24"/>
+          <w:szCs w:val="24"/>
+          <w:lang w:val="en-AU"/>
+        </w:rPr>
+        <w:t xml:space="preserve"> </w:t>
+      </w:r>
+      <w:r>
+        <w:rPr>
+          <w:rFonts w:ascii="Calibri" w:hAnsi="Calibri"/>
+          <w:sz w:val="24"/>
+          <w:szCs w:val="24"/>
+          <w:lang w:val="en-AU"/>
+        </w:rPr>
+        <w:t xml:space="preserve">the </w:t>
+      </w:r>
+      <w:r>
+        <w:rPr>
+          <w:rFonts w:ascii="Calibri" w:hAnsi="Calibri"/>
+          <w:sz w:val="24"/>
+          <w:szCs w:val="24"/>
+          <w:lang w:val="en-AU"/>
+        </w:rPr>
+        <w:t xml:space="preserve">hiring process. </w:t>
+      </w:r>
+    </w:p>
+    <w:p>
+      <w:pPr>
+        <w:pStyle w:val="Normal"/>
+        <w:rPr>
+          <w:rFonts w:ascii="Calibri" w:hAnsi="Calibri"/>
+          <w:sz w:val="24"/>
+          <w:szCs w:val="24"/>
+          <w:lang w:val="en-AU"/>
+        </w:rPr>
+      </w:pPr>
+      <w:r>
+        <w:rPr>
+          <w:rFonts w:ascii="Calibri" w:hAnsi="Calibri"/>
+          <w:sz w:val="24"/>
+          <w:szCs w:val="24"/>
+          <w:lang w:val="en-AU"/>
+        </w:rPr>
+      </w:r>
+    </w:p>
+    <w:p>
+      <w:pPr>
+        <w:pStyle w:val="Normal"/>
         <w:rPr>
           <w:rFonts w:ascii="Calibri" w:hAnsi="Calibri"/>
           <w:b/>
@@ -2381,6 +3330,198 @@
           <w:szCs w:val="24"/>
           <w:lang w:val="en-AU"/>
         </w:rPr>
+      </w:pPr>
+      <w:r>
+        <w:rPr>
+          <w:rFonts w:ascii="Calibri" w:hAnsi="Calibri"/>
+          <w:b/>
+          <w:color w:val="000000"/>
+          <w:sz w:val="24"/>
+          <w:szCs w:val="24"/>
+          <w:lang w:val="en-AU"/>
+        </w:rPr>
+      </w:r>
+    </w:p>
+    <w:p>
+      <w:pPr>
+        <w:pStyle w:val="Normal"/>
+        <w:rPr>
+          <w:rFonts w:ascii="Calibri" w:hAnsi="Calibri"/>
+          <w:b/>
+          <w:color w:val="000000"/>
+          <w:sz w:val="24"/>
+          <w:szCs w:val="24"/>
+          <w:lang w:val="en-AU"/>
+        </w:rPr>
+      </w:pPr>
+      <w:r>
+        <w:rPr>
+          <w:rFonts w:ascii="Calibri" w:hAnsi="Calibri"/>
+          <w:b/>
+          <w:color w:val="000000"/>
+          <w:sz w:val="24"/>
+          <w:szCs w:val="24"/>
+          <w:lang w:val="en-AU"/>
+        </w:rPr>
+      </w:r>
+    </w:p>
+    <w:p>
+      <w:pPr>
+        <w:pStyle w:val="Normal"/>
+        <w:rPr>
+          <w:rFonts w:ascii="Calibri" w:hAnsi="Calibri"/>
+          <w:b/>
+          <w:color w:val="000000"/>
+          <w:sz w:val="24"/>
+          <w:szCs w:val="24"/>
+          <w:lang w:val="en-AU"/>
+        </w:rPr>
+      </w:pPr>
+      <w:r>
+        <w:rPr>
+          <w:rFonts w:ascii="Calibri" w:hAnsi="Calibri"/>
+          <w:b/>
+          <w:color w:val="000000"/>
+          <w:sz w:val="24"/>
+          <w:szCs w:val="24"/>
+          <w:lang w:val="en-AU"/>
+        </w:rPr>
+      </w:r>
+    </w:p>
+    <w:p>
+      <w:pPr>
+        <w:pStyle w:val="Normal"/>
+        <w:rPr>
+          <w:rFonts w:ascii="Calibri" w:hAnsi="Calibri"/>
+          <w:b/>
+          <w:color w:val="000000"/>
+          <w:sz w:val="24"/>
+          <w:szCs w:val="24"/>
+          <w:lang w:val="en-AU"/>
+        </w:rPr>
+      </w:pPr>
+      <w:r>
+        <w:rPr>
+          <w:rFonts w:ascii="Calibri" w:hAnsi="Calibri"/>
+          <w:b/>
+          <w:color w:val="000000"/>
+          <w:sz w:val="24"/>
+          <w:szCs w:val="24"/>
+          <w:lang w:val="en-AU"/>
+        </w:rPr>
+      </w:r>
+    </w:p>
+    <w:p>
+      <w:pPr>
+        <w:pStyle w:val="Normal"/>
+        <w:rPr>
+          <w:rFonts w:ascii="Calibri" w:hAnsi="Calibri"/>
+          <w:b/>
+          <w:color w:val="000000"/>
+          <w:sz w:val="24"/>
+          <w:szCs w:val="24"/>
+          <w:lang w:val="en-AU"/>
+        </w:rPr>
+      </w:pPr>
+      <w:r>
+        <w:rPr>
+          <w:rFonts w:ascii="Calibri" w:hAnsi="Calibri"/>
+          <w:b/>
+          <w:color w:val="000000"/>
+          <w:sz w:val="24"/>
+          <w:szCs w:val="24"/>
+          <w:lang w:val="en-AU"/>
+        </w:rPr>
+      </w:r>
+    </w:p>
+    <w:p>
+      <w:pPr>
+        <w:pStyle w:val="Normal"/>
+        <w:rPr>
+          <w:rFonts w:ascii="Calibri" w:hAnsi="Calibri"/>
+          <w:b/>
+          <w:color w:val="000000"/>
+          <w:sz w:val="24"/>
+          <w:szCs w:val="24"/>
+          <w:lang w:val="en-AU"/>
+        </w:rPr>
+      </w:pPr>
+      <w:r>
+        <w:rPr>
+          <w:rFonts w:ascii="Calibri" w:hAnsi="Calibri"/>
+          <w:b/>
+          <w:color w:val="000000"/>
+          <w:sz w:val="24"/>
+          <w:szCs w:val="24"/>
+          <w:lang w:val="en-AU"/>
+        </w:rPr>
+      </w:r>
+    </w:p>
+    <w:p>
+      <w:pPr>
+        <w:pStyle w:val="Normal"/>
+        <w:rPr>
+          <w:rFonts w:ascii="Calibri" w:hAnsi="Calibri"/>
+          <w:b/>
+          <w:color w:val="000000"/>
+          <w:sz w:val="24"/>
+          <w:szCs w:val="24"/>
+          <w:lang w:val="en-AU"/>
+        </w:rPr>
+      </w:pPr>
+      <w:r>
+        <w:rPr>
+          <w:rFonts w:ascii="Calibri" w:hAnsi="Calibri"/>
+          <w:b/>
+          <w:color w:val="000000"/>
+          <w:sz w:val="24"/>
+          <w:szCs w:val="24"/>
+          <w:lang w:val="en-AU"/>
+        </w:rPr>
+      </w:r>
+    </w:p>
+    <w:p>
+      <w:pPr>
+        <w:pStyle w:val="Normal"/>
+        <w:rPr>
+          <w:rFonts w:ascii="Calibri" w:hAnsi="Calibri"/>
+          <w:b/>
+          <w:color w:val="000000"/>
+          <w:sz w:val="24"/>
+          <w:szCs w:val="24"/>
+          <w:lang w:val="en-AU"/>
+        </w:rPr>
+      </w:pPr>
+      <w:r>
+        <w:rPr>
+          <w:rFonts w:ascii="Calibri" w:hAnsi="Calibri"/>
+          <w:b/>
+          <w:color w:val="000000"/>
+          <w:sz w:val="24"/>
+          <w:szCs w:val="24"/>
+          <w:lang w:val="en-AU"/>
+        </w:rPr>
+      </w:r>
+    </w:p>
+    <w:p>
+      <w:pPr>
+        <w:pStyle w:val="Normal"/>
+        <w:rPr>
+          <w:rFonts w:ascii="Calibri" w:hAnsi="Calibri"/>
+          <w:sz w:val="24"/>
+          <w:szCs w:val="24"/>
+          <w:lang w:val="en-AU"/>
+        </w:rPr>
+      </w:pPr>
+      <w:r>
+        <w:rPr>
+          <w:rFonts w:ascii="Calibri" w:hAnsi="Calibri"/>
+          <w:b/>
+          <w:color w:val="000000"/>
+          <w:sz w:val="24"/>
+          <w:szCs w:val="24"/>
+          <w:lang w:val="en-AU"/>
+        </w:rPr>
         <w:t xml:space="preserve">Platform Architect </w:t>
       </w:r>
       <w:r>
@@ -2447,13 +3588,16 @@
         <w:pStyle w:val="Normal"/>
         <w:numPr>
           <w:ilvl w:val="0"/>
-          <w:numId w:val="1"/>
-        </w:numPr>
-        <w:tabs>
-          <w:tab w:val="left" w:pos="0" w:leader="none"/>
-        </w:tabs>
-        <w:ind w:left="1440" w:right="0" w:hanging="360"/>
-        <w:rPr/>
+          <w:numId w:val="2"/>
+        </w:numPr>
+        <w:tabs>
+          <w:tab w:val="left" w:pos="0" w:leader="none"/>
+        </w:tabs>
+        <w:ind w:left="1440" w:right="0" w:hanging="360"/>
+        <w:rPr>
+          <w:rFonts w:ascii="Arial" w:hAnsi="Arial"/>
+          <w:sz w:val="20"/>
+        </w:rPr>
       </w:pPr>
       <w:r>
         <w:rPr>
@@ -2489,41 +3633,62 @@
         <w:pStyle w:val="Normal"/>
         <w:numPr>
           <w:ilvl w:val="0"/>
-          <w:numId w:val="1"/>
-        </w:numPr>
-        <w:tabs>
-          <w:tab w:val="left" w:pos="0" w:leader="none"/>
-        </w:tabs>
-        <w:ind w:left="1440" w:right="0" w:hanging="360"/>
-        <w:rPr>
-          <w:rFonts w:ascii="Calibri" w:hAnsi="Calibri"/>
-          <w:sz w:val="24"/>
-          <w:szCs w:val="24"/>
-          <w:lang w:val="en-AU"/>
-        </w:rPr>
-      </w:pPr>
-      <w:r>
-        <w:rPr>
-          <w:rFonts w:ascii="Calibri" w:hAnsi="Calibri"/>
-          <w:sz w:val="24"/>
-          <w:szCs w:val="24"/>
-          <w:lang w:val="en-AU"/>
-        </w:rPr>
-        <w:t>Implement a central part of the Optus ecosystem with Optus YES Central.</w:t>
-      </w:r>
-    </w:p>
-    <w:p>
-      <w:pPr>
-        <w:pStyle w:val="Normal"/>
-        <w:numPr>
-          <w:ilvl w:val="0"/>
-          <w:numId w:val="1"/>
-        </w:numPr>
-        <w:tabs>
-          <w:tab w:val="left" w:pos="0" w:leader="none"/>
-        </w:tabs>
-        <w:ind w:left="1440" w:right="0" w:hanging="360"/>
-        <w:rPr/>
+          <w:numId w:val="2"/>
+        </w:numPr>
+        <w:tabs>
+          <w:tab w:val="left" w:pos="0" w:leader="none"/>
+        </w:tabs>
+        <w:ind w:left="1440" w:right="0" w:hanging="360"/>
+        <w:rPr>
+          <w:rFonts w:ascii="Calibri" w:hAnsi="Calibri"/>
+          <w:sz w:val="24"/>
+          <w:szCs w:val="24"/>
+          <w:lang w:val="en-AU"/>
+        </w:rPr>
+      </w:pPr>
+      <w:r>
+        <w:rPr>
+          <w:rFonts w:ascii="Calibri" w:hAnsi="Calibri"/>
+          <w:sz w:val="24"/>
+          <w:szCs w:val="24"/>
+          <w:lang w:val="en-AU"/>
+        </w:rPr>
+        <w:t xml:space="preserve">Implement a central part of the Optus ecosystem </w:t>
+      </w:r>
+      <w:r>
+        <w:rPr>
+          <w:rFonts w:ascii="Calibri" w:hAnsi="Calibri"/>
+          <w:sz w:val="24"/>
+          <w:szCs w:val="24"/>
+          <w:lang w:val="en-AU"/>
+        </w:rPr>
+        <w:t xml:space="preserve">with </w:t>
+      </w:r>
+      <w:r>
+        <w:rPr>
+          <w:rFonts w:ascii="Calibri" w:hAnsi="Calibri"/>
+          <w:sz w:val="24"/>
+          <w:szCs w:val="24"/>
+          <w:lang w:val="en-AU"/>
+        </w:rPr>
+        <w:t>Optus YES Central.</w:t>
+      </w:r>
+    </w:p>
+    <w:p>
+      <w:pPr>
+        <w:pStyle w:val="Normal"/>
+        <w:numPr>
+          <w:ilvl w:val="0"/>
+          <w:numId w:val="2"/>
+        </w:numPr>
+        <w:tabs>
+          <w:tab w:val="left" w:pos="0" w:leader="none"/>
+        </w:tabs>
+        <w:ind w:left="1440" w:right="0" w:hanging="360"/>
+        <w:rPr>
+          <w:rFonts w:ascii="Arial" w:hAnsi="Arial"/>
+          <w:sz w:val="20"/>
+        </w:rPr>
       </w:pPr>
       <w:r>
         <w:rPr>
@@ -2550,7 +3715,7 @@
         <w:pStyle w:val="Normal"/>
         <w:numPr>
           <w:ilvl w:val="0"/>
-          <w:numId w:val="1"/>
+          <w:numId w:val="2"/>
         </w:numPr>
         <w:tabs>
           <w:tab w:val="left" w:pos="0" w:leader="none"/>
@@ -2618,13 +3783,16 @@
         <w:pStyle w:val="Normal"/>
         <w:numPr>
           <w:ilvl w:val="0"/>
-          <w:numId w:val="1"/>
-        </w:numPr>
-        <w:tabs>
-          <w:tab w:val="left" w:pos="0" w:leader="none"/>
-        </w:tabs>
-        <w:ind w:left="1440" w:right="0" w:hanging="360"/>
-        <w:rPr/>
+          <w:numId w:val="2"/>
+        </w:numPr>
+        <w:tabs>
+          <w:tab w:val="left" w:pos="0" w:leader="none"/>
+        </w:tabs>
+        <w:ind w:left="1440" w:right="0" w:hanging="360"/>
+        <w:rPr>
+          <w:rFonts w:ascii="Arial" w:hAnsi="Arial"/>
+          <w:sz w:val="20"/>
+        </w:rPr>
       </w:pPr>
       <w:r>
         <w:rPr>
@@ -2679,35 +3847,43 @@
         <w:pStyle w:val="Normal"/>
         <w:numPr>
           <w:ilvl w:val="0"/>
-          <w:numId w:val="1"/>
-        </w:numPr>
-        <w:tabs>
-          <w:tab w:val="left" w:pos="0" w:leader="none"/>
-        </w:tabs>
-        <w:ind w:left="1440" w:right="0" w:hanging="360"/>
-        <w:rPr>
-          <w:rFonts w:ascii="Calibri" w:hAnsi="Calibri"/>
-          <w:sz w:val="24"/>
-          <w:szCs w:val="24"/>
-          <w:lang w:val="en-AU"/>
-        </w:rPr>
-      </w:pPr>
-      <w:r>
-        <w:rPr>
-          <w:rFonts w:ascii="Calibri" w:hAnsi="Calibri"/>
-          <w:sz w:val="24"/>
-          <w:szCs w:val="24"/>
-          <w:lang w:val="en-AU"/>
-        </w:rPr>
-        <w:t>Reported to the CTO and lead a team of 3 developers.</w:t>
-      </w:r>
-    </w:p>
-    <w:p>
-      <w:pPr>
-        <w:pStyle w:val="Normal"/>
-        <w:rPr>
-          <w:rFonts w:ascii="Calibri" w:hAnsi="Calibri"/>
-          <w:b/>
+          <w:numId w:val="2"/>
+        </w:numPr>
+        <w:tabs>
+          <w:tab w:val="left" w:pos="0" w:leader="none"/>
+        </w:tabs>
+        <w:ind w:left="1440" w:right="0" w:hanging="360"/>
+        <w:rPr>
+          <w:rFonts w:ascii="Calibri" w:hAnsi="Calibri"/>
+          <w:sz w:val="24"/>
+          <w:szCs w:val="24"/>
+          <w:lang w:val="en-AU"/>
+        </w:rPr>
+      </w:pPr>
+      <w:r>
+        <w:rPr>
+          <w:rFonts w:ascii="Calibri" w:hAnsi="Calibri"/>
+          <w:sz w:val="24"/>
+          <w:szCs w:val="24"/>
+          <w:lang w:val="en-AU"/>
+        </w:rPr>
+        <w:t>Reported to the CTO and l</w:t>
+      </w:r>
+      <w:r>
+        <w:rPr>
+          <w:rFonts w:ascii="Calibri" w:hAnsi="Calibri"/>
+          <w:sz w:val="24"/>
+          <w:szCs w:val="24"/>
+          <w:lang w:val="en-AU"/>
+        </w:rPr>
+        <w:t>ead a team of 3 developers.</w:t>
+      </w:r>
+    </w:p>
+    <w:p>
+      <w:pPr>
+        <w:pStyle w:val="Normal"/>
+        <w:rPr>
+          <w:rFonts w:ascii="Calibri" w:hAnsi="Calibri"/>
           <w:b/>
           <w:color w:val="000000"/>
           <w:sz w:val="24"/>
@@ -2811,7 +3987,7 @@
         <w:pStyle w:val="Normal"/>
         <w:numPr>
           <w:ilvl w:val="0"/>
-          <w:numId w:val="1"/>
+          <w:numId w:val="2"/>
         </w:numPr>
         <w:tabs>
           <w:tab w:val="left" w:pos="0" w:leader="none"/>
@@ -2850,7 +4026,7 @@
         <w:pStyle w:val="Normal"/>
         <w:numPr>
           <w:ilvl w:val="0"/>
-          <w:numId w:val="1"/>
+          <w:numId w:val="2"/>
         </w:numPr>
         <w:tabs>
           <w:tab w:val="left" w:pos="0" w:leader="none"/>
@@ -2878,7 +4054,7 @@
         <w:pStyle w:val="Normal"/>
         <w:numPr>
           <w:ilvl w:val="0"/>
-          <w:numId w:val="1"/>
+          <w:numId w:val="2"/>
         </w:numPr>
         <w:tabs>
           <w:tab w:val="left" w:pos="0" w:leader="none"/>
@@ -2918,15 +4094,24 @@
           <w:szCs w:val="24"/>
           <w:lang w:val="en-AU"/>
         </w:rPr>
-        <w:t xml:space="preserve"> using SpecFlow, RSpec and Cucumber.</w:t>
-      </w:r>
-    </w:p>
-    <w:p>
-      <w:pPr>
-        <w:pStyle w:val="Normal"/>
-        <w:numPr>
-          <w:ilvl w:val="0"/>
-          <w:numId w:val="1"/>
+        <w:t xml:space="preserve"> </w:t>
+      </w:r>
+      <w:r>
+        <w:rPr>
+          <w:rFonts w:ascii="Calibri" w:hAnsi="Calibri"/>
+          <w:sz w:val="24"/>
+          <w:szCs w:val="24"/>
+          <w:lang w:val="en-AU"/>
+        </w:rPr>
+        <w:t>using SpecFlow, RSpec and Cucumber.</w:t>
+      </w:r>
+    </w:p>
+    <w:p>
+      <w:pPr>
+        <w:pStyle w:val="Normal"/>
+        <w:numPr>
+          <w:ilvl w:val="0"/>
+          <w:numId w:val="2"/>
         </w:numPr>
         <w:tabs>
           <w:tab w:val="left" w:pos="0" w:leader="none"/>
@@ -2974,7 +4159,7 @@
         <w:pStyle w:val="Normal"/>
         <w:numPr>
           <w:ilvl w:val="0"/>
-          <w:numId w:val="1"/>
+          <w:numId w:val="2"/>
         </w:numPr>
         <w:tabs>
           <w:tab w:val="left" w:pos="0" w:leader="none"/>
@@ -3022,7 +4207,7 @@
         <w:pStyle w:val="Normal"/>
         <w:numPr>
           <w:ilvl w:val="0"/>
-          <w:numId w:val="1"/>
+          <w:numId w:val="2"/>
         </w:numPr>
         <w:tabs>
           <w:tab w:val="left" w:pos="0" w:leader="none"/>
@@ -3050,7 +4235,7 @@
         <w:pStyle w:val="Normal"/>
         <w:numPr>
           <w:ilvl w:val="0"/>
-          <w:numId w:val="1"/>
+          <w:numId w:val="2"/>
         </w:numPr>
         <w:tabs>
           <w:tab w:val="left" w:pos="0" w:leader="none"/>
@@ -3078,26 +4263,6 @@
         <w:pStyle w:val="Normal"/>
         <w:rPr>
           <w:rFonts w:ascii="Calibri" w:hAnsi="Calibri"/>
-          <w:sz w:val="24"/>
-          <w:szCs w:val="24"/>
-          <w:lang w:val="en-AU"/>
-        </w:rPr>
-      </w:pPr>
-      <w:r>
-        <w:rPr>
-          <w:rFonts w:ascii="Calibri" w:hAnsi="Calibri"/>
-          <w:sz w:val="24"/>
-          <w:szCs w:val="24"/>
-          <w:lang w:val="en-AU"/>
-        </w:rPr>
-      </w:r>
-    </w:p>
-    <w:p>
-      <w:pPr>
-        <w:pStyle w:val="Normal"/>
-        <w:rPr>
-          <w:rFonts w:ascii="Calibri" w:hAnsi="Calibri"/>
-          <w:b/>
           <w:b/>
           <w:color w:val="000000"/>
           <w:sz w:val="24"/>
@@ -3201,7 +4366,7 @@
         <w:pStyle w:val="Normal"/>
         <w:numPr>
           <w:ilvl w:val="0"/>
-          <w:numId w:val="1"/>
+          <w:numId w:val="2"/>
         </w:numPr>
         <w:tabs>
           <w:tab w:val="left" w:pos="0" w:leader="none"/>
@@ -3231,7 +4396,7 @@
         <w:pStyle w:val="Normal"/>
         <w:numPr>
           <w:ilvl w:val="0"/>
-          <w:numId w:val="1"/>
+          <w:numId w:val="2"/>
         </w:numPr>
         <w:tabs>
           <w:tab w:val="left" w:pos="0" w:leader="none"/>
@@ -3261,7 +4426,7 @@
         <w:pStyle w:val="Normal"/>
         <w:numPr>
           <w:ilvl w:val="0"/>
-          <w:numId w:val="1"/>
+          <w:numId w:val="2"/>
         </w:numPr>
         <w:tabs>
           <w:tab w:val="left" w:pos="0" w:leader="none"/>
@@ -3289,7 +4454,7 @@
         <w:pStyle w:val="Normal"/>
         <w:numPr>
           <w:ilvl w:val="0"/>
-          <w:numId w:val="1"/>
+          <w:numId w:val="2"/>
         </w:numPr>
         <w:tabs>
           <w:tab w:val="left" w:pos="0" w:leader="none"/>
@@ -3318,7 +4483,6 @@
         <w:rPr>
           <w:rFonts w:ascii="Calibri" w:hAnsi="Calibri"/>
           <w:b/>
-          <w:b/>
           <w:sz w:val="24"/>
           <w:szCs w:val="24"/>
           <w:lang w:val="en-AU"/>
@@ -3418,7 +4582,7 @@
         <w:pStyle w:val="Normal"/>
         <w:numPr>
           <w:ilvl w:val="0"/>
-          <w:numId w:val="1"/>
+          <w:numId w:val="2"/>
         </w:numPr>
         <w:tabs>
           <w:tab w:val="left" w:pos="0" w:leader="none"/>
@@ -3446,7 +4610,7 @@
         <w:pStyle w:val="Normal"/>
         <w:numPr>
           <w:ilvl w:val="0"/>
-          <w:numId w:val="1"/>
+          <w:numId w:val="2"/>
         </w:numPr>
         <w:tabs>
           <w:tab w:val="left" w:pos="0" w:leader="none"/>
@@ -3514,7 +4678,7 @@
         <w:pStyle w:val="Normal"/>
         <w:numPr>
           <w:ilvl w:val="0"/>
-          <w:numId w:val="1"/>
+          <w:numId w:val="2"/>
         </w:numPr>
         <w:tabs>
           <w:tab w:val="left" w:pos="0" w:leader="none"/>
@@ -3542,7 +4706,7 @@
         <w:pStyle w:val="Normal"/>
         <w:numPr>
           <w:ilvl w:val="0"/>
-          <w:numId w:val="1"/>
+          <w:numId w:val="2"/>
         </w:numPr>
         <w:tabs>
           <w:tab w:val="left" w:pos="0" w:leader="none"/>
@@ -3570,7 +4734,7 @@
         <w:pStyle w:val="Normal"/>
         <w:numPr>
           <w:ilvl w:val="0"/>
-          <w:numId w:val="1"/>
+          <w:numId w:val="2"/>
         </w:numPr>
         <w:tabs>
           <w:tab w:val="left" w:pos="0" w:leader="none"/>
@@ -3598,7 +4762,7 @@
         <w:pStyle w:val="Normal"/>
         <w:numPr>
           <w:ilvl w:val="0"/>
-          <w:numId w:val="1"/>
+          <w:numId w:val="2"/>
         </w:numPr>
         <w:tabs>
           <w:tab w:val="left" w:pos="0" w:leader="none"/>
@@ -3647,6 +4811,194 @@
         <w:rPr>
           <w:rFonts w:ascii="Calibri" w:hAnsi="Calibri"/>
           <w:b/>
+          <w:sz w:val="24"/>
+          <w:szCs w:val="24"/>
+          <w:lang w:val="en-AU"/>
+        </w:rPr>
+      </w:pPr>
+      <w:r>
+        <w:rPr>
+          <w:rFonts w:ascii="Calibri" w:hAnsi="Calibri"/>
+          <w:b/>
+          <w:sz w:val="24"/>
+          <w:szCs w:val="24"/>
+          <w:lang w:val="en-AU"/>
+        </w:rPr>
+      </w:r>
+    </w:p>
+    <w:p>
+      <w:pPr>
+        <w:pStyle w:val="Normal"/>
+        <w:rPr>
+          <w:rFonts w:ascii="Calibri" w:hAnsi="Calibri"/>
+          <w:b/>
+          <w:sz w:val="24"/>
+          <w:szCs w:val="24"/>
+          <w:lang w:val="en-AU"/>
+        </w:rPr>
+      </w:pPr>
+      <w:r>
+        <w:rPr>
+          <w:rFonts w:ascii="Calibri" w:hAnsi="Calibri"/>
+          <w:b/>
+          <w:sz w:val="24"/>
+          <w:szCs w:val="24"/>
+          <w:lang w:val="en-AU"/>
+        </w:rPr>
+      </w:r>
+    </w:p>
+    <w:p>
+      <w:pPr>
+        <w:pStyle w:val="Normal"/>
+        <w:rPr>
+          <w:rFonts w:ascii="Calibri" w:hAnsi="Calibri"/>
+          <w:b/>
+          <w:sz w:val="24"/>
+          <w:szCs w:val="24"/>
+          <w:lang w:val="en-AU"/>
+        </w:rPr>
+      </w:pPr>
+      <w:r>
+        <w:rPr>
+          <w:rFonts w:ascii="Calibri" w:hAnsi="Calibri"/>
+          <w:b/>
+          <w:sz w:val="24"/>
+          <w:szCs w:val="24"/>
+          <w:lang w:val="en-AU"/>
+        </w:rPr>
+      </w:r>
+    </w:p>
+    <w:p>
+      <w:pPr>
+        <w:pStyle w:val="Normal"/>
+        <w:rPr>
+          <w:rFonts w:ascii="Calibri" w:hAnsi="Calibri"/>
+          <w:b/>
+          <w:sz w:val="24"/>
+          <w:szCs w:val="24"/>
+          <w:lang w:val="en-AU"/>
+        </w:rPr>
+      </w:pPr>
+      <w:r>
+        <w:rPr>
+          <w:rFonts w:ascii="Calibri" w:hAnsi="Calibri"/>
+          <w:b/>
+          <w:sz w:val="24"/>
+          <w:szCs w:val="24"/>
+          <w:lang w:val="en-AU"/>
+        </w:rPr>
+      </w:r>
+    </w:p>
+    <w:p>
+      <w:pPr>
+        <w:pStyle w:val="Normal"/>
+        <w:rPr>
+          <w:rFonts w:ascii="Calibri" w:hAnsi="Calibri"/>
+          <w:b/>
+          <w:sz w:val="24"/>
+          <w:szCs w:val="24"/>
+          <w:lang w:val="en-AU"/>
+        </w:rPr>
+      </w:pPr>
+      <w:r>
+        <w:rPr>
+          <w:rFonts w:ascii="Calibri" w:hAnsi="Calibri"/>
+          <w:b/>
+          <w:sz w:val="24"/>
+          <w:szCs w:val="24"/>
+          <w:lang w:val="en-AU"/>
+        </w:rPr>
+      </w:r>
+    </w:p>
+    <w:p>
+      <w:pPr>
+        <w:pStyle w:val="Normal"/>
+        <w:rPr>
+          <w:rFonts w:ascii="Calibri" w:hAnsi="Calibri"/>
+          <w:b/>
+          <w:sz w:val="24"/>
+          <w:szCs w:val="24"/>
+          <w:lang w:val="en-AU"/>
+        </w:rPr>
+      </w:pPr>
+      <w:r>
+        <w:rPr>
+          <w:rFonts w:ascii="Calibri" w:hAnsi="Calibri"/>
+          <w:b/>
+          <w:sz w:val="24"/>
+          <w:szCs w:val="24"/>
+          <w:lang w:val="en-AU"/>
+        </w:rPr>
+      </w:r>
+    </w:p>
+    <w:p>
+      <w:pPr>
+        <w:pStyle w:val="Normal"/>
+        <w:rPr>
+          <w:rFonts w:ascii="Calibri" w:hAnsi="Calibri"/>
+          <w:b/>
+          <w:sz w:val="24"/>
+          <w:szCs w:val="24"/>
+          <w:lang w:val="en-AU"/>
+        </w:rPr>
+      </w:pPr>
+      <w:r>
+        <w:rPr>
+          <w:rFonts w:ascii="Calibri" w:hAnsi="Calibri"/>
+          <w:b/>
+          <w:sz w:val="24"/>
+          <w:szCs w:val="24"/>
+          <w:lang w:val="en-AU"/>
+        </w:rPr>
+      </w:r>
+    </w:p>
+    <w:p>
+      <w:pPr>
+        <w:pStyle w:val="Normal"/>
+        <w:rPr>
+          <w:rFonts w:ascii="Calibri" w:hAnsi="Calibri"/>
+          <w:b/>
+          <w:sz w:val="24"/>
+          <w:szCs w:val="24"/>
+          <w:lang w:val="en-AU"/>
+        </w:rPr>
+      </w:pPr>
+      <w:r>
+        <w:rPr>
+          <w:rFonts w:ascii="Calibri" w:hAnsi="Calibri"/>
+          <w:b/>
+          <w:sz w:val="24"/>
+          <w:szCs w:val="24"/>
+          <w:lang w:val="en-AU"/>
+        </w:rPr>
+      </w:r>
+    </w:p>
+    <w:p>
+      <w:pPr>
+        <w:pStyle w:val="Normal"/>
+        <w:rPr>
+          <w:rFonts w:ascii="Calibri" w:hAnsi="Calibri"/>
+          <w:b/>
+          <w:sz w:val="24"/>
+          <w:szCs w:val="24"/>
+          <w:lang w:val="en-AU"/>
+        </w:rPr>
+      </w:pPr>
+      <w:r>
+        <w:rPr>
+          <w:rFonts w:ascii="Calibri" w:hAnsi="Calibri"/>
+          <w:b/>
+          <w:sz w:val="24"/>
+          <w:szCs w:val="24"/>
+          <w:lang w:val="en-AU"/>
+        </w:rPr>
+      </w:r>
+    </w:p>
+    <w:p>
+      <w:pPr>
+        <w:pStyle w:val="Normal"/>
+        <w:rPr>
+          <w:rFonts w:ascii="Calibri" w:hAnsi="Calibri"/>
           <w:b/>
           <w:sz w:val="24"/>
           <w:szCs w:val="24"/>
@@ -3747,7 +5099,7 @@
         <w:pStyle w:val="Normal"/>
         <w:numPr>
           <w:ilvl w:val="0"/>
-          <w:numId w:val="1"/>
+          <w:numId w:val="2"/>
         </w:numPr>
         <w:tabs>
           <w:tab w:val="left" w:pos="0" w:leader="none"/>
@@ -3775,7 +5127,7 @@
         <w:pStyle w:val="Normal"/>
         <w:numPr>
           <w:ilvl w:val="0"/>
-          <w:numId w:val="1"/>
+          <w:numId w:val="2"/>
         </w:numPr>
         <w:tabs>
           <w:tab w:val="left" w:pos="0" w:leader="none"/>
@@ -3803,7 +5155,7 @@
         <w:pStyle w:val="Normal"/>
         <w:numPr>
           <w:ilvl w:val="0"/>
-          <w:numId w:val="1"/>
+          <w:numId w:val="2"/>
         </w:numPr>
         <w:tabs>
           <w:tab w:val="left" w:pos="0" w:leader="none"/>
@@ -3831,35 +5183,53 @@
         <w:pStyle w:val="Normal"/>
         <w:numPr>
           <w:ilvl w:val="0"/>
-          <w:numId w:val="1"/>
-        </w:numPr>
-        <w:tabs>
-          <w:tab w:val="left" w:pos="0" w:leader="none"/>
-        </w:tabs>
-        <w:ind w:left="1440" w:right="0" w:hanging="360"/>
-        <w:rPr>
-          <w:rFonts w:ascii="Calibri" w:hAnsi="Calibri"/>
-          <w:sz w:val="24"/>
-          <w:szCs w:val="24"/>
-          <w:lang w:val="en-AU"/>
-        </w:rPr>
-      </w:pPr>
-      <w:r>
-        <w:rPr>
-          <w:rFonts w:ascii="Calibri" w:hAnsi="Calibri"/>
-          <w:sz w:val="24"/>
-          <w:szCs w:val="24"/>
-          <w:lang w:val="en-AU"/>
-        </w:rPr>
-        <w:t>Working with stakeholders to customise our delivery process to be as effective as possible using agile methodologies.</w:t>
-      </w:r>
-    </w:p>
-    <w:p>
-      <w:pPr>
-        <w:pStyle w:val="Normal"/>
-        <w:numPr>
-          <w:ilvl w:val="0"/>
-          <w:numId w:val="1"/>
+          <w:numId w:val="2"/>
+        </w:numPr>
+        <w:tabs>
+          <w:tab w:val="left" w:pos="0" w:leader="none"/>
+        </w:tabs>
+        <w:ind w:left="1440" w:right="0" w:hanging="360"/>
+        <w:rPr>
+          <w:rFonts w:ascii="Calibri" w:hAnsi="Calibri"/>
+          <w:sz w:val="24"/>
+          <w:szCs w:val="24"/>
+          <w:lang w:val="en-AU"/>
+        </w:rPr>
+      </w:pPr>
+      <w:r>
+        <w:rPr>
+          <w:rFonts w:ascii="Calibri" w:hAnsi="Calibri"/>
+          <w:sz w:val="24"/>
+          <w:szCs w:val="24"/>
+          <w:lang w:val="en-AU"/>
+        </w:rPr>
+        <w:t xml:space="preserve">Working with stakeholders to </w:t>
+      </w:r>
+      <w:r>
+        <w:rPr>
+          <w:rFonts w:ascii="Calibri" w:hAnsi="Calibri"/>
+          <w:sz w:val="24"/>
+          <w:szCs w:val="24"/>
+          <w:lang w:val="en-AU"/>
+        </w:rPr>
+        <w:t>customise</w:t>
+      </w:r>
+      <w:r>
+        <w:rPr>
+          <w:rFonts w:ascii="Calibri" w:hAnsi="Calibri"/>
+          <w:sz w:val="24"/>
+          <w:szCs w:val="24"/>
+          <w:lang w:val="en-AU"/>
+        </w:rPr>
+        <w:t xml:space="preserve"> our delivery process to be as effective as possible using agile methodologies.</w:t>
+      </w:r>
+    </w:p>
+    <w:p>
+      <w:pPr>
+        <w:pStyle w:val="Normal"/>
+        <w:numPr>
+          <w:ilvl w:val="0"/>
+          <w:numId w:val="2"/>
         </w:numPr>
         <w:tabs>
           <w:tab w:val="left" w:pos="0" w:leader="none"/>
@@ -3887,7 +5257,7 @@
         <w:pStyle w:val="Normal"/>
         <w:numPr>
           <w:ilvl w:val="0"/>
-          <w:numId w:val="1"/>
+          <w:numId w:val="2"/>
         </w:numPr>
         <w:tabs>
           <w:tab w:val="left" w:pos="0" w:leader="none"/>
@@ -3915,14 +5285,16 @@
         <w:pStyle w:val="Normal"/>
         <w:rPr>
           <w:rFonts w:ascii="Calibri" w:hAnsi="Calibri"/>
-          <w:sz w:val="24"/>
-          <w:szCs w:val="24"/>
-          <w:lang w:val="en-AU"/>
-        </w:rPr>
-      </w:pPr>
-      <w:r>
-        <w:rPr>
-          <w:rFonts w:ascii="Calibri" w:hAnsi="Calibri"/>
+          <w:b/>
+          <w:sz w:val="24"/>
+          <w:szCs w:val="24"/>
+          <w:lang w:val="en-AU"/>
+        </w:rPr>
+      </w:pPr>
+      <w:r>
+        <w:rPr>
+          <w:rFonts w:ascii="Calibri" w:hAnsi="Calibri"/>
+          <w:b/>
           <w:sz w:val="24"/>
           <w:szCs w:val="24"/>
           <w:lang w:val="en-AU"/>
@@ -4013,7 +5385,7 @@
         <w:pStyle w:val="Normal"/>
         <w:numPr>
           <w:ilvl w:val="0"/>
-          <w:numId w:val="1"/>
+          <w:numId w:val="2"/>
         </w:numPr>
         <w:tabs>
           <w:tab w:val="left" w:pos="0" w:leader="none"/>
@@ -4072,7 +5444,7 @@
         <w:pStyle w:val="Normal"/>
         <w:numPr>
           <w:ilvl w:val="0"/>
-          <w:numId w:val="1"/>
+          <w:numId w:val="2"/>
         </w:numPr>
         <w:tabs>
           <w:tab w:val="left" w:pos="0" w:leader="none"/>
@@ -4100,7 +5472,7 @@
         <w:pStyle w:val="Normal"/>
         <w:numPr>
           <w:ilvl w:val="0"/>
-          <w:numId w:val="1"/>
+          <w:numId w:val="2"/>
         </w:numPr>
         <w:tabs>
           <w:tab w:val="left" w:pos="0" w:leader="none"/>
@@ -4128,7 +5500,7 @@
         <w:pStyle w:val="Normal"/>
         <w:numPr>
           <w:ilvl w:val="0"/>
-          <w:numId w:val="1"/>
+          <w:numId w:val="2"/>
         </w:numPr>
         <w:tabs>
           <w:tab w:val="left" w:pos="0" w:leader="none"/>
@@ -4157,161 +5529,6 @@
         <w:rPr>
           <w:rFonts w:ascii="Calibri" w:hAnsi="Calibri"/>
           <w:b/>
-          <w:b/>
-          <w:sz w:val="24"/>
-          <w:szCs w:val="24"/>
-          <w:lang w:val="en-AU"/>
-        </w:rPr>
-      </w:pPr>
-      <w:r>
-        <w:rPr>
-          <w:rFonts w:ascii="Calibri" w:hAnsi="Calibri"/>
-          <w:b/>
-          <w:sz w:val="24"/>
-          <w:szCs w:val="24"/>
-          <w:lang w:val="en-AU"/>
-        </w:rPr>
-      </w:r>
-    </w:p>
-    <w:p>
-      <w:pPr>
-        <w:pStyle w:val="Normal"/>
-        <w:rPr>
-          <w:rFonts w:ascii="Calibri" w:hAnsi="Calibri"/>
-          <w:b/>
-          <w:b/>
-          <w:sz w:val="24"/>
-          <w:szCs w:val="24"/>
-          <w:lang w:val="en-AU"/>
-        </w:rPr>
-      </w:pPr>
-      <w:r>
-        <w:rPr>
-          <w:rFonts w:ascii="Calibri" w:hAnsi="Calibri"/>
-          <w:b/>
-          <w:sz w:val="24"/>
-          <w:szCs w:val="24"/>
-          <w:lang w:val="en-AU"/>
-        </w:rPr>
-      </w:r>
-    </w:p>
-    <w:p>
-      <w:pPr>
-        <w:pStyle w:val="Normal"/>
-        <w:rPr>
-          <w:rFonts w:ascii="Calibri" w:hAnsi="Calibri"/>
-          <w:b/>
-          <w:b/>
-          <w:sz w:val="24"/>
-          <w:szCs w:val="24"/>
-          <w:lang w:val="en-AU"/>
-        </w:rPr>
-      </w:pPr>
-      <w:r>
-        <w:rPr>
-          <w:rFonts w:ascii="Calibri" w:hAnsi="Calibri"/>
-          <w:b/>
-          <w:sz w:val="24"/>
-          <w:szCs w:val="24"/>
-          <w:lang w:val="en-AU"/>
-        </w:rPr>
-      </w:r>
-    </w:p>
-    <w:p>
-      <w:pPr>
-        <w:pStyle w:val="Normal"/>
-        <w:rPr>
-          <w:rFonts w:ascii="Calibri" w:hAnsi="Calibri"/>
-          <w:b/>
-          <w:b/>
-          <w:sz w:val="24"/>
-          <w:szCs w:val="24"/>
-          <w:lang w:val="en-AU"/>
-        </w:rPr>
-      </w:pPr>
-      <w:r>
-        <w:rPr>
-          <w:rFonts w:ascii="Calibri" w:hAnsi="Calibri"/>
-          <w:b/>
-          <w:sz w:val="24"/>
-          <w:szCs w:val="24"/>
-          <w:lang w:val="en-AU"/>
-        </w:rPr>
-      </w:r>
-    </w:p>
-    <w:p>
-      <w:pPr>
-        <w:pStyle w:val="Normal"/>
-        <w:rPr>
-          <w:rFonts w:ascii="Calibri" w:hAnsi="Calibri"/>
-          <w:b/>
-          <w:b/>
-          <w:sz w:val="24"/>
-          <w:szCs w:val="24"/>
-          <w:lang w:val="en-AU"/>
-        </w:rPr>
-      </w:pPr>
-      <w:r>
-        <w:rPr>
-          <w:rFonts w:ascii="Calibri" w:hAnsi="Calibri"/>
-          <w:b/>
-          <w:sz w:val="24"/>
-          <w:szCs w:val="24"/>
-          <w:lang w:val="en-AU"/>
-        </w:rPr>
-      </w:r>
-    </w:p>
-    <w:p>
-      <w:pPr>
-        <w:pStyle w:val="Normal"/>
-        <w:rPr>
-          <w:rFonts w:ascii="Calibri" w:hAnsi="Calibri"/>
-          <w:b/>
-          <w:b/>
-          <w:sz w:val="24"/>
-          <w:szCs w:val="24"/>
-          <w:lang w:val="en-AU"/>
-        </w:rPr>
-      </w:pPr>
-      <w:r>
-        <w:rPr>
-          <w:rFonts w:ascii="Calibri" w:hAnsi="Calibri"/>
-          <w:b/>
-          <w:sz w:val="24"/>
-          <w:szCs w:val="24"/>
-          <w:lang w:val="en-AU"/>
-        </w:rPr>
-      </w:r>
-    </w:p>
-    <w:p>
-      <w:pPr>
-        <w:pStyle w:val="Normal"/>
-        <w:rPr>
-          <w:rFonts w:ascii="Calibri" w:hAnsi="Calibri"/>
-          <w:b/>
-          <w:b/>
-          <w:sz w:val="24"/>
-          <w:szCs w:val="24"/>
-          <w:lang w:val="en-AU"/>
-        </w:rPr>
-      </w:pPr>
-      <w:r>
-        <w:rPr>
-          <w:rFonts w:ascii="Calibri" w:hAnsi="Calibri"/>
-          <w:b/>
-          <w:sz w:val="24"/>
-          <w:szCs w:val="24"/>
-          <w:lang w:val="en-AU"/>
-        </w:rPr>
-      </w:r>
-    </w:p>
-    <w:p>
-      <w:pPr>
-        <w:pStyle w:val="Normal"/>
-        <w:rPr>
-          <w:rFonts w:ascii="Calibri" w:hAnsi="Calibri"/>
-          <w:b/>
-          <w:b/>
           <w:sz w:val="24"/>
           <w:szCs w:val="24"/>
           <w:lang w:val="en-AU"/>
@@ -4411,7 +5628,7 @@
         <w:pStyle w:val="Normal"/>
         <w:numPr>
           <w:ilvl w:val="0"/>
-          <w:numId w:val="1"/>
+          <w:numId w:val="2"/>
         </w:numPr>
         <w:tabs>
           <w:tab w:val="left" w:pos="0" w:leader="none"/>
@@ -4439,7 +5656,7 @@
         <w:pStyle w:val="Normal"/>
         <w:numPr>
           <w:ilvl w:val="0"/>
-          <w:numId w:val="1"/>
+          <w:numId w:val="2"/>
         </w:numPr>
         <w:tabs>
           <w:tab w:val="left" w:pos="0" w:leader="none"/>
@@ -4467,7 +5684,7 @@
         <w:pStyle w:val="Normal"/>
         <w:numPr>
           <w:ilvl w:val="0"/>
-          <w:numId w:val="1"/>
+          <w:numId w:val="2"/>
         </w:numPr>
         <w:tabs>
           <w:tab w:val="left" w:pos="0" w:leader="none"/>
@@ -4495,7 +5712,7 @@
         <w:pStyle w:val="Normal"/>
         <w:numPr>
           <w:ilvl w:val="0"/>
-          <w:numId w:val="1"/>
+          <w:numId w:val="2"/>
         </w:numPr>
         <w:tabs>
           <w:tab w:val="left" w:pos="0" w:leader="none"/>
@@ -4523,7 +5740,7 @@
         <w:pStyle w:val="Normal"/>
         <w:numPr>
           <w:ilvl w:val="0"/>
-          <w:numId w:val="1"/>
+          <w:numId w:val="2"/>
         </w:numPr>
         <w:tabs>
           <w:tab w:val="left" w:pos="0" w:leader="none"/>
@@ -4650,7 +5867,7 @@
         <w:pStyle w:val="Normal"/>
         <w:numPr>
           <w:ilvl w:val="0"/>
-          <w:numId w:val="1"/>
+          <w:numId w:val="2"/>
         </w:numPr>
         <w:tabs>
           <w:tab w:val="left" w:pos="0" w:leader="none"/>
@@ -4678,7 +5895,7 @@
         <w:pStyle w:val="Normal"/>
         <w:numPr>
           <w:ilvl w:val="0"/>
-          <w:numId w:val="1"/>
+          <w:numId w:val="2"/>
         </w:numPr>
         <w:tabs>
           <w:tab w:val="left" w:pos="0" w:leader="none"/>
@@ -4706,7 +5923,7 @@
         <w:pStyle w:val="Normal"/>
         <w:numPr>
           <w:ilvl w:val="0"/>
-          <w:numId w:val="1"/>
+          <w:numId w:val="2"/>
         </w:numPr>
         <w:tabs>
           <w:tab w:val="left" w:pos="0" w:leader="none"/>
@@ -4734,7 +5951,7 @@
         <w:pStyle w:val="Normal"/>
         <w:numPr>
           <w:ilvl w:val="0"/>
-          <w:numId w:val="1"/>
+          <w:numId w:val="2"/>
         </w:numPr>
         <w:tabs>
           <w:tab w:val="left" w:pos="0" w:leader="none"/>
@@ -4762,7 +5979,7 @@
         <w:pStyle w:val="Normal"/>
         <w:numPr>
           <w:ilvl w:val="0"/>
-          <w:numId w:val="1"/>
+          <w:numId w:val="2"/>
         </w:numPr>
         <w:tabs>
           <w:tab w:val="left" w:pos="0" w:leader="none"/>
@@ -4809,6 +6026,90 @@
         <w:pStyle w:val="Normal"/>
         <w:rPr>
           <w:rFonts w:ascii="Calibri" w:hAnsi="Calibri"/>
+          <w:b/>
+          <w:sz w:val="24"/>
+          <w:szCs w:val="24"/>
+          <w:lang w:val="en-AU"/>
+        </w:rPr>
+      </w:pPr>
+      <w:r>
+        <w:rPr>
+          <w:rFonts w:ascii="Calibri" w:hAnsi="Calibri"/>
+          <w:b/>
+          <w:sz w:val="24"/>
+          <w:szCs w:val="24"/>
+          <w:lang w:val="en-AU"/>
+        </w:rPr>
+      </w:r>
+    </w:p>
+    <w:p>
+      <w:pPr>
+        <w:pStyle w:val="Normal"/>
+        <w:rPr>
+          <w:rFonts w:ascii="Calibri" w:hAnsi="Calibri"/>
+          <w:b/>
+          <w:sz w:val="24"/>
+          <w:szCs w:val="24"/>
+          <w:lang w:val="en-AU"/>
+        </w:rPr>
+      </w:pPr>
+      <w:r>
+        <w:rPr>
+          <w:rFonts w:ascii="Calibri" w:hAnsi="Calibri"/>
+          <w:b/>
+          <w:sz w:val="24"/>
+          <w:szCs w:val="24"/>
+          <w:lang w:val="en-AU"/>
+        </w:rPr>
+      </w:r>
+    </w:p>
+    <w:p>
+      <w:pPr>
+        <w:pStyle w:val="Normal"/>
+        <w:rPr>
+          <w:rFonts w:ascii="Calibri" w:hAnsi="Calibri"/>
+          <w:b/>
+          <w:sz w:val="24"/>
+          <w:szCs w:val="24"/>
+          <w:lang w:val="en-AU"/>
+        </w:rPr>
+      </w:pPr>
+      <w:r>
+        <w:rPr>
+          <w:rFonts w:ascii="Calibri" w:hAnsi="Calibri"/>
+          <w:b/>
+          <w:sz w:val="24"/>
+          <w:szCs w:val="24"/>
+          <w:lang w:val="en-AU"/>
+        </w:rPr>
+      </w:r>
+    </w:p>
+    <w:p>
+      <w:pPr>
+        <w:pStyle w:val="Normal"/>
+        <w:rPr>
+          <w:rFonts w:ascii="Calibri" w:hAnsi="Calibri"/>
+          <w:b/>
+          <w:sz w:val="24"/>
+          <w:szCs w:val="24"/>
+          <w:lang w:val="en-AU"/>
+        </w:rPr>
+      </w:pPr>
+      <w:r>
+        <w:rPr>
+          <w:rFonts w:ascii="Calibri" w:hAnsi="Calibri"/>
+          <w:b/>
+          <w:sz w:val="24"/>
+          <w:szCs w:val="24"/>
+          <w:lang w:val="en-AU"/>
+        </w:rPr>
+      </w:r>
+    </w:p>
+    <w:p>
+      <w:pPr>
+        <w:pStyle w:val="Normal"/>
+        <w:rPr>
+          <w:rFonts w:ascii="Calibri" w:hAnsi="Calibri"/>
           <w:sz w:val="24"/>
           <w:szCs w:val="24"/>
           <w:lang w:val="en-AU"/>
@@ -4888,7 +6189,7 @@
         <w:pStyle w:val="Normal"/>
         <w:numPr>
           <w:ilvl w:val="0"/>
-          <w:numId w:val="1"/>
+          <w:numId w:val="2"/>
         </w:numPr>
         <w:tabs>
           <w:tab w:val="left" w:pos="0" w:leader="none"/>
@@ -4916,7 +6217,7 @@
         <w:pStyle w:val="Normal"/>
         <w:numPr>
           <w:ilvl w:val="0"/>
-          <w:numId w:val="1"/>
+          <w:numId w:val="2"/>
         </w:numPr>
         <w:tabs>
           <w:tab w:val="left" w:pos="0" w:leader="none"/>
@@ -4944,7 +6245,7 @@
         <w:pStyle w:val="Normal"/>
         <w:numPr>
           <w:ilvl w:val="0"/>
-          <w:numId w:val="1"/>
+          <w:numId w:val="2"/>
         </w:numPr>
         <w:tabs>
           <w:tab w:val="left" w:pos="0" w:leader="none"/>
@@ -4992,7 +6293,7 @@
         <w:pStyle w:val="Normal"/>
         <w:numPr>
           <w:ilvl w:val="0"/>
-          <w:numId w:val="1"/>
+          <w:numId w:val="2"/>
         </w:numPr>
         <w:tabs>
           <w:tab w:val="left" w:pos="0" w:leader="none"/>
@@ -5040,7 +6341,7 @@
         <w:pStyle w:val="Normal"/>
         <w:numPr>
           <w:ilvl w:val="0"/>
-          <w:numId w:val="1"/>
+          <w:numId w:val="2"/>
         </w:numPr>
         <w:tabs>
           <w:tab w:val="left" w:pos="0" w:leader="none"/>
@@ -5089,28 +6390,26 @@
         <w:rPr>
           <w:rFonts w:ascii="Calibri" w:hAnsi="Calibri"/>
           <w:b/>
-          <w:b/>
-          <w:sz w:val="24"/>
-          <w:szCs w:val="24"/>
-          <w:lang w:val="en-AU"/>
-        </w:rPr>
-      </w:pPr>
-      <w:r>
-        <w:rPr>
-          <w:rFonts w:ascii="Calibri" w:hAnsi="Calibri"/>
-          <w:b/>
-          <w:sz w:val="24"/>
-          <w:szCs w:val="24"/>
-          <w:lang w:val="en-AU"/>
-        </w:rPr>
-      </w:r>
-    </w:p>
-    <w:p>
-      <w:pPr>
-        <w:pStyle w:val="Normal"/>
-        <w:rPr>
-          <w:rFonts w:ascii="Calibri" w:hAnsi="Calibri"/>
-          <w:b/>
+          <w:sz w:val="24"/>
+          <w:szCs w:val="24"/>
+          <w:lang w:val="en-AU"/>
+        </w:rPr>
+      </w:pPr>
+      <w:r>
+        <w:rPr>
+          <w:rFonts w:ascii="Calibri" w:hAnsi="Calibri"/>
+          <w:b/>
+          <w:sz w:val="24"/>
+          <w:szCs w:val="24"/>
+          <w:lang w:val="en-AU"/>
+        </w:rPr>
+      </w:r>
+    </w:p>
+    <w:p>
+      <w:pPr>
+        <w:pStyle w:val="Normal"/>
+        <w:rPr>
+          <w:rFonts w:ascii="Calibri" w:hAnsi="Calibri"/>
           <w:b/>
           <w:sz w:val="24"/>
           <w:szCs w:val="24"/>
@@ -5134,28 +6433,27 @@
         <w:rPr>
           <w:rFonts w:ascii="Calibri" w:hAnsi="Calibri"/>
           <w:b/>
-          <w:b/>
-          <w:sz w:val="24"/>
-          <w:szCs w:val="24"/>
-          <w:lang w:val="en-AU"/>
-        </w:rPr>
-      </w:pPr>
-      <w:r>
-        <w:rPr>
-          <w:rFonts w:ascii="Calibri" w:hAnsi="Calibri"/>
-          <w:b/>
-          <w:sz w:val="24"/>
-          <w:szCs w:val="24"/>
-          <w:lang w:val="en-AU"/>
-        </w:rPr>
-      </w:r>
-    </w:p>
-    <w:p>
-      <w:pPr>
-        <w:pStyle w:val="Normal"/>
-        <w:numPr>
-          <w:ilvl w:val="0"/>
-          <w:numId w:val="1"/>
+          <w:sz w:val="24"/>
+          <w:szCs w:val="24"/>
+          <w:lang w:val="en-AU"/>
+        </w:rPr>
+      </w:pPr>
+      <w:r>
+        <w:rPr>
+          <w:rFonts w:ascii="Calibri" w:hAnsi="Calibri"/>
+          <w:b/>
+          <w:sz w:val="24"/>
+          <w:szCs w:val="24"/>
+          <w:lang w:val="en-AU"/>
+        </w:rPr>
+      </w:r>
+    </w:p>
+    <w:p>
+      <w:pPr>
+        <w:pStyle w:val="Normal"/>
+        <w:numPr>
+          <w:ilvl w:val="0"/>
+          <w:numId w:val="2"/>
         </w:numPr>
         <w:tabs>
           <w:tab w:val="left" w:pos="0" w:leader="none"/>
@@ -5179,6 +6477,15 @@
         </w:rPr>
         <w:t xml:space="preserve">The University of Sydney </w:t>
         <w:br/>
+      </w:r>
+      <w:r>
+        <w:rPr>
+          <w:rFonts w:ascii="Calibri" w:hAnsi="Calibri"/>
+          <w:color w:val="000000"/>
+          <w:sz w:val="24"/>
+          <w:szCs w:val="24"/>
+          <w:lang w:val="en-AU"/>
+        </w:rPr>
         <w:t xml:space="preserve">Bachelor of Engineering (Electrical Engineering) Honours Class II, Division 2. </w:t>
       </w:r>
     </w:p>
@@ -5206,7 +6513,7 @@
         <w:pStyle w:val="Normal"/>
         <w:numPr>
           <w:ilvl w:val="0"/>
-          <w:numId w:val="1"/>
+          <w:numId w:val="2"/>
         </w:numPr>
         <w:tabs>
           <w:tab w:val="left" w:pos="0" w:leader="none"/>
@@ -5237,28 +6544,26 @@
         <w:rPr>
           <w:rFonts w:ascii="Calibri" w:hAnsi="Calibri"/>
           <w:b/>
-          <w:b/>
-          <w:sz w:val="24"/>
-          <w:szCs w:val="24"/>
-          <w:lang w:val="en-AU"/>
-        </w:rPr>
-      </w:pPr>
-      <w:r>
-        <w:rPr>
-          <w:rFonts w:ascii="Calibri" w:hAnsi="Calibri"/>
-          <w:b/>
-          <w:sz w:val="24"/>
-          <w:szCs w:val="24"/>
-          <w:lang w:val="en-AU"/>
-        </w:rPr>
-      </w:r>
-    </w:p>
-    <w:p>
-      <w:pPr>
-        <w:pStyle w:val="Normal"/>
-        <w:rPr>
-          <w:rFonts w:ascii="Calibri" w:hAnsi="Calibri"/>
-          <w:b/>
+          <w:sz w:val="24"/>
+          <w:szCs w:val="24"/>
+          <w:lang w:val="en-AU"/>
+        </w:rPr>
+      </w:pPr>
+      <w:r>
+        <w:rPr>
+          <w:rFonts w:ascii="Calibri" w:hAnsi="Calibri"/>
+          <w:b/>
+          <w:sz w:val="24"/>
+          <w:szCs w:val="24"/>
+          <w:lang w:val="en-AU"/>
+        </w:rPr>
+      </w:r>
+    </w:p>
+    <w:p>
+      <w:pPr>
+        <w:pStyle w:val="Normal"/>
+        <w:rPr>
+          <w:rFonts w:ascii="Calibri" w:hAnsi="Calibri"/>
           <w:b/>
           <w:sz w:val="24"/>
           <w:szCs w:val="24"/>
@@ -5300,13 +6605,16 @@
         <w:pStyle w:val="Normal"/>
         <w:numPr>
           <w:ilvl w:val="0"/>
-          <w:numId w:val="2"/>
-        </w:numPr>
-        <w:tabs>
-          <w:tab w:val="left" w:pos="0" w:leader="none"/>
-        </w:tabs>
-        <w:ind w:left="1440" w:right="0" w:hanging="360"/>
-        <w:rPr/>
+          <w:numId w:val="3"/>
+        </w:numPr>
+        <w:tabs>
+          <w:tab w:val="left" w:pos="0" w:leader="none"/>
+        </w:tabs>
+        <w:ind w:left="1440" w:right="0" w:hanging="360"/>
+        <w:rPr>
+          <w:rFonts w:ascii="Arial" w:hAnsi="Arial"/>
+          <w:sz w:val="20"/>
+        </w:rPr>
       </w:pPr>
       <w:r>
         <w:rPr>
@@ -5334,21 +6642,33 @@
           <w:szCs w:val="24"/>
           <w:lang w:val="en-AU"/>
         </w:rPr>
-        <w:t>. It is important to express your ideas.</w:t>
-      </w:r>
-    </w:p>
-    <w:p>
-      <w:pPr>
-        <w:pStyle w:val="Normal"/>
-        <w:numPr>
-          <w:ilvl w:val="0"/>
-          <w:numId w:val="2"/>
-        </w:numPr>
-        <w:tabs>
-          <w:tab w:val="left" w:pos="0" w:leader="none"/>
-        </w:tabs>
-        <w:ind w:left="1440" w:right="0" w:hanging="360"/>
-        <w:rPr/>
+        <w:t xml:space="preserve">. </w:t>
+      </w:r>
+      <w:r>
+        <w:rPr>
+          <w:rFonts w:ascii="Calibri" w:hAnsi="Calibri"/>
+          <w:sz w:val="24"/>
+          <w:szCs w:val="24"/>
+          <w:lang w:val="en-AU"/>
+        </w:rPr>
+        <w:t>It is important to express your ideas.</w:t>
+      </w:r>
+    </w:p>
+    <w:p>
+      <w:pPr>
+        <w:pStyle w:val="Normal"/>
+        <w:numPr>
+          <w:ilvl w:val="0"/>
+          <w:numId w:val="3"/>
+        </w:numPr>
+        <w:tabs>
+          <w:tab w:val="left" w:pos="0" w:leader="none"/>
+        </w:tabs>
+        <w:ind w:left="1440" w:right="0" w:hanging="360"/>
+        <w:rPr>
+          <w:rFonts w:ascii="Arial" w:hAnsi="Arial"/>
+          <w:sz w:val="20"/>
+        </w:rPr>
       </w:pPr>
       <w:r>
         <w:rPr>
@@ -5376,15 +6696,33 @@
           <w:szCs w:val="24"/>
           <w:lang w:val="en-AU"/>
         </w:rPr>
-        <w:t>. Sharpens my skills.</w:t>
-      </w:r>
-    </w:p>
-    <w:p>
-      <w:pPr>
-        <w:pStyle w:val="Normal"/>
-        <w:numPr>
-          <w:ilvl w:val="0"/>
-          <w:numId w:val="2"/>
+        <w:t>.</w:t>
+      </w:r>
+      <w:r>
+        <w:rPr>
+          <w:rFonts w:ascii="Calibri" w:hAnsi="Calibri"/>
+          <w:sz w:val="24"/>
+          <w:szCs w:val="24"/>
+          <w:lang w:val="en-AU"/>
+        </w:rPr>
+        <w:t xml:space="preserve"> </w:t>
+      </w:r>
+      <w:r>
+        <w:rPr>
+          <w:rFonts w:ascii="Calibri" w:hAnsi="Calibri"/>
+          <w:sz w:val="24"/>
+          <w:szCs w:val="24"/>
+          <w:lang w:val="en-AU"/>
+        </w:rPr>
+        <w:t>Sharpens my skills.</w:t>
+      </w:r>
+    </w:p>
+    <w:p>
+      <w:pPr>
+        <w:pStyle w:val="Normal"/>
+        <w:numPr>
+          <w:ilvl w:val="0"/>
+          <w:numId w:val="3"/>
         </w:numPr>
         <w:tabs>
           <w:tab w:val="left" w:pos="0" w:leader="none"/>
@@ -5404,16 +6742,35 @@
           <w:szCs w:val="24"/>
           <w:lang w:val="en-AU"/>
         </w:rPr>
-        <w:t>I love reading lots of technical books and blogs. Continuous improvement is an important aspect of my personality.</w:t>
-      </w:r>
-    </w:p>
-    <w:p>
-      <w:pPr>
-        <w:pStyle w:val="Normal"/>
-        <w:rPr/>
-      </w:pPr>
-      <w:r>
-        <w:rPr/>
+        <w:t xml:space="preserve">I love reading lots of technical books and blogs. </w:t>
+      </w:r>
+      <w:r>
+        <w:rPr>
+          <w:rFonts w:ascii="Calibri" w:hAnsi="Calibri"/>
+          <w:sz w:val="24"/>
+          <w:szCs w:val="24"/>
+          <w:lang w:val="en-AU"/>
+        </w:rPr>
+        <w:t>Continuous improvement is an important aspect of my personality.</w:t>
+      </w:r>
+    </w:p>
+    <w:p>
+      <w:pPr>
+        <w:pStyle w:val="Normal"/>
+        <w:rPr>
+          <w:rFonts w:ascii="Calibri" w:hAnsi="Calibri"/>
+          <w:sz w:val="24"/>
+          <w:szCs w:val="24"/>
+          <w:lang w:val="en-AU"/>
+        </w:rPr>
+      </w:pPr>
+      <w:r>
+        <w:rPr>
+          <w:rFonts w:ascii="Calibri" w:hAnsi="Calibri"/>
+          <w:sz w:val="24"/>
+          <w:szCs w:val="24"/>
+          <w:lang w:val="en-AU"/>
+        </w:rPr>
       </w:r>
     </w:p>
     <w:sectPr>
@@ -5423,7 +6780,6 @@
       <w:pgNumType w:fmt="decimal"/>
       <w:formProt w:val="false"/>
       <w:textDirection w:val="lrTb"/>
-      <w:docGrid w:type="default" w:linePitch="240" w:charSpace="4294961151"/>
     </w:sectPr>
   </w:body>
 </w:document>
@@ -5434,6 +6790,98 @@
   <w:abstractNum w:abstractNumId="1">
     <w:lvl w:ilvl="0">
       <w:start w:val="1"/>
+      <w:numFmt w:val="none"/>
+      <w:suff w:val="nothing"/>
+      <w:lvlText w:val=""/>
+      <w:lvlJc w:val="left"/>
+      <w:pPr>
+        <w:ind w:left="0" w:hanging="0"/>
+      </w:pPr>
+    </w:lvl>
+    <w:lvl w:ilvl="1">
+      <w:start w:val="1"/>
+      <w:numFmt w:val="none"/>
+      <w:suff w:val="nothing"/>
+      <w:lvlText w:val=""/>
+      <w:lvlJc w:val="left"/>
+      <w:pPr>
+        <w:ind w:left="0" w:hanging="0"/>
+      </w:pPr>
+    </w:lvl>
+    <w:lvl w:ilvl="2">
+      <w:start w:val="1"/>
+      <w:numFmt w:val="none"/>
+      <w:suff w:val="nothing"/>
+      <w:lvlText w:val=""/>
+      <w:lvlJc w:val="left"/>
+      <w:pPr>
+        <w:ind w:left="0" w:hanging="0"/>
+      </w:pPr>
+    </w:lvl>
+    <w:lvl w:ilvl="3">
+      <w:start w:val="1"/>
+      <w:numFmt w:val="none"/>
+      <w:suff w:val="nothing"/>
+      <w:lvlText w:val=""/>
+      <w:lvlJc w:val="left"/>
+      <w:pPr>
+        <w:ind w:left="0" w:hanging="0"/>
+      </w:pPr>
+    </w:lvl>
+    <w:lvl w:ilvl="4">
+      <w:start w:val="1"/>
+      <w:numFmt w:val="none"/>
+      <w:suff w:val="nothing"/>
+      <w:lvlText w:val=""/>
+      <w:lvlJc w:val="left"/>
+      <w:pPr>
+        <w:ind w:left="0" w:hanging="0"/>
+      </w:pPr>
+    </w:lvl>
+    <w:lvl w:ilvl="5">
+      <w:start w:val="1"/>
+      <w:numFmt w:val="none"/>
+      <w:suff w:val="nothing"/>
+      <w:lvlText w:val=""/>
+      <w:lvlJc w:val="left"/>
+      <w:pPr>
+        <w:ind w:left="0" w:hanging="0"/>
+      </w:pPr>
+    </w:lvl>
+    <w:lvl w:ilvl="6">
+      <w:start w:val="1"/>
+      <w:numFmt w:val="none"/>
+      <w:suff w:val="nothing"/>
+      <w:lvlText w:val=""/>
+      <w:lvlJc w:val="left"/>
+      <w:pPr>
+        <w:ind w:left="0" w:hanging="0"/>
+      </w:pPr>
+    </w:lvl>
+    <w:lvl w:ilvl="7">
+      <w:start w:val="1"/>
+      <w:numFmt w:val="none"/>
+      <w:suff w:val="nothing"/>
+      <w:lvlText w:val=""/>
+      <w:lvlJc w:val="left"/>
+      <w:pPr>
+        <w:ind w:left="0" w:hanging="0"/>
+      </w:pPr>
+    </w:lvl>
+    <w:lvl w:ilvl="8">
+      <w:start w:val="1"/>
+      <w:numFmt w:val="none"/>
+      <w:suff w:val="nothing"/>
+      <w:lvlText w:val=""/>
+      <w:lvlJc w:val="left"/>
+      <w:pPr>
+        <w:ind w:left="0" w:hanging="0"/>
+      </w:pPr>
+    </w:lvl>
+  </w:abstractNum>
+  <w:abstractNum w:abstractNumId="2">
+    <w:lvl w:ilvl="0">
+      <w:start w:val="1"/>
       <w:numFmt w:val="bullet"/>
       <w:lvlText w:val="o"/>
       <w:lvlJc w:val="left"/>
@@ -5445,8 +6893,6 @@
       </w:pPr>
       <w:rPr>
         <w:rFonts w:ascii="OpenSymbol" w:hAnsi="OpenSymbol" w:cs="OpenSymbol" w:hint="default"/>
-        <w:sz w:val="24"/>
-        <w:rFonts w:cs="OpenSymbol"/>
       </w:rPr>
     </w:lvl>
     <w:lvl w:ilvl="1">
@@ -5546,7 +6992,7 @@
       </w:pPr>
     </w:lvl>
   </w:abstractNum>
-  <w:abstractNum w:abstractNumId="2">
+  <w:abstractNum w:abstractNumId="3">
     <w:lvl w:ilvl="0">
       <w:start w:val="1"/>
       <w:numFmt w:val="bullet"/>
@@ -5560,8 +7006,6 @@
       </w:pPr>
       <w:rPr>
         <w:rFonts w:ascii="Symbol" w:hAnsi="Symbol" w:cs="Symbol" w:hint="default"/>
-        <w:sz w:val="20"/>
-        <w:rFonts w:cs="Symbol"/>
       </w:rPr>
     </w:lvl>
     <w:lvl w:ilvl="1">
@@ -5658,98 +7102,6 @@
           <w:tab w:val="num" w:pos="3600"/>
         </w:tabs>
         <w:ind w:left="3600" w:hanging="360"/>
-      </w:pPr>
-    </w:lvl>
-  </w:abstractNum>
-  <w:abstractNum w:abstractNumId="3">
-    <w:lvl w:ilvl="0">
-      <w:start w:val="1"/>
-      <w:numFmt w:val="none"/>
-      <w:suff w:val="nothing"/>
-      <w:lvlText w:val=""/>
-      <w:lvlJc w:val="left"/>
-      <w:pPr>
-        <w:ind w:left="0" w:hanging="0"/>
-      </w:pPr>
-    </w:lvl>
-    <w:lvl w:ilvl="1">
-      <w:start w:val="1"/>
-      <w:numFmt w:val="none"/>
-      <w:suff w:val="nothing"/>
-      <w:lvlText w:val=""/>
-      <w:lvlJc w:val="left"/>
-      <w:pPr>
-        <w:ind w:left="0" w:hanging="0"/>
-      </w:pPr>
-    </w:lvl>
-    <w:lvl w:ilvl="2">
-      <w:start w:val="1"/>
-      <w:numFmt w:val="none"/>
-      <w:suff w:val="nothing"/>
-      <w:lvlText w:val=""/>
-      <w:lvlJc w:val="left"/>
-      <w:pPr>
-        <w:ind w:left="0" w:hanging="0"/>
-      </w:pPr>
-    </w:lvl>
-    <w:lvl w:ilvl="3">
-      <w:start w:val="1"/>
-      <w:numFmt w:val="none"/>
-      <w:suff w:val="nothing"/>
-      <w:lvlText w:val=""/>
-      <w:lvlJc w:val="left"/>
-      <w:pPr>
-        <w:ind w:left="0" w:hanging="0"/>
-      </w:pPr>
-    </w:lvl>
-    <w:lvl w:ilvl="4">
-      <w:start w:val="1"/>
-      <w:numFmt w:val="none"/>
-      <w:suff w:val="nothing"/>
-      <w:lvlText w:val=""/>
-      <w:lvlJc w:val="left"/>
-      <w:pPr>
-        <w:ind w:left="0" w:hanging="0"/>
-      </w:pPr>
-    </w:lvl>
-    <w:lvl w:ilvl="5">
-      <w:start w:val="1"/>
-      <w:numFmt w:val="none"/>
-      <w:suff w:val="nothing"/>
-      <w:lvlText w:val=""/>
-      <w:lvlJc w:val="left"/>
-      <w:pPr>
-        <w:ind w:left="0" w:hanging="0"/>
-      </w:pPr>
-    </w:lvl>
-    <w:lvl w:ilvl="6">
-      <w:start w:val="1"/>
-      <w:numFmt w:val="none"/>
-      <w:suff w:val="nothing"/>
-      <w:lvlText w:val=""/>
-      <w:lvlJc w:val="left"/>
-      <w:pPr>
-        <w:ind w:left="0" w:hanging="0"/>
-      </w:pPr>
-    </w:lvl>
-    <w:lvl w:ilvl="7">
-      <w:start w:val="1"/>
-      <w:numFmt w:val="none"/>
-      <w:suff w:val="nothing"/>
-      <w:lvlText w:val=""/>
-      <w:lvlJc w:val="left"/>
-      <w:pPr>
-        <w:ind w:left="0" w:hanging="0"/>
-      </w:pPr>
-    </w:lvl>
-    <w:lvl w:ilvl="8">
-      <w:start w:val="1"/>
-      <w:numFmt w:val="none"/>
-      <w:suff w:val="nothing"/>
-      <w:lvlText w:val=""/>
-      <w:lvlJc w:val="left"/>
-      <w:pPr>
-        <w:ind w:left="0" w:hanging="0"/>
       </w:pPr>
     </w:lvl>
   </w:abstractNum>
@@ -5772,6 +7124,7 @@
       <w:rPr>
         <w:rFonts w:ascii="Times" w:hAnsi="Times" w:eastAsia="Tahoma" w:cs="Tahoma"/>
         <w:color w:val="000000"/>
+        <w:sz w:val="24"/>
         <w:szCs w:val="24"/>
         <w:lang w:val="en-US" w:eastAsia="en-US" w:bidi="en-US"/>
       </w:rPr>
@@ -5785,9 +7138,10 @@
     <w:qFormat/>
     <w:pPr>
       <w:widowControl w:val="false"/>
-      <w:overflowPunct w:val="false"/>
+      <w:kinsoku w:val="true"/>
+      <w:overflowPunct w:val="true"/>
+      <w:autoSpaceDE w:val="true"/>
       <w:bidi w:val="0"/>
-      <w:jc w:val="left"/>
     </w:pPr>
     <w:rPr>
       <w:rFonts w:ascii="Times" w:hAnsi="Times" w:eastAsia="Tahoma" w:cs="Tahoma"/>
@@ -5800,8 +7154,13 @@
   <w:style w:type="paragraph" w:styleId="Heading5">
     <w:name w:val="Heading 5"/>
     <w:basedOn w:val="Heading"/>
+    <w:next w:val="TextBody"/>
     <w:qFormat/>
     <w:pPr>
+      <w:numPr>
+        <w:ilvl w:val="0"/>
+        <w:numId w:val="0"/>
+      </w:numPr>
       <w:spacing w:before="120" w:after="60"/>
       <w:outlineLvl w:val="4"/>
     </w:pPr>
@@ -5829,29 +7188,13 @@
       <w:bCs/>
     </w:rPr>
   </w:style>
-  <w:style w:type="character" w:styleId="ListLabel1">
-    <w:name w:val="ListLabel 1"/>
-    <w:qFormat/>
-    <w:rPr>
-      <w:rFonts w:ascii="Calibri" w:hAnsi="Calibri" w:cs="OpenSymbol"/>
-      <w:sz w:val="24"/>
-    </w:rPr>
-  </w:style>
-  <w:style w:type="character" w:styleId="ListLabel2">
-    <w:name w:val="ListLabel 2"/>
-    <w:qFormat/>
-    <w:rPr>
-      <w:rFonts w:ascii="Arial" w:hAnsi="Arial" w:cs="Symbol"/>
-      <w:sz w:val="20"/>
-    </w:rPr>
-  </w:style>
   <w:style w:type="paragraph" w:styleId="Heading">
     <w:name w:val="Heading"/>
     <w:basedOn w:val="Normal"/>
     <w:next w:val="TextBody"/>
     <w:qFormat/>
     <w:pPr>
-      <w:keepNext/>
+      <w:keepNext w:val="true"/>
       <w:spacing w:before="240" w:after="283"/>
     </w:pPr>
     <w:rPr>
@@ -5868,40 +7211,5 @@
     </w:pPr>
     <w:rPr/>
   </w:style>
-  <w:style w:type="paragraph" w:styleId="List">
-    <w:name w:val="List"/>
-    <w:basedOn w:val="TextBody"/>
-    <w:pPr/>
-    <w:rPr>
-      <w:rFonts w:cs="Lucida Sans"/>
-    </w:rPr>
-  </w:style>
-  <w:style w:type="paragraph" w:styleId="Caption">
-    <w:name w:val="Caption"/>
-    <w:basedOn w:val="Normal"/>
-    <w:qFormat/>
-    <w:pPr>
-      <w:suppressLineNumbers/>
-      <w:spacing w:before="120" w:after="120"/>
-    </w:pPr>
-    <w:rPr>
-      <w:rFonts w:cs="Lucida Sans"/>
-      <w:i/>
-      <w:iCs/>
-      <w:sz w:val="24"/>
-      <w:szCs w:val="24"/>
-    </w:rPr>
-  </w:style>
-  <w:style w:type="paragraph" w:styleId="Index">
-    <w:name w:val="Index"/>
-    <w:basedOn w:val="Normal"/>
-    <w:qFormat/>
-    <w:pPr>
-      <w:suppressLineNumbers/>
-    </w:pPr>
-    <w:rPr>
-      <w:rFonts w:cs="Lucida Sans"/>
-    </w:rPr>
-  </w:style>
 </w:styles>
 </file>
</xml_diff>

<commit_message>
feat: add DH experience
</commit_message>
<xml_diff>
--- a/resume/CV.docx
+++ b/resume/CV.docx
@@ -101,26 +101,6 @@
         </w:rPr>
         <w:t>Australian Citizen</w:t>
       </w:r>
-      <w:r>
-        <w:rPr>
-          <w:rFonts w:ascii="Calibri" w:hAnsi="Calibri"/>
-          <w:sz w:val="24"/>
-          <w:szCs w:val="24"/>
-          <w:lang w:val="en-AU"/>
-        </w:rPr>
-        <w:br/>
-      </w:r>
-      <w:r>
-        <w:rPr>
-          <w:rFonts w:ascii="Calibri" w:hAnsi="Calibri"/>
-          <w:b/>
-          <w:bCs/>
-          <w:sz w:val="24"/>
-          <w:szCs w:val="24"/>
-          <w:lang w:val="en-AU"/>
-        </w:rPr>
-        <w:t>Permanent Resident of Panama</w:t>
-      </w:r>
     </w:p>
     <w:p>
       <w:pPr>
@@ -299,7 +279,7 @@
           <w:szCs w:val="24"/>
           <w:lang w:val="en-AU"/>
         </w:rPr>
-        <w:t>Architecture Lead</w:t>
+        <w:t>Senior Software Engineer II</w:t>
       </w:r>
       <w:r>
         <w:rPr>
@@ -322,7 +302,7 @@
           <w:szCs w:val="24"/>
           <w:lang w:val="en-AU"/>
         </w:rPr>
-        <w:t>Gelato</w:t>
+        <w:t>DeliveryHero</w:t>
       </w:r>
       <w:r>
         <w:rPr>
@@ -341,37 +321,7 @@
           <w:szCs w:val="24"/>
           <w:lang w:val="en-AU"/>
         </w:rPr>
-        <w:t>0</w:t>
-      </w:r>
-      <w:r>
-        <w:rPr>
-          <w:rFonts w:ascii="Calibri" w:hAnsi="Calibri"/>
-          <w:i/>
-          <w:sz w:val="24"/>
-          <w:szCs w:val="24"/>
-          <w:lang w:val="en-AU"/>
-        </w:rPr>
-        <w:t>3</w:t>
-      </w:r>
-      <w:r>
-        <w:rPr>
-          <w:rFonts w:ascii="Calibri" w:hAnsi="Calibri"/>
-          <w:i/>
-          <w:sz w:val="24"/>
-          <w:szCs w:val="24"/>
-          <w:lang w:val="en-AU"/>
-        </w:rPr>
-        <w:t>-</w:t>
-      </w:r>
-      <w:r>
-        <w:rPr>
-          <w:rFonts w:ascii="Calibri" w:hAnsi="Calibri"/>
-          <w:i/>
-          <w:sz w:val="24"/>
-          <w:szCs w:val="24"/>
-          <w:lang w:val="en-AU"/>
-        </w:rPr>
-        <w:t>19</w:t>
+        <w:t>02-21</w:t>
       </w:r>
       <w:r>
         <w:rPr>
@@ -439,9 +389,15 @@
           <w:tab w:val="left" w:pos="1440" w:leader="none"/>
         </w:tabs>
         <w:bidi w:val="0"/>
-        <w:ind w:left="1440" w:right="0" w:hanging="360"/>
-        <w:jc w:val="left"/>
-        <w:rPr/>
+        <w:ind w:left="1440" w:right="0" w:hanging="1080"/>
+        <w:jc w:val="left"/>
+        <w:rPr>
+          <w:rFonts w:ascii="Calibri" w:hAnsi="Calibri"/>
+          <w:b/>
+          <w:sz w:val="24"/>
+          <w:szCs w:val="24"/>
+          <w:lang w:val="en-AU"/>
+        </w:rPr>
       </w:pPr>
       <w:r>
         <w:rPr>
@@ -452,7 +408,18 @@
           <w:szCs w:val="24"/>
           <w:lang w:val="en-AU"/>
         </w:rPr>
-        <w:t>I</w:t>
+        <w:t xml:space="preserve">Implemented </w:t>
+      </w:r>
+      <w:r>
+        <w:rPr>
+          <w:rFonts w:ascii="Calibri" w:hAnsi="Calibri"/>
+          <w:b/>
+          <w:bCs/>
+          <w:sz w:val="24"/>
+          <w:szCs w:val="24"/>
+          <w:lang w:val="en-AU"/>
+        </w:rPr>
+        <w:t>GeoLocator API</w:t>
       </w:r>
       <w:r>
         <w:rPr>
@@ -463,7 +430,7 @@
           <w:szCs w:val="24"/>
           <w:lang w:val="en-AU"/>
         </w:rPr>
-        <w:t>mplemented Connect API an API that connects Print Partners to the Gelato Platform.</w:t>
+        <w:t xml:space="preserve"> (connected to Google, Here and TPL maps).</w:t>
       </w:r>
     </w:p>
     <w:p>
@@ -478,10 +445,11 @@
           <w:tab w:val="left" w:pos="1440" w:leader="none"/>
         </w:tabs>
         <w:bidi w:val="0"/>
-        <w:ind w:left="1440" w:right="0" w:hanging="360"/>
-        <w:jc w:val="left"/>
-        <w:rPr>
-          <w:rFonts w:ascii="Calibri" w:hAnsi="Calibri"/>
+        <w:ind w:left="1440" w:right="0" w:hanging="1080"/>
+        <w:jc w:val="left"/>
+        <w:rPr>
+          <w:rFonts w:ascii="Calibri" w:hAnsi="Calibri"/>
+          <w:b/>
           <w:sz w:val="24"/>
           <w:szCs w:val="24"/>
           <w:lang w:val="en-AU"/>
@@ -496,52 +464,22 @@
           <w:szCs w:val="24"/>
           <w:lang w:val="en-AU"/>
         </w:rPr>
-        <w:t>I</w:t>
-      </w:r>
-      <w:r>
-        <w:rPr>
-          <w:rFonts w:ascii="Calibri" w:hAnsi="Calibri"/>
-          <w:b w:val="false"/>
-          <w:bCs w:val="false"/>
-          <w:sz w:val="24"/>
-          <w:szCs w:val="24"/>
-          <w:lang w:val="en-AU"/>
-        </w:rPr>
-        <w:t xml:space="preserve">mplemented </w:t>
-      </w:r>
-      <w:r>
-        <w:rPr>
-          <w:rFonts w:ascii="Calibri" w:hAnsi="Calibri"/>
-          <w:b w:val="false"/>
-          <w:bCs w:val="false"/>
-          <w:sz w:val="24"/>
-          <w:szCs w:val="24"/>
-          <w:lang w:val="en-AU"/>
-        </w:rPr>
-        <w:t>important</w:t>
-      </w:r>
-      <w:r>
-        <w:rPr>
-          <w:rFonts w:ascii="Calibri" w:hAnsi="Calibri"/>
-          <w:b w:val="false"/>
-          <w:bCs w:val="false"/>
-          <w:sz w:val="24"/>
-          <w:szCs w:val="24"/>
-          <w:lang w:val="en-AU"/>
-        </w:rPr>
-        <w:t xml:space="preserve"> diagrams of the systems using </w:t>
-      </w:r>
-      <w:r>
-        <w:rPr>
-          <w:rFonts w:ascii="Calibri" w:hAnsi="Calibri"/>
-          <w:b/>
-          <w:bCs/>
-          <w:sz w:val="24"/>
-          <w:szCs w:val="24"/>
-          <w:lang w:val="en-AU"/>
-        </w:rPr>
-        <w:t>C4 Model</w:t>
-      </w:r>
+        <w:t xml:space="preserve">Implemented </w:t>
+      </w:r>
+      <w:hyperlink r:id="rId3">
+        <w:r>
+          <w:rPr>
+            <w:rStyle w:val="InternetLink"/>
+            <w:rFonts w:ascii="Calibri" w:hAnsi="Calibri"/>
+            <w:b/>
+            <w:bCs/>
+            <w:sz w:val="24"/>
+            <w:szCs w:val="24"/>
+            <w:lang w:val="en-AU"/>
+          </w:rPr>
+          <w:t>Pelias</w:t>
+        </w:r>
+      </w:hyperlink>
       <w:r>
         <w:rPr>
           <w:rFonts w:ascii="Calibri" w:hAnsi="Calibri"/>
@@ -566,26 +504,18 @@
           <w:tab w:val="left" w:pos="1440" w:leader="none"/>
         </w:tabs>
         <w:bidi w:val="0"/>
-        <w:ind w:left="1440" w:right="0" w:hanging="360"/>
-        <w:jc w:val="left"/>
-        <w:rPr>
-          <w:rFonts w:ascii="Calibri" w:hAnsi="Calibri"/>
-          <w:sz w:val="24"/>
-          <w:szCs w:val="24"/>
-          <w:lang w:val="en-AU"/>
-        </w:rPr>
-      </w:pPr>
-      <w:r>
-        <w:rPr>
-          <w:rFonts w:ascii="Calibri" w:hAnsi="Calibri"/>
+        <w:ind w:left="1440" w:right="0" w:hanging="1080"/>
+        <w:jc w:val="left"/>
+        <w:rPr>
+          <w:rFonts w:ascii="Calibri" w:hAnsi="Calibri"/>
+          <w:b w:val="false"/>
           <w:b w:val="false"/>
           <w:bCs w:val="false"/>
           <w:sz w:val="24"/>
           <w:szCs w:val="24"/>
           <w:lang w:val="en-AU"/>
         </w:rPr>
-        <w:t>Provided guidance in deciding what 3</w:t>
-      </w:r>
+      </w:pPr>
       <w:r>
         <w:rPr>
           <w:rFonts w:ascii="Calibri" w:hAnsi="Calibri"/>
@@ -593,43 +523,9 @@
           <w:bCs w:val="false"/>
           <w:sz w:val="24"/>
           <w:szCs w:val="24"/>
-          <w:vertAlign w:val="superscript"/>
-          <w:lang w:val="en-AU"/>
-        </w:rPr>
-        <w:t>rd</w:t>
-      </w:r>
-      <w:r>
-        <w:rPr>
-          <w:rFonts w:ascii="Calibri" w:hAnsi="Calibri"/>
-          <w:b w:val="false"/>
-          <w:bCs w:val="false"/>
-          <w:sz w:val="24"/>
-          <w:szCs w:val="24"/>
-          <w:lang w:val="en-AU"/>
-        </w:rPr>
-        <w:t xml:space="preserve"> Party software to use as part of the </w:t>
-      </w:r>
-      <w:r>
-        <w:rPr>
-          <w:rFonts w:ascii="Calibri" w:hAnsi="Calibri"/>
-          <w:b/>
-          <w:bCs/>
-          <w:sz w:val="24"/>
-          <w:szCs w:val="24"/>
-          <w:lang w:val="en-AU"/>
-        </w:rPr>
-        <w:t>procurement</w:t>
-      </w:r>
-      <w:r>
-        <w:rPr>
-          <w:rFonts w:ascii="Calibri" w:hAnsi="Calibri"/>
-          <w:b w:val="false"/>
-          <w:bCs w:val="false"/>
-          <w:sz w:val="24"/>
-          <w:szCs w:val="24"/>
-          <w:lang w:val="en-AU"/>
-        </w:rPr>
-        <w:t xml:space="preserve"> process.</w:t>
+          <w:lang w:val="en-AU"/>
+        </w:rPr>
+        <w:t>Introduced BDD concepts.</w:t>
       </w:r>
     </w:p>
     <w:p>
@@ -644,37 +540,18 @@
           <w:tab w:val="left" w:pos="1440" w:leader="none"/>
         </w:tabs>
         <w:bidi w:val="0"/>
-        <w:ind w:left="1440" w:right="0" w:hanging="360"/>
-        <w:jc w:val="left"/>
-        <w:rPr>
-          <w:rFonts w:ascii="Calibri" w:hAnsi="Calibri"/>
-          <w:sz w:val="24"/>
-          <w:szCs w:val="24"/>
-          <w:lang w:val="en-AU"/>
-        </w:rPr>
-      </w:pPr>
-      <w:r>
-        <w:rPr>
-          <w:rFonts w:ascii="Calibri" w:hAnsi="Calibri"/>
+        <w:ind w:left="1440" w:right="0" w:hanging="1080"/>
+        <w:jc w:val="left"/>
+        <w:rPr>
+          <w:rFonts w:ascii="Calibri" w:hAnsi="Calibri"/>
+          <w:b w:val="false"/>
           <w:b w:val="false"/>
           <w:bCs w:val="false"/>
           <w:sz w:val="24"/>
           <w:szCs w:val="24"/>
           <w:lang w:val="en-AU"/>
         </w:rPr>
-        <w:t xml:space="preserve">Provided guidance in building </w:t>
-      </w:r>
-      <w:r>
-        <w:rPr>
-          <w:rFonts w:ascii="Calibri" w:hAnsi="Calibri"/>
-          <w:b/>
-          <w:bCs/>
-          <w:sz w:val="24"/>
-          <w:szCs w:val="24"/>
-          <w:lang w:val="en-AU"/>
-        </w:rPr>
-        <w:t>fault tolerant</w:t>
-      </w:r>
+      </w:pPr>
       <w:r>
         <w:rPr>
           <w:rFonts w:ascii="Calibri" w:hAnsi="Calibri"/>
@@ -684,7 +561,7 @@
           <w:szCs w:val="24"/>
           <w:lang w:val="en-AU"/>
         </w:rPr>
-        <w:t xml:space="preserve"> software.</w:t>
+        <w:t>Worked closely with Infrastructure team to have better DevOps synergy.</w:t>
       </w:r>
     </w:p>
     <w:p>
@@ -699,37 +576,18 @@
           <w:tab w:val="left" w:pos="1440" w:leader="none"/>
         </w:tabs>
         <w:bidi w:val="0"/>
-        <w:ind w:left="1440" w:right="0" w:hanging="360"/>
-        <w:jc w:val="left"/>
-        <w:rPr>
-          <w:rFonts w:ascii="Calibri" w:hAnsi="Calibri"/>
-          <w:sz w:val="24"/>
-          <w:szCs w:val="24"/>
-          <w:lang w:val="en-AU"/>
-        </w:rPr>
-      </w:pPr>
-      <w:r>
-        <w:rPr>
-          <w:rFonts w:ascii="Calibri" w:hAnsi="Calibri"/>
+        <w:ind w:left="1440" w:right="0" w:hanging="1080"/>
+        <w:jc w:val="left"/>
+        <w:rPr>
+          <w:rFonts w:ascii="Calibri" w:hAnsi="Calibri"/>
+          <w:b w:val="false"/>
           <w:b w:val="false"/>
           <w:bCs w:val="false"/>
           <w:sz w:val="24"/>
           <w:szCs w:val="24"/>
           <w:lang w:val="en-AU"/>
         </w:rPr>
-        <w:t xml:space="preserve">Provided guidance in designing </w:t>
-      </w:r>
-      <w:r>
-        <w:rPr>
-          <w:rFonts w:ascii="Calibri" w:hAnsi="Calibri"/>
-          <w:b/>
-          <w:bCs/>
-          <w:sz w:val="24"/>
-          <w:szCs w:val="24"/>
-          <w:lang w:val="en-AU"/>
-        </w:rPr>
-        <w:t xml:space="preserve">Microservices </w:t>
-      </w:r>
+      </w:pPr>
       <w:r>
         <w:rPr>
           <w:rFonts w:ascii="Calibri" w:hAnsi="Calibri"/>
@@ -739,29 +597,189 @@
           <w:szCs w:val="24"/>
           <w:lang w:val="en-AU"/>
         </w:rPr>
-        <w:t xml:space="preserve">using </w:t>
-      </w:r>
-      <w:r>
-        <w:rPr>
-          <w:rFonts w:ascii="Calibri" w:hAnsi="Calibri"/>
-          <w:b/>
-          <w:bCs/>
-          <w:sz w:val="24"/>
-          <w:szCs w:val="24"/>
-          <w:lang w:val="en-AU"/>
-        </w:rPr>
-        <w:t>Domain Driven Design</w:t>
+        <w:t>Worked with a team of 10 engineers reporting to the Engineering Manager.</w:t>
+      </w:r>
+    </w:p>
+    <w:p>
+      <w:pPr>
+        <w:pStyle w:val="Normal"/>
+        <w:bidi w:val="0"/>
+        <w:jc w:val="left"/>
+        <w:rPr>
+          <w:rFonts w:ascii="Calibri" w:hAnsi="Calibri"/>
+          <w:b/>
+          <w:sz w:val="24"/>
+          <w:szCs w:val="24"/>
+          <w:lang w:val="en-AU"/>
+        </w:rPr>
+      </w:pPr>
+      <w:r>
+        <w:rPr>
+          <w:rFonts w:ascii="Calibri" w:hAnsi="Calibri"/>
+          <w:b/>
+          <w:sz w:val="24"/>
+          <w:szCs w:val="24"/>
+          <w:lang w:val="en-AU"/>
+        </w:rPr>
+      </w:r>
+    </w:p>
+    <w:p>
+      <w:pPr>
+        <w:pStyle w:val="Normal"/>
+        <w:bidi w:val="0"/>
+        <w:jc w:val="left"/>
+        <w:rPr>
+          <w:rFonts w:ascii="Calibri" w:hAnsi="Calibri"/>
+          <w:sz w:val="24"/>
+          <w:szCs w:val="24"/>
+          <w:lang w:val="en-AU"/>
+        </w:rPr>
+      </w:pPr>
+      <w:r>
+        <w:rPr>
+          <w:rFonts w:ascii="Calibri" w:hAnsi="Calibri"/>
+          <w:b/>
+          <w:color w:val="000000"/>
+          <w:sz w:val="24"/>
+          <w:szCs w:val="24"/>
+          <w:lang w:val="en-AU"/>
+        </w:rPr>
+        <w:t>Architecture Lead</w:t>
+      </w:r>
+      <w:r>
+        <w:rPr>
+          <w:rFonts w:ascii="Calibri" w:hAnsi="Calibri"/>
+          <w:b/>
+          <w:color w:val="000000"/>
+          <w:sz w:val="24"/>
+          <w:szCs w:val="24"/>
+          <w:lang w:val="en-AU"/>
+        </w:rPr>
+        <w:t xml:space="preserve"> </w:t>
       </w:r>
       <w:r>
         <w:rPr>
           <w:rFonts w:ascii="Calibri" w:hAnsi="Calibri"/>
           <w:b w:val="false"/>
           <w:bCs w:val="false"/>
-          <w:sz w:val="24"/>
-          <w:szCs w:val="24"/>
-          <w:lang w:val="en-AU"/>
-        </w:rPr>
-        <w:t>.</w:t>
+          <w:color w:val="000000"/>
+          <w:sz w:val="24"/>
+          <w:szCs w:val="24"/>
+          <w:lang w:val="en-AU"/>
+        </w:rPr>
+        <w:t>Gelato</w:t>
+      </w:r>
+      <w:r>
+        <w:rPr>
+          <w:rFonts w:ascii="Calibri" w:hAnsi="Calibri"/>
+          <w:sz w:val="24"/>
+          <w:szCs w:val="24"/>
+          <w:lang w:val="en-AU"/>
+        </w:rPr>
+        <w:t xml:space="preserve"> </w:t>
+      </w:r>
+      <w:r>
+        <w:rPr>
+          <w:rFonts w:ascii="Calibri" w:hAnsi="Calibri"/>
+          <w:i/>
+          <w:sz w:val="24"/>
+          <w:szCs w:val="24"/>
+          <w:lang w:val="en-AU"/>
+        </w:rPr>
+        <w:t>0</w:t>
+      </w:r>
+      <w:r>
+        <w:rPr>
+          <w:rFonts w:ascii="Calibri" w:hAnsi="Calibri"/>
+          <w:i/>
+          <w:sz w:val="24"/>
+          <w:szCs w:val="24"/>
+          <w:lang w:val="en-AU"/>
+        </w:rPr>
+        <w:t>3</w:t>
+      </w:r>
+      <w:r>
+        <w:rPr>
+          <w:rFonts w:ascii="Calibri" w:hAnsi="Calibri"/>
+          <w:i/>
+          <w:sz w:val="24"/>
+          <w:szCs w:val="24"/>
+          <w:lang w:val="en-AU"/>
+        </w:rPr>
+        <w:t>-</w:t>
+      </w:r>
+      <w:r>
+        <w:rPr>
+          <w:rFonts w:ascii="Calibri" w:hAnsi="Calibri"/>
+          <w:i/>
+          <w:sz w:val="24"/>
+          <w:szCs w:val="24"/>
+          <w:lang w:val="en-AU"/>
+        </w:rPr>
+        <w:t>19</w:t>
+      </w:r>
+      <w:r>
+        <w:rPr>
+          <w:rFonts w:ascii="Calibri" w:hAnsi="Calibri"/>
+          <w:i/>
+          <w:sz w:val="24"/>
+          <w:szCs w:val="24"/>
+          <w:lang w:val="en-AU"/>
+        </w:rPr>
+        <w:t xml:space="preserve"> &gt; </w:t>
+      </w:r>
+      <w:r>
+        <w:rPr>
+          <w:rFonts w:ascii="Calibri" w:hAnsi="Calibri"/>
+          <w:i/>
+          <w:sz w:val="24"/>
+          <w:szCs w:val="24"/>
+          <w:lang w:val="en-AU"/>
+        </w:rPr>
+        <w:t>02-21</w:t>
+      </w:r>
+    </w:p>
+    <w:p>
+      <w:pPr>
+        <w:pStyle w:val="Normal"/>
+        <w:bidi w:val="0"/>
+        <w:jc w:val="left"/>
+        <w:rPr>
+          <w:rFonts w:ascii="Calibri" w:hAnsi="Calibri"/>
+          <w:sz w:val="24"/>
+          <w:szCs w:val="24"/>
+          <w:lang w:val="en-AU"/>
+        </w:rPr>
+      </w:pPr>
+      <w:r>
+        <w:rPr>
+          <w:rFonts w:ascii="Calibri" w:hAnsi="Calibri"/>
+          <w:sz w:val="24"/>
+          <w:szCs w:val="24"/>
+          <w:lang w:val="en-AU"/>
+        </w:rPr>
+      </w:r>
+    </w:p>
+    <w:p>
+      <w:pPr>
+        <w:pStyle w:val="Normal"/>
+        <w:bidi w:val="0"/>
+        <w:jc w:val="left"/>
+        <w:rPr>
+          <w:rFonts w:ascii="Calibri" w:hAnsi="Calibri"/>
+          <w:sz w:val="24"/>
+          <w:szCs w:val="24"/>
+          <w:lang w:val="en-AU"/>
+        </w:rPr>
+      </w:pPr>
+      <w:r>
+        <w:rPr>
+          <w:rFonts w:ascii="Calibri" w:hAnsi="Calibri"/>
+          <w:sz w:val="24"/>
+          <w:szCs w:val="24"/>
+          <w:lang w:val="en-AU"/>
+        </w:rPr>
+        <w:t>Achievements</w:t>
       </w:r>
     </w:p>
     <w:p>
@@ -776,18 +794,21 @@
           <w:tab w:val="left" w:pos="1440" w:leader="none"/>
         </w:tabs>
         <w:bidi w:val="0"/>
-        <w:ind w:left="1440" w:right="0" w:hanging="360"/>
-        <w:jc w:val="left"/>
-        <w:rPr>
-          <w:rFonts w:ascii="Calibri" w:hAnsi="Calibri"/>
-          <w:b w:val="false"/>
+        <w:ind w:left="1440" w:right="0" w:hanging="1080"/>
+        <w:jc w:val="left"/>
+        <w:rPr/>
+      </w:pPr>
+      <w:r>
+        <w:rPr>
+          <w:rFonts w:ascii="Calibri" w:hAnsi="Calibri"/>
           <w:b w:val="false"/>
           <w:bCs w:val="false"/>
           <w:sz w:val="24"/>
           <w:szCs w:val="24"/>
           <w:lang w:val="en-AU"/>
         </w:rPr>
-      </w:pPr>
+        <w:t>I</w:t>
+      </w:r>
       <w:r>
         <w:rPr>
           <w:rFonts w:ascii="Calibri" w:hAnsi="Calibri"/>
@@ -797,40 +818,7 @@
           <w:szCs w:val="24"/>
           <w:lang w:val="en-AU"/>
         </w:rPr>
-        <w:t>Implemented</w:t>
-      </w:r>
-      <w:r>
-        <w:rPr>
-          <w:rFonts w:ascii="Calibri" w:hAnsi="Calibri"/>
-          <w:b w:val="false"/>
-          <w:bCs w:val="false"/>
-          <w:sz w:val="24"/>
-          <w:szCs w:val="24"/>
-          <w:lang w:val="en-AU"/>
-        </w:rPr>
-        <w:t xml:space="preserve"> with the coordination with Team Leads to have a strong </w:t>
-      </w:r>
-      <w:r>
-        <w:rPr>
-          <w:rFonts w:ascii="Calibri" w:hAnsi="Calibri"/>
-          <w:b/>
-          <w:bCs/>
-          <w:sz w:val="24"/>
-          <w:szCs w:val="24"/>
-          <w:lang w:val="en-AU"/>
-        </w:rPr>
-        <w:t>Code Review</w:t>
-      </w:r>
-      <w:r>
-        <w:rPr>
-          <w:rFonts w:ascii="Calibri" w:hAnsi="Calibri"/>
-          <w:b w:val="false"/>
-          <w:bCs w:val="false"/>
-          <w:sz w:val="24"/>
-          <w:szCs w:val="24"/>
-          <w:lang w:val="en-AU"/>
-        </w:rPr>
-        <w:t xml:space="preserve"> process.</w:t>
+        <w:t>mplemented Connect API an API that connects Print Partners to the Gelato Platform.</w:t>
       </w:r>
     </w:p>
     <w:p>
@@ -845,7 +833,305 @@
           <w:tab w:val="left" w:pos="1440" w:leader="none"/>
         </w:tabs>
         <w:bidi w:val="0"/>
-        <w:ind w:left="1440" w:right="0" w:hanging="360"/>
+        <w:ind w:left="1440" w:right="0" w:hanging="1080"/>
+        <w:jc w:val="left"/>
+        <w:rPr>
+          <w:rFonts w:ascii="Calibri" w:hAnsi="Calibri"/>
+          <w:sz w:val="24"/>
+          <w:szCs w:val="24"/>
+          <w:lang w:val="en-AU"/>
+        </w:rPr>
+      </w:pPr>
+      <w:r>
+        <w:rPr>
+          <w:rFonts w:ascii="Calibri" w:hAnsi="Calibri"/>
+          <w:b w:val="false"/>
+          <w:bCs w:val="false"/>
+          <w:sz w:val="24"/>
+          <w:szCs w:val="24"/>
+          <w:lang w:val="en-AU"/>
+        </w:rPr>
+        <w:t>I</w:t>
+      </w:r>
+      <w:r>
+        <w:rPr>
+          <w:rFonts w:ascii="Calibri" w:hAnsi="Calibri"/>
+          <w:b w:val="false"/>
+          <w:bCs w:val="false"/>
+          <w:sz w:val="24"/>
+          <w:szCs w:val="24"/>
+          <w:lang w:val="en-AU"/>
+        </w:rPr>
+        <w:t xml:space="preserve">mplemented </w:t>
+      </w:r>
+      <w:r>
+        <w:rPr>
+          <w:rFonts w:ascii="Calibri" w:hAnsi="Calibri"/>
+          <w:b w:val="false"/>
+          <w:bCs w:val="false"/>
+          <w:sz w:val="24"/>
+          <w:szCs w:val="24"/>
+          <w:lang w:val="en-AU"/>
+        </w:rPr>
+        <w:t>important</w:t>
+      </w:r>
+      <w:r>
+        <w:rPr>
+          <w:rFonts w:ascii="Calibri" w:hAnsi="Calibri"/>
+          <w:b w:val="false"/>
+          <w:bCs w:val="false"/>
+          <w:sz w:val="24"/>
+          <w:szCs w:val="24"/>
+          <w:lang w:val="en-AU"/>
+        </w:rPr>
+        <w:t xml:space="preserve"> diagrams of the systems using </w:t>
+      </w:r>
+      <w:r>
+        <w:rPr>
+          <w:rFonts w:ascii="Calibri" w:hAnsi="Calibri"/>
+          <w:b/>
+          <w:bCs/>
+          <w:sz w:val="24"/>
+          <w:szCs w:val="24"/>
+          <w:lang w:val="en-AU"/>
+        </w:rPr>
+        <w:t>C4 Model</w:t>
+      </w:r>
+      <w:r>
+        <w:rPr>
+          <w:rFonts w:ascii="Calibri" w:hAnsi="Calibri"/>
+          <w:b w:val="false"/>
+          <w:bCs w:val="false"/>
+          <w:sz w:val="24"/>
+          <w:szCs w:val="24"/>
+          <w:lang w:val="en-AU"/>
+        </w:rPr>
+        <w:t>.</w:t>
+      </w:r>
+    </w:p>
+    <w:p>
+      <w:pPr>
+        <w:pStyle w:val="Normal"/>
+        <w:numPr>
+          <w:ilvl w:val="0"/>
+          <w:numId w:val="2"/>
+        </w:numPr>
+        <w:tabs>
+          <w:tab w:val="clear" w:pos="720"/>
+          <w:tab w:val="left" w:pos="1440" w:leader="none"/>
+        </w:tabs>
+        <w:bidi w:val="0"/>
+        <w:ind w:left="1440" w:right="0" w:hanging="1080"/>
+        <w:jc w:val="left"/>
+        <w:rPr>
+          <w:rFonts w:ascii="Calibri" w:hAnsi="Calibri"/>
+          <w:sz w:val="24"/>
+          <w:szCs w:val="24"/>
+          <w:lang w:val="en-AU"/>
+        </w:rPr>
+      </w:pPr>
+      <w:r>
+        <w:rPr>
+          <w:rFonts w:ascii="Calibri" w:hAnsi="Calibri"/>
+          <w:b w:val="false"/>
+          <w:bCs w:val="false"/>
+          <w:sz w:val="24"/>
+          <w:szCs w:val="24"/>
+          <w:lang w:val="en-AU"/>
+        </w:rPr>
+        <w:t>Provided guidance in deciding what 3</w:t>
+      </w:r>
+      <w:r>
+        <w:rPr>
+          <w:rFonts w:ascii="Calibri" w:hAnsi="Calibri"/>
+          <w:b w:val="false"/>
+          <w:bCs w:val="false"/>
+          <w:sz w:val="24"/>
+          <w:szCs w:val="24"/>
+          <w:vertAlign w:val="superscript"/>
+          <w:lang w:val="en-AU"/>
+        </w:rPr>
+        <w:t>rd</w:t>
+      </w:r>
+      <w:r>
+        <w:rPr>
+          <w:rFonts w:ascii="Calibri" w:hAnsi="Calibri"/>
+          <w:b w:val="false"/>
+          <w:bCs w:val="false"/>
+          <w:sz w:val="24"/>
+          <w:szCs w:val="24"/>
+          <w:lang w:val="en-AU"/>
+        </w:rPr>
+        <w:t xml:space="preserve"> Party software to use as part of the </w:t>
+      </w:r>
+      <w:r>
+        <w:rPr>
+          <w:rFonts w:ascii="Calibri" w:hAnsi="Calibri"/>
+          <w:b/>
+          <w:bCs/>
+          <w:sz w:val="24"/>
+          <w:szCs w:val="24"/>
+          <w:lang w:val="en-AU"/>
+        </w:rPr>
+        <w:t>procurement</w:t>
+      </w:r>
+      <w:r>
+        <w:rPr>
+          <w:rFonts w:ascii="Calibri" w:hAnsi="Calibri"/>
+          <w:b w:val="false"/>
+          <w:bCs w:val="false"/>
+          <w:sz w:val="24"/>
+          <w:szCs w:val="24"/>
+          <w:lang w:val="en-AU"/>
+        </w:rPr>
+        <w:t xml:space="preserve"> process.</w:t>
+      </w:r>
+    </w:p>
+    <w:p>
+      <w:pPr>
+        <w:pStyle w:val="Normal"/>
+        <w:numPr>
+          <w:ilvl w:val="0"/>
+          <w:numId w:val="2"/>
+        </w:numPr>
+        <w:tabs>
+          <w:tab w:val="clear" w:pos="720"/>
+          <w:tab w:val="left" w:pos="1440" w:leader="none"/>
+        </w:tabs>
+        <w:bidi w:val="0"/>
+        <w:ind w:left="1440" w:right="0" w:hanging="1080"/>
+        <w:jc w:val="left"/>
+        <w:rPr>
+          <w:rFonts w:ascii="Calibri" w:hAnsi="Calibri"/>
+          <w:sz w:val="24"/>
+          <w:szCs w:val="24"/>
+          <w:lang w:val="en-AU"/>
+        </w:rPr>
+      </w:pPr>
+      <w:r>
+        <w:rPr>
+          <w:rFonts w:ascii="Calibri" w:hAnsi="Calibri"/>
+          <w:b w:val="false"/>
+          <w:bCs w:val="false"/>
+          <w:sz w:val="24"/>
+          <w:szCs w:val="24"/>
+          <w:lang w:val="en-AU"/>
+        </w:rPr>
+        <w:t xml:space="preserve">Provided guidance in building </w:t>
+      </w:r>
+      <w:r>
+        <w:rPr>
+          <w:rFonts w:ascii="Calibri" w:hAnsi="Calibri"/>
+          <w:b/>
+          <w:bCs/>
+          <w:sz w:val="24"/>
+          <w:szCs w:val="24"/>
+          <w:lang w:val="en-AU"/>
+        </w:rPr>
+        <w:t>fault tolerant</w:t>
+      </w:r>
+      <w:r>
+        <w:rPr>
+          <w:rFonts w:ascii="Calibri" w:hAnsi="Calibri"/>
+          <w:b w:val="false"/>
+          <w:bCs w:val="false"/>
+          <w:sz w:val="24"/>
+          <w:szCs w:val="24"/>
+          <w:lang w:val="en-AU"/>
+        </w:rPr>
+        <w:t xml:space="preserve"> software.</w:t>
+      </w:r>
+    </w:p>
+    <w:p>
+      <w:pPr>
+        <w:pStyle w:val="Normal"/>
+        <w:numPr>
+          <w:ilvl w:val="0"/>
+          <w:numId w:val="2"/>
+        </w:numPr>
+        <w:tabs>
+          <w:tab w:val="clear" w:pos="720"/>
+          <w:tab w:val="left" w:pos="1440" w:leader="none"/>
+        </w:tabs>
+        <w:bidi w:val="0"/>
+        <w:ind w:left="1440" w:right="0" w:hanging="1080"/>
+        <w:jc w:val="left"/>
+        <w:rPr>
+          <w:rFonts w:ascii="Calibri" w:hAnsi="Calibri"/>
+          <w:sz w:val="24"/>
+          <w:szCs w:val="24"/>
+          <w:lang w:val="en-AU"/>
+        </w:rPr>
+      </w:pPr>
+      <w:r>
+        <w:rPr>
+          <w:rFonts w:ascii="Calibri" w:hAnsi="Calibri"/>
+          <w:b w:val="false"/>
+          <w:bCs w:val="false"/>
+          <w:sz w:val="24"/>
+          <w:szCs w:val="24"/>
+          <w:lang w:val="en-AU"/>
+        </w:rPr>
+        <w:t xml:space="preserve">Provided guidance in designing </w:t>
+      </w:r>
+      <w:r>
+        <w:rPr>
+          <w:rFonts w:ascii="Calibri" w:hAnsi="Calibri"/>
+          <w:b/>
+          <w:bCs/>
+          <w:sz w:val="24"/>
+          <w:szCs w:val="24"/>
+          <w:lang w:val="en-AU"/>
+        </w:rPr>
+        <w:t xml:space="preserve">Microservices </w:t>
+      </w:r>
+      <w:r>
+        <w:rPr>
+          <w:rFonts w:ascii="Calibri" w:hAnsi="Calibri"/>
+          <w:b w:val="false"/>
+          <w:bCs w:val="false"/>
+          <w:sz w:val="24"/>
+          <w:szCs w:val="24"/>
+          <w:lang w:val="en-AU"/>
+        </w:rPr>
+        <w:t xml:space="preserve">using </w:t>
+      </w:r>
+      <w:r>
+        <w:rPr>
+          <w:rFonts w:ascii="Calibri" w:hAnsi="Calibri"/>
+          <w:b/>
+          <w:bCs/>
+          <w:sz w:val="24"/>
+          <w:szCs w:val="24"/>
+          <w:lang w:val="en-AU"/>
+        </w:rPr>
+        <w:t>Domain Driven Design</w:t>
+      </w:r>
+      <w:r>
+        <w:rPr>
+          <w:rFonts w:ascii="Calibri" w:hAnsi="Calibri"/>
+          <w:b w:val="false"/>
+          <w:bCs w:val="false"/>
+          <w:sz w:val="24"/>
+          <w:szCs w:val="24"/>
+          <w:lang w:val="en-AU"/>
+        </w:rPr>
+        <w:t>.</w:t>
+      </w:r>
+    </w:p>
+    <w:p>
+      <w:pPr>
+        <w:pStyle w:val="Normal"/>
+        <w:numPr>
+          <w:ilvl w:val="0"/>
+          <w:numId w:val="2"/>
+        </w:numPr>
+        <w:tabs>
+          <w:tab w:val="clear" w:pos="720"/>
+          <w:tab w:val="left" w:pos="1440" w:leader="none"/>
+        </w:tabs>
+        <w:bidi w:val="0"/>
+        <w:ind w:left="1440" w:right="0" w:hanging="1080"/>
         <w:jc w:val="left"/>
         <w:rPr>
           <w:rFonts w:ascii="Calibri" w:hAnsi="Calibri"/>
@@ -866,18 +1152,7 @@
           <w:szCs w:val="24"/>
           <w:lang w:val="en-AU"/>
         </w:rPr>
-        <w:t xml:space="preserve">Helped provide a standard for </w:t>
-      </w:r>
-      <w:r>
-        <w:rPr>
-          <w:rFonts w:ascii="Calibri" w:hAnsi="Calibri"/>
-          <w:b/>
-          <w:bCs/>
-          <w:sz w:val="24"/>
-          <w:szCs w:val="24"/>
-          <w:lang w:val="en-AU"/>
-        </w:rPr>
-        <w:t>Go</w:t>
+        <w:t>Implemented</w:t>
       </w:r>
       <w:r>
         <w:rPr>
@@ -888,7 +1163,7 @@
           <w:szCs w:val="24"/>
           <w:lang w:val="en-AU"/>
         </w:rPr>
-        <w:t xml:space="preserve"> </w:t>
+        <w:t xml:space="preserve"> with the coordination with Team Leads to have a strong </w:t>
       </w:r>
       <w:r>
         <w:rPr>
@@ -899,7 +1174,7 @@
           <w:szCs w:val="24"/>
           <w:lang w:val="en-AU"/>
         </w:rPr>
-        <w:t xml:space="preserve">Microservices </w:t>
+        <w:t>Code Review</w:t>
       </w:r>
       <w:r>
         <w:rPr>
@@ -910,9 +1185,89 @@
           <w:szCs w:val="24"/>
           <w:lang w:val="en-AU"/>
         </w:rPr>
+        <w:t xml:space="preserve"> process.</w:t>
+      </w:r>
+    </w:p>
+    <w:p>
+      <w:pPr>
+        <w:pStyle w:val="Normal"/>
+        <w:numPr>
+          <w:ilvl w:val="0"/>
+          <w:numId w:val="2"/>
+        </w:numPr>
+        <w:tabs>
+          <w:tab w:val="clear" w:pos="720"/>
+          <w:tab w:val="left" w:pos="1440" w:leader="none"/>
+        </w:tabs>
+        <w:bidi w:val="0"/>
+        <w:ind w:left="1440" w:right="0" w:hanging="1080"/>
+        <w:jc w:val="left"/>
+        <w:rPr>
+          <w:rFonts w:ascii="Calibri" w:hAnsi="Calibri"/>
+          <w:b w:val="false"/>
+          <w:b w:val="false"/>
+          <w:bCs w:val="false"/>
+          <w:sz w:val="24"/>
+          <w:szCs w:val="24"/>
+          <w:lang w:val="en-AU"/>
+        </w:rPr>
+      </w:pPr>
+      <w:r>
+        <w:rPr>
+          <w:rFonts w:ascii="Calibri" w:hAnsi="Calibri"/>
+          <w:b w:val="false"/>
+          <w:bCs w:val="false"/>
+          <w:sz w:val="24"/>
+          <w:szCs w:val="24"/>
+          <w:lang w:val="en-AU"/>
+        </w:rPr>
+        <w:t xml:space="preserve">Helped provide a standard for </w:t>
+      </w:r>
+      <w:r>
+        <w:rPr>
+          <w:rFonts w:ascii="Calibri" w:hAnsi="Calibri"/>
+          <w:b/>
+          <w:bCs/>
+          <w:sz w:val="24"/>
+          <w:szCs w:val="24"/>
+          <w:lang w:val="en-AU"/>
+        </w:rPr>
+        <w:t>Go</w:t>
+      </w:r>
+      <w:r>
+        <w:rPr>
+          <w:rFonts w:ascii="Calibri" w:hAnsi="Calibri"/>
+          <w:b w:val="false"/>
+          <w:bCs w:val="false"/>
+          <w:sz w:val="24"/>
+          <w:szCs w:val="24"/>
+          <w:lang w:val="en-AU"/>
+        </w:rPr>
+        <w:t xml:space="preserve"> </w:t>
+      </w:r>
+      <w:r>
+        <w:rPr>
+          <w:rFonts w:ascii="Calibri" w:hAnsi="Calibri"/>
+          <w:b/>
+          <w:bCs/>
+          <w:sz w:val="24"/>
+          <w:szCs w:val="24"/>
+          <w:lang w:val="en-AU"/>
+        </w:rPr>
+        <w:t xml:space="preserve">Microservices </w:t>
+      </w:r>
+      <w:r>
+        <w:rPr>
+          <w:rFonts w:ascii="Calibri" w:hAnsi="Calibri"/>
+          <w:b w:val="false"/>
+          <w:bCs w:val="false"/>
+          <w:sz w:val="24"/>
+          <w:szCs w:val="24"/>
+          <w:lang w:val="en-AU"/>
+        </w:rPr>
         <w:t xml:space="preserve">using </w:t>
       </w:r>
-      <w:hyperlink r:id="rId3">
+      <w:hyperlink r:id="rId4">
         <w:r>
           <w:rPr>
             <w:rStyle w:val="InternetLink"/>
@@ -937,7 +1292,7 @@
         </w:rPr>
         <w:t xml:space="preserve"> and following a </w:t>
       </w:r>
-      <w:hyperlink r:id="rId4">
+      <w:hyperlink r:id="rId5">
         <w:r>
           <w:rPr>
             <w:rStyle w:val="InternetLink"/>
@@ -975,7 +1330,7 @@
           <w:tab w:val="left" w:pos="1440" w:leader="none"/>
         </w:tabs>
         <w:bidi w:val="0"/>
-        <w:ind w:left="1440" w:right="0" w:hanging="360"/>
+        <w:ind w:left="1440" w:right="0" w:hanging="1080"/>
         <w:jc w:val="left"/>
         <w:rPr/>
       </w:pPr>
@@ -1025,7 +1380,7 @@
           <w:tab w:val="left" w:pos="1440" w:leader="none"/>
         </w:tabs>
         <w:bidi w:val="0"/>
-        <w:ind w:left="1440" w:right="0" w:hanging="360"/>
+        <w:ind w:left="1440" w:right="0" w:hanging="1080"/>
         <w:jc w:val="left"/>
         <w:rPr>
           <w:rFonts w:ascii="Calibri" w:hAnsi="Calibri"/>
@@ -1083,7 +1438,7 @@
           <w:tab w:val="left" w:pos="1440" w:leader="none"/>
         </w:tabs>
         <w:bidi w:val="0"/>
-        <w:ind w:left="1440" w:right="0" w:hanging="360"/>
+        <w:ind w:left="1440" w:right="0" w:hanging="1080"/>
         <w:jc w:val="left"/>
         <w:rPr>
           <w:rFonts w:ascii="Calibri" w:hAnsi="Calibri"/>
@@ -1193,7 +1548,7 @@
           <w:tab w:val="left" w:pos="1440" w:leader="none"/>
         </w:tabs>
         <w:bidi w:val="0"/>
-        <w:ind w:left="1440" w:right="0" w:hanging="360"/>
+        <w:ind w:left="1440" w:right="0" w:hanging="1080"/>
         <w:jc w:val="left"/>
         <w:rPr>
           <w:rFonts w:ascii="Calibri" w:hAnsi="Calibri"/>
@@ -1224,7 +1579,7 @@
           <w:tab w:val="left" w:pos="1440" w:leader="none"/>
         </w:tabs>
         <w:bidi w:val="0"/>
-        <w:ind w:left="1440" w:right="0" w:hanging="360"/>
+        <w:ind w:left="1440" w:right="0" w:hanging="1080"/>
         <w:jc w:val="left"/>
         <w:rPr>
           <w:rFonts w:ascii="Calibri" w:hAnsi="Calibri"/>
@@ -1319,6 +1674,34 @@
           <w:lang w:val="en-AU"/>
         </w:rPr>
         <w:br/>
+      </w:r>
+    </w:p>
+    <w:p>
+      <w:pPr>
+        <w:pStyle w:val="Normal"/>
+        <w:bidi w:val="0"/>
+        <w:jc w:val="left"/>
+        <w:rPr>
+          <w:rFonts w:ascii="Calibri" w:hAnsi="Calibri"/>
+          <w:b/>
+          <w:color w:val="000000"/>
+          <w:sz w:val="24"/>
+          <w:szCs w:val="24"/>
+          <w:lang w:val="en-AU"/>
+        </w:rPr>
+      </w:pPr>
+      <w:r>
+        <w:rPr>
+          <w:rFonts w:ascii="Calibri" w:hAnsi="Calibri"/>
+          <w:b/>
+          <w:color w:val="000000"/>
+          <w:sz w:val="24"/>
+          <w:szCs w:val="24"/>
+          <w:lang w:val="en-AU"/>
+        </w:rPr>
+      </w:r>
+      <w:r>
+        <w:br w:type="page"/>
       </w:r>
     </w:p>
     <w:p>
@@ -1492,7 +1875,7 @@
           <w:tab w:val="left" w:pos="1440" w:leader="none"/>
         </w:tabs>
         <w:bidi w:val="0"/>
-        <w:ind w:left="1440" w:right="0" w:hanging="360"/>
+        <w:ind w:left="1440" w:right="0" w:hanging="1080"/>
         <w:jc w:val="left"/>
         <w:rPr>
           <w:rFonts w:ascii="Calibri" w:hAnsi="Calibri"/>
@@ -1635,7 +2018,7 @@
           <w:tab w:val="left" w:pos="1440" w:leader="none"/>
         </w:tabs>
         <w:bidi w:val="0"/>
-        <w:ind w:left="1440" w:right="0" w:hanging="360"/>
+        <w:ind w:left="1440" w:right="0" w:hanging="1080"/>
         <w:jc w:val="left"/>
         <w:rPr>
           <w:rFonts w:ascii="Calibri" w:hAnsi="Calibri"/>
@@ -1690,7 +2073,7 @@
           <w:tab w:val="left" w:pos="1440" w:leader="none"/>
         </w:tabs>
         <w:bidi w:val="0"/>
-        <w:ind w:left="1440" w:right="0" w:hanging="360"/>
+        <w:ind w:left="1440" w:right="0" w:hanging="1080"/>
         <w:jc w:val="left"/>
         <w:rPr>
           <w:rFonts w:ascii="Calibri" w:hAnsi="Calibri"/>
@@ -1770,7 +2153,7 @@
           <w:tab w:val="left" w:pos="1440" w:leader="none"/>
         </w:tabs>
         <w:bidi w:val="0"/>
-        <w:ind w:left="1440" w:right="0" w:hanging="360"/>
+        <w:ind w:left="1440" w:right="0" w:hanging="1080"/>
         <w:jc w:val="left"/>
         <w:rPr>
           <w:rFonts w:ascii="Calibri" w:hAnsi="Calibri"/>
@@ -1861,7 +2244,7 @@
           <w:tab w:val="left" w:pos="1440" w:leader="none"/>
         </w:tabs>
         <w:bidi w:val="0"/>
-        <w:ind w:left="1440" w:right="0" w:hanging="360"/>
+        <w:ind w:left="1440" w:right="0" w:hanging="1080"/>
         <w:jc w:val="left"/>
         <w:rPr>
           <w:rFonts w:ascii="Calibri" w:hAnsi="Calibri"/>
@@ -1930,7 +2313,7 @@
           <w:tab w:val="left" w:pos="1440" w:leader="none"/>
         </w:tabs>
         <w:bidi w:val="0"/>
-        <w:ind w:left="1440" w:right="0" w:hanging="360"/>
+        <w:ind w:left="1440" w:right="0" w:hanging="1080"/>
         <w:jc w:val="left"/>
         <w:rPr>
           <w:rFonts w:ascii="Calibri" w:hAnsi="Calibri"/>
@@ -1961,7 +2344,7 @@
           <w:tab w:val="left" w:pos="1440" w:leader="none"/>
         </w:tabs>
         <w:bidi w:val="0"/>
-        <w:ind w:left="1440" w:right="0" w:hanging="360"/>
+        <w:ind w:left="1440" w:right="0" w:hanging="1080"/>
         <w:jc w:val="left"/>
         <w:rPr>
           <w:rFonts w:ascii="Calibri" w:hAnsi="Calibri"/>
@@ -2072,34 +2455,6 @@
           <w:szCs w:val="24"/>
           <w:lang w:val="en-AU"/>
         </w:rPr>
-      </w:r>
-    </w:p>
-    <w:p>
-      <w:pPr>
-        <w:pStyle w:val="Normal"/>
-        <w:bidi w:val="0"/>
-        <w:jc w:val="left"/>
-        <w:rPr>
-          <w:rFonts w:ascii="Calibri" w:hAnsi="Calibri"/>
-          <w:b/>
-          <w:color w:val="000000"/>
-          <w:sz w:val="24"/>
-          <w:szCs w:val="24"/>
-          <w:lang w:val="en-AU"/>
-        </w:rPr>
-      </w:pPr>
-      <w:r>
-        <w:rPr>
-          <w:rFonts w:ascii="Calibri" w:hAnsi="Calibri"/>
-          <w:b/>
-          <w:color w:val="000000"/>
-          <w:sz w:val="24"/>
-          <w:szCs w:val="24"/>
-          <w:lang w:val="en-AU"/>
-        </w:rPr>
-      </w:r>
-      <w:r>
-        <w:br w:type="page"/>
       </w:r>
     </w:p>
     <w:p>
@@ -2243,7 +2598,7 @@
           <w:tab w:val="left" w:pos="1440" w:leader="none"/>
         </w:tabs>
         <w:bidi w:val="0"/>
-        <w:ind w:left="1440" w:right="0" w:hanging="360"/>
+        <w:ind w:left="1440" w:right="0" w:hanging="1080"/>
         <w:jc w:val="left"/>
         <w:rPr>
           <w:rFonts w:ascii="Calibri" w:hAnsi="Calibri"/>
@@ -2394,7 +2749,7 @@
           <w:tab w:val="left" w:pos="1440" w:leader="none"/>
         </w:tabs>
         <w:bidi w:val="0"/>
-        <w:ind w:left="1440" w:right="0" w:hanging="360"/>
+        <w:ind w:left="1440" w:right="0" w:hanging="1080"/>
         <w:jc w:val="left"/>
         <w:rPr>
           <w:rFonts w:ascii="Calibri" w:hAnsi="Calibri"/>
@@ -2473,7 +2828,7 @@
           <w:tab w:val="left" w:pos="1440" w:leader="none"/>
         </w:tabs>
         <w:bidi w:val="0"/>
-        <w:ind w:left="1440" w:right="0" w:hanging="360"/>
+        <w:ind w:left="1440" w:right="0" w:hanging="1080"/>
         <w:jc w:val="left"/>
         <w:rPr>
           <w:rFonts w:ascii="Calibri" w:hAnsi="Calibri"/>
@@ -2692,7 +3047,7 @@
           <w:tab w:val="left" w:pos="1440" w:leader="none"/>
         </w:tabs>
         <w:bidi w:val="0"/>
-        <w:ind w:left="1440" w:right="0" w:hanging="360"/>
+        <w:ind w:left="1440" w:right="0" w:hanging="1080"/>
         <w:jc w:val="left"/>
         <w:rPr>
           <w:rFonts w:ascii="Calibri" w:hAnsi="Calibri"/>
@@ -2832,7 +3187,7 @@
           <w:tab w:val="left" w:pos="1440" w:leader="none"/>
         </w:tabs>
         <w:bidi w:val="0"/>
-        <w:ind w:left="1440" w:right="0" w:hanging="360"/>
+        <w:ind w:left="1440" w:right="0" w:hanging="1080"/>
         <w:jc w:val="left"/>
         <w:rPr>
           <w:rFonts w:ascii="Calibri" w:hAnsi="Calibri"/>
@@ -2901,7 +3256,7 @@
           <w:tab w:val="left" w:pos="1440" w:leader="none"/>
         </w:tabs>
         <w:bidi w:val="0"/>
-        <w:ind w:left="1440" w:right="0" w:hanging="360"/>
+        <w:ind w:left="1440" w:right="0" w:hanging="1080"/>
         <w:jc w:val="left"/>
         <w:rPr>
           <w:rFonts w:ascii="Calibri" w:hAnsi="Calibri"/>
@@ -2932,7 +3287,7 @@
           <w:tab w:val="left" w:pos="1440" w:leader="none"/>
         </w:tabs>
         <w:bidi w:val="0"/>
-        <w:ind w:left="1440" w:right="0" w:hanging="360"/>
+        <w:ind w:left="1440" w:right="0" w:hanging="1080"/>
         <w:jc w:val="left"/>
         <w:rPr>
           <w:rFonts w:ascii="Calibri" w:hAnsi="Calibri"/>
@@ -2963,7 +3318,7 @@
           <w:tab w:val="left" w:pos="1440" w:leader="none"/>
         </w:tabs>
         <w:bidi w:val="0"/>
-        <w:ind w:left="1440" w:right="0" w:hanging="360"/>
+        <w:ind w:left="1440" w:right="0" w:hanging="1080"/>
         <w:jc w:val="left"/>
         <w:rPr>
           <w:rFonts w:ascii="Calibri" w:hAnsi="Calibri"/>
@@ -3003,7 +3358,7 @@
           <w:tab w:val="left" w:pos="1440" w:leader="none"/>
         </w:tabs>
         <w:bidi w:val="0"/>
-        <w:ind w:left="1440" w:right="0" w:hanging="360"/>
+        <w:ind w:left="1440" w:right="0" w:hanging="1080"/>
         <w:jc w:val="left"/>
         <w:rPr>
           <w:rFonts w:ascii="Calibri" w:hAnsi="Calibri"/>
@@ -3139,6 +3494,34 @@
           <w:szCs w:val="24"/>
           <w:lang w:val="en-AU"/>
         </w:rPr>
+      </w:r>
+    </w:p>
+    <w:p>
+      <w:pPr>
+        <w:pStyle w:val="Normal"/>
+        <w:bidi w:val="0"/>
+        <w:jc w:val="left"/>
+        <w:rPr>
+          <w:rFonts w:ascii="Calibri" w:hAnsi="Calibri"/>
+          <w:b/>
+          <w:color w:val="000000"/>
+          <w:sz w:val="24"/>
+          <w:szCs w:val="24"/>
+          <w:lang w:val="en-AU"/>
+        </w:rPr>
+      </w:pPr>
+      <w:r>
+        <w:rPr>
+          <w:rFonts w:ascii="Calibri" w:hAnsi="Calibri"/>
+          <w:b/>
+          <w:color w:val="000000"/>
+          <w:sz w:val="24"/>
+          <w:szCs w:val="24"/>
+          <w:lang w:val="en-AU"/>
+        </w:rPr>
+      </w:r>
+      <w:r>
+        <w:br w:type="page"/>
       </w:r>
     </w:p>
     <w:p>
@@ -3279,7 +3662,7 @@
           <w:tab w:val="left" w:pos="1440" w:leader="none"/>
         </w:tabs>
         <w:bidi w:val="0"/>
-        <w:ind w:left="1440" w:right="0" w:hanging="360"/>
+        <w:ind w:left="1440" w:right="0" w:hanging="1080"/>
         <w:jc w:val="left"/>
         <w:rPr>
           <w:rFonts w:ascii="Calibri" w:hAnsi="Calibri"/>
@@ -3305,7 +3688,7 @@
         </w:rPr>
         <w:t xml:space="preserve">with </w:t>
       </w:r>
-      <w:hyperlink r:id="rId5">
+      <w:hyperlink r:id="rId6">
         <w:r>
           <w:rPr>
             <w:rStyle w:val="InternetLink"/>
@@ -3325,7 +3708,7 @@
         </w:rPr>
         <w:t xml:space="preserve">, order matching using </w:t>
       </w:r>
-      <w:hyperlink r:id="rId6">
+      <w:hyperlink r:id="rId7">
         <w:r>
           <w:rPr>
             <w:rStyle w:val="InternetLink"/>
@@ -3345,7 +3728,7 @@
         </w:rPr>
         <w:t xml:space="preserve"> and order management with </w:t>
       </w:r>
-      <w:hyperlink r:id="rId7">
+      <w:hyperlink r:id="rId8">
         <w:r>
           <w:rPr>
             <w:rStyle w:val="InternetLink"/>
@@ -3369,7 +3752,7 @@
           <w:tab w:val="left" w:pos="1440" w:leader="none"/>
         </w:tabs>
         <w:bidi w:val="0"/>
-        <w:ind w:left="1440" w:right="0" w:hanging="360"/>
+        <w:ind w:left="1440" w:right="0" w:hanging="1080"/>
         <w:jc w:val="left"/>
         <w:rPr>
           <w:rFonts w:ascii="Calibri" w:hAnsi="Calibri"/>
@@ -3494,7 +3877,7 @@
           <w:tab w:val="left" w:pos="1440" w:leader="none"/>
         </w:tabs>
         <w:bidi w:val="0"/>
-        <w:ind w:left="1440" w:right="0" w:hanging="360"/>
+        <w:ind w:left="1440" w:right="0" w:hanging="1080"/>
         <w:jc w:val="left"/>
         <w:rPr>
           <w:rFonts w:ascii="Calibri" w:hAnsi="Calibri"/>
@@ -3543,7 +3926,7 @@
           <w:tab w:val="left" w:pos="1440" w:leader="none"/>
         </w:tabs>
         <w:bidi w:val="0"/>
-        <w:ind w:left="1440" w:right="0" w:hanging="360"/>
+        <w:ind w:left="1440" w:right="0" w:hanging="1080"/>
         <w:jc w:val="left"/>
         <w:rPr>
           <w:rFonts w:ascii="Calibri" w:hAnsi="Calibri"/>
@@ -3636,7 +4019,7 @@
           <w:tab w:val="left" w:pos="1440" w:leader="none"/>
         </w:tabs>
         <w:bidi w:val="0"/>
-        <w:ind w:left="1440" w:right="0" w:hanging="360"/>
+        <w:ind w:left="1440" w:right="0" w:hanging="1080"/>
         <w:jc w:val="left"/>
         <w:rPr>
           <w:rFonts w:ascii="Calibri" w:hAnsi="Calibri"/>
@@ -3738,7 +4121,7 @@
           <w:tab w:val="left" w:pos="1440" w:leader="none"/>
         </w:tabs>
         <w:bidi w:val="0"/>
-        <w:ind w:left="1440" w:right="0" w:hanging="360"/>
+        <w:ind w:left="1440" w:right="0" w:hanging="1080"/>
         <w:jc w:val="left"/>
         <w:rPr>
           <w:rFonts w:ascii="Calibri" w:hAnsi="Calibri"/>
@@ -3818,7 +4201,7 @@
           <w:tab w:val="left" w:pos="1440" w:leader="none"/>
         </w:tabs>
         <w:bidi w:val="0"/>
-        <w:ind w:left="1440" w:right="0" w:hanging="360"/>
+        <w:ind w:left="1440" w:right="0" w:hanging="1080"/>
         <w:jc w:val="left"/>
         <w:rPr>
           <w:rFonts w:ascii="Calibri" w:hAnsi="Calibri"/>
@@ -3907,7 +4290,7 @@
           <w:tab w:val="left" w:pos="1440" w:leader="none"/>
         </w:tabs>
         <w:bidi w:val="0"/>
-        <w:ind w:left="1440" w:right="0" w:hanging="360"/>
+        <w:ind w:left="1440" w:right="0" w:hanging="1080"/>
         <w:jc w:val="left"/>
         <w:rPr>
           <w:rFonts w:ascii="Calibri" w:hAnsi="Calibri"/>
@@ -3947,7 +4330,7 @@
           <w:tab w:val="left" w:pos="1440" w:leader="none"/>
         </w:tabs>
         <w:bidi w:val="0"/>
-        <w:ind w:left="1440" w:right="0" w:hanging="360"/>
+        <w:ind w:left="1440" w:right="0" w:hanging="1080"/>
         <w:jc w:val="left"/>
         <w:rPr>
           <w:rFonts w:ascii="Calibri" w:hAnsi="Calibri"/>
@@ -4012,34 +4395,6 @@
           <w:szCs w:val="24"/>
           <w:lang w:val="en-AU"/>
         </w:rPr>
-      </w:r>
-    </w:p>
-    <w:p>
-      <w:pPr>
-        <w:pStyle w:val="Normal"/>
-        <w:bidi w:val="0"/>
-        <w:jc w:val="left"/>
-        <w:rPr>
-          <w:rFonts w:ascii="Calibri" w:hAnsi="Calibri"/>
-          <w:b/>
-          <w:color w:val="000000"/>
-          <w:sz w:val="24"/>
-          <w:szCs w:val="24"/>
-          <w:lang w:val="en-AU"/>
-        </w:rPr>
-      </w:pPr>
-      <w:r>
-        <w:rPr>
-          <w:rFonts w:ascii="Calibri" w:hAnsi="Calibri"/>
-          <w:b/>
-          <w:color w:val="000000"/>
-          <w:sz w:val="24"/>
-          <w:szCs w:val="24"/>
-          <w:lang w:val="en-AU"/>
-        </w:rPr>
-      </w:r>
-      <w:r>
-        <w:br w:type="page"/>
       </w:r>
     </w:p>
     <w:p>
@@ -4150,7 +4505,7 @@
           <w:tab w:val="left" w:pos="1440" w:leader="none"/>
         </w:tabs>
         <w:bidi w:val="0"/>
-        <w:ind w:left="1440" w:right="0" w:hanging="360"/>
+        <w:ind w:left="1440" w:right="0" w:hanging="1080"/>
         <w:jc w:val="left"/>
         <w:rPr>
           <w:rFonts w:ascii="Calibri" w:hAnsi="Calibri"/>
@@ -4261,7 +4616,7 @@
           <w:tab w:val="left" w:pos="1440" w:leader="none"/>
         </w:tabs>
         <w:bidi w:val="0"/>
-        <w:ind w:left="1440" w:right="0" w:hanging="360"/>
+        <w:ind w:left="1440" w:right="0" w:hanging="1080"/>
         <w:jc w:val="left"/>
         <w:rPr>
           <w:rFonts w:ascii="Calibri" w:hAnsi="Calibri"/>
@@ -4381,7 +4736,7 @@
           <w:tab w:val="left" w:pos="1440" w:leader="none"/>
         </w:tabs>
         <w:bidi w:val="0"/>
-        <w:ind w:left="1440" w:right="0" w:hanging="360"/>
+        <w:ind w:left="1440" w:right="0" w:hanging="1080"/>
         <w:jc w:val="left"/>
         <w:rPr>
           <w:rFonts w:ascii="Calibri" w:hAnsi="Calibri"/>
@@ -4452,7 +4807,7 @@
           <w:tab w:val="left" w:pos="1440" w:leader="none"/>
         </w:tabs>
         <w:bidi w:val="0"/>
-        <w:ind w:left="1440" w:right="0" w:hanging="360"/>
+        <w:ind w:left="1440" w:right="0" w:hanging="1080"/>
         <w:jc w:val="left"/>
         <w:rPr>
           <w:rFonts w:ascii="Calibri" w:hAnsi="Calibri"/>
@@ -4534,7 +4889,7 @@
           <w:tab w:val="left" w:pos="1440" w:leader="none"/>
         </w:tabs>
         <w:bidi w:val="0"/>
-        <w:ind w:left="1440" w:right="0" w:hanging="360"/>
+        <w:ind w:left="1440" w:right="0" w:hanging="1080"/>
         <w:jc w:val="left"/>
         <w:rPr>
           <w:rFonts w:ascii="Calibri" w:hAnsi="Calibri"/>
@@ -4596,7 +4951,7 @@
           <w:tab w:val="left" w:pos="1440" w:leader="none"/>
         </w:tabs>
         <w:bidi w:val="0"/>
-        <w:ind w:left="1440" w:right="0" w:hanging="360"/>
+        <w:ind w:left="1440" w:right="0" w:hanging="1080"/>
         <w:jc w:val="left"/>
         <w:rPr>
           <w:rFonts w:ascii="Calibri" w:hAnsi="Calibri"/>
@@ -4656,7 +5011,7 @@
           <w:tab w:val="left" w:pos="1440" w:leader="none"/>
         </w:tabs>
         <w:bidi w:val="0"/>
-        <w:ind w:left="1440" w:right="0" w:hanging="360"/>
+        <w:ind w:left="1440" w:right="0" w:hanging="1080"/>
         <w:jc w:val="left"/>
         <w:rPr>
           <w:rFonts w:ascii="Calibri" w:hAnsi="Calibri"/>
@@ -4811,14 +5166,14 @@
         <w:pStyle w:val="Normal"/>
         <w:numPr>
           <w:ilvl w:val="0"/>
-          <w:numId w:val="2"/>
+          <w:numId w:val="4"/>
         </w:numPr>
         <w:tabs>
           <w:tab w:val="clear" w:pos="720"/>
           <w:tab w:val="left" w:pos="1440" w:leader="none"/>
         </w:tabs>
         <w:bidi w:val="0"/>
-        <w:ind w:left="1440" w:right="0" w:hanging="360"/>
+        <w:ind w:left="1440" w:right="0" w:hanging="1080"/>
         <w:jc w:val="left"/>
         <w:rPr>
           <w:rFonts w:ascii="Calibri" w:hAnsi="Calibri"/>
@@ -4917,14 +5272,14 @@
         <w:pStyle w:val="Normal"/>
         <w:numPr>
           <w:ilvl w:val="0"/>
-          <w:numId w:val="2"/>
+          <w:numId w:val="4"/>
         </w:numPr>
         <w:tabs>
           <w:tab w:val="clear" w:pos="720"/>
           <w:tab w:val="left" w:pos="1440" w:leader="none"/>
         </w:tabs>
         <w:bidi w:val="0"/>
-        <w:ind w:left="1440" w:right="0" w:hanging="360"/>
+        <w:ind w:left="1440" w:right="0" w:hanging="1080"/>
         <w:jc w:val="left"/>
         <w:rPr>
           <w:rFonts w:ascii="Calibri" w:hAnsi="Calibri"/>
@@ -4966,14 +5321,14 @@
         <w:pStyle w:val="Normal"/>
         <w:numPr>
           <w:ilvl w:val="0"/>
-          <w:numId w:val="2"/>
+          <w:numId w:val="4"/>
         </w:numPr>
         <w:tabs>
           <w:tab w:val="clear" w:pos="720"/>
           <w:tab w:val="left" w:pos="1440" w:leader="none"/>
         </w:tabs>
         <w:bidi w:val="0"/>
-        <w:ind w:left="1440" w:right="0" w:hanging="360"/>
+        <w:ind w:left="1440" w:right="0" w:hanging="1080"/>
         <w:jc w:val="left"/>
         <w:rPr>
           <w:rFonts w:ascii="Calibri" w:hAnsi="Calibri"/>
@@ -5057,14 +5412,14 @@
         <w:pStyle w:val="Normal"/>
         <w:numPr>
           <w:ilvl w:val="0"/>
-          <w:numId w:val="2"/>
+          <w:numId w:val="4"/>
         </w:numPr>
         <w:tabs>
           <w:tab w:val="clear" w:pos="720"/>
           <w:tab w:val="left" w:pos="1440" w:leader="none"/>
         </w:tabs>
         <w:bidi w:val="0"/>
-        <w:ind w:left="1440" w:right="0" w:hanging="360"/>
+        <w:ind w:left="1440" w:right="0" w:hanging="1080"/>
         <w:jc w:val="left"/>
         <w:rPr>
           <w:rFonts w:ascii="Calibri" w:hAnsi="Calibri"/>
@@ -5126,14 +5481,14 @@
         <w:pStyle w:val="Normal"/>
         <w:numPr>
           <w:ilvl w:val="0"/>
-          <w:numId w:val="2"/>
+          <w:numId w:val="4"/>
         </w:numPr>
         <w:tabs>
           <w:tab w:val="clear" w:pos="720"/>
           <w:tab w:val="left" w:pos="1440" w:leader="none"/>
         </w:tabs>
         <w:bidi w:val="0"/>
-        <w:ind w:left="1440" w:right="0" w:hanging="360"/>
+        <w:ind w:left="1440" w:right="0" w:hanging="1080"/>
         <w:jc w:val="left"/>
         <w:rPr>
           <w:rFonts w:ascii="Calibri" w:hAnsi="Calibri"/>
@@ -5201,14 +5556,14 @@
         <w:pStyle w:val="Normal"/>
         <w:numPr>
           <w:ilvl w:val="0"/>
-          <w:numId w:val="2"/>
+          <w:numId w:val="4"/>
         </w:numPr>
         <w:tabs>
           <w:tab w:val="clear" w:pos="720"/>
           <w:tab w:val="left" w:pos="1440" w:leader="none"/>
         </w:tabs>
         <w:bidi w:val="0"/>
-        <w:ind w:left="1440" w:right="0" w:hanging="360"/>
+        <w:ind w:left="1440" w:right="0" w:hanging="1080"/>
         <w:jc w:val="left"/>
         <w:rPr>
           <w:rFonts w:ascii="Calibri" w:hAnsi="Calibri"/>
@@ -5250,6 +5605,34 @@
           <w:szCs w:val="24"/>
           <w:lang w:val="en-AU"/>
         </w:rPr>
+      </w:r>
+    </w:p>
+    <w:p>
+      <w:pPr>
+        <w:pStyle w:val="Normal"/>
+        <w:bidi w:val="0"/>
+        <w:jc w:val="left"/>
+        <w:rPr>
+          <w:rFonts w:ascii="Calibri" w:hAnsi="Calibri"/>
+          <w:b/>
+          <w:color w:val="000000"/>
+          <w:sz w:val="24"/>
+          <w:szCs w:val="24"/>
+          <w:lang w:val="en-AU"/>
+        </w:rPr>
+      </w:pPr>
+      <w:r>
+        <w:rPr>
+          <w:rFonts w:ascii="Calibri" w:hAnsi="Calibri"/>
+          <w:b/>
+          <w:color w:val="000000"/>
+          <w:sz w:val="24"/>
+          <w:szCs w:val="24"/>
+          <w:lang w:val="en-AU"/>
+        </w:rPr>
+      </w:r>
+      <w:r>
+        <w:br w:type="page"/>
       </w:r>
     </w:p>
     <w:p>
@@ -5343,14 +5726,14 @@
         <w:pStyle w:val="Normal"/>
         <w:numPr>
           <w:ilvl w:val="0"/>
-          <w:numId w:val="2"/>
+          <w:numId w:val="5"/>
         </w:numPr>
         <w:tabs>
           <w:tab w:val="clear" w:pos="720"/>
           <w:tab w:val="left" w:pos="1440" w:leader="none"/>
         </w:tabs>
         <w:bidi w:val="0"/>
-        <w:ind w:left="1440" w:right="0" w:hanging="360"/>
+        <w:ind w:left="1440" w:right="0" w:hanging="1080"/>
         <w:jc w:val="left"/>
         <w:rPr>
           <w:rFonts w:ascii="Calibri" w:hAnsi="Calibri"/>
@@ -5434,14 +5817,14 @@
         <w:pStyle w:val="Normal"/>
         <w:numPr>
           <w:ilvl w:val="0"/>
-          <w:numId w:val="2"/>
+          <w:numId w:val="5"/>
         </w:numPr>
         <w:tabs>
           <w:tab w:val="clear" w:pos="720"/>
           <w:tab w:val="left" w:pos="1440" w:leader="none"/>
         </w:tabs>
         <w:bidi w:val="0"/>
-        <w:ind w:left="1440" w:right="0" w:hanging="360"/>
+        <w:ind w:left="1440" w:right="0" w:hanging="1080"/>
         <w:jc w:val="left"/>
         <w:rPr>
           <w:rFonts w:ascii="Calibri" w:hAnsi="Calibri"/>
@@ -5485,14 +5868,14 @@
         <w:pStyle w:val="Normal"/>
         <w:numPr>
           <w:ilvl w:val="0"/>
-          <w:numId w:val="2"/>
+          <w:numId w:val="5"/>
         </w:numPr>
         <w:tabs>
           <w:tab w:val="clear" w:pos="720"/>
           <w:tab w:val="left" w:pos="1440" w:leader="none"/>
         </w:tabs>
         <w:bidi w:val="0"/>
-        <w:ind w:left="1440" w:right="0" w:hanging="360"/>
+        <w:ind w:left="1440" w:right="0" w:hanging="1080"/>
         <w:jc w:val="left"/>
         <w:rPr>
           <w:rFonts w:ascii="Calibri" w:hAnsi="Calibri"/>
@@ -5536,14 +5919,14 @@
         <w:pStyle w:val="Normal"/>
         <w:numPr>
           <w:ilvl w:val="0"/>
-          <w:numId w:val="2"/>
+          <w:numId w:val="5"/>
         </w:numPr>
         <w:tabs>
           <w:tab w:val="clear" w:pos="720"/>
           <w:tab w:val="left" w:pos="1440" w:leader="none"/>
         </w:tabs>
         <w:bidi w:val="0"/>
-        <w:ind w:left="1440" w:right="0" w:hanging="360"/>
+        <w:ind w:left="1440" w:right="0" w:hanging="1080"/>
         <w:jc w:val="left"/>
         <w:rPr>
           <w:rFonts w:ascii="Calibri" w:hAnsi="Calibri"/>
@@ -5627,14 +6010,14 @@
         <w:pStyle w:val="Normal"/>
         <w:numPr>
           <w:ilvl w:val="0"/>
-          <w:numId w:val="2"/>
+          <w:numId w:val="5"/>
         </w:numPr>
         <w:tabs>
           <w:tab w:val="clear" w:pos="720"/>
           <w:tab w:val="left" w:pos="1440" w:leader="none"/>
         </w:tabs>
         <w:bidi w:val="0"/>
-        <w:ind w:left="1440" w:right="0" w:hanging="360"/>
+        <w:ind w:left="1440" w:right="0" w:hanging="1080"/>
         <w:jc w:val="left"/>
         <w:rPr>
           <w:rFonts w:ascii="Calibri" w:hAnsi="Calibri"/>
@@ -5658,14 +6041,14 @@
         <w:pStyle w:val="Normal"/>
         <w:numPr>
           <w:ilvl w:val="0"/>
-          <w:numId w:val="2"/>
+          <w:numId w:val="5"/>
         </w:numPr>
         <w:tabs>
           <w:tab w:val="clear" w:pos="720"/>
           <w:tab w:val="left" w:pos="1440" w:leader="none"/>
         </w:tabs>
         <w:bidi w:val="0"/>
-        <w:ind w:left="1440" w:right="0" w:hanging="360"/>
+        <w:ind w:left="1440" w:right="0" w:hanging="1080"/>
         <w:jc w:val="left"/>
         <w:rPr>
           <w:rFonts w:ascii="Calibri" w:hAnsi="Calibri"/>
@@ -5698,14 +6081,14 @@
         <w:pStyle w:val="Normal"/>
         <w:numPr>
           <w:ilvl w:val="0"/>
-          <w:numId w:val="2"/>
+          <w:numId w:val="5"/>
         </w:numPr>
         <w:tabs>
           <w:tab w:val="clear" w:pos="720"/>
           <w:tab w:val="left" w:pos="1440" w:leader="none"/>
         </w:tabs>
         <w:bidi w:val="0"/>
-        <w:ind w:left="1440" w:right="0" w:hanging="360"/>
+        <w:ind w:left="1440" w:right="0" w:hanging="1080"/>
         <w:jc w:val="left"/>
         <w:rPr>
           <w:rFonts w:ascii="Calibri" w:hAnsi="Calibri"/>
@@ -5770,34 +6153,6 @@
           <w:szCs w:val="24"/>
           <w:lang w:val="en-AU"/>
         </w:rPr>
-      </w:r>
-    </w:p>
-    <w:p>
-      <w:pPr>
-        <w:pStyle w:val="Normal"/>
-        <w:bidi w:val="0"/>
-        <w:jc w:val="left"/>
-        <w:rPr>
-          <w:rFonts w:ascii="Calibri" w:hAnsi="Calibri"/>
-          <w:b/>
-          <w:color w:val="000000"/>
-          <w:sz w:val="24"/>
-          <w:szCs w:val="24"/>
-          <w:lang w:val="en-AU"/>
-        </w:rPr>
-      </w:pPr>
-      <w:r>
-        <w:rPr>
-          <w:rFonts w:ascii="Calibri" w:hAnsi="Calibri"/>
-          <w:b/>
-          <w:color w:val="000000"/>
-          <w:sz w:val="24"/>
-          <w:szCs w:val="24"/>
-          <w:lang w:val="en-AU"/>
-        </w:rPr>
-      </w:r>
-      <w:r>
-        <w:br w:type="page"/>
       </w:r>
     </w:p>
     <w:p>
@@ -5891,14 +6246,14 @@
         <w:pStyle w:val="Normal"/>
         <w:numPr>
           <w:ilvl w:val="0"/>
-          <w:numId w:val="2"/>
+          <w:numId w:val="6"/>
         </w:numPr>
         <w:tabs>
           <w:tab w:val="clear" w:pos="720"/>
           <w:tab w:val="left" w:pos="1440" w:leader="none"/>
         </w:tabs>
         <w:bidi w:val="0"/>
-        <w:ind w:left="1440" w:right="0" w:hanging="360"/>
+        <w:ind w:left="1440" w:right="0" w:hanging="1080"/>
         <w:jc w:val="left"/>
         <w:rPr>
           <w:rFonts w:ascii="Arial" w:hAnsi="Arial"/>
@@ -5914,7 +6269,7 @@
         </w:rPr>
         <w:t xml:space="preserve">Define and implement </w:t>
       </w:r>
-      <w:hyperlink r:id="rId8">
+      <w:hyperlink r:id="rId9">
         <w:r>
           <w:rPr>
             <w:rStyle w:val="InternetLink"/>
@@ -5939,14 +6294,14 @@
         <w:pStyle w:val="Normal"/>
         <w:numPr>
           <w:ilvl w:val="0"/>
-          <w:numId w:val="2"/>
+          <w:numId w:val="6"/>
         </w:numPr>
         <w:tabs>
           <w:tab w:val="clear" w:pos="720"/>
           <w:tab w:val="left" w:pos="1440" w:leader="none"/>
         </w:tabs>
         <w:bidi w:val="0"/>
-        <w:ind w:left="1440" w:right="0" w:hanging="360"/>
+        <w:ind w:left="1440" w:right="0" w:hanging="1080"/>
         <w:jc w:val="left"/>
         <w:rPr>
           <w:rFonts w:ascii="Calibri" w:hAnsi="Calibri"/>
@@ -5988,14 +6343,14 @@
         <w:pStyle w:val="Normal"/>
         <w:numPr>
           <w:ilvl w:val="0"/>
-          <w:numId w:val="2"/>
+          <w:numId w:val="6"/>
         </w:numPr>
         <w:tabs>
           <w:tab w:val="clear" w:pos="720"/>
           <w:tab w:val="left" w:pos="1440" w:leader="none"/>
         </w:tabs>
         <w:bidi w:val="0"/>
-        <w:ind w:left="1440" w:right="0" w:hanging="360"/>
+        <w:ind w:left="1440" w:right="0" w:hanging="1080"/>
         <w:jc w:val="left"/>
         <w:rPr>
           <w:rFonts w:ascii="Arial" w:hAnsi="Arial"/>
@@ -6011,7 +6366,7 @@
         </w:rPr>
         <w:t xml:space="preserve">Implementing BDD using </w:t>
       </w:r>
-      <w:hyperlink r:id="rId9">
+      <w:hyperlink r:id="rId10">
         <w:r>
           <w:rPr>
             <w:rStyle w:val="InternetLink"/>
@@ -6027,14 +6382,14 @@
         <w:pStyle w:val="Normal"/>
         <w:numPr>
           <w:ilvl w:val="0"/>
-          <w:numId w:val="2"/>
+          <w:numId w:val="6"/>
         </w:numPr>
         <w:tabs>
           <w:tab w:val="clear" w:pos="720"/>
           <w:tab w:val="left" w:pos="1440" w:leader="none"/>
         </w:tabs>
         <w:bidi w:val="0"/>
-        <w:ind w:left="1440" w:right="0" w:hanging="360"/>
+        <w:ind w:left="1440" w:right="0" w:hanging="1080"/>
         <w:jc w:val="left"/>
         <w:rPr>
           <w:rFonts w:ascii="Calibri" w:hAnsi="Calibri"/>
@@ -6098,14 +6453,14 @@
         <w:pStyle w:val="Normal"/>
         <w:numPr>
           <w:ilvl w:val="0"/>
-          <w:numId w:val="2"/>
+          <w:numId w:val="6"/>
         </w:numPr>
         <w:tabs>
           <w:tab w:val="clear" w:pos="720"/>
           <w:tab w:val="left" w:pos="1440" w:leader="none"/>
         </w:tabs>
         <w:bidi w:val="0"/>
-        <w:ind w:left="1440" w:right="0" w:hanging="360"/>
+        <w:ind w:left="1440" w:right="0" w:hanging="1080"/>
         <w:jc w:val="left"/>
         <w:rPr>
           <w:rFonts w:ascii="Arial" w:hAnsi="Arial"/>
@@ -6121,7 +6476,7 @@
         </w:rPr>
         <w:t>Leading the direction of Release Management using Ruby (</w:t>
       </w:r>
-      <w:hyperlink r:id="rId10">
+      <w:hyperlink r:id="rId11">
         <w:r>
           <w:rPr>
             <w:rStyle w:val="InternetLink"/>
@@ -6140,7 +6495,7 @@
         </w:rPr>
         <w:t xml:space="preserve">) and </w:t>
       </w:r>
-      <w:hyperlink r:id="rId11">
+      <w:hyperlink r:id="rId12">
         <w:r>
           <w:rPr>
             <w:rStyle w:val="InternetLink"/>
@@ -6165,14 +6520,14 @@
         <w:pStyle w:val="Normal"/>
         <w:numPr>
           <w:ilvl w:val="0"/>
-          <w:numId w:val="2"/>
+          <w:numId w:val="6"/>
         </w:numPr>
         <w:tabs>
           <w:tab w:val="clear" w:pos="720"/>
           <w:tab w:val="left" w:pos="1440" w:leader="none"/>
         </w:tabs>
         <w:bidi w:val="0"/>
-        <w:ind w:left="1440" w:right="0" w:hanging="360"/>
+        <w:ind w:left="1440" w:right="0" w:hanging="1080"/>
         <w:jc w:val="left"/>
         <w:rPr>
           <w:rFonts w:ascii="Calibri" w:hAnsi="Calibri"/>
@@ -6316,14 +6671,14 @@
         <w:pStyle w:val="Normal"/>
         <w:numPr>
           <w:ilvl w:val="0"/>
-          <w:numId w:val="2"/>
+          <w:numId w:val="7"/>
         </w:numPr>
         <w:tabs>
           <w:tab w:val="clear" w:pos="720"/>
           <w:tab w:val="left" w:pos="1440" w:leader="none"/>
         </w:tabs>
         <w:bidi w:val="0"/>
-        <w:ind w:left="1440" w:right="0" w:hanging="360"/>
+        <w:ind w:left="1440" w:right="0" w:hanging="1080"/>
         <w:jc w:val="left"/>
         <w:rPr>
           <w:rFonts w:ascii="Calibri" w:hAnsi="Calibri"/>
@@ -6358,14 +6713,14 @@
         <w:pStyle w:val="Normal"/>
         <w:numPr>
           <w:ilvl w:val="0"/>
-          <w:numId w:val="2"/>
+          <w:numId w:val="7"/>
         </w:numPr>
         <w:tabs>
           <w:tab w:val="clear" w:pos="720"/>
           <w:tab w:val="left" w:pos="1440" w:leader="none"/>
         </w:tabs>
         <w:bidi w:val="0"/>
-        <w:ind w:left="1440" w:right="0" w:hanging="360"/>
+        <w:ind w:left="1440" w:right="0" w:hanging="1080"/>
         <w:jc w:val="left"/>
         <w:rPr>
           <w:rFonts w:ascii="Calibri" w:hAnsi="Calibri"/>
@@ -6389,14 +6744,14 @@
         <w:pStyle w:val="Normal"/>
         <w:numPr>
           <w:ilvl w:val="0"/>
-          <w:numId w:val="2"/>
+          <w:numId w:val="7"/>
         </w:numPr>
         <w:tabs>
           <w:tab w:val="clear" w:pos="720"/>
           <w:tab w:val="left" w:pos="1440" w:leader="none"/>
         </w:tabs>
         <w:bidi w:val="0"/>
-        <w:ind w:left="1440" w:right="0" w:hanging="360"/>
+        <w:ind w:left="1440" w:right="0" w:hanging="1080"/>
         <w:jc w:val="left"/>
         <w:rPr>
           <w:rFonts w:ascii="Calibri" w:hAnsi="Calibri"/>
@@ -6449,14 +6804,14 @@
         <w:pStyle w:val="Normal"/>
         <w:numPr>
           <w:ilvl w:val="0"/>
-          <w:numId w:val="2"/>
+          <w:numId w:val="7"/>
         </w:numPr>
         <w:tabs>
           <w:tab w:val="clear" w:pos="720"/>
           <w:tab w:val="left" w:pos="1440" w:leader="none"/>
         </w:tabs>
         <w:bidi w:val="0"/>
-        <w:ind w:left="1440" w:right="0" w:hanging="360"/>
+        <w:ind w:left="1440" w:right="0" w:hanging="1080"/>
         <w:jc w:val="left"/>
         <w:rPr>
           <w:rFonts w:ascii="Calibri" w:hAnsi="Calibri"/>
@@ -6500,14 +6855,14 @@
         <w:pStyle w:val="Normal"/>
         <w:numPr>
           <w:ilvl w:val="0"/>
-          <w:numId w:val="2"/>
+          <w:numId w:val="7"/>
         </w:numPr>
         <w:tabs>
           <w:tab w:val="clear" w:pos="720"/>
           <w:tab w:val="left" w:pos="1440" w:leader="none"/>
         </w:tabs>
         <w:bidi w:val="0"/>
-        <w:ind w:left="1440" w:right="0" w:hanging="360"/>
+        <w:ind w:left="1440" w:right="0" w:hanging="1080"/>
         <w:jc w:val="left"/>
         <w:rPr>
           <w:rFonts w:ascii="Calibri" w:hAnsi="Calibri"/>
@@ -6551,14 +6906,14 @@
         <w:pStyle w:val="Normal"/>
         <w:numPr>
           <w:ilvl w:val="0"/>
-          <w:numId w:val="2"/>
+          <w:numId w:val="7"/>
         </w:numPr>
         <w:tabs>
           <w:tab w:val="clear" w:pos="720"/>
           <w:tab w:val="left" w:pos="1440" w:leader="none"/>
         </w:tabs>
         <w:bidi w:val="0"/>
-        <w:ind w:left="1440" w:right="0" w:hanging="360"/>
+        <w:ind w:left="1440" w:right="0" w:hanging="1080"/>
         <w:jc w:val="left"/>
         <w:rPr>
           <w:rFonts w:ascii="Calibri" w:hAnsi="Calibri"/>
@@ -6582,14 +6937,14 @@
         <w:pStyle w:val="Normal"/>
         <w:numPr>
           <w:ilvl w:val="0"/>
-          <w:numId w:val="2"/>
+          <w:numId w:val="7"/>
         </w:numPr>
         <w:tabs>
           <w:tab w:val="clear" w:pos="720"/>
           <w:tab w:val="left" w:pos="1440" w:leader="none"/>
         </w:tabs>
         <w:bidi w:val="0"/>
-        <w:ind w:left="1440" w:right="0" w:hanging="360"/>
+        <w:ind w:left="1440" w:right="0" w:hanging="1080"/>
         <w:jc w:val="left"/>
         <w:rPr>
           <w:rFonts w:ascii="Calibri" w:hAnsi="Calibri"/>
@@ -6724,14 +7079,14 @@
         <w:pStyle w:val="Normal"/>
         <w:numPr>
           <w:ilvl w:val="0"/>
-          <w:numId w:val="2"/>
+          <w:numId w:val="8"/>
         </w:numPr>
         <w:tabs>
           <w:tab w:val="clear" w:pos="720"/>
           <w:tab w:val="left" w:pos="1440" w:leader="none"/>
         </w:tabs>
         <w:bidi w:val="0"/>
-        <w:ind w:left="1440" w:right="0" w:hanging="360"/>
+        <w:ind w:left="1440" w:right="0" w:hanging="1080"/>
         <w:jc w:val="left"/>
         <w:rPr>
           <w:rFonts w:ascii="Calibri" w:hAnsi="Calibri"/>
@@ -6757,14 +7112,14 @@
         <w:pStyle w:val="Normal"/>
         <w:numPr>
           <w:ilvl w:val="0"/>
-          <w:numId w:val="2"/>
+          <w:numId w:val="8"/>
         </w:numPr>
         <w:tabs>
           <w:tab w:val="clear" w:pos="720"/>
           <w:tab w:val="left" w:pos="1440" w:leader="none"/>
         </w:tabs>
         <w:bidi w:val="0"/>
-        <w:ind w:left="1440" w:right="0" w:hanging="360"/>
+        <w:ind w:left="1440" w:right="0" w:hanging="1080"/>
         <w:jc w:val="left"/>
         <w:rPr>
           <w:rFonts w:ascii="Calibri" w:hAnsi="Calibri"/>
@@ -6790,14 +7145,14 @@
         <w:pStyle w:val="Normal"/>
         <w:numPr>
           <w:ilvl w:val="0"/>
-          <w:numId w:val="2"/>
+          <w:numId w:val="8"/>
         </w:numPr>
         <w:tabs>
           <w:tab w:val="clear" w:pos="720"/>
           <w:tab w:val="left" w:pos="1440" w:leader="none"/>
         </w:tabs>
         <w:bidi w:val="0"/>
-        <w:ind w:left="1440" w:right="0" w:hanging="360"/>
+        <w:ind w:left="1440" w:right="0" w:hanging="1080"/>
         <w:jc w:val="left"/>
         <w:rPr>
           <w:rFonts w:ascii="Calibri" w:hAnsi="Calibri"/>
@@ -6821,14 +7176,14 @@
         <w:pStyle w:val="Normal"/>
         <w:numPr>
           <w:ilvl w:val="0"/>
-          <w:numId w:val="2"/>
+          <w:numId w:val="8"/>
         </w:numPr>
         <w:tabs>
           <w:tab w:val="clear" w:pos="720"/>
           <w:tab w:val="left" w:pos="1440" w:leader="none"/>
         </w:tabs>
         <w:bidi w:val="0"/>
-        <w:ind w:left="1440" w:right="0" w:hanging="360"/>
+        <w:ind w:left="1440" w:right="0" w:hanging="1080"/>
         <w:jc w:val="left"/>
         <w:rPr>
           <w:rFonts w:ascii="Calibri" w:hAnsi="Calibri"/>
@@ -6868,6 +7223,32 @@
           <w:szCs w:val="24"/>
           <w:lang w:val="en-AU"/>
         </w:rPr>
+      </w:r>
+    </w:p>
+    <w:p>
+      <w:pPr>
+        <w:pStyle w:val="Normal"/>
+        <w:bidi w:val="0"/>
+        <w:jc w:val="left"/>
+        <w:rPr>
+          <w:rFonts w:ascii="Calibri" w:hAnsi="Calibri"/>
+          <w:b/>
+          <w:sz w:val="24"/>
+          <w:szCs w:val="24"/>
+          <w:lang w:val="en-AU"/>
+        </w:rPr>
+      </w:pPr>
+      <w:r>
+        <w:rPr>
+          <w:rFonts w:ascii="Calibri" w:hAnsi="Calibri"/>
+          <w:b/>
+          <w:sz w:val="24"/>
+          <w:szCs w:val="24"/>
+          <w:lang w:val="en-AU"/>
+        </w:rPr>
+      </w:r>
+      <w:r>
+        <w:br w:type="page"/>
       </w:r>
     </w:p>
     <w:p>
@@ -6960,14 +7341,14 @@
         <w:pStyle w:val="Normal"/>
         <w:numPr>
           <w:ilvl w:val="0"/>
-          <w:numId w:val="2"/>
+          <w:numId w:val="9"/>
         </w:numPr>
         <w:tabs>
           <w:tab w:val="clear" w:pos="720"/>
           <w:tab w:val="left" w:pos="1440" w:leader="none"/>
         </w:tabs>
         <w:bidi w:val="0"/>
-        <w:ind w:left="1440" w:right="0" w:hanging="360"/>
+        <w:ind w:left="1440" w:right="0" w:hanging="1080"/>
         <w:jc w:val="left"/>
         <w:rPr>
           <w:rFonts w:ascii="Calibri" w:hAnsi="Calibri"/>
@@ -6991,14 +7372,14 @@
         <w:pStyle w:val="Normal"/>
         <w:numPr>
           <w:ilvl w:val="0"/>
-          <w:numId w:val="2"/>
+          <w:numId w:val="9"/>
         </w:numPr>
         <w:tabs>
           <w:tab w:val="clear" w:pos="720"/>
           <w:tab w:val="left" w:pos="1440" w:leader="none"/>
         </w:tabs>
         <w:bidi w:val="0"/>
-        <w:ind w:left="1440" w:right="0" w:hanging="360"/>
+        <w:ind w:left="1440" w:right="0" w:hanging="1080"/>
         <w:jc w:val="left"/>
         <w:rPr>
           <w:rFonts w:ascii="Calibri" w:hAnsi="Calibri"/>
@@ -7062,14 +7443,14 @@
         <w:pStyle w:val="Normal"/>
         <w:numPr>
           <w:ilvl w:val="0"/>
-          <w:numId w:val="2"/>
+          <w:numId w:val="9"/>
         </w:numPr>
         <w:tabs>
           <w:tab w:val="clear" w:pos="720"/>
           <w:tab w:val="left" w:pos="1440" w:leader="none"/>
         </w:tabs>
         <w:bidi w:val="0"/>
-        <w:ind w:left="1440" w:right="0" w:hanging="360"/>
+        <w:ind w:left="1440" w:right="0" w:hanging="1080"/>
         <w:jc w:val="left"/>
         <w:rPr>
           <w:rFonts w:ascii="Calibri" w:hAnsi="Calibri"/>
@@ -7093,14 +7474,14 @@
         <w:pStyle w:val="Normal"/>
         <w:numPr>
           <w:ilvl w:val="0"/>
-          <w:numId w:val="2"/>
+          <w:numId w:val="9"/>
         </w:numPr>
         <w:tabs>
           <w:tab w:val="clear" w:pos="720"/>
           <w:tab w:val="left" w:pos="1440" w:leader="none"/>
         </w:tabs>
         <w:bidi w:val="0"/>
-        <w:ind w:left="1440" w:right="0" w:hanging="360"/>
+        <w:ind w:left="1440" w:right="0" w:hanging="1080"/>
         <w:jc w:val="left"/>
         <w:rPr>
           <w:rFonts w:ascii="Calibri" w:hAnsi="Calibri"/>
@@ -7124,14 +7505,14 @@
         <w:pStyle w:val="Normal"/>
         <w:numPr>
           <w:ilvl w:val="0"/>
-          <w:numId w:val="2"/>
+          <w:numId w:val="9"/>
         </w:numPr>
         <w:tabs>
           <w:tab w:val="clear" w:pos="720"/>
           <w:tab w:val="left" w:pos="1440" w:leader="none"/>
         </w:tabs>
         <w:bidi w:val="0"/>
-        <w:ind w:left="1440" w:right="0" w:hanging="360"/>
+        <w:ind w:left="1440" w:right="0" w:hanging="1080"/>
         <w:jc w:val="left"/>
         <w:rPr>
           <w:rFonts w:ascii="Calibri" w:hAnsi="Calibri"/>
@@ -7155,14 +7536,14 @@
         <w:pStyle w:val="Normal"/>
         <w:numPr>
           <w:ilvl w:val="0"/>
-          <w:numId w:val="2"/>
+          <w:numId w:val="9"/>
         </w:numPr>
         <w:tabs>
           <w:tab w:val="clear" w:pos="720"/>
           <w:tab w:val="left" w:pos="1440" w:leader="none"/>
         </w:tabs>
         <w:bidi w:val="0"/>
-        <w:ind w:left="1440" w:right="0" w:hanging="360"/>
+        <w:ind w:left="1440" w:right="0" w:hanging="1080"/>
         <w:jc w:val="left"/>
         <w:rPr>
           <w:rFonts w:ascii="Calibri" w:hAnsi="Calibri"/>
@@ -7314,14 +7695,14 @@
         <w:pStyle w:val="Normal"/>
         <w:numPr>
           <w:ilvl w:val="0"/>
-          <w:numId w:val="2"/>
+          <w:numId w:val="10"/>
         </w:numPr>
         <w:tabs>
           <w:tab w:val="clear" w:pos="720"/>
           <w:tab w:val="left" w:pos="1440" w:leader="none"/>
         </w:tabs>
         <w:bidi w:val="0"/>
-        <w:ind w:left="1440" w:right="0" w:hanging="360"/>
+        <w:ind w:left="1440" w:right="0" w:hanging="1080"/>
         <w:jc w:val="left"/>
         <w:rPr>
           <w:rFonts w:ascii="Calibri" w:hAnsi="Calibri"/>
@@ -7345,14 +7726,14 @@
         <w:pStyle w:val="Normal"/>
         <w:numPr>
           <w:ilvl w:val="0"/>
-          <w:numId w:val="2"/>
+          <w:numId w:val="10"/>
         </w:numPr>
         <w:tabs>
           <w:tab w:val="clear" w:pos="720"/>
           <w:tab w:val="left" w:pos="1440" w:leader="none"/>
         </w:tabs>
         <w:bidi w:val="0"/>
-        <w:ind w:left="1440" w:right="0" w:hanging="360"/>
+        <w:ind w:left="1440" w:right="0" w:hanging="1080"/>
         <w:jc w:val="left"/>
         <w:rPr>
           <w:rFonts w:ascii="Calibri" w:hAnsi="Calibri"/>
@@ -7376,14 +7757,14 @@
         <w:pStyle w:val="Normal"/>
         <w:numPr>
           <w:ilvl w:val="0"/>
-          <w:numId w:val="2"/>
+          <w:numId w:val="10"/>
         </w:numPr>
         <w:tabs>
           <w:tab w:val="clear" w:pos="720"/>
           <w:tab w:val="left" w:pos="1440" w:leader="none"/>
         </w:tabs>
         <w:bidi w:val="0"/>
-        <w:ind w:left="1440" w:right="0" w:hanging="360"/>
+        <w:ind w:left="1440" w:right="0" w:hanging="1080"/>
         <w:jc w:val="left"/>
         <w:rPr>
           <w:rFonts w:ascii="Calibri" w:hAnsi="Calibri"/>
@@ -7407,14 +7788,14 @@
         <w:pStyle w:val="Normal"/>
         <w:numPr>
           <w:ilvl w:val="0"/>
-          <w:numId w:val="2"/>
+          <w:numId w:val="10"/>
         </w:numPr>
         <w:tabs>
           <w:tab w:val="clear" w:pos="720"/>
           <w:tab w:val="left" w:pos="1440" w:leader="none"/>
         </w:tabs>
         <w:bidi w:val="0"/>
-        <w:ind w:left="1440" w:right="0" w:hanging="360"/>
+        <w:ind w:left="1440" w:right="0" w:hanging="1080"/>
         <w:jc w:val="left"/>
         <w:rPr>
           <w:rFonts w:ascii="Calibri" w:hAnsi="Calibri"/>
@@ -7456,14 +7837,14 @@
         <w:pStyle w:val="Normal"/>
         <w:numPr>
           <w:ilvl w:val="0"/>
-          <w:numId w:val="2"/>
+          <w:numId w:val="10"/>
         </w:numPr>
         <w:tabs>
           <w:tab w:val="clear" w:pos="720"/>
           <w:tab w:val="left" w:pos="1440" w:leader="none"/>
         </w:tabs>
         <w:bidi w:val="0"/>
-        <w:ind w:left="1440" w:right="0" w:hanging="360"/>
+        <w:ind w:left="1440" w:right="0" w:hanging="1080"/>
         <w:jc w:val="left"/>
         <w:rPr>
           <w:rFonts w:ascii="Calibri" w:hAnsi="Calibri"/>
@@ -7487,14 +7868,14 @@
         <w:pStyle w:val="Normal"/>
         <w:numPr>
           <w:ilvl w:val="0"/>
-          <w:numId w:val="2"/>
+          <w:numId w:val="10"/>
         </w:numPr>
         <w:tabs>
           <w:tab w:val="clear" w:pos="720"/>
           <w:tab w:val="left" w:pos="1440" w:leader="none"/>
         </w:tabs>
         <w:bidi w:val="0"/>
-        <w:ind w:left="1440" w:right="0" w:hanging="360"/>
+        <w:ind w:left="1440" w:right="0" w:hanging="1080"/>
         <w:jc w:val="left"/>
         <w:rPr>
           <w:rFonts w:ascii="Calibri" w:hAnsi="Calibri"/>
@@ -7626,14 +8007,14 @@
         <w:pStyle w:val="Normal"/>
         <w:numPr>
           <w:ilvl w:val="0"/>
-          <w:numId w:val="2"/>
+          <w:numId w:val="11"/>
         </w:numPr>
         <w:tabs>
           <w:tab w:val="clear" w:pos="720"/>
           <w:tab w:val="left" w:pos="1440" w:leader="none"/>
         </w:tabs>
         <w:bidi w:val="0"/>
-        <w:ind w:left="1440" w:right="0" w:hanging="360"/>
+        <w:ind w:left="1440" w:right="0" w:hanging="1080"/>
         <w:jc w:val="left"/>
         <w:rPr>
           <w:rFonts w:ascii="Calibri" w:hAnsi="Calibri"/>
@@ -7688,14 +8069,14 @@
         <w:pStyle w:val="Normal"/>
         <w:numPr>
           <w:ilvl w:val="0"/>
-          <w:numId w:val="2"/>
+          <w:numId w:val="11"/>
         </w:numPr>
         <w:tabs>
           <w:tab w:val="clear" w:pos="720"/>
           <w:tab w:val="left" w:pos="1440" w:leader="none"/>
         </w:tabs>
         <w:bidi w:val="0"/>
-        <w:ind w:left="1440" w:right="0" w:hanging="360"/>
+        <w:ind w:left="1440" w:right="0" w:hanging="1080"/>
         <w:jc w:val="left"/>
         <w:rPr>
           <w:rFonts w:ascii="Calibri" w:hAnsi="Calibri"/>
@@ -7719,14 +8100,14 @@
         <w:pStyle w:val="Normal"/>
         <w:numPr>
           <w:ilvl w:val="0"/>
-          <w:numId w:val="2"/>
+          <w:numId w:val="11"/>
         </w:numPr>
         <w:tabs>
           <w:tab w:val="clear" w:pos="720"/>
           <w:tab w:val="left" w:pos="1440" w:leader="none"/>
         </w:tabs>
         <w:bidi w:val="0"/>
-        <w:ind w:left="1440" w:right="0" w:hanging="360"/>
+        <w:ind w:left="1440" w:right="0" w:hanging="1080"/>
         <w:jc w:val="left"/>
         <w:rPr>
           <w:rFonts w:ascii="Calibri" w:hAnsi="Calibri"/>
@@ -7750,14 +8131,14 @@
         <w:pStyle w:val="Normal"/>
         <w:numPr>
           <w:ilvl w:val="0"/>
-          <w:numId w:val="2"/>
+          <w:numId w:val="11"/>
         </w:numPr>
         <w:tabs>
           <w:tab w:val="clear" w:pos="720"/>
           <w:tab w:val="left" w:pos="1440" w:leader="none"/>
         </w:tabs>
         <w:bidi w:val="0"/>
-        <w:ind w:left="1440" w:right="0" w:hanging="360"/>
+        <w:ind w:left="1440" w:right="0" w:hanging="1080"/>
         <w:jc w:val="left"/>
         <w:rPr>
           <w:rFonts w:ascii="Calibri" w:hAnsi="Calibri"/>
@@ -7889,14 +8270,14 @@
         <w:pStyle w:val="Normal"/>
         <w:numPr>
           <w:ilvl w:val="0"/>
-          <w:numId w:val="2"/>
+          <w:numId w:val="12"/>
         </w:numPr>
         <w:tabs>
           <w:tab w:val="clear" w:pos="720"/>
           <w:tab w:val="left" w:pos="1440" w:leader="none"/>
         </w:tabs>
         <w:bidi w:val="0"/>
-        <w:ind w:left="1440" w:right="0" w:hanging="360"/>
+        <w:ind w:left="1440" w:right="0" w:hanging="1080"/>
         <w:jc w:val="left"/>
         <w:rPr>
           <w:rFonts w:ascii="Calibri" w:hAnsi="Calibri"/>
@@ -7920,14 +8301,14 @@
         <w:pStyle w:val="Normal"/>
         <w:numPr>
           <w:ilvl w:val="0"/>
-          <w:numId w:val="2"/>
+          <w:numId w:val="12"/>
         </w:numPr>
         <w:tabs>
           <w:tab w:val="clear" w:pos="720"/>
           <w:tab w:val="left" w:pos="1440" w:leader="none"/>
         </w:tabs>
         <w:bidi w:val="0"/>
-        <w:ind w:left="1440" w:right="0" w:hanging="360"/>
+        <w:ind w:left="1440" w:right="0" w:hanging="1080"/>
         <w:jc w:val="left"/>
         <w:rPr>
           <w:rFonts w:ascii="Calibri" w:hAnsi="Calibri"/>
@@ -7951,14 +8332,14 @@
         <w:pStyle w:val="Normal"/>
         <w:numPr>
           <w:ilvl w:val="0"/>
-          <w:numId w:val="2"/>
+          <w:numId w:val="12"/>
         </w:numPr>
         <w:tabs>
           <w:tab w:val="clear" w:pos="720"/>
           <w:tab w:val="left" w:pos="1440" w:leader="none"/>
         </w:tabs>
         <w:bidi w:val="0"/>
-        <w:ind w:left="1440" w:right="0" w:hanging="360"/>
+        <w:ind w:left="1440" w:right="0" w:hanging="1080"/>
         <w:jc w:val="left"/>
         <w:rPr>
           <w:rFonts w:ascii="Calibri" w:hAnsi="Calibri"/>
@@ -7982,14 +8363,14 @@
         <w:pStyle w:val="Normal"/>
         <w:numPr>
           <w:ilvl w:val="0"/>
-          <w:numId w:val="2"/>
+          <w:numId w:val="12"/>
         </w:numPr>
         <w:tabs>
           <w:tab w:val="clear" w:pos="720"/>
           <w:tab w:val="left" w:pos="1440" w:leader="none"/>
         </w:tabs>
         <w:bidi w:val="0"/>
-        <w:ind w:left="1440" w:right="0" w:hanging="360"/>
+        <w:ind w:left="1440" w:right="0" w:hanging="1080"/>
         <w:jc w:val="left"/>
         <w:rPr>
           <w:rFonts w:ascii="Calibri" w:hAnsi="Calibri"/>
@@ -8013,14 +8394,14 @@
         <w:pStyle w:val="Normal"/>
         <w:numPr>
           <w:ilvl w:val="0"/>
-          <w:numId w:val="2"/>
+          <w:numId w:val="12"/>
         </w:numPr>
         <w:tabs>
           <w:tab w:val="clear" w:pos="720"/>
           <w:tab w:val="left" w:pos="1440" w:leader="none"/>
         </w:tabs>
         <w:bidi w:val="0"/>
-        <w:ind w:left="1440" w:right="0" w:hanging="360"/>
+        <w:ind w:left="1440" w:right="0" w:hanging="1080"/>
         <w:jc w:val="left"/>
         <w:rPr>
           <w:rFonts w:ascii="Calibri" w:hAnsi="Calibri"/>
@@ -8059,6 +8440,32 @@
           <w:lang w:val="en-AU"/>
         </w:rPr>
         <w:t xml:space="preserve"> </w:t>
+      </w:r>
+    </w:p>
+    <w:p>
+      <w:pPr>
+        <w:pStyle w:val="Normal"/>
+        <w:bidi w:val="0"/>
+        <w:jc w:val="left"/>
+        <w:rPr>
+          <w:rFonts w:ascii="Calibri" w:hAnsi="Calibri"/>
+          <w:b/>
+          <w:sz w:val="24"/>
+          <w:szCs w:val="24"/>
+          <w:lang w:val="en-AU"/>
+        </w:rPr>
+      </w:pPr>
+      <w:r>
+        <w:rPr>
+          <w:rFonts w:ascii="Calibri" w:hAnsi="Calibri"/>
+          <w:b/>
+          <w:sz w:val="24"/>
+          <w:szCs w:val="24"/>
+          <w:lang w:val="en-AU"/>
+        </w:rPr>
+      </w:r>
+      <w:r>
+        <w:br w:type="page"/>
       </w:r>
     </w:p>
     <w:p>
@@ -8151,14 +8558,14 @@
         <w:pStyle w:val="Normal"/>
         <w:numPr>
           <w:ilvl w:val="0"/>
-          <w:numId w:val="2"/>
+          <w:numId w:val="13"/>
         </w:numPr>
         <w:tabs>
           <w:tab w:val="clear" w:pos="720"/>
           <w:tab w:val="left" w:pos="1440" w:leader="none"/>
         </w:tabs>
         <w:bidi w:val="0"/>
-        <w:ind w:left="1440" w:right="0" w:hanging="360"/>
+        <w:ind w:left="1440" w:right="0" w:hanging="1080"/>
         <w:jc w:val="left"/>
         <w:rPr>
           <w:rFonts w:ascii="Calibri" w:hAnsi="Calibri"/>
@@ -8182,14 +8589,14 @@
         <w:pStyle w:val="Normal"/>
         <w:numPr>
           <w:ilvl w:val="0"/>
-          <w:numId w:val="2"/>
+          <w:numId w:val="13"/>
         </w:numPr>
         <w:tabs>
           <w:tab w:val="clear" w:pos="720"/>
           <w:tab w:val="left" w:pos="1440" w:leader="none"/>
         </w:tabs>
         <w:bidi w:val="0"/>
-        <w:ind w:left="1440" w:right="0" w:hanging="360"/>
+        <w:ind w:left="1440" w:right="0" w:hanging="1080"/>
         <w:jc w:val="left"/>
         <w:rPr>
           <w:rFonts w:ascii="Calibri" w:hAnsi="Calibri"/>
@@ -8213,14 +8620,14 @@
         <w:pStyle w:val="Normal"/>
         <w:numPr>
           <w:ilvl w:val="0"/>
-          <w:numId w:val="2"/>
+          <w:numId w:val="13"/>
         </w:numPr>
         <w:tabs>
           <w:tab w:val="clear" w:pos="720"/>
           <w:tab w:val="left" w:pos="1440" w:leader="none"/>
         </w:tabs>
         <w:bidi w:val="0"/>
-        <w:ind w:left="1440" w:right="0" w:hanging="360"/>
+        <w:ind w:left="1440" w:right="0" w:hanging="1080"/>
         <w:jc w:val="left"/>
         <w:rPr>
           <w:rFonts w:ascii="Calibri" w:hAnsi="Calibri"/>
@@ -8244,14 +8651,14 @@
         <w:pStyle w:val="Normal"/>
         <w:numPr>
           <w:ilvl w:val="0"/>
-          <w:numId w:val="2"/>
+          <w:numId w:val="13"/>
         </w:numPr>
         <w:tabs>
           <w:tab w:val="clear" w:pos="720"/>
           <w:tab w:val="left" w:pos="1440" w:leader="none"/>
         </w:tabs>
         <w:bidi w:val="0"/>
-        <w:ind w:left="1440" w:right="0" w:hanging="360"/>
+        <w:ind w:left="1440" w:right="0" w:hanging="1080"/>
         <w:jc w:val="left"/>
         <w:rPr>
           <w:rFonts w:ascii="Calibri" w:hAnsi="Calibri"/>
@@ -8275,14 +8682,14 @@
         <w:pStyle w:val="Normal"/>
         <w:numPr>
           <w:ilvl w:val="0"/>
-          <w:numId w:val="2"/>
+          <w:numId w:val="13"/>
         </w:numPr>
         <w:tabs>
           <w:tab w:val="clear" w:pos="720"/>
           <w:tab w:val="left" w:pos="1440" w:leader="none"/>
         </w:tabs>
         <w:bidi w:val="0"/>
-        <w:ind w:left="1440" w:right="0" w:hanging="360"/>
+        <w:ind w:left="1440" w:right="0" w:hanging="1080"/>
         <w:jc w:val="left"/>
         <w:rPr>
           <w:rFonts w:ascii="Calibri" w:hAnsi="Calibri"/>
@@ -8412,14 +8819,14 @@
         <w:pStyle w:val="Normal"/>
         <w:numPr>
           <w:ilvl w:val="0"/>
-          <w:numId w:val="2"/>
+          <w:numId w:val="14"/>
         </w:numPr>
         <w:tabs>
           <w:tab w:val="clear" w:pos="720"/>
           <w:tab w:val="left" w:pos="1440" w:leader="none"/>
         </w:tabs>
         <w:bidi w:val="0"/>
-        <w:ind w:left="1440" w:right="0" w:hanging="360"/>
+        <w:ind w:left="1440" w:right="0" w:hanging="1080"/>
         <w:jc w:val="left"/>
         <w:rPr>
           <w:rFonts w:ascii="Calibri" w:hAnsi="Calibri"/>
@@ -8443,14 +8850,14 @@
         <w:pStyle w:val="Normal"/>
         <w:numPr>
           <w:ilvl w:val="0"/>
-          <w:numId w:val="2"/>
+          <w:numId w:val="14"/>
         </w:numPr>
         <w:tabs>
           <w:tab w:val="clear" w:pos="720"/>
           <w:tab w:val="left" w:pos="1440" w:leader="none"/>
         </w:tabs>
         <w:bidi w:val="0"/>
-        <w:ind w:left="1440" w:right="0" w:hanging="360"/>
+        <w:ind w:left="1440" w:right="0" w:hanging="1080"/>
         <w:jc w:val="left"/>
         <w:rPr>
           <w:rFonts w:ascii="Calibri" w:hAnsi="Calibri"/>
@@ -8474,14 +8881,14 @@
         <w:pStyle w:val="Normal"/>
         <w:numPr>
           <w:ilvl w:val="0"/>
-          <w:numId w:val="2"/>
+          <w:numId w:val="14"/>
         </w:numPr>
         <w:tabs>
           <w:tab w:val="clear" w:pos="720"/>
           <w:tab w:val="left" w:pos="1440" w:leader="none"/>
         </w:tabs>
         <w:bidi w:val="0"/>
-        <w:ind w:left="1440" w:right="0" w:hanging="360"/>
+        <w:ind w:left="1440" w:right="0" w:hanging="1080"/>
         <w:jc w:val="left"/>
         <w:rPr>
           <w:rFonts w:ascii="Calibri" w:hAnsi="Calibri"/>
@@ -8525,14 +8932,14 @@
         <w:pStyle w:val="Normal"/>
         <w:numPr>
           <w:ilvl w:val="0"/>
-          <w:numId w:val="2"/>
+          <w:numId w:val="14"/>
         </w:numPr>
         <w:tabs>
           <w:tab w:val="clear" w:pos="720"/>
           <w:tab w:val="left" w:pos="1440" w:leader="none"/>
         </w:tabs>
         <w:bidi w:val="0"/>
-        <w:ind w:left="1440" w:right="0" w:hanging="360"/>
+        <w:ind w:left="1440" w:right="0" w:hanging="1080"/>
         <w:jc w:val="left"/>
         <w:rPr>
           <w:rFonts w:ascii="Calibri" w:hAnsi="Calibri"/>
@@ -8576,14 +8983,14 @@
         <w:pStyle w:val="Normal"/>
         <w:numPr>
           <w:ilvl w:val="0"/>
-          <w:numId w:val="2"/>
+          <w:numId w:val="14"/>
         </w:numPr>
         <w:tabs>
           <w:tab w:val="clear" w:pos="720"/>
           <w:tab w:val="left" w:pos="1440" w:leader="none"/>
         </w:tabs>
         <w:bidi w:val="0"/>
-        <w:ind w:left="1440" w:right="0" w:hanging="360"/>
+        <w:ind w:left="1440" w:right="0" w:hanging="1080"/>
         <w:jc w:val="left"/>
         <w:rPr>
           <w:rFonts w:ascii="Calibri" w:hAnsi="Calibri"/>
@@ -8723,14 +9130,14 @@
         <w:pStyle w:val="Normal"/>
         <w:numPr>
           <w:ilvl w:val="0"/>
-          <w:numId w:val="2"/>
+          <w:numId w:val="15"/>
         </w:numPr>
         <w:tabs>
           <w:tab w:val="clear" w:pos="720"/>
           <w:tab w:val="left" w:pos="1440" w:leader="none"/>
         </w:tabs>
         <w:bidi w:val="0"/>
-        <w:ind w:left="1440" w:right="0" w:hanging="360"/>
+        <w:ind w:left="1440" w:right="0" w:hanging="1080"/>
         <w:jc w:val="left"/>
         <w:rPr>
           <w:rFonts w:ascii="Calibri" w:hAnsi="Calibri"/>
@@ -8788,14 +9195,14 @@
         <w:pStyle w:val="Normal"/>
         <w:numPr>
           <w:ilvl w:val="0"/>
-          <w:numId w:val="2"/>
+          <w:numId w:val="16"/>
         </w:numPr>
         <w:tabs>
           <w:tab w:val="clear" w:pos="720"/>
           <w:tab w:val="left" w:pos="1440" w:leader="none"/>
         </w:tabs>
         <w:bidi w:val="0"/>
-        <w:ind w:left="1440" w:right="0" w:hanging="360"/>
+        <w:ind w:left="1440" w:right="0" w:hanging="1080"/>
         <w:jc w:val="left"/>
         <w:rPr>
           <w:rFonts w:ascii="Calibri" w:hAnsi="Calibri"/>
@@ -8896,7 +9303,7 @@
           <w:tab w:val="left" w:pos="1440" w:leader="none"/>
         </w:tabs>
         <w:bidi w:val="0"/>
-        <w:ind w:left="1440" w:right="0" w:hanging="360"/>
+        <w:ind w:left="1440" w:right="0" w:hanging="1080"/>
         <w:jc w:val="left"/>
         <w:rPr>
           <w:rFonts w:ascii="Arial" w:hAnsi="Arial"/>
@@ -8910,35 +9317,16 @@
           <w:szCs w:val="24"/>
           <w:lang w:val="en-AU"/>
         </w:rPr>
-        <w:t xml:space="preserve">I love to write for my </w:t>
-      </w:r>
-      <w:hyperlink r:id="rId12">
-        <w:r>
-          <w:rPr>
-            <w:rStyle w:val="InternetLink"/>
-            <w:rFonts w:ascii="Arial" w:hAnsi="Arial"/>
-            <w:sz w:val="20"/>
-          </w:rPr>
-          <w:t>blog</w:t>
-        </w:r>
-      </w:hyperlink>
-      <w:r>
-        <w:rPr>
-          <w:rFonts w:ascii="Calibri" w:hAnsi="Calibri"/>
-          <w:sz w:val="24"/>
-          <w:szCs w:val="24"/>
-          <w:lang w:val="en-AU"/>
-        </w:rPr>
-        <w:t xml:space="preserve">. </w:t>
-      </w:r>
-      <w:r>
-        <w:rPr>
-          <w:rFonts w:ascii="Calibri" w:hAnsi="Calibri"/>
-          <w:sz w:val="24"/>
-          <w:szCs w:val="24"/>
-          <w:lang w:val="en-AU"/>
-        </w:rPr>
-        <w:t>It is important to express your ideas.</w:t>
+        <w:t>I</w:t>
+      </w:r>
+      <w:r>
+        <w:rPr>
+          <w:rFonts w:ascii="Calibri" w:hAnsi="Calibri"/>
+          <w:sz w:val="24"/>
+          <w:szCs w:val="24"/>
+          <w:lang w:val="en-AU"/>
+        </w:rPr>
+        <w:t xml:space="preserve"> love anything audio related. </w:t>
       </w:r>
     </w:p>
     <w:p>
@@ -8953,7 +9341,7 @@
           <w:tab w:val="left" w:pos="1440" w:leader="none"/>
         </w:tabs>
         <w:bidi w:val="0"/>
-        <w:ind w:left="1440" w:right="0" w:hanging="360"/>
+        <w:ind w:left="1440" w:right="0" w:hanging="1080"/>
         <w:jc w:val="left"/>
         <w:rPr>
           <w:rFonts w:ascii="Arial" w:hAnsi="Arial"/>
@@ -9020,7 +9408,7 @@
           <w:tab w:val="left" w:pos="5053" w:leader="none"/>
         </w:tabs>
         <w:bidi w:val="0"/>
-        <w:ind w:left="1440" w:right="0" w:hanging="360"/>
+        <w:ind w:left="1440" w:right="0" w:hanging="1080"/>
         <w:jc w:val="left"/>
         <w:rPr>
           <w:rFonts w:ascii="Arial" w:hAnsi="Arial"/>
@@ -9071,7 +9459,7 @@
     <w:sectPr>
       <w:type w:val="nextPage"/>
       <w:pgSz w:w="12240" w:h="15840"/>
-      <w:pgMar w:left="1440" w:right="1440" w:header="0" w:top="720" w:footer="0" w:bottom="720" w:gutter="0"/>
+      <w:pgMar w:left="1440" w:right="1440" w:gutter="0" w:header="0" w:top="720" w:footer="0" w:bottom="720"/>
       <w:pgNumType w:fmt="decimal"/>
       <w:formProt w:val="false"/>
       <w:textDirection w:val="lrTb"/>
@@ -9082,7 +9470,7 @@
 </file>
 
 <file path=word/numbering.xml><?xml version="1.0" encoding="utf-8"?>
-<w:numbering xmlns:w="http://schemas.openxmlformats.org/wordprocessingml/2006/main" xmlns:o="urn:schemas-microsoft-com:office:office" xmlns:r="http://schemas.openxmlformats.org/officeDocument/2006/relationships" xmlns:v="urn:schemas-microsoft-com:vml">
+<w:numbering xmlns:w="http://schemas.openxmlformats.org/wordprocessingml/2006/main" xmlns:o="urn:schemas-microsoft-com:office:office" xmlns:r="http://schemas.openxmlformats.org/officeDocument/2006/relationships" xmlns:v="urn:schemas-microsoft-com:vml" xmlns:mc="http://schemas.openxmlformats.org/markup-compatibility/2006" xmlns:w14="http://schemas.microsoft.com/office/word/2010/wordml" mc:Ignorable="w14">
   <w:abstractNum w:abstractNumId="1">
     <w:lvl w:ilvl="0">
       <w:start w:val="1"/>
@@ -9091,6 +9479,9 @@
       <w:lvlText w:val=""/>
       <w:lvlJc w:val="left"/>
       <w:pPr>
+        <w:tabs>
+          <w:tab w:val="num" w:pos="0"/>
+        </w:tabs>
         <w:ind w:left="0" w:hanging="0"/>
       </w:pPr>
     </w:lvl>
@@ -9101,6 +9492,9 @@
       <w:lvlText w:val=""/>
       <w:lvlJc w:val="left"/>
       <w:pPr>
+        <w:tabs>
+          <w:tab w:val="num" w:pos="0"/>
+        </w:tabs>
         <w:ind w:left="0" w:hanging="0"/>
       </w:pPr>
     </w:lvl>
@@ -9111,6 +9505,9 @@
       <w:lvlText w:val=""/>
       <w:lvlJc w:val="left"/>
       <w:pPr>
+        <w:tabs>
+          <w:tab w:val="num" w:pos="0"/>
+        </w:tabs>
         <w:ind w:left="0" w:hanging="0"/>
       </w:pPr>
     </w:lvl>
@@ -9121,6 +9518,9 @@
       <w:lvlText w:val=""/>
       <w:lvlJc w:val="left"/>
       <w:pPr>
+        <w:tabs>
+          <w:tab w:val="num" w:pos="0"/>
+        </w:tabs>
         <w:ind w:left="0" w:hanging="0"/>
       </w:pPr>
     </w:lvl>
@@ -9131,6 +9531,9 @@
       <w:lvlText w:val=""/>
       <w:lvlJc w:val="left"/>
       <w:pPr>
+        <w:tabs>
+          <w:tab w:val="num" w:pos="0"/>
+        </w:tabs>
         <w:ind w:left="0" w:hanging="0"/>
       </w:pPr>
     </w:lvl>
@@ -9141,6 +9544,9 @@
       <w:lvlText w:val=""/>
       <w:lvlJc w:val="left"/>
       <w:pPr>
+        <w:tabs>
+          <w:tab w:val="num" w:pos="0"/>
+        </w:tabs>
         <w:ind w:left="0" w:hanging="0"/>
       </w:pPr>
     </w:lvl>
@@ -9151,6 +9557,9 @@
       <w:lvlText w:val=""/>
       <w:lvlJc w:val="left"/>
       <w:pPr>
+        <w:tabs>
+          <w:tab w:val="num" w:pos="0"/>
+        </w:tabs>
         <w:ind w:left="0" w:hanging="0"/>
       </w:pPr>
     </w:lvl>
@@ -9161,6 +9570,9 @@
       <w:lvlText w:val=""/>
       <w:lvlJc w:val="left"/>
       <w:pPr>
+        <w:tabs>
+          <w:tab w:val="num" w:pos="0"/>
+        </w:tabs>
         <w:ind w:left="0" w:hanging="0"/>
       </w:pPr>
     </w:lvl>
@@ -9171,6 +9583,9 @@
       <w:lvlText w:val=""/>
       <w:lvlJc w:val="left"/>
       <w:pPr>
+        <w:tabs>
+          <w:tab w:val="num" w:pos="0"/>
+        </w:tabs>
         <w:ind w:left="0" w:hanging="0"/>
       </w:pPr>
     </w:lvl>
@@ -9302,6 +9717,1475 @@
       </w:pPr>
       <w:rPr>
         <w:rFonts w:ascii="Symbol" w:hAnsi="Symbol" w:cs="Symbol" w:hint="default"/>
+      </w:rPr>
+    </w:lvl>
+    <w:lvl w:ilvl="1">
+      <w:start w:val="1"/>
+      <w:numFmt w:val="decimal"/>
+      <w:lvlText w:val="%2."/>
+      <w:lvlJc w:val="left"/>
+      <w:pPr>
+        <w:tabs>
+          <w:tab w:val="num" w:pos="1080"/>
+        </w:tabs>
+        <w:ind w:left="1080" w:hanging="360"/>
+      </w:pPr>
+    </w:lvl>
+    <w:lvl w:ilvl="2">
+      <w:start w:val="1"/>
+      <w:numFmt w:val="decimal"/>
+      <w:lvlText w:val="%3."/>
+      <w:lvlJc w:val="left"/>
+      <w:pPr>
+        <w:tabs>
+          <w:tab w:val="num" w:pos="1440"/>
+        </w:tabs>
+        <w:ind w:left="1440" w:hanging="360"/>
+      </w:pPr>
+    </w:lvl>
+    <w:lvl w:ilvl="3">
+      <w:start w:val="1"/>
+      <w:numFmt w:val="decimal"/>
+      <w:lvlText w:val="%4."/>
+      <w:lvlJc w:val="left"/>
+      <w:pPr>
+        <w:tabs>
+          <w:tab w:val="num" w:pos="1800"/>
+        </w:tabs>
+        <w:ind w:left="1800" w:hanging="360"/>
+      </w:pPr>
+    </w:lvl>
+    <w:lvl w:ilvl="4">
+      <w:start w:val="1"/>
+      <w:numFmt w:val="decimal"/>
+      <w:lvlText w:val="%5."/>
+      <w:lvlJc w:val="left"/>
+      <w:pPr>
+        <w:tabs>
+          <w:tab w:val="num" w:pos="2160"/>
+        </w:tabs>
+        <w:ind w:left="2160" w:hanging="360"/>
+      </w:pPr>
+    </w:lvl>
+    <w:lvl w:ilvl="5">
+      <w:start w:val="1"/>
+      <w:numFmt w:val="decimal"/>
+      <w:lvlText w:val="%6."/>
+      <w:lvlJc w:val="left"/>
+      <w:pPr>
+        <w:tabs>
+          <w:tab w:val="num" w:pos="2520"/>
+        </w:tabs>
+        <w:ind w:left="2520" w:hanging="360"/>
+      </w:pPr>
+    </w:lvl>
+    <w:lvl w:ilvl="6">
+      <w:start w:val="1"/>
+      <w:numFmt w:val="decimal"/>
+      <w:lvlText w:val="%7."/>
+      <w:lvlJc w:val="left"/>
+      <w:pPr>
+        <w:tabs>
+          <w:tab w:val="num" w:pos="2880"/>
+        </w:tabs>
+        <w:ind w:left="2880" w:hanging="360"/>
+      </w:pPr>
+    </w:lvl>
+    <w:lvl w:ilvl="7">
+      <w:start w:val="1"/>
+      <w:numFmt w:val="decimal"/>
+      <w:lvlText w:val="%8."/>
+      <w:lvlJc w:val="left"/>
+      <w:pPr>
+        <w:tabs>
+          <w:tab w:val="num" w:pos="3240"/>
+        </w:tabs>
+        <w:ind w:left="3240" w:hanging="360"/>
+      </w:pPr>
+    </w:lvl>
+    <w:lvl w:ilvl="8">
+      <w:start w:val="1"/>
+      <w:numFmt w:val="decimal"/>
+      <w:lvlText w:val="%9."/>
+      <w:lvlJc w:val="left"/>
+      <w:pPr>
+        <w:tabs>
+          <w:tab w:val="num" w:pos="3600"/>
+        </w:tabs>
+        <w:ind w:left="3600" w:hanging="360"/>
+      </w:pPr>
+    </w:lvl>
+  </w:abstractNum>
+  <w:abstractNum w:abstractNumId="4">
+    <w:lvl w:ilvl="0">
+      <w:start w:val="1"/>
+      <w:numFmt w:val="bullet"/>
+      <w:lvlText w:val="o"/>
+      <w:lvlJc w:val="left"/>
+      <w:pPr>
+        <w:tabs>
+          <w:tab w:val="num" w:pos="720"/>
+        </w:tabs>
+        <w:ind w:left="720" w:hanging="360"/>
+      </w:pPr>
+      <w:rPr>
+        <w:rFonts w:ascii="OpenSymbol" w:hAnsi="OpenSymbol" w:cs="OpenSymbol" w:hint="default"/>
+      </w:rPr>
+    </w:lvl>
+    <w:lvl w:ilvl="1">
+      <w:start w:val="1"/>
+      <w:numFmt w:val="decimal"/>
+      <w:lvlText w:val="%2."/>
+      <w:lvlJc w:val="left"/>
+      <w:pPr>
+        <w:tabs>
+          <w:tab w:val="num" w:pos="1080"/>
+        </w:tabs>
+        <w:ind w:left="1080" w:hanging="360"/>
+      </w:pPr>
+    </w:lvl>
+    <w:lvl w:ilvl="2">
+      <w:start w:val="1"/>
+      <w:numFmt w:val="decimal"/>
+      <w:lvlText w:val="%3."/>
+      <w:lvlJc w:val="left"/>
+      <w:pPr>
+        <w:tabs>
+          <w:tab w:val="num" w:pos="1440"/>
+        </w:tabs>
+        <w:ind w:left="1440" w:hanging="360"/>
+      </w:pPr>
+    </w:lvl>
+    <w:lvl w:ilvl="3">
+      <w:start w:val="1"/>
+      <w:numFmt w:val="decimal"/>
+      <w:lvlText w:val="%4."/>
+      <w:lvlJc w:val="left"/>
+      <w:pPr>
+        <w:tabs>
+          <w:tab w:val="num" w:pos="1800"/>
+        </w:tabs>
+        <w:ind w:left="1800" w:hanging="360"/>
+      </w:pPr>
+    </w:lvl>
+    <w:lvl w:ilvl="4">
+      <w:start w:val="1"/>
+      <w:numFmt w:val="decimal"/>
+      <w:lvlText w:val="%5."/>
+      <w:lvlJc w:val="left"/>
+      <w:pPr>
+        <w:tabs>
+          <w:tab w:val="num" w:pos="2160"/>
+        </w:tabs>
+        <w:ind w:left="2160" w:hanging="360"/>
+      </w:pPr>
+    </w:lvl>
+    <w:lvl w:ilvl="5">
+      <w:start w:val="1"/>
+      <w:numFmt w:val="decimal"/>
+      <w:lvlText w:val="%6."/>
+      <w:lvlJc w:val="left"/>
+      <w:pPr>
+        <w:tabs>
+          <w:tab w:val="num" w:pos="2520"/>
+        </w:tabs>
+        <w:ind w:left="2520" w:hanging="360"/>
+      </w:pPr>
+    </w:lvl>
+    <w:lvl w:ilvl="6">
+      <w:start w:val="1"/>
+      <w:numFmt w:val="decimal"/>
+      <w:lvlText w:val="%7."/>
+      <w:lvlJc w:val="left"/>
+      <w:pPr>
+        <w:tabs>
+          <w:tab w:val="num" w:pos="2880"/>
+        </w:tabs>
+        <w:ind w:left="2880" w:hanging="360"/>
+      </w:pPr>
+    </w:lvl>
+    <w:lvl w:ilvl="7">
+      <w:start w:val="1"/>
+      <w:numFmt w:val="decimal"/>
+      <w:lvlText w:val="%8."/>
+      <w:lvlJc w:val="left"/>
+      <w:pPr>
+        <w:tabs>
+          <w:tab w:val="num" w:pos="3240"/>
+        </w:tabs>
+        <w:ind w:left="3240" w:hanging="360"/>
+      </w:pPr>
+    </w:lvl>
+    <w:lvl w:ilvl="8">
+      <w:start w:val="1"/>
+      <w:numFmt w:val="decimal"/>
+      <w:lvlText w:val="%9."/>
+      <w:lvlJc w:val="left"/>
+      <w:pPr>
+        <w:tabs>
+          <w:tab w:val="num" w:pos="3600"/>
+        </w:tabs>
+        <w:ind w:left="3600" w:hanging="360"/>
+      </w:pPr>
+    </w:lvl>
+  </w:abstractNum>
+  <w:abstractNum w:abstractNumId="5">
+    <w:lvl w:ilvl="0">
+      <w:start w:val="1"/>
+      <w:numFmt w:val="bullet"/>
+      <w:lvlText w:val="o"/>
+      <w:lvlJc w:val="left"/>
+      <w:pPr>
+        <w:tabs>
+          <w:tab w:val="num" w:pos="720"/>
+        </w:tabs>
+        <w:ind w:left="720" w:hanging="360"/>
+      </w:pPr>
+      <w:rPr>
+        <w:rFonts w:ascii="OpenSymbol" w:hAnsi="OpenSymbol" w:cs="OpenSymbol" w:hint="default"/>
+      </w:rPr>
+    </w:lvl>
+    <w:lvl w:ilvl="1">
+      <w:start w:val="1"/>
+      <w:numFmt w:val="decimal"/>
+      <w:lvlText w:val="%2."/>
+      <w:lvlJc w:val="left"/>
+      <w:pPr>
+        <w:tabs>
+          <w:tab w:val="num" w:pos="1080"/>
+        </w:tabs>
+        <w:ind w:left="1080" w:hanging="360"/>
+      </w:pPr>
+    </w:lvl>
+    <w:lvl w:ilvl="2">
+      <w:start w:val="1"/>
+      <w:numFmt w:val="decimal"/>
+      <w:lvlText w:val="%3."/>
+      <w:lvlJc w:val="left"/>
+      <w:pPr>
+        <w:tabs>
+          <w:tab w:val="num" w:pos="1440"/>
+        </w:tabs>
+        <w:ind w:left="1440" w:hanging="360"/>
+      </w:pPr>
+    </w:lvl>
+    <w:lvl w:ilvl="3">
+      <w:start w:val="1"/>
+      <w:numFmt w:val="decimal"/>
+      <w:lvlText w:val="%4."/>
+      <w:lvlJc w:val="left"/>
+      <w:pPr>
+        <w:tabs>
+          <w:tab w:val="num" w:pos="1800"/>
+        </w:tabs>
+        <w:ind w:left="1800" w:hanging="360"/>
+      </w:pPr>
+    </w:lvl>
+    <w:lvl w:ilvl="4">
+      <w:start w:val="1"/>
+      <w:numFmt w:val="decimal"/>
+      <w:lvlText w:val="%5."/>
+      <w:lvlJc w:val="left"/>
+      <w:pPr>
+        <w:tabs>
+          <w:tab w:val="num" w:pos="2160"/>
+        </w:tabs>
+        <w:ind w:left="2160" w:hanging="360"/>
+      </w:pPr>
+    </w:lvl>
+    <w:lvl w:ilvl="5">
+      <w:start w:val="1"/>
+      <w:numFmt w:val="decimal"/>
+      <w:lvlText w:val="%6."/>
+      <w:lvlJc w:val="left"/>
+      <w:pPr>
+        <w:tabs>
+          <w:tab w:val="num" w:pos="2520"/>
+        </w:tabs>
+        <w:ind w:left="2520" w:hanging="360"/>
+      </w:pPr>
+    </w:lvl>
+    <w:lvl w:ilvl="6">
+      <w:start w:val="1"/>
+      <w:numFmt w:val="decimal"/>
+      <w:lvlText w:val="%7."/>
+      <w:lvlJc w:val="left"/>
+      <w:pPr>
+        <w:tabs>
+          <w:tab w:val="num" w:pos="2880"/>
+        </w:tabs>
+        <w:ind w:left="2880" w:hanging="360"/>
+      </w:pPr>
+    </w:lvl>
+    <w:lvl w:ilvl="7">
+      <w:start w:val="1"/>
+      <w:numFmt w:val="decimal"/>
+      <w:lvlText w:val="%8."/>
+      <w:lvlJc w:val="left"/>
+      <w:pPr>
+        <w:tabs>
+          <w:tab w:val="num" w:pos="3240"/>
+        </w:tabs>
+        <w:ind w:left="3240" w:hanging="360"/>
+      </w:pPr>
+    </w:lvl>
+    <w:lvl w:ilvl="8">
+      <w:start w:val="1"/>
+      <w:numFmt w:val="decimal"/>
+      <w:lvlText w:val="%9."/>
+      <w:lvlJc w:val="left"/>
+      <w:pPr>
+        <w:tabs>
+          <w:tab w:val="num" w:pos="3600"/>
+        </w:tabs>
+        <w:ind w:left="3600" w:hanging="360"/>
+      </w:pPr>
+    </w:lvl>
+  </w:abstractNum>
+  <w:abstractNum w:abstractNumId="6">
+    <w:lvl w:ilvl="0">
+      <w:start w:val="1"/>
+      <w:numFmt w:val="bullet"/>
+      <w:lvlText w:val="o"/>
+      <w:lvlJc w:val="left"/>
+      <w:pPr>
+        <w:tabs>
+          <w:tab w:val="num" w:pos="720"/>
+        </w:tabs>
+        <w:ind w:left="720" w:hanging="360"/>
+      </w:pPr>
+      <w:rPr>
+        <w:rFonts w:ascii="OpenSymbol" w:hAnsi="OpenSymbol" w:cs="OpenSymbol" w:hint="default"/>
+      </w:rPr>
+    </w:lvl>
+    <w:lvl w:ilvl="1">
+      <w:start w:val="1"/>
+      <w:numFmt w:val="decimal"/>
+      <w:lvlText w:val="%2."/>
+      <w:lvlJc w:val="left"/>
+      <w:pPr>
+        <w:tabs>
+          <w:tab w:val="num" w:pos="1080"/>
+        </w:tabs>
+        <w:ind w:left="1080" w:hanging="360"/>
+      </w:pPr>
+    </w:lvl>
+    <w:lvl w:ilvl="2">
+      <w:start w:val="1"/>
+      <w:numFmt w:val="decimal"/>
+      <w:lvlText w:val="%3."/>
+      <w:lvlJc w:val="left"/>
+      <w:pPr>
+        <w:tabs>
+          <w:tab w:val="num" w:pos="1440"/>
+        </w:tabs>
+        <w:ind w:left="1440" w:hanging="360"/>
+      </w:pPr>
+    </w:lvl>
+    <w:lvl w:ilvl="3">
+      <w:start w:val="1"/>
+      <w:numFmt w:val="decimal"/>
+      <w:lvlText w:val="%4."/>
+      <w:lvlJc w:val="left"/>
+      <w:pPr>
+        <w:tabs>
+          <w:tab w:val="num" w:pos="1800"/>
+        </w:tabs>
+        <w:ind w:left="1800" w:hanging="360"/>
+      </w:pPr>
+    </w:lvl>
+    <w:lvl w:ilvl="4">
+      <w:start w:val="1"/>
+      <w:numFmt w:val="decimal"/>
+      <w:lvlText w:val="%5."/>
+      <w:lvlJc w:val="left"/>
+      <w:pPr>
+        <w:tabs>
+          <w:tab w:val="num" w:pos="2160"/>
+        </w:tabs>
+        <w:ind w:left="2160" w:hanging="360"/>
+      </w:pPr>
+    </w:lvl>
+    <w:lvl w:ilvl="5">
+      <w:start w:val="1"/>
+      <w:numFmt w:val="decimal"/>
+      <w:lvlText w:val="%6."/>
+      <w:lvlJc w:val="left"/>
+      <w:pPr>
+        <w:tabs>
+          <w:tab w:val="num" w:pos="2520"/>
+        </w:tabs>
+        <w:ind w:left="2520" w:hanging="360"/>
+      </w:pPr>
+    </w:lvl>
+    <w:lvl w:ilvl="6">
+      <w:start w:val="1"/>
+      <w:numFmt w:val="decimal"/>
+      <w:lvlText w:val="%7."/>
+      <w:lvlJc w:val="left"/>
+      <w:pPr>
+        <w:tabs>
+          <w:tab w:val="num" w:pos="2880"/>
+        </w:tabs>
+        <w:ind w:left="2880" w:hanging="360"/>
+      </w:pPr>
+    </w:lvl>
+    <w:lvl w:ilvl="7">
+      <w:start w:val="1"/>
+      <w:numFmt w:val="decimal"/>
+      <w:lvlText w:val="%8."/>
+      <w:lvlJc w:val="left"/>
+      <w:pPr>
+        <w:tabs>
+          <w:tab w:val="num" w:pos="3240"/>
+        </w:tabs>
+        <w:ind w:left="3240" w:hanging="360"/>
+      </w:pPr>
+    </w:lvl>
+    <w:lvl w:ilvl="8">
+      <w:start w:val="1"/>
+      <w:numFmt w:val="decimal"/>
+      <w:lvlText w:val="%9."/>
+      <w:lvlJc w:val="left"/>
+      <w:pPr>
+        <w:tabs>
+          <w:tab w:val="num" w:pos="3600"/>
+        </w:tabs>
+        <w:ind w:left="3600" w:hanging="360"/>
+      </w:pPr>
+    </w:lvl>
+  </w:abstractNum>
+  <w:abstractNum w:abstractNumId="7">
+    <w:lvl w:ilvl="0">
+      <w:start w:val="1"/>
+      <w:numFmt w:val="bullet"/>
+      <w:lvlText w:val="o"/>
+      <w:lvlJc w:val="left"/>
+      <w:pPr>
+        <w:tabs>
+          <w:tab w:val="num" w:pos="720"/>
+        </w:tabs>
+        <w:ind w:left="720" w:hanging="360"/>
+      </w:pPr>
+      <w:rPr>
+        <w:rFonts w:ascii="OpenSymbol" w:hAnsi="OpenSymbol" w:cs="OpenSymbol" w:hint="default"/>
+      </w:rPr>
+    </w:lvl>
+    <w:lvl w:ilvl="1">
+      <w:start w:val="1"/>
+      <w:numFmt w:val="decimal"/>
+      <w:lvlText w:val="%2."/>
+      <w:lvlJc w:val="left"/>
+      <w:pPr>
+        <w:tabs>
+          <w:tab w:val="num" w:pos="1080"/>
+        </w:tabs>
+        <w:ind w:left="1080" w:hanging="360"/>
+      </w:pPr>
+    </w:lvl>
+    <w:lvl w:ilvl="2">
+      <w:start w:val="1"/>
+      <w:numFmt w:val="decimal"/>
+      <w:lvlText w:val="%3."/>
+      <w:lvlJc w:val="left"/>
+      <w:pPr>
+        <w:tabs>
+          <w:tab w:val="num" w:pos="1440"/>
+        </w:tabs>
+        <w:ind w:left="1440" w:hanging="360"/>
+      </w:pPr>
+    </w:lvl>
+    <w:lvl w:ilvl="3">
+      <w:start w:val="1"/>
+      <w:numFmt w:val="decimal"/>
+      <w:lvlText w:val="%4."/>
+      <w:lvlJc w:val="left"/>
+      <w:pPr>
+        <w:tabs>
+          <w:tab w:val="num" w:pos="1800"/>
+        </w:tabs>
+        <w:ind w:left="1800" w:hanging="360"/>
+      </w:pPr>
+    </w:lvl>
+    <w:lvl w:ilvl="4">
+      <w:start w:val="1"/>
+      <w:numFmt w:val="decimal"/>
+      <w:lvlText w:val="%5."/>
+      <w:lvlJc w:val="left"/>
+      <w:pPr>
+        <w:tabs>
+          <w:tab w:val="num" w:pos="2160"/>
+        </w:tabs>
+        <w:ind w:left="2160" w:hanging="360"/>
+      </w:pPr>
+    </w:lvl>
+    <w:lvl w:ilvl="5">
+      <w:start w:val="1"/>
+      <w:numFmt w:val="decimal"/>
+      <w:lvlText w:val="%6."/>
+      <w:lvlJc w:val="left"/>
+      <w:pPr>
+        <w:tabs>
+          <w:tab w:val="num" w:pos="2520"/>
+        </w:tabs>
+        <w:ind w:left="2520" w:hanging="360"/>
+      </w:pPr>
+    </w:lvl>
+    <w:lvl w:ilvl="6">
+      <w:start w:val="1"/>
+      <w:numFmt w:val="decimal"/>
+      <w:lvlText w:val="%7."/>
+      <w:lvlJc w:val="left"/>
+      <w:pPr>
+        <w:tabs>
+          <w:tab w:val="num" w:pos="2880"/>
+        </w:tabs>
+        <w:ind w:left="2880" w:hanging="360"/>
+      </w:pPr>
+    </w:lvl>
+    <w:lvl w:ilvl="7">
+      <w:start w:val="1"/>
+      <w:numFmt w:val="decimal"/>
+      <w:lvlText w:val="%8."/>
+      <w:lvlJc w:val="left"/>
+      <w:pPr>
+        <w:tabs>
+          <w:tab w:val="num" w:pos="3240"/>
+        </w:tabs>
+        <w:ind w:left="3240" w:hanging="360"/>
+      </w:pPr>
+    </w:lvl>
+    <w:lvl w:ilvl="8">
+      <w:start w:val="1"/>
+      <w:numFmt w:val="decimal"/>
+      <w:lvlText w:val="%9."/>
+      <w:lvlJc w:val="left"/>
+      <w:pPr>
+        <w:tabs>
+          <w:tab w:val="num" w:pos="3600"/>
+        </w:tabs>
+        <w:ind w:left="3600" w:hanging="360"/>
+      </w:pPr>
+    </w:lvl>
+  </w:abstractNum>
+  <w:abstractNum w:abstractNumId="8">
+    <w:lvl w:ilvl="0">
+      <w:start w:val="1"/>
+      <w:numFmt w:val="bullet"/>
+      <w:lvlText w:val="o"/>
+      <w:lvlJc w:val="left"/>
+      <w:pPr>
+        <w:tabs>
+          <w:tab w:val="num" w:pos="720"/>
+        </w:tabs>
+        <w:ind w:left="720" w:hanging="360"/>
+      </w:pPr>
+      <w:rPr>
+        <w:rFonts w:ascii="OpenSymbol" w:hAnsi="OpenSymbol" w:cs="OpenSymbol" w:hint="default"/>
+      </w:rPr>
+    </w:lvl>
+    <w:lvl w:ilvl="1">
+      <w:start w:val="1"/>
+      <w:numFmt w:val="decimal"/>
+      <w:lvlText w:val="%2."/>
+      <w:lvlJc w:val="left"/>
+      <w:pPr>
+        <w:tabs>
+          <w:tab w:val="num" w:pos="1080"/>
+        </w:tabs>
+        <w:ind w:left="1080" w:hanging="360"/>
+      </w:pPr>
+    </w:lvl>
+    <w:lvl w:ilvl="2">
+      <w:start w:val="1"/>
+      <w:numFmt w:val="decimal"/>
+      <w:lvlText w:val="%3."/>
+      <w:lvlJc w:val="left"/>
+      <w:pPr>
+        <w:tabs>
+          <w:tab w:val="num" w:pos="1440"/>
+        </w:tabs>
+        <w:ind w:left="1440" w:hanging="360"/>
+      </w:pPr>
+    </w:lvl>
+    <w:lvl w:ilvl="3">
+      <w:start w:val="1"/>
+      <w:numFmt w:val="decimal"/>
+      <w:lvlText w:val="%4."/>
+      <w:lvlJc w:val="left"/>
+      <w:pPr>
+        <w:tabs>
+          <w:tab w:val="num" w:pos="1800"/>
+        </w:tabs>
+        <w:ind w:left="1800" w:hanging="360"/>
+      </w:pPr>
+    </w:lvl>
+    <w:lvl w:ilvl="4">
+      <w:start w:val="1"/>
+      <w:numFmt w:val="decimal"/>
+      <w:lvlText w:val="%5."/>
+      <w:lvlJc w:val="left"/>
+      <w:pPr>
+        <w:tabs>
+          <w:tab w:val="num" w:pos="2160"/>
+        </w:tabs>
+        <w:ind w:left="2160" w:hanging="360"/>
+      </w:pPr>
+    </w:lvl>
+    <w:lvl w:ilvl="5">
+      <w:start w:val="1"/>
+      <w:numFmt w:val="decimal"/>
+      <w:lvlText w:val="%6."/>
+      <w:lvlJc w:val="left"/>
+      <w:pPr>
+        <w:tabs>
+          <w:tab w:val="num" w:pos="2520"/>
+        </w:tabs>
+        <w:ind w:left="2520" w:hanging="360"/>
+      </w:pPr>
+    </w:lvl>
+    <w:lvl w:ilvl="6">
+      <w:start w:val="1"/>
+      <w:numFmt w:val="decimal"/>
+      <w:lvlText w:val="%7."/>
+      <w:lvlJc w:val="left"/>
+      <w:pPr>
+        <w:tabs>
+          <w:tab w:val="num" w:pos="2880"/>
+        </w:tabs>
+        <w:ind w:left="2880" w:hanging="360"/>
+      </w:pPr>
+    </w:lvl>
+    <w:lvl w:ilvl="7">
+      <w:start w:val="1"/>
+      <w:numFmt w:val="decimal"/>
+      <w:lvlText w:val="%8."/>
+      <w:lvlJc w:val="left"/>
+      <w:pPr>
+        <w:tabs>
+          <w:tab w:val="num" w:pos="3240"/>
+        </w:tabs>
+        <w:ind w:left="3240" w:hanging="360"/>
+      </w:pPr>
+    </w:lvl>
+    <w:lvl w:ilvl="8">
+      <w:start w:val="1"/>
+      <w:numFmt w:val="decimal"/>
+      <w:lvlText w:val="%9."/>
+      <w:lvlJc w:val="left"/>
+      <w:pPr>
+        <w:tabs>
+          <w:tab w:val="num" w:pos="3600"/>
+        </w:tabs>
+        <w:ind w:left="3600" w:hanging="360"/>
+      </w:pPr>
+    </w:lvl>
+  </w:abstractNum>
+  <w:abstractNum w:abstractNumId="9">
+    <w:lvl w:ilvl="0">
+      <w:start w:val="1"/>
+      <w:numFmt w:val="bullet"/>
+      <w:lvlText w:val="o"/>
+      <w:lvlJc w:val="left"/>
+      <w:pPr>
+        <w:tabs>
+          <w:tab w:val="num" w:pos="720"/>
+        </w:tabs>
+        <w:ind w:left="720" w:hanging="360"/>
+      </w:pPr>
+      <w:rPr>
+        <w:rFonts w:ascii="OpenSymbol" w:hAnsi="OpenSymbol" w:cs="OpenSymbol" w:hint="default"/>
+      </w:rPr>
+    </w:lvl>
+    <w:lvl w:ilvl="1">
+      <w:start w:val="1"/>
+      <w:numFmt w:val="decimal"/>
+      <w:lvlText w:val="%2."/>
+      <w:lvlJc w:val="left"/>
+      <w:pPr>
+        <w:tabs>
+          <w:tab w:val="num" w:pos="1080"/>
+        </w:tabs>
+        <w:ind w:left="1080" w:hanging="360"/>
+      </w:pPr>
+    </w:lvl>
+    <w:lvl w:ilvl="2">
+      <w:start w:val="1"/>
+      <w:numFmt w:val="decimal"/>
+      <w:lvlText w:val="%3."/>
+      <w:lvlJc w:val="left"/>
+      <w:pPr>
+        <w:tabs>
+          <w:tab w:val="num" w:pos="1440"/>
+        </w:tabs>
+        <w:ind w:left="1440" w:hanging="360"/>
+      </w:pPr>
+    </w:lvl>
+    <w:lvl w:ilvl="3">
+      <w:start w:val="1"/>
+      <w:numFmt w:val="decimal"/>
+      <w:lvlText w:val="%4."/>
+      <w:lvlJc w:val="left"/>
+      <w:pPr>
+        <w:tabs>
+          <w:tab w:val="num" w:pos="1800"/>
+        </w:tabs>
+        <w:ind w:left="1800" w:hanging="360"/>
+      </w:pPr>
+    </w:lvl>
+    <w:lvl w:ilvl="4">
+      <w:start w:val="1"/>
+      <w:numFmt w:val="decimal"/>
+      <w:lvlText w:val="%5."/>
+      <w:lvlJc w:val="left"/>
+      <w:pPr>
+        <w:tabs>
+          <w:tab w:val="num" w:pos="2160"/>
+        </w:tabs>
+        <w:ind w:left="2160" w:hanging="360"/>
+      </w:pPr>
+    </w:lvl>
+    <w:lvl w:ilvl="5">
+      <w:start w:val="1"/>
+      <w:numFmt w:val="decimal"/>
+      <w:lvlText w:val="%6."/>
+      <w:lvlJc w:val="left"/>
+      <w:pPr>
+        <w:tabs>
+          <w:tab w:val="num" w:pos="2520"/>
+        </w:tabs>
+        <w:ind w:left="2520" w:hanging="360"/>
+      </w:pPr>
+    </w:lvl>
+    <w:lvl w:ilvl="6">
+      <w:start w:val="1"/>
+      <w:numFmt w:val="decimal"/>
+      <w:lvlText w:val="%7."/>
+      <w:lvlJc w:val="left"/>
+      <w:pPr>
+        <w:tabs>
+          <w:tab w:val="num" w:pos="2880"/>
+        </w:tabs>
+        <w:ind w:left="2880" w:hanging="360"/>
+      </w:pPr>
+    </w:lvl>
+    <w:lvl w:ilvl="7">
+      <w:start w:val="1"/>
+      <w:numFmt w:val="decimal"/>
+      <w:lvlText w:val="%8."/>
+      <w:lvlJc w:val="left"/>
+      <w:pPr>
+        <w:tabs>
+          <w:tab w:val="num" w:pos="3240"/>
+        </w:tabs>
+        <w:ind w:left="3240" w:hanging="360"/>
+      </w:pPr>
+    </w:lvl>
+    <w:lvl w:ilvl="8">
+      <w:start w:val="1"/>
+      <w:numFmt w:val="decimal"/>
+      <w:lvlText w:val="%9."/>
+      <w:lvlJc w:val="left"/>
+      <w:pPr>
+        <w:tabs>
+          <w:tab w:val="num" w:pos="3600"/>
+        </w:tabs>
+        <w:ind w:left="3600" w:hanging="360"/>
+      </w:pPr>
+    </w:lvl>
+  </w:abstractNum>
+  <w:abstractNum w:abstractNumId="10">
+    <w:lvl w:ilvl="0">
+      <w:start w:val="1"/>
+      <w:numFmt w:val="bullet"/>
+      <w:lvlText w:val="o"/>
+      <w:lvlJc w:val="left"/>
+      <w:pPr>
+        <w:tabs>
+          <w:tab w:val="num" w:pos="720"/>
+        </w:tabs>
+        <w:ind w:left="720" w:hanging="360"/>
+      </w:pPr>
+      <w:rPr>
+        <w:rFonts w:ascii="OpenSymbol" w:hAnsi="OpenSymbol" w:cs="OpenSymbol" w:hint="default"/>
+      </w:rPr>
+    </w:lvl>
+    <w:lvl w:ilvl="1">
+      <w:start w:val="1"/>
+      <w:numFmt w:val="decimal"/>
+      <w:lvlText w:val="%2."/>
+      <w:lvlJc w:val="left"/>
+      <w:pPr>
+        <w:tabs>
+          <w:tab w:val="num" w:pos="1080"/>
+        </w:tabs>
+        <w:ind w:left="1080" w:hanging="360"/>
+      </w:pPr>
+    </w:lvl>
+    <w:lvl w:ilvl="2">
+      <w:start w:val="1"/>
+      <w:numFmt w:val="decimal"/>
+      <w:lvlText w:val="%3."/>
+      <w:lvlJc w:val="left"/>
+      <w:pPr>
+        <w:tabs>
+          <w:tab w:val="num" w:pos="1440"/>
+        </w:tabs>
+        <w:ind w:left="1440" w:hanging="360"/>
+      </w:pPr>
+    </w:lvl>
+    <w:lvl w:ilvl="3">
+      <w:start w:val="1"/>
+      <w:numFmt w:val="decimal"/>
+      <w:lvlText w:val="%4."/>
+      <w:lvlJc w:val="left"/>
+      <w:pPr>
+        <w:tabs>
+          <w:tab w:val="num" w:pos="1800"/>
+        </w:tabs>
+        <w:ind w:left="1800" w:hanging="360"/>
+      </w:pPr>
+    </w:lvl>
+    <w:lvl w:ilvl="4">
+      <w:start w:val="1"/>
+      <w:numFmt w:val="decimal"/>
+      <w:lvlText w:val="%5."/>
+      <w:lvlJc w:val="left"/>
+      <w:pPr>
+        <w:tabs>
+          <w:tab w:val="num" w:pos="2160"/>
+        </w:tabs>
+        <w:ind w:left="2160" w:hanging="360"/>
+      </w:pPr>
+    </w:lvl>
+    <w:lvl w:ilvl="5">
+      <w:start w:val="1"/>
+      <w:numFmt w:val="decimal"/>
+      <w:lvlText w:val="%6."/>
+      <w:lvlJc w:val="left"/>
+      <w:pPr>
+        <w:tabs>
+          <w:tab w:val="num" w:pos="2520"/>
+        </w:tabs>
+        <w:ind w:left="2520" w:hanging="360"/>
+      </w:pPr>
+    </w:lvl>
+    <w:lvl w:ilvl="6">
+      <w:start w:val="1"/>
+      <w:numFmt w:val="decimal"/>
+      <w:lvlText w:val="%7."/>
+      <w:lvlJc w:val="left"/>
+      <w:pPr>
+        <w:tabs>
+          <w:tab w:val="num" w:pos="2880"/>
+        </w:tabs>
+        <w:ind w:left="2880" w:hanging="360"/>
+      </w:pPr>
+    </w:lvl>
+    <w:lvl w:ilvl="7">
+      <w:start w:val="1"/>
+      <w:numFmt w:val="decimal"/>
+      <w:lvlText w:val="%8."/>
+      <w:lvlJc w:val="left"/>
+      <w:pPr>
+        <w:tabs>
+          <w:tab w:val="num" w:pos="3240"/>
+        </w:tabs>
+        <w:ind w:left="3240" w:hanging="360"/>
+      </w:pPr>
+    </w:lvl>
+    <w:lvl w:ilvl="8">
+      <w:start w:val="1"/>
+      <w:numFmt w:val="decimal"/>
+      <w:lvlText w:val="%9."/>
+      <w:lvlJc w:val="left"/>
+      <w:pPr>
+        <w:tabs>
+          <w:tab w:val="num" w:pos="3600"/>
+        </w:tabs>
+        <w:ind w:left="3600" w:hanging="360"/>
+      </w:pPr>
+    </w:lvl>
+  </w:abstractNum>
+  <w:abstractNum w:abstractNumId="11">
+    <w:lvl w:ilvl="0">
+      <w:start w:val="1"/>
+      <w:numFmt w:val="bullet"/>
+      <w:lvlText w:val="o"/>
+      <w:lvlJc w:val="left"/>
+      <w:pPr>
+        <w:tabs>
+          <w:tab w:val="num" w:pos="720"/>
+        </w:tabs>
+        <w:ind w:left="720" w:hanging="360"/>
+      </w:pPr>
+      <w:rPr>
+        <w:rFonts w:ascii="OpenSymbol" w:hAnsi="OpenSymbol" w:cs="OpenSymbol" w:hint="default"/>
+      </w:rPr>
+    </w:lvl>
+    <w:lvl w:ilvl="1">
+      <w:start w:val="1"/>
+      <w:numFmt w:val="decimal"/>
+      <w:lvlText w:val="%2."/>
+      <w:lvlJc w:val="left"/>
+      <w:pPr>
+        <w:tabs>
+          <w:tab w:val="num" w:pos="1080"/>
+        </w:tabs>
+        <w:ind w:left="1080" w:hanging="360"/>
+      </w:pPr>
+    </w:lvl>
+    <w:lvl w:ilvl="2">
+      <w:start w:val="1"/>
+      <w:numFmt w:val="decimal"/>
+      <w:lvlText w:val="%3."/>
+      <w:lvlJc w:val="left"/>
+      <w:pPr>
+        <w:tabs>
+          <w:tab w:val="num" w:pos="1440"/>
+        </w:tabs>
+        <w:ind w:left="1440" w:hanging="360"/>
+      </w:pPr>
+    </w:lvl>
+    <w:lvl w:ilvl="3">
+      <w:start w:val="1"/>
+      <w:numFmt w:val="decimal"/>
+      <w:lvlText w:val="%4."/>
+      <w:lvlJc w:val="left"/>
+      <w:pPr>
+        <w:tabs>
+          <w:tab w:val="num" w:pos="1800"/>
+        </w:tabs>
+        <w:ind w:left="1800" w:hanging="360"/>
+      </w:pPr>
+    </w:lvl>
+    <w:lvl w:ilvl="4">
+      <w:start w:val="1"/>
+      <w:numFmt w:val="decimal"/>
+      <w:lvlText w:val="%5."/>
+      <w:lvlJc w:val="left"/>
+      <w:pPr>
+        <w:tabs>
+          <w:tab w:val="num" w:pos="2160"/>
+        </w:tabs>
+        <w:ind w:left="2160" w:hanging="360"/>
+      </w:pPr>
+    </w:lvl>
+    <w:lvl w:ilvl="5">
+      <w:start w:val="1"/>
+      <w:numFmt w:val="decimal"/>
+      <w:lvlText w:val="%6."/>
+      <w:lvlJc w:val="left"/>
+      <w:pPr>
+        <w:tabs>
+          <w:tab w:val="num" w:pos="2520"/>
+        </w:tabs>
+        <w:ind w:left="2520" w:hanging="360"/>
+      </w:pPr>
+    </w:lvl>
+    <w:lvl w:ilvl="6">
+      <w:start w:val="1"/>
+      <w:numFmt w:val="decimal"/>
+      <w:lvlText w:val="%7."/>
+      <w:lvlJc w:val="left"/>
+      <w:pPr>
+        <w:tabs>
+          <w:tab w:val="num" w:pos="2880"/>
+        </w:tabs>
+        <w:ind w:left="2880" w:hanging="360"/>
+      </w:pPr>
+    </w:lvl>
+    <w:lvl w:ilvl="7">
+      <w:start w:val="1"/>
+      <w:numFmt w:val="decimal"/>
+      <w:lvlText w:val="%8."/>
+      <w:lvlJc w:val="left"/>
+      <w:pPr>
+        <w:tabs>
+          <w:tab w:val="num" w:pos="3240"/>
+        </w:tabs>
+        <w:ind w:left="3240" w:hanging="360"/>
+      </w:pPr>
+    </w:lvl>
+    <w:lvl w:ilvl="8">
+      <w:start w:val="1"/>
+      <w:numFmt w:val="decimal"/>
+      <w:lvlText w:val="%9."/>
+      <w:lvlJc w:val="left"/>
+      <w:pPr>
+        <w:tabs>
+          <w:tab w:val="num" w:pos="3600"/>
+        </w:tabs>
+        <w:ind w:left="3600" w:hanging="360"/>
+      </w:pPr>
+    </w:lvl>
+  </w:abstractNum>
+  <w:abstractNum w:abstractNumId="12">
+    <w:lvl w:ilvl="0">
+      <w:start w:val="1"/>
+      <w:numFmt w:val="bullet"/>
+      <w:lvlText w:val="o"/>
+      <w:lvlJc w:val="left"/>
+      <w:pPr>
+        <w:tabs>
+          <w:tab w:val="num" w:pos="720"/>
+        </w:tabs>
+        <w:ind w:left="720" w:hanging="360"/>
+      </w:pPr>
+      <w:rPr>
+        <w:rFonts w:ascii="OpenSymbol" w:hAnsi="OpenSymbol" w:cs="OpenSymbol" w:hint="default"/>
+      </w:rPr>
+    </w:lvl>
+    <w:lvl w:ilvl="1">
+      <w:start w:val="1"/>
+      <w:numFmt w:val="decimal"/>
+      <w:lvlText w:val="%2."/>
+      <w:lvlJc w:val="left"/>
+      <w:pPr>
+        <w:tabs>
+          <w:tab w:val="num" w:pos="1080"/>
+        </w:tabs>
+        <w:ind w:left="1080" w:hanging="360"/>
+      </w:pPr>
+    </w:lvl>
+    <w:lvl w:ilvl="2">
+      <w:start w:val="1"/>
+      <w:numFmt w:val="decimal"/>
+      <w:lvlText w:val="%3."/>
+      <w:lvlJc w:val="left"/>
+      <w:pPr>
+        <w:tabs>
+          <w:tab w:val="num" w:pos="1440"/>
+        </w:tabs>
+        <w:ind w:left="1440" w:hanging="360"/>
+      </w:pPr>
+    </w:lvl>
+    <w:lvl w:ilvl="3">
+      <w:start w:val="1"/>
+      <w:numFmt w:val="decimal"/>
+      <w:lvlText w:val="%4."/>
+      <w:lvlJc w:val="left"/>
+      <w:pPr>
+        <w:tabs>
+          <w:tab w:val="num" w:pos="1800"/>
+        </w:tabs>
+        <w:ind w:left="1800" w:hanging="360"/>
+      </w:pPr>
+    </w:lvl>
+    <w:lvl w:ilvl="4">
+      <w:start w:val="1"/>
+      <w:numFmt w:val="decimal"/>
+      <w:lvlText w:val="%5."/>
+      <w:lvlJc w:val="left"/>
+      <w:pPr>
+        <w:tabs>
+          <w:tab w:val="num" w:pos="2160"/>
+        </w:tabs>
+        <w:ind w:left="2160" w:hanging="360"/>
+      </w:pPr>
+    </w:lvl>
+    <w:lvl w:ilvl="5">
+      <w:start w:val="1"/>
+      <w:numFmt w:val="decimal"/>
+      <w:lvlText w:val="%6."/>
+      <w:lvlJc w:val="left"/>
+      <w:pPr>
+        <w:tabs>
+          <w:tab w:val="num" w:pos="2520"/>
+        </w:tabs>
+        <w:ind w:left="2520" w:hanging="360"/>
+      </w:pPr>
+    </w:lvl>
+    <w:lvl w:ilvl="6">
+      <w:start w:val="1"/>
+      <w:numFmt w:val="decimal"/>
+      <w:lvlText w:val="%7."/>
+      <w:lvlJc w:val="left"/>
+      <w:pPr>
+        <w:tabs>
+          <w:tab w:val="num" w:pos="2880"/>
+        </w:tabs>
+        <w:ind w:left="2880" w:hanging="360"/>
+      </w:pPr>
+    </w:lvl>
+    <w:lvl w:ilvl="7">
+      <w:start w:val="1"/>
+      <w:numFmt w:val="decimal"/>
+      <w:lvlText w:val="%8."/>
+      <w:lvlJc w:val="left"/>
+      <w:pPr>
+        <w:tabs>
+          <w:tab w:val="num" w:pos="3240"/>
+        </w:tabs>
+        <w:ind w:left="3240" w:hanging="360"/>
+      </w:pPr>
+    </w:lvl>
+    <w:lvl w:ilvl="8">
+      <w:start w:val="1"/>
+      <w:numFmt w:val="decimal"/>
+      <w:lvlText w:val="%9."/>
+      <w:lvlJc w:val="left"/>
+      <w:pPr>
+        <w:tabs>
+          <w:tab w:val="num" w:pos="3600"/>
+        </w:tabs>
+        <w:ind w:left="3600" w:hanging="360"/>
+      </w:pPr>
+    </w:lvl>
+  </w:abstractNum>
+  <w:abstractNum w:abstractNumId="13">
+    <w:lvl w:ilvl="0">
+      <w:start w:val="1"/>
+      <w:numFmt w:val="bullet"/>
+      <w:lvlText w:val="o"/>
+      <w:lvlJc w:val="left"/>
+      <w:pPr>
+        <w:tabs>
+          <w:tab w:val="num" w:pos="720"/>
+        </w:tabs>
+        <w:ind w:left="720" w:hanging="360"/>
+      </w:pPr>
+      <w:rPr>
+        <w:rFonts w:ascii="OpenSymbol" w:hAnsi="OpenSymbol" w:cs="OpenSymbol" w:hint="default"/>
+      </w:rPr>
+    </w:lvl>
+    <w:lvl w:ilvl="1">
+      <w:start w:val="1"/>
+      <w:numFmt w:val="decimal"/>
+      <w:lvlText w:val="%2."/>
+      <w:lvlJc w:val="left"/>
+      <w:pPr>
+        <w:tabs>
+          <w:tab w:val="num" w:pos="1080"/>
+        </w:tabs>
+        <w:ind w:left="1080" w:hanging="360"/>
+      </w:pPr>
+    </w:lvl>
+    <w:lvl w:ilvl="2">
+      <w:start w:val="1"/>
+      <w:numFmt w:val="decimal"/>
+      <w:lvlText w:val="%3."/>
+      <w:lvlJc w:val="left"/>
+      <w:pPr>
+        <w:tabs>
+          <w:tab w:val="num" w:pos="1440"/>
+        </w:tabs>
+        <w:ind w:left="1440" w:hanging="360"/>
+      </w:pPr>
+    </w:lvl>
+    <w:lvl w:ilvl="3">
+      <w:start w:val="1"/>
+      <w:numFmt w:val="decimal"/>
+      <w:lvlText w:val="%4."/>
+      <w:lvlJc w:val="left"/>
+      <w:pPr>
+        <w:tabs>
+          <w:tab w:val="num" w:pos="1800"/>
+        </w:tabs>
+        <w:ind w:left="1800" w:hanging="360"/>
+      </w:pPr>
+    </w:lvl>
+    <w:lvl w:ilvl="4">
+      <w:start w:val="1"/>
+      <w:numFmt w:val="decimal"/>
+      <w:lvlText w:val="%5."/>
+      <w:lvlJc w:val="left"/>
+      <w:pPr>
+        <w:tabs>
+          <w:tab w:val="num" w:pos="2160"/>
+        </w:tabs>
+        <w:ind w:left="2160" w:hanging="360"/>
+      </w:pPr>
+    </w:lvl>
+    <w:lvl w:ilvl="5">
+      <w:start w:val="1"/>
+      <w:numFmt w:val="decimal"/>
+      <w:lvlText w:val="%6."/>
+      <w:lvlJc w:val="left"/>
+      <w:pPr>
+        <w:tabs>
+          <w:tab w:val="num" w:pos="2520"/>
+        </w:tabs>
+        <w:ind w:left="2520" w:hanging="360"/>
+      </w:pPr>
+    </w:lvl>
+    <w:lvl w:ilvl="6">
+      <w:start w:val="1"/>
+      <w:numFmt w:val="decimal"/>
+      <w:lvlText w:val="%7."/>
+      <w:lvlJc w:val="left"/>
+      <w:pPr>
+        <w:tabs>
+          <w:tab w:val="num" w:pos="2880"/>
+        </w:tabs>
+        <w:ind w:left="2880" w:hanging="360"/>
+      </w:pPr>
+    </w:lvl>
+    <w:lvl w:ilvl="7">
+      <w:start w:val="1"/>
+      <w:numFmt w:val="decimal"/>
+      <w:lvlText w:val="%8."/>
+      <w:lvlJc w:val="left"/>
+      <w:pPr>
+        <w:tabs>
+          <w:tab w:val="num" w:pos="3240"/>
+        </w:tabs>
+        <w:ind w:left="3240" w:hanging="360"/>
+      </w:pPr>
+    </w:lvl>
+    <w:lvl w:ilvl="8">
+      <w:start w:val="1"/>
+      <w:numFmt w:val="decimal"/>
+      <w:lvlText w:val="%9."/>
+      <w:lvlJc w:val="left"/>
+      <w:pPr>
+        <w:tabs>
+          <w:tab w:val="num" w:pos="3600"/>
+        </w:tabs>
+        <w:ind w:left="3600" w:hanging="360"/>
+      </w:pPr>
+    </w:lvl>
+  </w:abstractNum>
+  <w:abstractNum w:abstractNumId="14">
+    <w:lvl w:ilvl="0">
+      <w:start w:val="1"/>
+      <w:numFmt w:val="bullet"/>
+      <w:lvlText w:val="o"/>
+      <w:lvlJc w:val="left"/>
+      <w:pPr>
+        <w:tabs>
+          <w:tab w:val="num" w:pos="720"/>
+        </w:tabs>
+        <w:ind w:left="720" w:hanging="360"/>
+      </w:pPr>
+      <w:rPr>
+        <w:rFonts w:ascii="OpenSymbol" w:hAnsi="OpenSymbol" w:cs="OpenSymbol" w:hint="default"/>
+      </w:rPr>
+    </w:lvl>
+    <w:lvl w:ilvl="1">
+      <w:start w:val="1"/>
+      <w:numFmt w:val="decimal"/>
+      <w:lvlText w:val="%2."/>
+      <w:lvlJc w:val="left"/>
+      <w:pPr>
+        <w:tabs>
+          <w:tab w:val="num" w:pos="1080"/>
+        </w:tabs>
+        <w:ind w:left="1080" w:hanging="360"/>
+      </w:pPr>
+    </w:lvl>
+    <w:lvl w:ilvl="2">
+      <w:start w:val="1"/>
+      <w:numFmt w:val="decimal"/>
+      <w:lvlText w:val="%3."/>
+      <w:lvlJc w:val="left"/>
+      <w:pPr>
+        <w:tabs>
+          <w:tab w:val="num" w:pos="1440"/>
+        </w:tabs>
+        <w:ind w:left="1440" w:hanging="360"/>
+      </w:pPr>
+    </w:lvl>
+    <w:lvl w:ilvl="3">
+      <w:start w:val="1"/>
+      <w:numFmt w:val="decimal"/>
+      <w:lvlText w:val="%4."/>
+      <w:lvlJc w:val="left"/>
+      <w:pPr>
+        <w:tabs>
+          <w:tab w:val="num" w:pos="1800"/>
+        </w:tabs>
+        <w:ind w:left="1800" w:hanging="360"/>
+      </w:pPr>
+    </w:lvl>
+    <w:lvl w:ilvl="4">
+      <w:start w:val="1"/>
+      <w:numFmt w:val="decimal"/>
+      <w:lvlText w:val="%5."/>
+      <w:lvlJc w:val="left"/>
+      <w:pPr>
+        <w:tabs>
+          <w:tab w:val="num" w:pos="2160"/>
+        </w:tabs>
+        <w:ind w:left="2160" w:hanging="360"/>
+      </w:pPr>
+    </w:lvl>
+    <w:lvl w:ilvl="5">
+      <w:start w:val="1"/>
+      <w:numFmt w:val="decimal"/>
+      <w:lvlText w:val="%6."/>
+      <w:lvlJc w:val="left"/>
+      <w:pPr>
+        <w:tabs>
+          <w:tab w:val="num" w:pos="2520"/>
+        </w:tabs>
+        <w:ind w:left="2520" w:hanging="360"/>
+      </w:pPr>
+    </w:lvl>
+    <w:lvl w:ilvl="6">
+      <w:start w:val="1"/>
+      <w:numFmt w:val="decimal"/>
+      <w:lvlText w:val="%7."/>
+      <w:lvlJc w:val="left"/>
+      <w:pPr>
+        <w:tabs>
+          <w:tab w:val="num" w:pos="2880"/>
+        </w:tabs>
+        <w:ind w:left="2880" w:hanging="360"/>
+      </w:pPr>
+    </w:lvl>
+    <w:lvl w:ilvl="7">
+      <w:start w:val="1"/>
+      <w:numFmt w:val="decimal"/>
+      <w:lvlText w:val="%8."/>
+      <w:lvlJc w:val="left"/>
+      <w:pPr>
+        <w:tabs>
+          <w:tab w:val="num" w:pos="3240"/>
+        </w:tabs>
+        <w:ind w:left="3240" w:hanging="360"/>
+      </w:pPr>
+    </w:lvl>
+    <w:lvl w:ilvl="8">
+      <w:start w:val="1"/>
+      <w:numFmt w:val="decimal"/>
+      <w:lvlText w:val="%9."/>
+      <w:lvlJc w:val="left"/>
+      <w:pPr>
+        <w:tabs>
+          <w:tab w:val="num" w:pos="3600"/>
+        </w:tabs>
+        <w:ind w:left="3600" w:hanging="360"/>
+      </w:pPr>
+    </w:lvl>
+  </w:abstractNum>
+  <w:abstractNum w:abstractNumId="15">
+    <w:lvl w:ilvl="0">
+      <w:start w:val="1"/>
+      <w:numFmt w:val="bullet"/>
+      <w:lvlText w:val="o"/>
+      <w:lvlJc w:val="left"/>
+      <w:pPr>
+        <w:tabs>
+          <w:tab w:val="num" w:pos="720"/>
+        </w:tabs>
+        <w:ind w:left="720" w:hanging="360"/>
+      </w:pPr>
+      <w:rPr>
+        <w:rFonts w:ascii="OpenSymbol" w:hAnsi="OpenSymbol" w:cs="OpenSymbol" w:hint="default"/>
+      </w:rPr>
+    </w:lvl>
+    <w:lvl w:ilvl="1">
+      <w:start w:val="1"/>
+      <w:numFmt w:val="decimal"/>
+      <w:lvlText w:val="%2."/>
+      <w:lvlJc w:val="left"/>
+      <w:pPr>
+        <w:tabs>
+          <w:tab w:val="num" w:pos="1080"/>
+        </w:tabs>
+        <w:ind w:left="1080" w:hanging="360"/>
+      </w:pPr>
+    </w:lvl>
+    <w:lvl w:ilvl="2">
+      <w:start w:val="1"/>
+      <w:numFmt w:val="decimal"/>
+      <w:lvlText w:val="%3."/>
+      <w:lvlJc w:val="left"/>
+      <w:pPr>
+        <w:tabs>
+          <w:tab w:val="num" w:pos="1440"/>
+        </w:tabs>
+        <w:ind w:left="1440" w:hanging="360"/>
+      </w:pPr>
+    </w:lvl>
+    <w:lvl w:ilvl="3">
+      <w:start w:val="1"/>
+      <w:numFmt w:val="decimal"/>
+      <w:lvlText w:val="%4."/>
+      <w:lvlJc w:val="left"/>
+      <w:pPr>
+        <w:tabs>
+          <w:tab w:val="num" w:pos="1800"/>
+        </w:tabs>
+        <w:ind w:left="1800" w:hanging="360"/>
+      </w:pPr>
+    </w:lvl>
+    <w:lvl w:ilvl="4">
+      <w:start w:val="1"/>
+      <w:numFmt w:val="decimal"/>
+      <w:lvlText w:val="%5."/>
+      <w:lvlJc w:val="left"/>
+      <w:pPr>
+        <w:tabs>
+          <w:tab w:val="num" w:pos="2160"/>
+        </w:tabs>
+        <w:ind w:left="2160" w:hanging="360"/>
+      </w:pPr>
+    </w:lvl>
+    <w:lvl w:ilvl="5">
+      <w:start w:val="1"/>
+      <w:numFmt w:val="decimal"/>
+      <w:lvlText w:val="%6."/>
+      <w:lvlJc w:val="left"/>
+      <w:pPr>
+        <w:tabs>
+          <w:tab w:val="num" w:pos="2520"/>
+        </w:tabs>
+        <w:ind w:left="2520" w:hanging="360"/>
+      </w:pPr>
+    </w:lvl>
+    <w:lvl w:ilvl="6">
+      <w:start w:val="1"/>
+      <w:numFmt w:val="decimal"/>
+      <w:lvlText w:val="%7."/>
+      <w:lvlJc w:val="left"/>
+      <w:pPr>
+        <w:tabs>
+          <w:tab w:val="num" w:pos="2880"/>
+        </w:tabs>
+        <w:ind w:left="2880" w:hanging="360"/>
+      </w:pPr>
+    </w:lvl>
+    <w:lvl w:ilvl="7">
+      <w:start w:val="1"/>
+      <w:numFmt w:val="decimal"/>
+      <w:lvlText w:val="%8."/>
+      <w:lvlJc w:val="left"/>
+      <w:pPr>
+        <w:tabs>
+          <w:tab w:val="num" w:pos="3240"/>
+        </w:tabs>
+        <w:ind w:left="3240" w:hanging="360"/>
+      </w:pPr>
+    </w:lvl>
+    <w:lvl w:ilvl="8">
+      <w:start w:val="1"/>
+      <w:numFmt w:val="decimal"/>
+      <w:lvlText w:val="%9."/>
+      <w:lvlJc w:val="left"/>
+      <w:pPr>
+        <w:tabs>
+          <w:tab w:val="num" w:pos="3600"/>
+        </w:tabs>
+        <w:ind w:left="3600" w:hanging="360"/>
+      </w:pPr>
+    </w:lvl>
+  </w:abstractNum>
+  <w:abstractNum w:abstractNumId="16">
+    <w:lvl w:ilvl="0">
+      <w:start w:val="1"/>
+      <w:numFmt w:val="bullet"/>
+      <w:lvlText w:val="o"/>
+      <w:lvlJc w:val="left"/>
+      <w:pPr>
+        <w:tabs>
+          <w:tab w:val="num" w:pos="720"/>
+        </w:tabs>
+        <w:ind w:left="720" w:hanging="360"/>
+      </w:pPr>
+      <w:rPr>
+        <w:rFonts w:ascii="OpenSymbol" w:hAnsi="OpenSymbol" w:cs="OpenSymbol" w:hint="default"/>
       </w:rPr>
     </w:lvl>
     <w:lvl w:ilvl="1">
@@ -9409,6 +11293,45 @@
   </w:num>
   <w:num w:numId="3">
     <w:abstractNumId w:val="3"/>
+  </w:num>
+  <w:num w:numId="4">
+    <w:abstractNumId w:val="4"/>
+  </w:num>
+  <w:num w:numId="5">
+    <w:abstractNumId w:val="5"/>
+  </w:num>
+  <w:num w:numId="6">
+    <w:abstractNumId w:val="6"/>
+  </w:num>
+  <w:num w:numId="7">
+    <w:abstractNumId w:val="7"/>
+  </w:num>
+  <w:num w:numId="8">
+    <w:abstractNumId w:val="8"/>
+  </w:num>
+  <w:num w:numId="9">
+    <w:abstractNumId w:val="9"/>
+  </w:num>
+  <w:num w:numId="10">
+    <w:abstractNumId w:val="10"/>
+  </w:num>
+  <w:num w:numId="11">
+    <w:abstractNumId w:val="11"/>
+  </w:num>
+  <w:num w:numId="12">
+    <w:abstractNumId w:val="12"/>
+  </w:num>
+  <w:num w:numId="13">
+    <w:abstractNumId w:val="13"/>
+  </w:num>
+  <w:num w:numId="14">
+    <w:abstractNumId w:val="14"/>
+  </w:num>
+  <w:num w:numId="15">
+    <w:abstractNumId w:val="15"/>
+  </w:num>
+  <w:num w:numId="16">
+    <w:abstractNumId w:val="16"/>
   </w:num>
 </w:numbering>
 </file>
@@ -9426,7 +11349,9 @@
       </w:rPr>
     </w:rPrDefault>
     <w:pPrDefault>
-      <w:pPr/>
+      <w:pPr>
+        <w:suppressAutoHyphens w:val="true"/>
+      </w:pPr>
     </w:pPrDefault>
   </w:docDefaults>
   <w:style w:type="paragraph" w:styleId="Normal">
@@ -9469,7 +11394,7 @@
     </w:rPr>
   </w:style>
   <w:style w:type="character" w:styleId="InternetLink">
-    <w:name w:val="Internet Link"/>
+    <w:name w:val="Hyperlink"/>
     <w:rPr>
       <w:color w:val="000080"/>
       <w:u w:val="single"/>

</xml_diff>

<commit_message>
feat: change sennder role
</commit_message>
<xml_diff>
--- a/resume/CV.docx
+++ b/resume/CV.docx
@@ -213,9 +213,7 @@
         </w:rPr>
       </w:pPr>
       <w:r>
-        <w:rPr>
-          <w:rFonts w:ascii="Carlito" w:hAnsi="Carlito"/>
-        </w:rPr>
+        <w:rPr/>
       </w:r>
     </w:p>
     <w:p>
@@ -236,7 +234,7 @@
           <w:szCs w:val="24"/>
           <w:lang w:val="en-AU"/>
         </w:rPr>
-        <w:t xml:space="preserve">Platform Engineering Manager (InfraOps/Core Services) </w:t>
+        <w:t xml:space="preserve">Staff Engineering Manager - Platform </w:t>
       </w:r>
       <w:r>
         <w:rPr>
@@ -1237,7 +1235,6 @@
         <w:jc w:val="left"/>
         <w:rPr>
           <w:rFonts w:ascii="Carlito" w:hAnsi="Carlito"/>
-          <w:b/>
           <w:b/>
           <w:sz w:val="24"/>
           <w:szCs w:val="24"/>
@@ -2837,7 +2834,6 @@
         <w:rPr>
           <w:rFonts w:ascii="Carlito" w:hAnsi="Carlito"/>
           <w:b/>
-          <w:b/>
           <w:sz w:val="24"/>
           <w:szCs w:val="24"/>
           <w:lang w:val="en-AU"/>
@@ -3494,7 +3490,6 @@
         <w:jc w:val="left"/>
         <w:rPr>
           <w:rFonts w:ascii="Carlito" w:hAnsi="Carlito"/>
-          <w:b/>
           <w:b/>
           <w:sz w:val="24"/>
           <w:szCs w:val="24"/>
@@ -4159,7 +4154,6 @@
         <w:rPr>
           <w:rFonts w:ascii="Carlito" w:hAnsi="Carlito"/>
           <w:b/>
-          <w:b/>
           <w:color w:val="000000"/>
           <w:sz w:val="24"/>
           <w:szCs w:val="24"/>
@@ -4782,7 +4776,6 @@
         <w:jc w:val="left"/>
         <w:rPr>
           <w:rFonts w:ascii="Carlito" w:hAnsi="Carlito"/>
-          <w:b/>
           <w:b/>
           <w:color w:val="000000"/>
           <w:sz w:val="24"/>
@@ -6007,7 +6000,6 @@
         <w:rPr>
           <w:rFonts w:ascii="Carlito" w:hAnsi="Carlito"/>
           <w:b/>
-          <w:b/>
           <w:color w:val="000000"/>
           <w:sz w:val="24"/>
           <w:szCs w:val="24"/>
@@ -6380,7 +6372,6 @@
         <w:rPr>
           <w:rFonts w:ascii="Carlito" w:hAnsi="Carlito"/>
           <w:b/>
-          <w:b/>
           <w:color w:val="000000"/>
           <w:sz w:val="24"/>
           <w:szCs w:val="24"/>
@@ -6600,7 +6591,6 @@
         <w:rPr>
           <w:rFonts w:ascii="Carlito" w:hAnsi="Carlito"/>
           <w:b/>
-          <w:b/>
           <w:sz w:val="24"/>
           <w:szCs w:val="24"/>
           <w:lang w:val="en-AU"/>
@@ -6931,7 +6921,6 @@
         <w:rPr>
           <w:rFonts w:ascii="Carlito" w:hAnsi="Carlito"/>
           <w:b/>
-          <w:b/>
           <w:sz w:val="24"/>
           <w:szCs w:val="24"/>
           <w:lang w:val="en-AU"/>
@@ -7202,7 +7191,6 @@
         <w:rPr>
           <w:rFonts w:ascii="Carlito" w:hAnsi="Carlito"/>
           <w:b/>
-          <w:b/>
           <w:sz w:val="24"/>
           <w:szCs w:val="24"/>
           <w:lang w:val="en-AU"/>
@@ -7448,7 +7436,6 @@
         <w:rPr>
           <w:rFonts w:ascii="Carlito" w:hAnsi="Carlito"/>
           <w:b/>
-          <w:b/>
           <w:sz w:val="24"/>
           <w:szCs w:val="24"/>
           <w:lang w:val="en-AU"/>
@@ -8229,7 +8216,6 @@
         <w:rPr>
           <w:rFonts w:ascii="Carlito" w:hAnsi="Carlito"/>
           <w:b/>
-          <w:b/>
           <w:sz w:val="24"/>
           <w:szCs w:val="24"/>
           <w:lang w:val="en-AU"/>
@@ -8272,7 +8258,6 @@
         <w:jc w:val="left"/>
         <w:rPr>
           <w:rFonts w:ascii="Carlito" w:hAnsi="Carlito"/>
-          <w:b/>
           <w:b/>
           <w:sz w:val="24"/>
           <w:szCs w:val="24"/>
@@ -8378,7 +8363,6 @@
         <w:jc w:val="left"/>
         <w:rPr>
           <w:rFonts w:ascii="Carlito" w:hAnsi="Carlito"/>
-          <w:b/>
           <w:b/>
           <w:sz w:val="24"/>
           <w:szCs w:val="24"/>
@@ -10562,7 +10546,7 @@
     <w:pPr>
       <w:widowControl w:val="false"/>
       <w:suppressAutoHyphens w:val="true"/>
-      <w:overflowPunct w:val="false"/>
+      <w:overflowPunct w:val="true"/>
       <w:bidi w:val="0"/>
       <w:spacing w:before="0" w:after="0"/>
       <w:jc w:val="left"/>

</xml_diff>

<commit_message>
feat: change sennder role (#18)
</commit_message>
<xml_diff>
--- a/resume/CV.docx
+++ b/resume/CV.docx
@@ -213,9 +213,7 @@
         </w:rPr>
       </w:pPr>
       <w:r>
-        <w:rPr>
-          <w:rFonts w:ascii="Carlito" w:hAnsi="Carlito"/>
-        </w:rPr>
+        <w:rPr/>
       </w:r>
     </w:p>
     <w:p>
@@ -236,7 +234,7 @@
           <w:szCs w:val="24"/>
           <w:lang w:val="en-AU"/>
         </w:rPr>
-        <w:t xml:space="preserve">Platform Engineering Manager (InfraOps/Core Services) </w:t>
+        <w:t xml:space="preserve">Staff Engineering Manager - Platform </w:t>
       </w:r>
       <w:r>
         <w:rPr>
@@ -1237,7 +1235,6 @@
         <w:jc w:val="left"/>
         <w:rPr>
           <w:rFonts w:ascii="Carlito" w:hAnsi="Carlito"/>
-          <w:b/>
           <w:b/>
           <w:sz w:val="24"/>
           <w:szCs w:val="24"/>
@@ -2837,7 +2834,6 @@
         <w:rPr>
           <w:rFonts w:ascii="Carlito" w:hAnsi="Carlito"/>
           <w:b/>
-          <w:b/>
           <w:sz w:val="24"/>
           <w:szCs w:val="24"/>
           <w:lang w:val="en-AU"/>
@@ -3494,7 +3490,6 @@
         <w:jc w:val="left"/>
         <w:rPr>
           <w:rFonts w:ascii="Carlito" w:hAnsi="Carlito"/>
-          <w:b/>
           <w:b/>
           <w:sz w:val="24"/>
           <w:szCs w:val="24"/>
@@ -4159,7 +4154,6 @@
         <w:rPr>
           <w:rFonts w:ascii="Carlito" w:hAnsi="Carlito"/>
           <w:b/>
-          <w:b/>
           <w:color w:val="000000"/>
           <w:sz w:val="24"/>
           <w:szCs w:val="24"/>
@@ -4782,7 +4776,6 @@
         <w:jc w:val="left"/>
         <w:rPr>
           <w:rFonts w:ascii="Carlito" w:hAnsi="Carlito"/>
-          <w:b/>
           <w:b/>
           <w:color w:val="000000"/>
           <w:sz w:val="24"/>
@@ -6007,7 +6000,6 @@
         <w:rPr>
           <w:rFonts w:ascii="Carlito" w:hAnsi="Carlito"/>
           <w:b/>
-          <w:b/>
           <w:color w:val="000000"/>
           <w:sz w:val="24"/>
           <w:szCs w:val="24"/>
@@ -6380,7 +6372,6 @@
         <w:rPr>
           <w:rFonts w:ascii="Carlito" w:hAnsi="Carlito"/>
           <w:b/>
-          <w:b/>
           <w:color w:val="000000"/>
           <w:sz w:val="24"/>
           <w:szCs w:val="24"/>
@@ -6600,7 +6591,6 @@
         <w:rPr>
           <w:rFonts w:ascii="Carlito" w:hAnsi="Carlito"/>
           <w:b/>
-          <w:b/>
           <w:sz w:val="24"/>
           <w:szCs w:val="24"/>
           <w:lang w:val="en-AU"/>
@@ -6931,7 +6921,6 @@
         <w:rPr>
           <w:rFonts w:ascii="Carlito" w:hAnsi="Carlito"/>
           <w:b/>
-          <w:b/>
           <w:sz w:val="24"/>
           <w:szCs w:val="24"/>
           <w:lang w:val="en-AU"/>
@@ -7202,7 +7191,6 @@
         <w:rPr>
           <w:rFonts w:ascii="Carlito" w:hAnsi="Carlito"/>
           <w:b/>
-          <w:b/>
           <w:sz w:val="24"/>
           <w:szCs w:val="24"/>
           <w:lang w:val="en-AU"/>
@@ -7448,7 +7436,6 @@
         <w:rPr>
           <w:rFonts w:ascii="Carlito" w:hAnsi="Carlito"/>
           <w:b/>
-          <w:b/>
           <w:sz w:val="24"/>
           <w:szCs w:val="24"/>
           <w:lang w:val="en-AU"/>
@@ -8229,7 +8216,6 @@
         <w:rPr>
           <w:rFonts w:ascii="Carlito" w:hAnsi="Carlito"/>
           <w:b/>
-          <w:b/>
           <w:sz w:val="24"/>
           <w:szCs w:val="24"/>
           <w:lang w:val="en-AU"/>
@@ -8272,7 +8258,6 @@
         <w:jc w:val="left"/>
         <w:rPr>
           <w:rFonts w:ascii="Carlito" w:hAnsi="Carlito"/>
-          <w:b/>
           <w:b/>
           <w:sz w:val="24"/>
           <w:szCs w:val="24"/>
@@ -8378,7 +8363,6 @@
         <w:jc w:val="left"/>
         <w:rPr>
           <w:rFonts w:ascii="Carlito" w:hAnsi="Carlito"/>
-          <w:b/>
           <w:b/>
           <w:sz w:val="24"/>
           <w:szCs w:val="24"/>
@@ -10562,7 +10546,7 @@
     <w:pPr>
       <w:widowControl w:val="false"/>
       <w:suppressAutoHyphens w:val="true"/>
-      <w:overflowPunct w:val="false"/>
+      <w:overflowPunct w:val="true"/>
       <w:bidi w:val="0"/>
       <w:spacing w:before="0" w:after="0"/>
       <w:jc w:val="left"/>

</xml_diff>